<commit_message>
Añadido a la memoria el apartado de evaluación de Plataformer Microgame en el apartado trabajos relacionados. Issue #10
</commit_message>
<xml_diff>
--- a/docs/memoria.docx
+++ b/docs/memoria.docx
@@ -3444,21 +3444,7 @@
         <w:rPr>
           <w:lang w:eastAsia="zh-CN" w:bidi="hi-IN"/>
         </w:rPr>
-        <w:t xml:space="preserve">visualización de </w:t>
-      </w:r>
-      <w:proofErr w:type="spellStart"/>
-      <w:r>
-        <w:rPr>
-          <w:lang w:eastAsia="zh-CN" w:bidi="hi-IN"/>
-        </w:rPr>
-        <w:t>sprites</w:t>
-      </w:r>
-      <w:proofErr w:type="spellEnd"/>
-      <w:r>
-        <w:rPr>
-          <w:lang w:eastAsia="zh-CN" w:bidi="hi-IN"/>
-        </w:rPr>
-        <w:t xml:space="preserve"> y elementos visuales y poco más.</w:t>
+        <w:t>visualización de sprites y elementos visuales y poco más.</w:t>
       </w:r>
       <w:r>
         <w:rPr>
@@ -3527,28 +3513,24 @@
         </w:rPr>
         <w:t xml:space="preserve"> </w:t>
       </w:r>
-      <w:proofErr w:type="spellStart"/>
-      <w:r>
-        <w:rPr>
-          <w:lang w:eastAsia="zh-CN" w:bidi="hi-IN"/>
-        </w:rPr>
-        <w:t>por que</w:t>
-      </w:r>
-      <w:proofErr w:type="spellEnd"/>
+      <w:r>
+        <w:rPr>
+          <w:lang w:eastAsia="zh-CN" w:bidi="hi-IN"/>
+        </w:rPr>
+        <w:t>porque</w:t>
+      </w:r>
       <w:r>
         <w:rPr>
           <w:lang w:eastAsia="zh-CN" w:bidi="hi-IN"/>
         </w:rPr>
         <w:t xml:space="preserve"> es un entorno con el que se </w:t>
       </w:r>
-      <w:proofErr w:type="spellStart"/>
-      <w:r>
-        <w:rPr>
-          <w:lang w:eastAsia="zh-CN" w:bidi="hi-IN"/>
-        </w:rPr>
-        <w:t>esta</w:t>
-      </w:r>
-      <w:proofErr w:type="spellEnd"/>
+      <w:r>
+        <w:rPr>
+          <w:lang w:eastAsia="zh-CN" w:bidi="hi-IN"/>
+        </w:rPr>
+        <w:t>está</w:t>
+      </w:r>
       <w:r>
         <w:rPr>
           <w:lang w:eastAsia="zh-CN" w:bidi="hi-IN"/>
@@ -3752,39 +3734,7 @@
         <w:pStyle w:val="UBUcuerpoTrabajo"/>
       </w:pPr>
       <w:r>
-        <w:t xml:space="preserve">Este videojuego se inspira de otros dos videojuegos diferentes: Super </w:t>
-      </w:r>
-      <w:proofErr w:type="spellStart"/>
-      <w:r>
-        <w:t>Meat</w:t>
-      </w:r>
-      <w:proofErr w:type="spellEnd"/>
-      <w:r>
-        <w:t xml:space="preserve"> </w:t>
-      </w:r>
-      <w:proofErr w:type="spellStart"/>
-      <w:r>
-        <w:t>Boy</w:t>
-      </w:r>
-      <w:proofErr w:type="spellEnd"/>
-      <w:r>
-        <w:t xml:space="preserve"> y Celeste. Esta temática es a nivel de género más que de mecánicas. Ambos juegos son plataformas 2D comprometidos con sus mecánicas y precisos en su jugabilidad (esto es lo que se busca con el proyecto que se va a desarrollar). Es cierto que Celeste esta más concienciada con historia que Super </w:t>
-      </w:r>
-      <w:proofErr w:type="spellStart"/>
-      <w:r>
-        <w:t>Meat</w:t>
-      </w:r>
-      <w:proofErr w:type="spellEnd"/>
-      <w:r>
-        <w:t xml:space="preserve"> </w:t>
-      </w:r>
-      <w:proofErr w:type="spellStart"/>
-      <w:r>
-        <w:t>Boy</w:t>
-      </w:r>
-      <w:proofErr w:type="spellEnd"/>
-      <w:r>
-        <w:t>, mientras este se centra casi exclusivamente en las mecánicas.</w:t>
+        <w:t>Este videojuego se inspira de otros dos videojuegos diferentes: Super Meat Boy y Celeste. Esta temática es a nivel de género más que de mecánicas. Ambos juegos son plataformas 2D comprometidos con sus mecánicas y precisos en su jugabilidad (esto es lo que se busca con el proyecto que se va a desarrollar). Es cierto que Celeste esta más concienciada con historia que Super Meat Boy, mientras este se centra casi exclusivamente en las mecánicas.</w:t>
       </w:r>
     </w:p>
     <w:p>
@@ -3862,14 +3812,27 @@
       <w:r>
         <w:t xml:space="preserve">Ilustración </w:t>
       </w:r>
-      <w:fldSimple w:instr=" SEQ Ilustración \* ARABIC ">
-        <w:r>
-          <w:rPr>
-            <w:noProof/>
-          </w:rPr>
-          <w:t>1</w:t>
-        </w:r>
-      </w:fldSimple>
+      <w:r>
+        <w:fldChar w:fldCharType="begin"/>
+      </w:r>
+      <w:r>
+        <w:instrText xml:space="preserve"> SEQ Ilustración \* ARABIC </w:instrText>
+      </w:r>
+      <w:r>
+        <w:fldChar w:fldCharType="separate"/>
+      </w:r>
+      <w:r>
+        <w:rPr>
+          <w:noProof/>
+        </w:rPr>
+        <w:t>1</w:t>
+      </w:r>
+      <w:r>
+        <w:rPr>
+          <w:noProof/>
+        </w:rPr>
+        <w:fldChar w:fldCharType="end"/>
+      </w:r>
       <w:r>
         <w:t>: Captura de pantalla del videojuego Celeste.</w:t>
       </w:r>
@@ -3879,23 +3842,15 @@
         <w:pStyle w:val="UBUcuerpoTrabajo"/>
       </w:pPr>
       <w:r>
-        <w:t xml:space="preserve">El videojuego Super </w:t>
+        <w:t xml:space="preserve">El videojuego Super Meat Boy </w:t>
       </w:r>
       <w:proofErr w:type="spellStart"/>
       <w:r>
-        <w:t>Meat</w:t>
+        <w:t>esta</w:t>
       </w:r>
       <w:proofErr w:type="spellEnd"/>
       <w:r>
-        <w:t xml:space="preserve"> </w:t>
-      </w:r>
-      <w:proofErr w:type="spellStart"/>
-      <w:r>
-        <w:t>Boy</w:t>
-      </w:r>
-      <w:proofErr w:type="spellEnd"/>
-      <w:r>
-        <w:t xml:space="preserve"> esta muy concienciado con el movimiento del jugador. La calidad de este juego es tal, que el jugador es en todo mo</w:t>
+        <w:t xml:space="preserve"> muy concienciado con el movimiento del jugador. La calidad de este juego es tal, que el jugador es en todo mo</w:t>
       </w:r>
       <w:r>
         <w:t xml:space="preserve">mento consciente de donde esta el avatar que controla y qué está haciendo. El juego </w:t>
@@ -3978,175 +3933,1182 @@
       <w:r>
         <w:t xml:space="preserve">Ilustración </w:t>
       </w:r>
-      <w:fldSimple w:instr=" SEQ Ilustración \* ARABIC ">
-        <w:r>
-          <w:rPr>
-            <w:noProof/>
-          </w:rPr>
-          <w:t>2</w:t>
-        </w:r>
-      </w:fldSimple>
-      <w:r>
-        <w:t xml:space="preserve">: Captura de pantalla de Super </w:t>
-      </w:r>
-      <w:proofErr w:type="spellStart"/>
-      <w:r>
-        <w:t>Meat</w:t>
-      </w:r>
-      <w:proofErr w:type="spellEnd"/>
+      <w:r>
+        <w:fldChar w:fldCharType="begin"/>
+      </w:r>
+      <w:r>
+        <w:instrText xml:space="preserve"> SEQ Ilustración \* ARABIC </w:instrText>
+      </w:r>
+      <w:r>
+        <w:fldChar w:fldCharType="separate"/>
+      </w:r>
+      <w:r>
+        <w:rPr>
+          <w:noProof/>
+        </w:rPr>
+        <w:t>2</w:t>
+      </w:r>
+      <w:r>
+        <w:rPr>
+          <w:noProof/>
+        </w:rPr>
+        <w:fldChar w:fldCharType="end"/>
+      </w:r>
+      <w:r>
+        <w:t>: Captura de pantalla de Super Meat Boy.</w:t>
+      </w:r>
+    </w:p>
+    <w:p>
+      <w:pPr>
+        <w:pStyle w:val="UBUcuerpoTrabajo"/>
+      </w:pPr>
+      <w:r>
+        <w:t>En cuanto a la estructura de los niveles, Celeste y Super Meat Boy difieren ligeramente. En Celeste el nivel esta dividido en subniveles que no tiene porque ser independientes entre sí. El jugador escoge un capítulo y ese capitulo esta dividido en una serie de niveles por los que el jugador viaja hasta alcanzar el último nivel y superar el capítulo. En la captura de pantalla anteriormente mostrado se puede observar como cada nivel de Celeste es cerrado, con unos límites definidos y una entrada y salida clara. El nivel generalmente se superará resolviendo un puzle que se manifiesta deduciendo un camino que requerirá el uso de distintas mecánicas para recorrerlo y llegar al siguiente nivel.</w:t>
+      </w:r>
+    </w:p>
+    <w:p>
+      <w:pPr>
+        <w:pStyle w:val="UBUcuerpoTrabajo"/>
+      </w:pPr>
+      <w:r>
+        <w:t>Los niveles de Super Meat Boy, como se puede observar en la captura de pantalla, no están limitados al alcance de la cámara, sino que la meta todavía no se ve. En el nivel mostrado en la captura se muestra un camino claro a seguir, pero no tiene por qué ser así.</w:t>
+      </w:r>
+    </w:p>
+    <w:p>
+      <w:pPr>
+        <w:pStyle w:val="UBUcuerpoTrabajo"/>
+      </w:pPr>
+      <w:r>
+        <w:t xml:space="preserve">A diferencia de Celeste, los niveles de Super Meat Boy son independientes entre sí y la salido de un nivel no es la entrada a otro, mas es cierto que se sigue una temática en la que los niveles siguen un patrón visual similar. </w:t>
+      </w:r>
+    </w:p>
+    <w:p>
+      <w:pPr>
+        <w:pStyle w:val="UBUcuerpoTrabajo"/>
+      </w:pPr>
+      <w:r>
+        <w:t>Con el videojuego que se va a desarrollar se desea seguir una estructura de niveles similar a Super Meat Boy, con niveles abiertos, independientes entre sí</w:t>
+      </w:r>
+      <w:r>
+        <w:t xml:space="preserve"> y que no están limitados a la visión de la cámara.</w:t>
+      </w:r>
+    </w:p>
+    <w:p>
+      <w:pPr>
+        <w:pStyle w:val="UBUcuerpoTrabajo"/>
+      </w:pPr>
+      <w:r>
+        <w:t>Para las mecánicas se va a seguir el ejemplo de Celeste, incluyendo mecánicas visuales y variadas que generen interacción entre sí.</w:t>
+      </w:r>
+    </w:p>
+    <w:p>
+      <w:pPr>
+        <w:pStyle w:val="UBUcuerpoTrabajo"/>
+      </w:pPr>
+    </w:p>
+    <w:p>
+      <w:pPr>
+        <w:pStyle w:val="UBUcuerpoTrabajo"/>
+      </w:pPr>
+      <w:r>
+        <w:t>La temática y mecánicas de modificación de las físicas y el tiempo es la parte original que se va a implementar en el videojuego que se va a desarrollar. Mencionar aun así, que se van a utilizar mecánicas que no son enteramente originales (como el tiempo bala que se utiliza en otros géneros y en algunos otros juegos de plataformas) pero que se van a adaptar al género de plataformas 2D.</w:t>
+      </w:r>
+    </w:p>
+    <w:p>
+      <w:pPr>
+        <w:pStyle w:val="UBUcuerpoTrabajo"/>
+      </w:pPr>
+      <w:r>
+        <w:t xml:space="preserve">Existe un juego de plataformas 2D </w:t>
+      </w:r>
+      <w:r>
+        <w:t>que se llama Braid</w:t>
+      </w:r>
+      <w:r>
+        <w:t>(1)</w:t>
+      </w:r>
+      <w:r>
+        <w:t xml:space="preserve"> e implementa mecánicas de viajes en el tiempo. Sin embargo, al no haberlo jugado ni saber mucho al respecto, no se puede tomar como referencia para este proyecto.</w:t>
+      </w:r>
+    </w:p>
+    <w:p>
+      <w:pPr>
+        <w:pStyle w:val="UBUcuerpoTrabajo"/>
+      </w:pPr>
+    </w:p>
+    <w:p>
+      <w:pPr>
+        <w:pStyle w:val="Ttulo2"/>
+        <w:keepLines w:val="0"/>
+        <w:widowControl w:val="0"/>
+        <w:suppressAutoHyphens/>
+        <w:autoSpaceDN w:val="0"/>
+        <w:spacing w:before="240" w:after="120" w:line="240" w:lineRule="auto"/>
+        <w:textAlignment w:val="baseline"/>
+        <w:rPr>
+          <w:rFonts w:ascii="Liberation Sans" w:eastAsia="Droid Sans" w:hAnsi="Liberation Sans" w:cs="Lohit Hindi"/>
+          <w:b/>
+          <w:bCs/>
+          <w:i/>
+          <w:iCs/>
+          <w:color w:val="auto"/>
+          <w:kern w:val="3"/>
+          <w:sz w:val="28"/>
+          <w:szCs w:val="28"/>
+          <w:lang w:eastAsia="zh-CN" w:bidi="hi-IN"/>
+        </w:rPr>
+      </w:pPr>
+      <w:r>
+        <w:rPr>
+          <w:rFonts w:ascii="Liberation Sans" w:eastAsia="Droid Sans" w:hAnsi="Liberation Sans" w:cs="Lohit Hindi"/>
+          <w:b/>
+          <w:bCs/>
+          <w:i/>
+          <w:iCs/>
+          <w:color w:val="auto"/>
+          <w:kern w:val="3"/>
+          <w:sz w:val="28"/>
+          <w:szCs w:val="28"/>
+          <w:lang w:eastAsia="zh-CN" w:bidi="hi-IN"/>
+        </w:rPr>
+        <w:lastRenderedPageBreak/>
+        <w:t>Evaluación de Plataformer Microgame</w:t>
+      </w:r>
+      <w:r>
+        <w:rPr>
+          <w:rFonts w:ascii="Liberation Sans" w:eastAsia="Droid Sans" w:hAnsi="Liberation Sans" w:cs="Lohit Hindi"/>
+          <w:b/>
+          <w:bCs/>
+          <w:i/>
+          <w:iCs/>
+          <w:color w:val="auto"/>
+          <w:kern w:val="3"/>
+          <w:sz w:val="28"/>
+          <w:szCs w:val="28"/>
+          <w:lang w:eastAsia="zh-CN" w:bidi="hi-IN"/>
+        </w:rPr>
+        <w:t>(2)</w:t>
+      </w:r>
+    </w:p>
+    <w:p>
+      <w:pPr>
+        <w:pStyle w:val="UBUcuerpoTrabajo"/>
+      </w:pPr>
+      <w:r>
+        <w:t>Para el desarrollo del videojuego se planteó partir de una plantilla de proyecto que proporcionase las bases del videojuego.</w:t>
+      </w:r>
+      <w:r>
+        <w:t xml:space="preserve"> Como plantilla de partida se </w:t>
+      </w:r>
+      <w:r>
+        <w:t>eligió</w:t>
+      </w:r>
+      <w:r>
+        <w:t xml:space="preserve"> Plataformer Microgame y se realizó un estudio de la platilla para ver si era válida como punto de partida</w:t>
+      </w:r>
+      <w:r>
+        <w:t>. Del estudio se obtuvo un análisis de los elementos de Plataformer Microgame.</w:t>
+      </w:r>
+    </w:p>
+    <w:p>
+      <w:pPr>
+        <w:pStyle w:val="UBUcuerpoTrabajo"/>
+      </w:pPr>
+    </w:p>
+    <w:p>
+      <w:pPr>
+        <w:pStyle w:val="UBUcuerpoTrabajo"/>
+        <w:keepNext/>
+      </w:pPr>
+      <w:r>
+        <w:rPr>
+          <w:noProof/>
+        </w:rPr>
+        <w:drawing>
+          <wp:inline distT="0" distB="0" distL="0" distR="0" wp14:anchorId="3A39E52B" wp14:editId="36A453C0">
+            <wp:extent cx="5400040" cy="850900"/>
+            <wp:effectExtent l="0" t="0" r="0" b="6350"/>
+            <wp:docPr id="5" name="Imagen 5"/>
+            <wp:cNvGraphicFramePr>
+              <a:graphicFrameLocks xmlns:a="http://schemas.openxmlformats.org/drawingml/2006/main" noChangeAspect="1"/>
+            </wp:cNvGraphicFramePr>
+            <a:graphic xmlns:a="http://schemas.openxmlformats.org/drawingml/2006/main">
+              <a:graphicData uri="http://schemas.openxmlformats.org/drawingml/2006/picture">
+                <pic:pic xmlns:pic="http://schemas.openxmlformats.org/drawingml/2006/picture">
+                  <pic:nvPicPr>
+                    <pic:cNvPr id="1" name=""/>
+                    <pic:cNvPicPr/>
+                  </pic:nvPicPr>
+                  <pic:blipFill>
+                    <a:blip r:embed="rId12"/>
+                    <a:stretch>
+                      <a:fillRect/>
+                    </a:stretch>
+                  </pic:blipFill>
+                  <pic:spPr>
+                    <a:xfrm>
+                      <a:off x="0" y="0"/>
+                      <a:ext cx="5400040" cy="850900"/>
+                    </a:xfrm>
+                    <a:prstGeom prst="rect">
+                      <a:avLst/>
+                    </a:prstGeom>
+                  </pic:spPr>
+                </pic:pic>
+              </a:graphicData>
+            </a:graphic>
+          </wp:inline>
+        </w:drawing>
+      </w:r>
+    </w:p>
+    <w:p>
+      <w:pPr>
+        <w:pStyle w:val="Descripcin"/>
+      </w:pPr>
+      <w:r>
+        <w:t xml:space="preserve">Ilustración </w:t>
+      </w:r>
+      <w:r>
+        <w:fldChar w:fldCharType="begin"/>
+      </w:r>
+      <w:r>
+        <w:instrText xml:space="preserve"> SEQ Ilustración \* ARABIC </w:instrText>
+      </w:r>
+      <w:r>
+        <w:fldChar w:fldCharType="separate"/>
+      </w:r>
+      <w:r>
+        <w:rPr>
+          <w:noProof/>
+        </w:rPr>
+        <w:t>3</w:t>
+      </w:r>
+      <w:r>
+        <w:fldChar w:fldCharType="end"/>
+      </w:r>
+      <w:r>
+        <w:t>: Nivel de presentación de Plataformer Microgame.</w:t>
+      </w:r>
+    </w:p>
+    <w:p>
+      <w:pPr>
+        <w:pStyle w:val="Ttulo3"/>
+        <w:keepLines w:val="0"/>
+        <w:widowControl w:val="0"/>
+        <w:suppressAutoHyphens/>
+        <w:autoSpaceDN w:val="0"/>
+        <w:spacing w:before="240" w:after="120" w:line="240" w:lineRule="auto"/>
+        <w:textAlignment w:val="baseline"/>
+        <w:rPr>
+          <w:rFonts w:ascii="Liberation Sans" w:eastAsia="Droid Sans" w:hAnsi="Liberation Sans" w:cs="Lohit Hindi"/>
+          <w:b/>
+          <w:bCs/>
+          <w:color w:val="auto"/>
+          <w:kern w:val="3"/>
+          <w:sz w:val="28"/>
+          <w:szCs w:val="28"/>
+          <w:lang w:eastAsia="zh-CN" w:bidi="hi-IN"/>
+        </w:rPr>
+      </w:pPr>
+      <w:r>
+        <w:rPr>
+          <w:rFonts w:ascii="Liberation Sans" w:eastAsia="Droid Sans" w:hAnsi="Liberation Sans" w:cs="Lohit Hindi"/>
+          <w:b/>
+          <w:bCs/>
+          <w:color w:val="auto"/>
+          <w:kern w:val="3"/>
+          <w:sz w:val="28"/>
+          <w:szCs w:val="28"/>
+          <w:lang w:eastAsia="zh-CN" w:bidi="hi-IN"/>
+        </w:rPr>
+        <w:t>Grid</w:t>
+      </w:r>
+    </w:p>
+    <w:p>
+      <w:pPr>
+        <w:pStyle w:val="UBUcuerpoTrabajo"/>
+      </w:pPr>
+      <w:r>
+        <w:t>Unity tiene un objeto que es el Tilemap. Este objeto permite de manera sencilla representar escenarios a partir de sprites añadidos al editor de Tilemaps. Grid es un objeto formado por una serie de Tilemaps (Foreground, Background, FarBackground y level) para formar el escenario de la escena del nivel.</w:t>
+      </w:r>
+    </w:p>
+    <w:p>
+      <w:pPr>
+        <w:pStyle w:val="Ttulo3"/>
+        <w:keepLines w:val="0"/>
+        <w:widowControl w:val="0"/>
+        <w:suppressAutoHyphens/>
+        <w:autoSpaceDN w:val="0"/>
+        <w:spacing w:before="240" w:after="120" w:line="240" w:lineRule="auto"/>
+        <w:textAlignment w:val="baseline"/>
+        <w:rPr>
+          <w:rFonts w:ascii="Liberation Sans" w:eastAsia="Droid Sans" w:hAnsi="Liberation Sans" w:cs="Lohit Hindi"/>
+          <w:b/>
+          <w:bCs/>
+          <w:color w:val="auto"/>
+          <w:kern w:val="3"/>
+          <w:sz w:val="28"/>
+          <w:szCs w:val="28"/>
+          <w:lang w:eastAsia="zh-CN" w:bidi="hi-IN"/>
+        </w:rPr>
+      </w:pPr>
+      <w:r>
+        <w:rPr>
+          <w:rFonts w:ascii="Liberation Sans" w:eastAsia="Droid Sans" w:hAnsi="Liberation Sans" w:cs="Lohit Hindi"/>
+          <w:b/>
+          <w:bCs/>
+          <w:color w:val="auto"/>
+          <w:kern w:val="3"/>
+          <w:sz w:val="28"/>
+          <w:szCs w:val="28"/>
+          <w:lang w:eastAsia="zh-CN" w:bidi="hi-IN"/>
+        </w:rPr>
+        <w:t>UI Canvas</w:t>
+      </w:r>
+    </w:p>
+    <w:p>
+      <w:pPr>
+        <w:pStyle w:val="UBUcuerpoTrabajo"/>
+      </w:pPr>
       <w:r>
         <w:t xml:space="preserve"> </w:t>
       </w:r>
-      <w:proofErr w:type="spellStart"/>
-      <w:r>
-        <w:t>Boy</w:t>
-      </w:r>
-      <w:proofErr w:type="spellEnd"/>
+      <w:r>
+        <w:t>Ofrece una plantilla como punto de partida para la creación de elementos UI</w:t>
+      </w:r>
+      <w:r>
+        <w:t xml:space="preserve"> (User Interface)</w:t>
+      </w:r>
       <w:r>
         <w:t>.</w:t>
       </w:r>
     </w:p>
     <w:p>
       <w:pPr>
-        <w:pStyle w:val="UBUcuerpoTrabajo"/>
-      </w:pPr>
-      <w:r>
-        <w:t xml:space="preserve">En cuanto a la estructura de los niveles, Celeste y Super </w:t>
-      </w:r>
-      <w:proofErr w:type="spellStart"/>
-      <w:r>
-        <w:t>Meat</w:t>
-      </w:r>
-      <w:proofErr w:type="spellEnd"/>
+        <w:pStyle w:val="Ttulo3"/>
+        <w:keepLines w:val="0"/>
+        <w:widowControl w:val="0"/>
+        <w:suppressAutoHyphens/>
+        <w:autoSpaceDN w:val="0"/>
+        <w:spacing w:before="240" w:after="120" w:line="240" w:lineRule="auto"/>
+        <w:textAlignment w:val="baseline"/>
+        <w:rPr>
+          <w:rFonts w:ascii="Liberation Sans" w:eastAsia="Droid Sans" w:hAnsi="Liberation Sans" w:cs="Lohit Hindi"/>
+          <w:b/>
+          <w:bCs/>
+          <w:color w:val="auto"/>
+          <w:kern w:val="3"/>
+          <w:sz w:val="28"/>
+          <w:szCs w:val="28"/>
+          <w:lang w:eastAsia="zh-CN" w:bidi="hi-IN"/>
+        </w:rPr>
+      </w:pPr>
+      <w:r>
+        <w:rPr>
+          <w:rFonts w:ascii="Liberation Sans" w:eastAsia="Droid Sans" w:hAnsi="Liberation Sans" w:cs="Lohit Hindi"/>
+          <w:b/>
+          <w:bCs/>
+          <w:color w:val="auto"/>
+          <w:kern w:val="3"/>
+          <w:sz w:val="28"/>
+          <w:szCs w:val="28"/>
+          <w:lang w:eastAsia="zh-CN" w:bidi="hi-IN"/>
+        </w:rPr>
+        <w:t>Enemies</w:t>
+      </w:r>
+    </w:p>
+    <w:p>
+      <w:pPr>
+        <w:pStyle w:val="UBUcuerpoTrabajo"/>
+      </w:pPr>
+      <w:r>
+        <w:t xml:space="preserve">Objeto que agrupa todos los enemigos en uno para tenerlos centralizados y fácilmente </w:t>
+      </w:r>
+      <w:r>
+        <w:t>alcanzables</w:t>
+      </w:r>
+      <w:r>
+        <w:t xml:space="preserve"> e identificables.</w:t>
+      </w:r>
+      <w:r>
+        <w:t xml:space="preserve"> En la plantilla de Plataformer Microgame hay un tipo de enemigo implementado por defecto, que es el mostrado en la escena de muestra de la herramienta.</w:t>
+      </w:r>
+      <w:r>
+        <w:t xml:space="preserve"> Los enemigos pueden estar estáticos en un punto o seguir un patrón de movimiento.</w:t>
+      </w:r>
+    </w:p>
+    <w:p>
+      <w:pPr>
+        <w:pStyle w:val="Ttulo3"/>
+        <w:keepLines w:val="0"/>
+        <w:widowControl w:val="0"/>
+        <w:suppressAutoHyphens/>
+        <w:autoSpaceDN w:val="0"/>
+        <w:spacing w:before="240" w:after="120" w:line="240" w:lineRule="auto"/>
+        <w:textAlignment w:val="baseline"/>
+        <w:rPr>
+          <w:rFonts w:ascii="Liberation Sans" w:eastAsia="Droid Sans" w:hAnsi="Liberation Sans" w:cs="Lohit Hindi"/>
+          <w:b/>
+          <w:bCs/>
+          <w:color w:val="auto"/>
+          <w:kern w:val="3"/>
+          <w:sz w:val="28"/>
+          <w:szCs w:val="28"/>
+          <w:lang w:eastAsia="zh-CN" w:bidi="hi-IN"/>
+        </w:rPr>
+      </w:pPr>
+      <w:r>
+        <w:rPr>
+          <w:rFonts w:ascii="Liberation Sans" w:eastAsia="Droid Sans" w:hAnsi="Liberation Sans" w:cs="Lohit Hindi"/>
+          <w:b/>
+          <w:bCs/>
+          <w:color w:val="auto"/>
+          <w:kern w:val="3"/>
+          <w:sz w:val="28"/>
+          <w:szCs w:val="28"/>
+          <w:lang w:eastAsia="zh-CN" w:bidi="hi-IN"/>
+        </w:rPr>
+        <w:t>Tokens</w:t>
+      </w:r>
+    </w:p>
+    <w:p>
+      <w:pPr>
+        <w:pStyle w:val="UBUcuerpoTrabajo"/>
+      </w:pPr>
+      <w:r>
+        <w:t>Son los típicos coleccionables de los juegos. Estos tokens tienen dos scripts que se encargan de ellos: uno para manejar las animaciones y otro para la colisión y recolección del coleccionable por parte del jugador.</w:t>
+      </w:r>
+    </w:p>
+    <w:p>
+      <w:pPr>
+        <w:pStyle w:val="Ttulo3"/>
+        <w:keepLines w:val="0"/>
+        <w:widowControl w:val="0"/>
+        <w:suppressAutoHyphens/>
+        <w:autoSpaceDN w:val="0"/>
+        <w:spacing w:before="240" w:after="120" w:line="240" w:lineRule="auto"/>
+        <w:textAlignment w:val="baseline"/>
+        <w:rPr>
+          <w:rFonts w:ascii="Liberation Sans" w:eastAsia="Droid Sans" w:hAnsi="Liberation Sans" w:cs="Lohit Hindi"/>
+          <w:b/>
+          <w:bCs/>
+          <w:color w:val="auto"/>
+          <w:kern w:val="3"/>
+          <w:sz w:val="28"/>
+          <w:szCs w:val="28"/>
+          <w:lang w:eastAsia="zh-CN" w:bidi="hi-IN"/>
+        </w:rPr>
+      </w:pPr>
+      <w:r>
+        <w:rPr>
+          <w:rFonts w:ascii="Liberation Sans" w:eastAsia="Droid Sans" w:hAnsi="Liberation Sans" w:cs="Lohit Hindi"/>
+          <w:b/>
+          <w:bCs/>
+          <w:color w:val="auto"/>
+          <w:kern w:val="3"/>
+          <w:sz w:val="28"/>
+          <w:szCs w:val="28"/>
+          <w:lang w:eastAsia="zh-CN" w:bidi="hi-IN"/>
+        </w:rPr>
+        <w:t>Zones</w:t>
+      </w:r>
+    </w:p>
+    <w:p>
+      <w:pPr>
+        <w:pStyle w:val="UBUcuerpoTrabajo"/>
+      </w:pPr>
+      <w:r>
+        <w:t>Objeto encargado de agrupar todas las zonas de cierto interés del nivel. Un ejemplo de estas zonas serían las zonas de victoria y de muerte del nivel (si el jugador toca la zona de victoria ganará y si toca la de muerte morirá).</w:t>
+      </w:r>
+    </w:p>
+    <w:p>
+      <w:pPr>
+        <w:pStyle w:val="Ttulo3"/>
+        <w:keepLines w:val="0"/>
+        <w:widowControl w:val="0"/>
+        <w:suppressAutoHyphens/>
+        <w:autoSpaceDN w:val="0"/>
+        <w:spacing w:before="240" w:after="120" w:line="240" w:lineRule="auto"/>
+        <w:textAlignment w:val="baseline"/>
+        <w:rPr>
+          <w:rFonts w:ascii="Liberation Sans" w:eastAsia="Droid Sans" w:hAnsi="Liberation Sans" w:cs="Lohit Hindi"/>
+          <w:b/>
+          <w:bCs/>
+          <w:color w:val="auto"/>
+          <w:kern w:val="3"/>
+          <w:sz w:val="28"/>
+          <w:szCs w:val="28"/>
+          <w:lang w:eastAsia="zh-CN" w:bidi="hi-IN"/>
+        </w:rPr>
+      </w:pPr>
+      <w:r>
+        <w:rPr>
+          <w:rFonts w:ascii="Liberation Sans" w:eastAsia="Droid Sans" w:hAnsi="Liberation Sans" w:cs="Lohit Hindi"/>
+          <w:b/>
+          <w:bCs/>
+          <w:color w:val="auto"/>
+          <w:kern w:val="3"/>
+          <w:sz w:val="28"/>
+          <w:szCs w:val="28"/>
+          <w:lang w:eastAsia="zh-CN" w:bidi="hi-IN"/>
+        </w:rPr>
+        <w:t>GameController</w:t>
+      </w:r>
+    </w:p>
+    <w:p>
+      <w:pPr>
+        <w:pStyle w:val="UBUcuerpoTrabajo"/>
+      </w:pPr>
+      <w:r>
+        <w:t>Contiene los elementos necesarios para el funcionamiento del juego como elemento conjunto.</w:t>
+      </w:r>
+      <w:r>
+        <w:t xml:space="preserve"> Principalmente contiene una clase con datos que las clases del nivel utilizaran, una clase encargada de animar los coleccionables (tokens) y una clase encargada de mostrar u ocultar el menú de pausa del juego.</w:t>
+      </w:r>
+    </w:p>
+    <w:p>
+      <w:pPr>
+        <w:pStyle w:val="Ttulo3"/>
+        <w:keepLines w:val="0"/>
+        <w:widowControl w:val="0"/>
+        <w:suppressAutoHyphens/>
+        <w:autoSpaceDN w:val="0"/>
+        <w:spacing w:before="240" w:after="120" w:line="240" w:lineRule="auto"/>
+        <w:textAlignment w:val="baseline"/>
+        <w:rPr>
+          <w:rFonts w:ascii="Liberation Sans" w:eastAsia="Droid Sans" w:hAnsi="Liberation Sans" w:cs="Lohit Hindi"/>
+          <w:b/>
+          <w:bCs/>
+          <w:color w:val="auto"/>
+          <w:kern w:val="3"/>
+          <w:sz w:val="28"/>
+          <w:szCs w:val="28"/>
+          <w:lang w:eastAsia="zh-CN" w:bidi="hi-IN"/>
+        </w:rPr>
+      </w:pPr>
+      <w:r>
+        <w:rPr>
+          <w:rFonts w:ascii="Liberation Sans" w:eastAsia="Droid Sans" w:hAnsi="Liberation Sans" w:cs="Lohit Hindi"/>
+          <w:b/>
+          <w:bCs/>
+          <w:color w:val="auto"/>
+          <w:kern w:val="3"/>
+          <w:sz w:val="28"/>
+          <w:szCs w:val="28"/>
+          <w:lang w:eastAsia="zh-CN" w:bidi="hi-IN"/>
+        </w:rPr>
+        <w:lastRenderedPageBreak/>
+        <w:t>Player</w:t>
+      </w:r>
+    </w:p>
+    <w:p>
+      <w:pPr>
+        <w:pStyle w:val="UBUcuerpoTrabajo"/>
+      </w:pPr>
+      <w:r>
+        <w:t>Objeto que representa el avatar que controlará el jugador.</w:t>
+      </w:r>
+    </w:p>
+    <w:p>
+      <w:pPr>
+        <w:pStyle w:val="Ttulo3"/>
+        <w:keepLines w:val="0"/>
+        <w:widowControl w:val="0"/>
+        <w:suppressAutoHyphens/>
+        <w:autoSpaceDN w:val="0"/>
+        <w:spacing w:before="240" w:after="120" w:line="240" w:lineRule="auto"/>
+        <w:textAlignment w:val="baseline"/>
+        <w:rPr>
+          <w:rFonts w:ascii="Liberation Sans" w:eastAsia="Droid Sans" w:hAnsi="Liberation Sans" w:cs="Lohit Hindi"/>
+          <w:b/>
+          <w:bCs/>
+          <w:color w:val="auto"/>
+          <w:kern w:val="3"/>
+          <w:sz w:val="28"/>
+          <w:szCs w:val="28"/>
+          <w:lang w:eastAsia="zh-CN" w:bidi="hi-IN"/>
+        </w:rPr>
+      </w:pPr>
+      <w:r>
+        <w:rPr>
+          <w:rFonts w:ascii="Liberation Sans" w:eastAsia="Droid Sans" w:hAnsi="Liberation Sans" w:cs="Lohit Hindi"/>
+          <w:b/>
+          <w:bCs/>
+          <w:color w:val="auto"/>
+          <w:kern w:val="3"/>
+          <w:sz w:val="28"/>
+          <w:szCs w:val="28"/>
+          <w:lang w:eastAsia="zh-CN" w:bidi="hi-IN"/>
+        </w:rPr>
+        <w:t>Simulation</w:t>
+      </w:r>
+    </w:p>
+    <w:p>
+      <w:pPr>
+        <w:pStyle w:val="UBUcuerpoTrabajo"/>
+      </w:pPr>
+      <w:r>
+        <w:t>Simulation es una clase encargada de manejar los eventos del juego. El objeto GameControler hace uso de esta clase para ir ejecutando los eventos a medida que entran en cola. Esta clase tiene una particularidad de C#. Simulaion es una “partial class”. Esto permite que la clase Simulation se construya en varios ficheros distintos.</w:t>
+      </w:r>
+      <w:r>
+        <w:t xml:space="preserve"> Para el funcionamiento de la clase Simulation, esta hace uso de otras dos subclases: Simulation.Event y Simulation.InstanceRegister. Se va a explicar a continuación porque son clases que se consideran importantes y claves para entender el funcionamiento de la arquitectura del videojuego.</w:t>
+      </w:r>
+    </w:p>
+    <w:p>
+      <w:pPr>
+        <w:pStyle w:val="UBUcuerpoTrabajo"/>
+      </w:pPr>
+    </w:p>
+    <w:p>
+      <w:pPr>
+        <w:pStyle w:val="UBUcuerpoTrabajo"/>
+      </w:pPr>
+      <w:r>
+        <w:t xml:space="preserve">Simulation: Este fichero contiene la estructura principal del funcionamiento de Simulation. Simulation es una clase estática con una cola, también estática, que guarda eventos (clase Event) y los libera cuando GameController llama al método tick(). Este fichero tiene el método tick() y los métodos necesarios para añadir y remover elementos de la cola. </w:t>
+      </w:r>
+    </w:p>
+    <w:p>
+      <w:pPr>
+        <w:pStyle w:val="UBUcuerpoTrabajo"/>
+      </w:pPr>
+      <w:r>
+        <w:t>Simulation.Event: Contiene la clase interna Event que se encarga de ejecutar el comando asociado a ese evento. De esta clase de la que heredan todos los eventos que saltan durante la ejecución del juego (como por ejemplo EnemyDeath</w:t>
+      </w:r>
+      <w:r>
+        <w:t>, el evento que salta cuando el jugador muere</w:t>
+      </w:r>
+      <w:r>
+        <w:t xml:space="preserve">). </w:t>
+      </w:r>
+      <w:r>
+        <w:t xml:space="preserve">Los eventos se guardan en su mayoría en la carpeta </w:t>
+      </w:r>
+      <w:r>
+        <w:t>Assets/Scripts/</w:t>
+      </w:r>
+      <w:r>
+        <w:t>Gameplay.</w:t>
+      </w:r>
+    </w:p>
+    <w:p>
+      <w:pPr>
+        <w:pStyle w:val="UBUcuerpoTrabajo"/>
+      </w:pPr>
+      <w:r>
+        <w:t>Simulation.InstanceRegister: Contiene la clase InstanceRegister. Esta clase simplemente devuelve una instancia nueva de un objeto cualquiera. Esta clase esta creada para que Simulation pueda crear singletons</w:t>
+      </w:r>
+      <w:r>
+        <w:t xml:space="preserve"> (patrón de diseño)</w:t>
+      </w:r>
+      <w:r>
+        <w:t xml:space="preserve"> de clases. Es utilizado para que todas las clases trabajen sobre el mismo modelo. Ese modelo es un script denominado PlataformerModel con una clase que exclusivamente tiene una serie de atributos (como el Player, las cámaras o el punto de aparición del jugador) que serán utilizados por varias clases.</w:t>
+      </w:r>
+    </w:p>
+    <w:p>
+      <w:pPr>
+        <w:pStyle w:val="Ttulo3"/>
+        <w:keepLines w:val="0"/>
+        <w:widowControl w:val="0"/>
+        <w:suppressAutoHyphens/>
+        <w:autoSpaceDN w:val="0"/>
+        <w:spacing w:before="240" w:after="120" w:line="240" w:lineRule="auto"/>
+        <w:textAlignment w:val="baseline"/>
+        <w:rPr>
+          <w:rFonts w:ascii="Liberation Sans" w:eastAsia="Droid Sans" w:hAnsi="Liberation Sans" w:cs="Lohit Hindi"/>
+          <w:b/>
+          <w:bCs/>
+          <w:color w:val="auto"/>
+          <w:kern w:val="3"/>
+          <w:sz w:val="28"/>
+          <w:szCs w:val="28"/>
+          <w:lang w:eastAsia="zh-CN" w:bidi="hi-IN"/>
+        </w:rPr>
+      </w:pPr>
+      <w:r>
+        <w:rPr>
+          <w:rFonts w:ascii="Liberation Sans" w:eastAsia="Droid Sans" w:hAnsi="Liberation Sans" w:cs="Lohit Hindi"/>
+          <w:b/>
+          <w:bCs/>
+          <w:color w:val="auto"/>
+          <w:kern w:val="3"/>
+          <w:sz w:val="28"/>
+          <w:szCs w:val="28"/>
+          <w:lang w:eastAsia="zh-CN" w:bidi="hi-IN"/>
+        </w:rPr>
+        <w:t>Pegas</w:t>
+      </w:r>
+    </w:p>
+    <w:p>
+      <w:pPr>
+        <w:pStyle w:val="UBUcuerpoTrabajo"/>
+      </w:pPr>
+      <w:r>
+        <w:t>Hay una serie de pegas importantes que se ha</w:t>
+      </w:r>
+      <w:r>
+        <w:t>n encontrado en la plantilla de Plataformer Microgame y que han sido importantes a la hora de elegir si utilizarla o no.</w:t>
+      </w:r>
+    </w:p>
+    <w:p>
+      <w:pPr>
+        <w:pStyle w:val="UBUcuerpoTrabajo"/>
+      </w:pPr>
+    </w:p>
+    <w:p>
+      <w:pPr>
+        <w:pStyle w:val="UBUcuerpoTrabajo"/>
+        <w:rPr>
+          <w:b/>
+          <w:bCs/>
+        </w:rPr>
+      </w:pPr>
+      <w:r>
+        <w:rPr>
+          <w:b/>
+          <w:bCs/>
+        </w:rPr>
+        <w:t xml:space="preserve">AnimationController </w:t>
+      </w:r>
+    </w:p>
+    <w:p>
+      <w:pPr>
+        <w:pStyle w:val="UBUcuerpoTrabajo"/>
+      </w:pPr>
+      <w:r>
+        <w:t>AnimationController es la c</w:t>
+      </w:r>
+      <w:r>
+        <w:t>lase que implementas las físicas y la animación de los objetos (en la escena solo se aplica a los enemigos).</w:t>
+      </w:r>
+    </w:p>
+    <w:p>
+      <w:pPr>
+        <w:pStyle w:val="UBUcuerpoTrabajo"/>
+      </w:pPr>
+      <w:r>
+        <w:t>Esta clase s</w:t>
+      </w:r>
+      <w:r>
+        <w:t xml:space="preserve">e encarga de animar y controlar las físicas de los enemigos. Se viola el principio de responsabilidad única, además con dos mecánicas muy distintas como son las físicas y las animaciones. Debería separarse en dos clases distintas, una para la animación y otra para las físicas. Esto es importante porque, actualmente, en caso de querer variar las físicas o las animaciones de un enemigo tienes que reescribir todo el método ComputeVelocity() modificando tanto físicas como animaciones. El script PlayerController adolece de los mismos problemas. </w:t>
+      </w:r>
+    </w:p>
+    <w:p>
+      <w:pPr>
+        <w:pStyle w:val="UBUcuerpoTrabajo"/>
+      </w:pPr>
+      <w:r>
+        <w:t>Adicionalmente delega a la animación el movimiento de todo el enemigo, lo cual obliga a las animaciones a encargarse del movimiento, l</w:t>
+      </w:r>
+      <w:r>
+        <w:t>0</w:t>
+      </w:r>
+      <w:r>
+        <w:t xml:space="preserve"> cual no es tarea suya. </w:t>
+      </w:r>
+    </w:p>
+    <w:p>
+      <w:pPr>
+        <w:pStyle w:val="UBUcuerpoTrabajo"/>
+      </w:pPr>
+    </w:p>
+    <w:p>
+      <w:pPr>
+        <w:pStyle w:val="UBUcuerpoTrabajo"/>
+        <w:rPr>
+          <w:b/>
+          <w:bCs/>
+        </w:rPr>
+      </w:pPr>
+      <w:r>
+        <w:rPr>
+          <w:b/>
+          <w:bCs/>
+        </w:rPr>
+        <w:t xml:space="preserve">Health </w:t>
+      </w:r>
+    </w:p>
+    <w:p>
+      <w:pPr>
+        <w:pStyle w:val="UBUcuerpoTrabajo"/>
+      </w:pPr>
+      <w:r>
+        <w:lastRenderedPageBreak/>
+        <w:t>Health hereda de MonoBehaviour, pero no tiene necesidad de heredar de esta clase, ni heredar sus métodos y responsabilidades. La única función que sobrescribe de MonoBehaviour es Awake(), función que puede ser perfectamente sustituida por un constructor. Adicionalmente, Health no tiene un método para devolver la salud a un estado inicial o por defecto, haciendo que</w:t>
+      </w:r>
+      <w:r>
+        <w:t xml:space="preserve"> tanto</w:t>
+      </w:r>
+      <w:r>
+        <w:t xml:space="preserve"> a la hora de reestablecer la salud de un objeto como a la hora de restablecer la salud </w:t>
+      </w:r>
+      <w:r>
+        <w:t>d</w:t>
+      </w:r>
+      <w:r>
+        <w:t>el Player</w:t>
+      </w:r>
       <w:r>
         <w:t xml:space="preserve"> </w:t>
       </w:r>
-      <w:proofErr w:type="spellStart"/>
-      <w:r>
-        <w:t>Boy</w:t>
-      </w:r>
-      <w:proofErr w:type="spellEnd"/>
-      <w:r>
-        <w:t xml:space="preserve"> difieren ligeramente. En Celeste el nivel esta dividido en subniveles que no tiene porque ser independientes entre sí. El jugador escoge un capítulo y ese capitulo esta dividido en una serie de niveles por los que el jugador viaja hasta alcanzar el último nivel y superar el capítulo. En la captura de pantalla anteriormente mostrado se puede observar como cada nivel de Celeste es cerrado, con unos límites definidos y una entrada y salida clara. El nivel generalmente se superará resolviendo un puzle que se manifiesta deduciendo un camino que requerirá el uso de distintas mecánicas para recorrerlo y llegar al siguiente nivel.</w:t>
-      </w:r>
-    </w:p>
-    <w:p>
-      <w:pPr>
-        <w:pStyle w:val="UBUcuerpoTrabajo"/>
-      </w:pPr>
-      <w:r>
-        <w:t xml:space="preserve">Los niveles de Super </w:t>
-      </w:r>
-      <w:proofErr w:type="spellStart"/>
-      <w:r>
-        <w:t>Meat</w:t>
-      </w:r>
-      <w:proofErr w:type="spellEnd"/>
-      <w:r>
-        <w:t xml:space="preserve"> </w:t>
-      </w:r>
-      <w:proofErr w:type="spellStart"/>
-      <w:r>
-        <w:t>Boy</w:t>
-      </w:r>
-      <w:proofErr w:type="spellEnd"/>
-      <w:r>
-        <w:t>, como se puede observar en la captura de pantalla, no están limitados al alcance de la cámara, sino que la meta todavía no se ve. En el nivel mostrado en la captura se muestra un camino claro a seguir, pero no tiene por qué ser así.</w:t>
-      </w:r>
-    </w:p>
-    <w:p>
-      <w:pPr>
-        <w:pStyle w:val="UBUcuerpoTrabajo"/>
-      </w:pPr>
-      <w:r>
-        <w:t xml:space="preserve">A diferencia de Celeste, los niveles de Super </w:t>
-      </w:r>
-      <w:proofErr w:type="spellStart"/>
-      <w:r>
-        <w:t>Meat</w:t>
-      </w:r>
-      <w:proofErr w:type="spellEnd"/>
-      <w:r>
-        <w:t xml:space="preserve"> </w:t>
-      </w:r>
-      <w:proofErr w:type="spellStart"/>
-      <w:r>
-        <w:t>Boy</w:t>
-      </w:r>
-      <w:proofErr w:type="spellEnd"/>
-      <w:r>
-        <w:t xml:space="preserve"> son independientes entre sí y la salido de un nivel no es la entrada a otro, mas es cierto que se sigue una temática en la que los niveles siguen un patrón visual similar. </w:t>
-      </w:r>
-    </w:p>
-    <w:p>
-      <w:pPr>
-        <w:pStyle w:val="UBUcuerpoTrabajo"/>
-      </w:pPr>
-      <w:r>
-        <w:t xml:space="preserve">Con el videojuego que se va a desarrollar se desea seguir una estructura de niveles similar a Super </w:t>
-      </w:r>
-      <w:proofErr w:type="spellStart"/>
-      <w:r>
-        <w:t>Meat</w:t>
-      </w:r>
-      <w:proofErr w:type="spellEnd"/>
-      <w:r>
-        <w:t xml:space="preserve"> </w:t>
-      </w:r>
-      <w:proofErr w:type="spellStart"/>
-      <w:r>
-        <w:t>Boy</w:t>
-      </w:r>
-      <w:proofErr w:type="spellEnd"/>
-      <w:r>
-        <w:t>, con niveles abiertos, independientes entre sí</w:t>
-      </w:r>
-      <w:r>
-        <w:t xml:space="preserve"> y que no están limitados a la visión de la cámara.</w:t>
-      </w:r>
-    </w:p>
-    <w:p>
-      <w:pPr>
-        <w:pStyle w:val="UBUcuerpoTrabajo"/>
-      </w:pPr>
-      <w:r>
-        <w:t>Para las mecánicas se va a seguir el ejemplo de Celeste, incluyendo mecánicas visuales y variadas que generen interacción entre sí.</w:t>
-      </w:r>
-    </w:p>
-    <w:p>
-      <w:pPr>
-        <w:pStyle w:val="UBUcuerpoTrabajo"/>
-      </w:pPr>
-    </w:p>
-    <w:p>
-      <w:pPr>
-        <w:pStyle w:val="UBUcuerpoTrabajo"/>
-      </w:pPr>
-      <w:r>
-        <w:t>La temática y mecánicas de modificación de las físicas y el tiempo es la parte original que se va a implementar en el videojuego que se va a desarrollar. Mencionar aun así, que se van a utilizar mecánicas que no son enteramente originales (como el tiempo bala que se utiliza en otros géneros y en algunos otros juegos de plataformas) pero que se van a adaptar al género de plataformas 2D.</w:t>
-      </w:r>
-    </w:p>
-    <w:p>
-      <w:pPr>
-        <w:pStyle w:val="UBUcuerpoTrabajo"/>
-      </w:pPr>
-      <w:r>
-        <w:t xml:space="preserve">Existe un juego de plataformas 2D </w:t>
-      </w:r>
-      <w:r>
-        <w:t xml:space="preserve">que se llama </w:t>
-      </w:r>
-      <w:proofErr w:type="spellStart"/>
-      <w:r>
-        <w:t>Braid</w:t>
-      </w:r>
-      <w:proofErr w:type="spellEnd"/>
-      <w:r>
-        <w:t>(1)</w:t>
-      </w:r>
-      <w:r>
-        <w:t xml:space="preserve"> e implementa mecánicas de viajes en el tiempo. Sin embargo, al no haberlo jugado ni saber mucho al respecto, no se puede tomar como referencia para este proyecto.</w:t>
-      </w:r>
+      <w:r>
+        <w:t xml:space="preserve">cuando reaparece después de morir, se aplique el método Increment(), método que no corresponde a esa acción. </w:t>
+      </w:r>
+    </w:p>
+    <w:p>
+      <w:pPr>
+        <w:pStyle w:val="UBUcuerpoTrabajo"/>
+      </w:pPr>
+    </w:p>
+    <w:p>
+      <w:pPr>
+        <w:pStyle w:val="UBUcuerpoTrabajo"/>
+        <w:rPr>
+          <w:b/>
+          <w:bCs/>
+        </w:rPr>
+      </w:pPr>
+      <w:r>
+        <w:rPr>
+          <w:b/>
+          <w:bCs/>
+        </w:rPr>
+        <w:t xml:space="preserve">SpawnPoint </w:t>
+      </w:r>
+    </w:p>
+    <w:p>
+      <w:pPr>
+        <w:pStyle w:val="UBUcuerpoTrabajo"/>
+      </w:pPr>
+      <w:r>
+        <w:t xml:space="preserve">SpawnPoint es un objeto de la escena supuestamente creado para determinar el punto de aparición del jugador, sin embargo esto solo se aplica cuando el jugador muere, de manera que inicia el juego en una posición y reaparece en otra. No </w:t>
+      </w:r>
+      <w:r>
+        <w:t>sé</w:t>
+      </w:r>
+      <w:r>
+        <w:t xml:space="preserve"> si es una pega o no</w:t>
+      </w:r>
+      <w:r>
+        <w:t>,</w:t>
+      </w:r>
+      <w:r>
+        <w:t xml:space="preserve"> pero es digno de mención. </w:t>
+      </w:r>
+    </w:p>
+    <w:p>
+      <w:pPr>
+        <w:pStyle w:val="UBUcuerpoTrabajo"/>
+      </w:pPr>
+    </w:p>
+    <w:p>
+      <w:pPr>
+        <w:pStyle w:val="UBUcuerpoTrabajo"/>
+        <w:rPr>
+          <w:b/>
+          <w:bCs/>
+        </w:rPr>
+      </w:pPr>
+      <w:r>
+        <w:rPr>
+          <w:b/>
+          <w:bCs/>
+        </w:rPr>
+        <w:t xml:space="preserve">JumpState </w:t>
+      </w:r>
+    </w:p>
+    <w:p>
+      <w:pPr>
+        <w:pStyle w:val="UBUcuerpoTrabajo"/>
+      </w:pPr>
+      <w:r>
+        <w:t xml:space="preserve">La clase PlayerController maneja los estados de salto mediante una enumeración, manejándolos mediante un switch. Esto viola el principio Open/Close y centraliza toda las operaciones correspondientes a los estado en PlayerController agrandando la clase. </w:t>
+      </w:r>
+    </w:p>
+    <w:p>
+      <w:pPr>
+        <w:pStyle w:val="UBUcuerpoTrabajo"/>
+      </w:pPr>
+      <w:r>
+        <w:t xml:space="preserve">En lo relativo a la acción de salto el atributo de deceleración (jumpDeceleration) del salto solo se aplica si no se mantiene el botón de salto pulsado hasta el fin de la acción de salto. Esto hace que el salto corto aplique la deceleración pero el salto largo no, de manera que la misma acción puede desenvolverse de dos formas distintas. </w:t>
+      </w:r>
+    </w:p>
+    <w:p>
+      <w:pPr>
+        <w:pStyle w:val="UBUcuerpoTrabajo"/>
+      </w:pPr>
+    </w:p>
+    <w:p>
+      <w:pPr>
+        <w:pStyle w:val="UBUcuerpoTrabajo"/>
+        <w:rPr>
+          <w:b/>
+          <w:bCs/>
+        </w:rPr>
+      </w:pPr>
+      <w:r>
+        <w:rPr>
+          <w:b/>
+          <w:bCs/>
+        </w:rPr>
+        <w:t xml:space="preserve">Rigidbody2D.Cast </w:t>
+      </w:r>
+    </w:p>
+    <w:p>
+      <w:pPr>
+        <w:pStyle w:val="UBUcuerpoTrabajo"/>
+      </w:pPr>
+      <w:r>
+        <w:t xml:space="preserve">El Player utiliza el método Cast() de su Rigidbody2D para detectar los elementos que tiene a su alrededor y actuar en consecuencia. Esto </w:t>
+      </w:r>
+      <w:r>
+        <w:t>provoca</w:t>
+      </w:r>
+      <w:r>
+        <w:t xml:space="preserve"> que todas las superficies con las que choca sean tratadas iguales, ya sean paredes o suelo</w:t>
+      </w:r>
+      <w:r>
+        <w:t>, lo que desemboca en</w:t>
+      </w:r>
+      <w:r>
+        <w:t xml:space="preserve"> que el jugador al saltar mientras está al lado de una pared “colisione” con ella y cancele el salto a mitad de la acción. Adicionalmente puede ser un inconveniente utilizar este método a la hora de añadir mecánicas como trepar por las paredes o deslizarse por el suelo. </w:t>
+      </w:r>
+    </w:p>
+    <w:p>
+      <w:pPr>
+        <w:pStyle w:val="UBUcuerpoTrabajo"/>
+      </w:pPr>
+    </w:p>
+    <w:p>
+      <w:pPr>
+        <w:pStyle w:val="UBUcuerpoTrabajo"/>
+        <w:rPr>
+          <w:b/>
+          <w:bCs/>
+        </w:rPr>
+      </w:pPr>
+      <w:r>
+        <w:rPr>
+          <w:b/>
+          <w:bCs/>
+        </w:rPr>
+        <w:t xml:space="preserve">PatrolPath.Mover </w:t>
+      </w:r>
+    </w:p>
+    <w:p>
+      <w:pPr>
+        <w:pStyle w:val="UBUcuerpoTrabajo"/>
+      </w:pPr>
+      <w:r>
+        <w:t>Los métodos establecen la forma de obtener la posición que ocupa el objeto en el momento, pero no hay límites explícitos que permitan saber por ejemplo si se ha terminado de ejecutar el movimiento o no. Esto no supone un problema debido a la implementación del código, pero, personalmente, sería preferible establecer unos límites convirtiendo la clase en algo similar a un iterador, que en cada paso calcule la siguiente posición del objeto.</w:t>
+      </w:r>
+    </w:p>
+    <w:p>
+      <w:pPr>
+        <w:pStyle w:val="UBUcuerpoTrabajo"/>
+      </w:pPr>
+    </w:p>
+    <w:p>
+      <w:pPr>
+        <w:pStyle w:val="Ttulo3"/>
+        <w:keepLines w:val="0"/>
+        <w:widowControl w:val="0"/>
+        <w:suppressAutoHyphens/>
+        <w:autoSpaceDN w:val="0"/>
+        <w:spacing w:before="240" w:after="120" w:line="240" w:lineRule="auto"/>
+        <w:textAlignment w:val="baseline"/>
+        <w:rPr>
+          <w:rFonts w:ascii="Liberation Sans" w:eastAsia="Droid Sans" w:hAnsi="Liberation Sans" w:cs="Lohit Hindi"/>
+          <w:b/>
+          <w:bCs/>
+          <w:color w:val="auto"/>
+          <w:kern w:val="3"/>
+          <w:sz w:val="28"/>
+          <w:szCs w:val="28"/>
+          <w:lang w:eastAsia="zh-CN" w:bidi="hi-IN"/>
+        </w:rPr>
+      </w:pPr>
+      <w:r>
+        <w:rPr>
+          <w:rFonts w:ascii="Liberation Sans" w:eastAsia="Droid Sans" w:hAnsi="Liberation Sans" w:cs="Lohit Hindi"/>
+          <w:b/>
+          <w:bCs/>
+          <w:color w:val="auto"/>
+          <w:kern w:val="3"/>
+          <w:sz w:val="28"/>
+          <w:szCs w:val="28"/>
+          <w:lang w:eastAsia="zh-CN" w:bidi="hi-IN"/>
+        </w:rPr>
+        <w:t>Con</w:t>
+      </w:r>
+      <w:r>
+        <w:rPr>
+          <w:rFonts w:ascii="Liberation Sans" w:eastAsia="Droid Sans" w:hAnsi="Liberation Sans" w:cs="Lohit Hindi"/>
+          <w:b/>
+          <w:bCs/>
+          <w:color w:val="auto"/>
+          <w:kern w:val="3"/>
+          <w:sz w:val="28"/>
+          <w:szCs w:val="28"/>
+          <w:lang w:eastAsia="zh-CN" w:bidi="hi-IN"/>
+        </w:rPr>
+        <w:t>c</w:t>
+      </w:r>
+      <w:r>
+        <w:rPr>
+          <w:rFonts w:ascii="Liberation Sans" w:eastAsia="Droid Sans" w:hAnsi="Liberation Sans" w:cs="Lohit Hindi"/>
+          <w:b/>
+          <w:bCs/>
+          <w:color w:val="auto"/>
+          <w:kern w:val="3"/>
+          <w:sz w:val="28"/>
+          <w:szCs w:val="28"/>
+          <w:lang w:eastAsia="zh-CN" w:bidi="hi-IN"/>
+        </w:rPr>
+        <w:t>lusiones</w:t>
+      </w:r>
+    </w:p>
+    <w:p>
+      <w:pPr>
+        <w:pStyle w:val="UBUcuerpoTrabajo"/>
+      </w:pPr>
+      <w:r>
+        <w:t xml:space="preserve">La clase Simulation es la base del funcionamiento del juego y los eventos la forma de interactuar con esta clase. Los eventos son clases heredadas de la clase abstracta Event. De esta forma se consigue una forma sencilla de crear eventos, los cuales son la clave para interactuar con el mundo. Esto provoca que las demás clases solo tengan que determinar la situación y determinar </w:t>
+      </w:r>
+      <w:r>
+        <w:t>cuándo</w:t>
+      </w:r>
+      <w:r>
+        <w:t xml:space="preserve"> lanzar los eventos. Se nota claramente en la separación en carpetas, ya que la carpeta Assets/Scripts/Gameplay </w:t>
+      </w:r>
+      <w:r>
+        <w:t>está</w:t>
+      </w:r>
+      <w:r>
+        <w:t xml:space="preserve"> formada enteramente por eventos, mientras que la carpeta Assets/Scripts/Mechanics </w:t>
+      </w:r>
+      <w:r>
+        <w:t>está</w:t>
+      </w:r>
+      <w:r>
+        <w:t xml:space="preserve"> formada de clases que determinan cuando lanzar eventos (entre otras responsabilidades de las </w:t>
+      </w:r>
+      <w:r>
+        <w:lastRenderedPageBreak/>
+        <w:t>que se pueden encargar algunas clases).</w:t>
+      </w:r>
+    </w:p>
+    <w:p>
+      <w:pPr>
+        <w:pStyle w:val="UBUcuerpoTrabajo"/>
+      </w:pPr>
+      <w:r>
+        <w:t>En líneas generales, salvo la clase Simulation, cuya implementación me parece correcta y muy útil, el resto de los elementos deberían ser restructurados para adecuarse al modelo que se desea implementar.</w:t>
+      </w:r>
+      <w:r>
+        <w:t xml:space="preserve"> Sin embargo gracias a la utilidad de la clase Simulatión y todos los elementos visuales y de interfaz que ofrece por defecto la plantilla se ha tomado la decisión de desarrollar el videojuego partiendo de la plantilla Plataformer Microgame, eso sí, cambiando mucho la estructura de clases.</w:t>
+      </w:r>
+    </w:p>
+    <w:p>
+      <w:pPr>
+        <w:pStyle w:val="UBUcuerpoTrabajo"/>
+      </w:pPr>
+    </w:p>
+    <w:p>
+      <w:pPr>
+        <w:pStyle w:val="UBUcuerpoTrabajo"/>
+      </w:pPr>
+      <w:r>
+        <w:t>Algunos de los cambios que habría que realizar sobre las clase que ofrece la plantilla de Plataformer Microgame serían:</w:t>
+      </w:r>
+    </w:p>
+    <w:p>
+      <w:pPr>
+        <w:pStyle w:val="UBUcuerpoTrabajo"/>
+      </w:pPr>
+      <w:r>
+        <w:t xml:space="preserve">En el proyecto se delega a los propios sujetos (jugador y enemigos) la labor de simular las físicas que les afectan. Personalmente me parece más conveniente crear una clase a que se encargue de la simulación de las físicas y que los objetos jugador y enemigos sean los que le consulten como afectan las físicas. </w:t>
+      </w:r>
+    </w:p>
+    <w:p>
+      <w:pPr>
+        <w:pStyle w:val="UBUcuerpoTrabajo"/>
+      </w:pPr>
+      <w:r>
+        <w:t xml:space="preserve">Health no debe heredar de MonoBehaviour. Adicionalmente Health debe añadir un método para devolver el estado de la salud a un estado inicial o por defecto. </w:t>
+      </w:r>
+    </w:p>
+    <w:p>
+      <w:pPr>
+        <w:pStyle w:val="UBUcuerpoTrabajo"/>
+      </w:pPr>
+      <w:r>
+        <w:t>No hay una clase o un script que inicialice el estado del juego, sino que confía en el estado de la escena al ejecutarla, lo cual no me agrada, ya que si quieres añadir cosas al inicio de la ejecución de la escena, como por ejemplo una animación de aparición puede dificultar la labor o segregarlas en distintas clases (haciendo cada clase una serie de operaciones en el método Awake() de la clase</w:t>
+      </w:r>
+      <w:r>
+        <w:t xml:space="preserve"> y</w:t>
+      </w:r>
+      <w:r>
+        <w:t xml:space="preserve"> obligando a esas clases a heredar de MonoBehaviour). Añadir una clase que haga esta labor de inicialización no pude empeorar la situación, solo mejorarla. </w:t>
+      </w:r>
+    </w:p>
+    <w:p>
+      <w:pPr>
+        <w:pStyle w:val="UBUcuerpoTrabajo"/>
+      </w:pPr>
+      <w:r>
+        <w:t>Hacer una estructura de clases adecuadas a los estados del Player y los comportamientos asociados a estos</w:t>
+      </w:r>
+      <w:r>
+        <w:t>, aplicando el patrón de diseño Estado</w:t>
+      </w:r>
+      <w:r>
+        <w:t xml:space="preserve">. </w:t>
+      </w:r>
+    </w:p>
+    <w:p>
+      <w:pPr>
+        <w:pStyle w:val="UBUcuerpoTrabajo"/>
+      </w:pPr>
+      <w:r>
+        <w:t xml:space="preserve">Cambiar el nombre de algunas clases cuyo nombre resulta confuso. Estas clases son: </w:t>
+      </w:r>
+    </w:p>
+    <w:p>
+      <w:pPr>
+        <w:pStyle w:val="UBUcuerpoTrabajo"/>
+      </w:pPr>
+      <w:r>
+        <w:t xml:space="preserve">• HeathIsZero a PlayerHealthIsZero. Este script solo se aplica al jugador no a todos los elementos cuya salud llega a cero. </w:t>
+      </w:r>
+    </w:p>
+    <w:p>
+      <w:pPr>
+        <w:pStyle w:val="UBUcuerpoTrabajo"/>
+      </w:pPr>
+      <w:r>
+        <w:t xml:space="preserve">• AnimationController a EnemyAnimationController. Este script solo se aplica sobre los enemigos y no sobre cualquier objeto. </w:t>
+      </w:r>
+    </w:p>
+    <w:p>
+      <w:pPr>
+        <w:pStyle w:val="UBUcuerpoTrabajo"/>
+      </w:pPr>
+      <w:r>
+        <w:t>• PlayerSpawn a PlayerSpawnAfterDeath. Este script solo se lanza cuando el jugador muere y ha de reaparecer en la escena y no cada vez que el Player aparece en la escena.</w:t>
+      </w:r>
+      <w:r>
+        <w:t xml:space="preserve"> El script podría conservar su nombre si se aplicase el evento PlayerSpawn también durante la aparición del Player.</w:t>
+      </w:r>
+    </w:p>
+    <w:p>
+      <w:pPr>
+        <w:pStyle w:val="UBUcuerpoTrabajo"/>
+      </w:pPr>
+    </w:p>
+    <w:p>
+      <w:pPr>
+        <w:pStyle w:val="UBUcuerpoTrabajo"/>
+      </w:pPr>
       <w:r>
         <w:br w:type="page"/>
       </w:r>
@@ -4238,49 +5200,68 @@
           <w:numId w:val="2"/>
         </w:numPr>
         <w:rPr>
-          <w:lang w:eastAsia="zh-CN" w:bidi="hi-IN"/>
-        </w:rPr>
-      </w:pPr>
-      <w:proofErr w:type="spellStart"/>
-      <w:r>
-        <w:rPr>
-          <w:lang w:eastAsia="zh-CN" w:bidi="hi-IN"/>
-        </w:rPr>
-        <w:t>Braid</w:t>
-      </w:r>
-      <w:proofErr w:type="spellEnd"/>
-      <w:r>
-        <w:rPr>
-          <w:lang w:eastAsia="zh-CN" w:bidi="hi-IN"/>
-        </w:rPr>
-        <w:t xml:space="preserve">. [En línea] [Ultimo acceso: 22/03/2021] </w:t>
-      </w:r>
-      <w:hyperlink r:id="rId12" w:history="1">
+          <w:rStyle w:val="Hipervnculo"/>
+          <w:color w:val="auto"/>
+          <w:u w:val="none"/>
+          <w:lang w:eastAsia="zh-CN" w:bidi="hi-IN"/>
+        </w:rPr>
+      </w:pPr>
+      <w:r>
+        <w:rPr>
+          <w:lang w:eastAsia="zh-CN" w:bidi="hi-IN"/>
+        </w:rPr>
+        <w:t xml:space="preserve">Braid. [En línea] [Ultimo acceso: 22/03/2021] </w:t>
+      </w:r>
+      <w:hyperlink r:id="rId13" w:history="1">
         <w:r>
           <w:rPr>
             <w:rStyle w:val="Hipervnculo"/>
             <w:lang w:eastAsia="zh-CN" w:bidi="hi-IN"/>
           </w:rPr>
-          <w:t>https://web.archive.org/web/20110223023113/http:/</w:t>
+          <w:t>https://web.archive.org/web/20110223023113/http://braid-game.com/</w:t>
+        </w:r>
+      </w:hyperlink>
+    </w:p>
+    <w:p>
+      <w:pPr>
+        <w:pStyle w:val="Prrafodelista"/>
+        <w:numPr>
+          <w:ilvl w:val="0"/>
+          <w:numId w:val="2"/>
+        </w:numPr>
+        <w:rPr>
+          <w:lang w:eastAsia="zh-CN" w:bidi="hi-IN"/>
+        </w:rPr>
+      </w:pPr>
+      <w:r>
+        <w:t>Plataformer Microgame</w:t>
+      </w:r>
+      <w:r>
+        <w:t xml:space="preserve">. [En línea] [Ultimo acceso: 22/03/2021] </w:t>
+      </w:r>
+      <w:hyperlink r:id="rId14" w:history="1">
+        <w:r>
+          <w:rPr>
+            <w:rStyle w:val="Hipervnculo"/>
+          </w:rPr>
+          <w:t>https://assetstore.unity.com/packages/templates/platformer-microgame-151055?_ga=2.85524954.2125376078.1</w:t>
         </w:r>
         <w:r>
           <w:rPr>
             <w:rStyle w:val="Hipervnculo"/>
-            <w:lang w:eastAsia="zh-CN" w:bidi="hi-IN"/>
           </w:rPr>
-          <w:t>/</w:t>
+          <w:t>6</w:t>
         </w:r>
         <w:r>
           <w:rPr>
             <w:rStyle w:val="Hipervnculo"/>
-            <w:lang w:eastAsia="zh-CN" w:bidi="hi-IN"/>
           </w:rPr>
-          <w:t>braid-game.com/</w:t>
+          <w:t>16431073-502923268.1612351479</w:t>
         </w:r>
       </w:hyperlink>
     </w:p>
     <w:sectPr>
-      <w:headerReference w:type="default" r:id="rId13"/>
+      <w:headerReference w:type="default" r:id="rId15"/>
       <w:pgSz w:w="11906" w:h="16838"/>
       <w:pgMar w:top="1417" w:right="1701" w:bottom="1417" w:left="1701" w:header="708" w:footer="708" w:gutter="0"/>
       <w:cols w:space="708"/>
@@ -4358,6 +5339,57 @@
 <file path=word/numbering.xml><?xml version="1.0" encoding="utf-8"?>
 <w:numbering xmlns:wpc="http://schemas.microsoft.com/office/word/2010/wordprocessingCanvas" xmlns:cx="http://schemas.microsoft.com/office/drawing/2014/chartex" xmlns:cx1="http://schemas.microsoft.com/office/drawing/2015/9/8/chartex" xmlns:cx2="http://schemas.microsoft.com/office/drawing/2015/10/21/chartex" xmlns:cx3="http://schemas.microsoft.com/office/drawing/2016/5/9/chartex" xmlns:cx4="http://schemas.microsoft.com/office/drawing/2016/5/10/chartex" xmlns:cx5="http://schemas.microsoft.com/office/drawing/2016/5/11/chartex" xmlns:cx6="http://schemas.microsoft.com/office/drawing/2016/5/12/chartex" xmlns:cx7="http://schemas.microsoft.com/office/drawing/2016/5/13/chartex" xmlns:cx8="http://schemas.microsoft.com/office/drawing/2016/5/14/chartex" xmlns:mc="http://schemas.openxmlformats.org/markup-compatibility/2006" xmlns:aink="http://schemas.microsoft.com/office/drawing/2016/ink" xmlns:am3d="http://schemas.microsoft.com/office/drawing/2017/model3d" xmlns:o="urn:schemas-microsoft-com:office:office" xmlns:r="http://schemas.openxmlformats.org/officeDocument/2006/relationships" xmlns:m="http://schemas.openxmlformats.org/officeDocument/2006/math" xmlns:v="urn:schemas-microsoft-com:vml" xmlns:wp14="http://schemas.microsoft.com/office/word/2010/wordprocessingDrawing" xmlns:wp="http://schemas.openxmlformats.org/drawingml/2006/wordprocessingDrawing" xmlns:w10="urn:schemas-microsoft-com:office:word" xmlns:w="http://schemas.openxmlformats.org/wordprocessingml/2006/main" xmlns:w14="http://schemas.microsoft.com/office/word/2010/wordml" xmlns:w15="http://schemas.microsoft.com/office/word/2012/wordml" xmlns:w16cex="http://schemas.microsoft.com/office/word/2018/wordml/cex" xmlns:w16cid="http://schemas.microsoft.com/office/word/2016/wordml/cid" xmlns:w16="http://schemas.microsoft.com/office/word/2018/wordml" xmlns:w16se="http://schemas.microsoft.com/office/word/2015/wordml/symex" xmlns:wpg="http://schemas.microsoft.com/office/word/2010/wordprocessingGroup" xmlns:wpi="http://schemas.microsoft.com/office/word/2010/wordprocessingInk" xmlns:wne="http://schemas.microsoft.com/office/word/2006/wordml" xmlns:wps="http://schemas.microsoft.com/office/word/2010/wordprocessingShape" mc:Ignorable="w14 w15 w16se w16cid w16 w16cex wp14">
   <w:abstractNum w:abstractNumId="0" w15:restartNumberingAfterBreak="0">
+    <w:nsid w:val="9D043DDC"/>
+    <w:multiLevelType w:val="hybridMultilevel"/>
+    <w:tmpl w:val="5AAA36CD"/>
+    <w:lvl w:ilvl="0" w:tplc="FFFFFFFF">
+      <w:start w:val="1"/>
+      <w:numFmt w:val="bullet"/>
+      <w:lvlText w:val="•"/>
+      <w:lvlJc w:val="left"/>
+    </w:lvl>
+    <w:lvl w:ilvl="1" w:tplc="FFFFFFFF">
+      <w:numFmt w:val="decimal"/>
+      <w:lvlText w:val=""/>
+      <w:lvlJc w:val="left"/>
+    </w:lvl>
+    <w:lvl w:ilvl="2" w:tplc="FFFFFFFF">
+      <w:numFmt w:val="decimal"/>
+      <w:lvlText w:val=""/>
+      <w:lvlJc w:val="left"/>
+    </w:lvl>
+    <w:lvl w:ilvl="3" w:tplc="FFFFFFFF">
+      <w:numFmt w:val="decimal"/>
+      <w:lvlText w:val=""/>
+      <w:lvlJc w:val="left"/>
+    </w:lvl>
+    <w:lvl w:ilvl="4" w:tplc="FFFFFFFF">
+      <w:numFmt w:val="decimal"/>
+      <w:lvlText w:val=""/>
+      <w:lvlJc w:val="left"/>
+    </w:lvl>
+    <w:lvl w:ilvl="5" w:tplc="FFFFFFFF">
+      <w:numFmt w:val="decimal"/>
+      <w:lvlText w:val=""/>
+      <w:lvlJc w:val="left"/>
+    </w:lvl>
+    <w:lvl w:ilvl="6" w:tplc="FFFFFFFF">
+      <w:numFmt w:val="decimal"/>
+      <w:lvlText w:val=""/>
+      <w:lvlJc w:val="left"/>
+    </w:lvl>
+    <w:lvl w:ilvl="7" w:tplc="FFFFFFFF">
+      <w:numFmt w:val="decimal"/>
+      <w:lvlText w:val=""/>
+      <w:lvlJc w:val="left"/>
+    </w:lvl>
+    <w:lvl w:ilvl="8" w:tplc="FFFFFFFF">
+      <w:numFmt w:val="decimal"/>
+      <w:lvlText w:val=""/>
+      <w:lvlJc w:val="left"/>
+    </w:lvl>
+  </w:abstractNum>
+  <w:abstractNum w:abstractNumId="1" w15:restartNumberingAfterBreak="0">
     <w:nsid w:val="17B830D0"/>
     <w:multiLevelType w:val="hybridMultilevel"/>
     <w:tmpl w:val="79DE9C88"/>
@@ -4446,7 +5478,7 @@
       </w:pPr>
     </w:lvl>
   </w:abstractNum>
-  <w:abstractNum w:abstractNumId="1" w15:restartNumberingAfterBreak="0">
+  <w:abstractNum w:abstractNumId="2" w15:restartNumberingAfterBreak="0">
     <w:nsid w:val="67340E08"/>
     <w:multiLevelType w:val="hybridMultilevel"/>
     <w:tmpl w:val="D75A27EC"/>
@@ -4533,9 +5565,12 @@
     </w:lvl>
   </w:abstractNum>
   <w:num w:numId="1">
+    <w:abstractNumId w:val="2"/>
+  </w:num>
+  <w:num w:numId="2">
     <w:abstractNumId w:val="1"/>
   </w:num>
-  <w:num w:numId="2">
+  <w:num w:numId="3">
     <w:abstractNumId w:val="0"/>
   </w:num>
 </w:numbering>
@@ -5392,6 +6427,22 @@
       <w:contextualSpacing/>
     </w:pPr>
   </w:style>
+  <w:style w:type="paragraph" w:customStyle="1" w:styleId="Default">
+    <w:name w:val="Default"/>
+    <w:rsid w:val="00483CDD"/>
+    <w:pPr>
+      <w:autoSpaceDE w:val="0"/>
+      <w:autoSpaceDN w:val="0"/>
+      <w:adjustRightInd w:val="0"/>
+      <w:spacing w:after="0" w:line="240" w:lineRule="auto"/>
+    </w:pPr>
+    <w:rPr>
+      <w:rFonts w:ascii="Calibri" w:hAnsi="Calibri" w:cs="Calibri"/>
+      <w:color w:val="000000"/>
+      <w:sz w:val="24"/>
+      <w:szCs w:val="24"/>
+    </w:rPr>
+  </w:style>
 </w:styles>
 </file>
 

</xml_diff>

<commit_message>
Documentación del proceso de gestión de las cámaras en la memoria. Issue #21
</commit_message>
<xml_diff>
--- a/docs/memoria.docx
+++ b/docs/memoria.docx
@@ -1254,7 +1254,7 @@
           <w:lang w:eastAsia="zh-CN" w:bidi="hi-IN"/>
         </w:rPr>
       </w:pPr>
-      <w:bookmarkStart w:id="0" w:name="_Toc67392456"/>
+      <w:bookmarkStart w:id="0" w:name="_Toc68705232"/>
       <w:r>
         <w:rPr>
           <w:rFonts w:ascii="Liberation Sans" w:eastAsia="Droid Sans" w:hAnsi="Liberation Sans" w:cs="Lohit Hindi"/>
@@ -1332,7 +1332,7 @@
           <w:r>
             <w:fldChar w:fldCharType="separate"/>
           </w:r>
-          <w:hyperlink w:anchor="_Toc67392456" w:history="1">
+          <w:hyperlink w:anchor="_Toc68705232" w:history="1">
             <w:r>
               <w:rPr>
                 <w:rStyle w:val="Hipervnculo"/>
@@ -1364,7 +1364,7 @@
                 <w:noProof/>
                 <w:webHidden/>
               </w:rPr>
-              <w:instrText xml:space="preserve"> PAGEREF _Toc67392456 \h </w:instrText>
+              <w:instrText xml:space="preserve"> PAGEREF _Toc68705232 \h </w:instrText>
             </w:r>
             <w:r>
               <w:rPr>
@@ -1407,7 +1407,7 @@
               <w:lang w:eastAsia="es-ES"/>
             </w:rPr>
           </w:pPr>
-          <w:hyperlink w:anchor="_Toc67392457" w:history="1">
+          <w:hyperlink w:anchor="_Toc68705233" w:history="1">
             <w:r>
               <w:rPr>
                 <w:rStyle w:val="Hipervnculo"/>
@@ -1439,7 +1439,7 @@
                 <w:noProof/>
                 <w:webHidden/>
               </w:rPr>
-              <w:instrText xml:space="preserve"> PAGEREF _Toc67392457 \h </w:instrText>
+              <w:instrText xml:space="preserve"> PAGEREF _Toc68705233 \h </w:instrText>
             </w:r>
             <w:r>
               <w:rPr>
@@ -1459,7 +1459,7 @@
                 <w:noProof/>
                 <w:webHidden/>
               </w:rPr>
-              <w:t>6</w:t>
+              <w:t>7</w:t>
             </w:r>
             <w:r>
               <w:rPr>
@@ -1482,7 +1482,7 @@
               <w:lang w:eastAsia="es-ES"/>
             </w:rPr>
           </w:pPr>
-          <w:hyperlink w:anchor="_Toc67392458" w:history="1">
+          <w:hyperlink w:anchor="_Toc68705234" w:history="1">
             <w:r>
               <w:rPr>
                 <w:rStyle w:val="Hipervnculo"/>
@@ -1514,7 +1514,7 @@
                 <w:noProof/>
                 <w:webHidden/>
               </w:rPr>
-              <w:instrText xml:space="preserve"> PAGEREF _Toc67392458 \h </w:instrText>
+              <w:instrText xml:space="preserve"> PAGEREF _Toc68705234 \h </w:instrText>
             </w:r>
             <w:r>
               <w:rPr>
@@ -1534,7 +1534,7 @@
                 <w:noProof/>
                 <w:webHidden/>
               </w:rPr>
-              <w:t>7</w:t>
+              <w:t>8</w:t>
             </w:r>
             <w:r>
               <w:rPr>
@@ -1557,7 +1557,7 @@
               <w:lang w:eastAsia="es-ES"/>
             </w:rPr>
           </w:pPr>
-          <w:hyperlink w:anchor="_Toc67392459" w:history="1">
+          <w:hyperlink w:anchor="_Toc68705235" w:history="1">
             <w:r>
               <w:rPr>
                 <w:rStyle w:val="Hipervnculo"/>
@@ -1589,7 +1589,7 @@
                 <w:noProof/>
                 <w:webHidden/>
               </w:rPr>
-              <w:instrText xml:space="preserve"> PAGEREF _Toc67392459 \h </w:instrText>
+              <w:instrText xml:space="preserve"> PAGEREF _Toc68705235 \h </w:instrText>
             </w:r>
             <w:r>
               <w:rPr>
@@ -1609,7 +1609,7 @@
                 <w:noProof/>
                 <w:webHidden/>
               </w:rPr>
-              <w:t>8</w:t>
+              <w:t>9</w:t>
             </w:r>
             <w:r>
               <w:rPr>
@@ -1632,7 +1632,7 @@
               <w:lang w:eastAsia="es-ES"/>
             </w:rPr>
           </w:pPr>
-          <w:hyperlink w:anchor="_Toc67392460" w:history="1">
+          <w:hyperlink w:anchor="_Toc68705236" w:history="1">
             <w:r>
               <w:rPr>
                 <w:rStyle w:val="Hipervnculo"/>
@@ -1664,7 +1664,7 @@
                 <w:noProof/>
                 <w:webHidden/>
               </w:rPr>
-              <w:instrText xml:space="preserve"> PAGEREF _Toc67392460 \h </w:instrText>
+              <w:instrText xml:space="preserve"> PAGEREF _Toc68705236 \h </w:instrText>
             </w:r>
             <w:r>
               <w:rPr>
@@ -1684,7 +1684,459 @@
                 <w:noProof/>
                 <w:webHidden/>
               </w:rPr>
-              <w:t>9</w:t>
+              <w:t>10</w:t>
+            </w:r>
+            <w:r>
+              <w:rPr>
+                <w:noProof/>
+                <w:webHidden/>
+              </w:rPr>
+              <w:fldChar w:fldCharType="end"/>
+            </w:r>
+          </w:hyperlink>
+        </w:p>
+        <w:p>
+          <w:pPr>
+            <w:pStyle w:val="TDC2"/>
+            <w:tabs>
+              <w:tab w:val="right" w:leader="dot" w:pos="8494"/>
+            </w:tabs>
+            <w:rPr>
+              <w:rFonts w:eastAsiaTheme="minorEastAsia"/>
+              <w:noProof/>
+              <w:lang w:eastAsia="es-ES"/>
+            </w:rPr>
+          </w:pPr>
+          <w:hyperlink w:anchor="_Toc68705237" w:history="1">
+            <w:r>
+              <w:rPr>
+                <w:rStyle w:val="Hipervnculo"/>
+                <w:rFonts w:ascii="Liberation Sans" w:eastAsia="Droid Sans" w:hAnsi="Liberation Sans" w:cs="Lohit Hindi"/>
+                <w:b/>
+                <w:bCs/>
+                <w:i/>
+                <w:iCs/>
+                <w:noProof/>
+                <w:kern w:val="3"/>
+                <w:lang w:eastAsia="zh-CN" w:bidi="hi-IN"/>
+              </w:rPr>
+              <w:t>Unity</w:t>
+            </w:r>
+            <w:r>
+              <w:rPr>
+                <w:noProof/>
+                <w:webHidden/>
+              </w:rPr>
+              <w:tab/>
+            </w:r>
+            <w:r>
+              <w:rPr>
+                <w:noProof/>
+                <w:webHidden/>
+              </w:rPr>
+              <w:fldChar w:fldCharType="begin"/>
+            </w:r>
+            <w:r>
+              <w:rPr>
+                <w:noProof/>
+                <w:webHidden/>
+              </w:rPr>
+              <w:instrText xml:space="preserve"> PAGEREF _Toc68705237 \h </w:instrText>
+            </w:r>
+            <w:r>
+              <w:rPr>
+                <w:noProof/>
+                <w:webHidden/>
+              </w:rPr>
+            </w:r>
+            <w:r>
+              <w:rPr>
+                <w:noProof/>
+                <w:webHidden/>
+              </w:rPr>
+              <w:fldChar w:fldCharType="separate"/>
+            </w:r>
+            <w:r>
+              <w:rPr>
+                <w:noProof/>
+                <w:webHidden/>
+              </w:rPr>
+              <w:t>10</w:t>
+            </w:r>
+            <w:r>
+              <w:rPr>
+                <w:noProof/>
+                <w:webHidden/>
+              </w:rPr>
+              <w:fldChar w:fldCharType="end"/>
+            </w:r>
+          </w:hyperlink>
+        </w:p>
+        <w:p>
+          <w:pPr>
+            <w:pStyle w:val="TDC3"/>
+            <w:tabs>
+              <w:tab w:val="right" w:leader="dot" w:pos="8494"/>
+            </w:tabs>
+            <w:rPr>
+              <w:rFonts w:eastAsiaTheme="minorEastAsia"/>
+              <w:noProof/>
+              <w:lang w:eastAsia="es-ES"/>
+            </w:rPr>
+          </w:pPr>
+          <w:hyperlink w:anchor="_Toc68705238" w:history="1">
+            <w:r>
+              <w:rPr>
+                <w:rStyle w:val="Hipervnculo"/>
+                <w:rFonts w:ascii="Liberation Sans" w:eastAsia="Droid Sans" w:hAnsi="Liberation Sans" w:cs="Lohit Hindi"/>
+                <w:b/>
+                <w:bCs/>
+                <w:noProof/>
+                <w:kern w:val="3"/>
+                <w:lang w:eastAsia="zh-CN" w:bidi="hi-IN"/>
+              </w:rPr>
+              <w:t>MonoBehaviour(2)</w:t>
+            </w:r>
+            <w:r>
+              <w:rPr>
+                <w:noProof/>
+                <w:webHidden/>
+              </w:rPr>
+              <w:tab/>
+            </w:r>
+            <w:r>
+              <w:rPr>
+                <w:noProof/>
+                <w:webHidden/>
+              </w:rPr>
+              <w:fldChar w:fldCharType="begin"/>
+            </w:r>
+            <w:r>
+              <w:rPr>
+                <w:noProof/>
+                <w:webHidden/>
+              </w:rPr>
+              <w:instrText xml:space="preserve"> PAGEREF _Toc68705238 \h </w:instrText>
+            </w:r>
+            <w:r>
+              <w:rPr>
+                <w:noProof/>
+                <w:webHidden/>
+              </w:rPr>
+            </w:r>
+            <w:r>
+              <w:rPr>
+                <w:noProof/>
+                <w:webHidden/>
+              </w:rPr>
+              <w:fldChar w:fldCharType="separate"/>
+            </w:r>
+            <w:r>
+              <w:rPr>
+                <w:noProof/>
+                <w:webHidden/>
+              </w:rPr>
+              <w:t>10</w:t>
+            </w:r>
+            <w:r>
+              <w:rPr>
+                <w:noProof/>
+                <w:webHidden/>
+              </w:rPr>
+              <w:fldChar w:fldCharType="end"/>
+            </w:r>
+          </w:hyperlink>
+        </w:p>
+        <w:p>
+          <w:pPr>
+            <w:pStyle w:val="TDC3"/>
+            <w:tabs>
+              <w:tab w:val="right" w:leader="dot" w:pos="8494"/>
+            </w:tabs>
+            <w:rPr>
+              <w:rFonts w:eastAsiaTheme="minorEastAsia"/>
+              <w:noProof/>
+              <w:lang w:eastAsia="es-ES"/>
+            </w:rPr>
+          </w:pPr>
+          <w:hyperlink w:anchor="_Toc68705239" w:history="1">
+            <w:r>
+              <w:rPr>
+                <w:rStyle w:val="Hipervnculo"/>
+                <w:rFonts w:ascii="Liberation Sans" w:eastAsia="Droid Sans" w:hAnsi="Liberation Sans" w:cs="Lohit Hindi"/>
+                <w:b/>
+                <w:bCs/>
+                <w:noProof/>
+                <w:kern w:val="3"/>
+                <w:lang w:eastAsia="zh-CN" w:bidi="hi-IN"/>
+              </w:rPr>
+              <w:t>GameObject(3)</w:t>
+            </w:r>
+            <w:r>
+              <w:rPr>
+                <w:noProof/>
+                <w:webHidden/>
+              </w:rPr>
+              <w:tab/>
+            </w:r>
+            <w:r>
+              <w:rPr>
+                <w:noProof/>
+                <w:webHidden/>
+              </w:rPr>
+              <w:fldChar w:fldCharType="begin"/>
+            </w:r>
+            <w:r>
+              <w:rPr>
+                <w:noProof/>
+                <w:webHidden/>
+              </w:rPr>
+              <w:instrText xml:space="preserve"> PAGEREF _Toc68705239 \h </w:instrText>
+            </w:r>
+            <w:r>
+              <w:rPr>
+                <w:noProof/>
+                <w:webHidden/>
+              </w:rPr>
+            </w:r>
+            <w:r>
+              <w:rPr>
+                <w:noProof/>
+                <w:webHidden/>
+              </w:rPr>
+              <w:fldChar w:fldCharType="separate"/>
+            </w:r>
+            <w:r>
+              <w:rPr>
+                <w:noProof/>
+                <w:webHidden/>
+              </w:rPr>
+              <w:t>11</w:t>
+            </w:r>
+            <w:r>
+              <w:rPr>
+                <w:noProof/>
+                <w:webHidden/>
+              </w:rPr>
+              <w:fldChar w:fldCharType="end"/>
+            </w:r>
+          </w:hyperlink>
+        </w:p>
+        <w:p>
+          <w:pPr>
+            <w:pStyle w:val="TDC3"/>
+            <w:tabs>
+              <w:tab w:val="right" w:leader="dot" w:pos="8494"/>
+            </w:tabs>
+            <w:rPr>
+              <w:rFonts w:eastAsiaTheme="minorEastAsia"/>
+              <w:noProof/>
+              <w:lang w:eastAsia="es-ES"/>
+            </w:rPr>
+          </w:pPr>
+          <w:hyperlink w:anchor="_Toc68705240" w:history="1">
+            <w:r>
+              <w:rPr>
+                <w:rStyle w:val="Hipervnculo"/>
+                <w:rFonts w:ascii="Liberation Sans" w:eastAsia="Droid Sans" w:hAnsi="Liberation Sans" w:cs="Lohit Hindi"/>
+                <w:b/>
+                <w:bCs/>
+                <w:noProof/>
+                <w:kern w:val="3"/>
+                <w:lang w:eastAsia="zh-CN" w:bidi="hi-IN"/>
+              </w:rPr>
+              <w:t>Escena</w:t>
+            </w:r>
+            <w:r>
+              <w:rPr>
+                <w:noProof/>
+                <w:webHidden/>
+              </w:rPr>
+              <w:tab/>
+            </w:r>
+            <w:r>
+              <w:rPr>
+                <w:noProof/>
+                <w:webHidden/>
+              </w:rPr>
+              <w:fldChar w:fldCharType="begin"/>
+            </w:r>
+            <w:r>
+              <w:rPr>
+                <w:noProof/>
+                <w:webHidden/>
+              </w:rPr>
+              <w:instrText xml:space="preserve"> PAGEREF _Toc68705240 \h </w:instrText>
+            </w:r>
+            <w:r>
+              <w:rPr>
+                <w:noProof/>
+                <w:webHidden/>
+              </w:rPr>
+            </w:r>
+            <w:r>
+              <w:rPr>
+                <w:noProof/>
+                <w:webHidden/>
+              </w:rPr>
+              <w:fldChar w:fldCharType="separate"/>
+            </w:r>
+            <w:r>
+              <w:rPr>
+                <w:noProof/>
+                <w:webHidden/>
+              </w:rPr>
+              <w:t>12</w:t>
+            </w:r>
+            <w:r>
+              <w:rPr>
+                <w:noProof/>
+                <w:webHidden/>
+              </w:rPr>
+              <w:fldChar w:fldCharType="end"/>
+            </w:r>
+          </w:hyperlink>
+        </w:p>
+        <w:p>
+          <w:pPr>
+            <w:pStyle w:val="TDC3"/>
+            <w:tabs>
+              <w:tab w:val="right" w:leader="dot" w:pos="8494"/>
+            </w:tabs>
+            <w:rPr>
+              <w:rFonts w:eastAsiaTheme="minorEastAsia"/>
+              <w:noProof/>
+              <w:lang w:eastAsia="es-ES"/>
+            </w:rPr>
+          </w:pPr>
+          <w:hyperlink w:anchor="_Toc68705241" w:history="1">
+            <w:r>
+              <w:rPr>
+                <w:rStyle w:val="Hipervnculo"/>
+                <w:rFonts w:ascii="Liberation Sans" w:eastAsia="Droid Sans" w:hAnsi="Liberation Sans" w:cs="Lohit Hindi"/>
+                <w:b/>
+                <w:bCs/>
+                <w:noProof/>
+                <w:kern w:val="3"/>
+                <w:lang w:eastAsia="zh-CN" w:bidi="hi-IN"/>
+              </w:rPr>
+              <w:t>Físicas en Unity</w:t>
+            </w:r>
+            <w:r>
+              <w:rPr>
+                <w:noProof/>
+                <w:webHidden/>
+              </w:rPr>
+              <w:tab/>
+            </w:r>
+            <w:r>
+              <w:rPr>
+                <w:noProof/>
+                <w:webHidden/>
+              </w:rPr>
+              <w:fldChar w:fldCharType="begin"/>
+            </w:r>
+            <w:r>
+              <w:rPr>
+                <w:noProof/>
+                <w:webHidden/>
+              </w:rPr>
+              <w:instrText xml:space="preserve"> PAGEREF _Toc68705241 \h </w:instrText>
+            </w:r>
+            <w:r>
+              <w:rPr>
+                <w:noProof/>
+                <w:webHidden/>
+              </w:rPr>
+            </w:r>
+            <w:r>
+              <w:rPr>
+                <w:noProof/>
+                <w:webHidden/>
+              </w:rPr>
+              <w:fldChar w:fldCharType="separate"/>
+            </w:r>
+            <w:r>
+              <w:rPr>
+                <w:noProof/>
+                <w:webHidden/>
+              </w:rPr>
+              <w:t>12</w:t>
+            </w:r>
+            <w:r>
+              <w:rPr>
+                <w:noProof/>
+                <w:webHidden/>
+              </w:rPr>
+              <w:fldChar w:fldCharType="end"/>
+            </w:r>
+          </w:hyperlink>
+        </w:p>
+        <w:p>
+          <w:pPr>
+            <w:pStyle w:val="TDC3"/>
+            <w:tabs>
+              <w:tab w:val="right" w:leader="dot" w:pos="8494"/>
+            </w:tabs>
+            <w:rPr>
+              <w:rFonts w:eastAsiaTheme="minorEastAsia"/>
+              <w:noProof/>
+              <w:lang w:eastAsia="es-ES"/>
+            </w:rPr>
+          </w:pPr>
+          <w:hyperlink w:anchor="_Toc68705242" w:history="1">
+            <w:r>
+              <w:rPr>
+                <w:rStyle w:val="Hipervnculo"/>
+                <w:rFonts w:ascii="Liberation Sans" w:eastAsia="Droid Sans" w:hAnsi="Liberation Sans" w:cs="Lohit Hindi"/>
+                <w:b/>
+                <w:bCs/>
+                <w:noProof/>
+                <w:kern w:val="3"/>
+                <w:lang w:eastAsia="zh-CN" w:bidi="hi-IN"/>
+              </w:rPr>
+              <w:t>Colisión entre objetos</w:t>
+            </w:r>
+            <w:r>
+              <w:rPr>
+                <w:noProof/>
+                <w:webHidden/>
+              </w:rPr>
+              <w:tab/>
+            </w:r>
+            <w:r>
+              <w:rPr>
+                <w:noProof/>
+                <w:webHidden/>
+              </w:rPr>
+              <w:fldChar w:fldCharType="begin"/>
+            </w:r>
+            <w:r>
+              <w:rPr>
+                <w:noProof/>
+                <w:webHidden/>
+              </w:rPr>
+              <w:instrText xml:space="preserve"> PAGEREF _Toc68705242 \h </w:instrText>
+            </w:r>
+            <w:r>
+              <w:rPr>
+                <w:noProof/>
+                <w:webHidden/>
+              </w:rPr>
+            </w:r>
+            <w:r>
+              <w:rPr>
+                <w:noProof/>
+                <w:webHidden/>
+              </w:rPr>
+              <w:fldChar w:fldCharType="separate"/>
+            </w:r>
+            <w:r>
+              <w:rPr>
+                <w:noProof/>
+                <w:webHidden/>
+              </w:rPr>
+              <w:t>13</w:t>
             </w:r>
             <w:r>
               <w:rPr>
@@ -1707,7 +2159,7 @@
               <w:lang w:eastAsia="es-ES"/>
             </w:rPr>
           </w:pPr>
-          <w:hyperlink w:anchor="_Toc67392461" w:history="1">
+          <w:hyperlink w:anchor="_Toc68705243" w:history="1">
             <w:r>
               <w:rPr>
                 <w:rStyle w:val="Hipervnculo"/>
@@ -1739,7 +2191,7 @@
                 <w:noProof/>
                 <w:webHidden/>
               </w:rPr>
-              <w:instrText xml:space="preserve"> PAGEREF _Toc67392461 \h </w:instrText>
+              <w:instrText xml:space="preserve"> PAGEREF _Toc68705243 \h </w:instrText>
             </w:r>
             <w:r>
               <w:rPr>
@@ -1759,7 +2211,7 @@
                 <w:noProof/>
                 <w:webHidden/>
               </w:rPr>
-              <w:t>10</w:t>
+              <w:t>14</w:t>
             </w:r>
             <w:r>
               <w:rPr>
@@ -1782,7 +2234,7 @@
               <w:lang w:eastAsia="es-ES"/>
             </w:rPr>
           </w:pPr>
-          <w:hyperlink w:anchor="_Toc67392462" w:history="1">
+          <w:hyperlink w:anchor="_Toc68705244" w:history="1">
             <w:r>
               <w:rPr>
                 <w:rStyle w:val="Hipervnculo"/>
@@ -1816,7 +2268,7 @@
                 <w:noProof/>
                 <w:webHidden/>
               </w:rPr>
-              <w:instrText xml:space="preserve"> PAGEREF _Toc67392462 \h </w:instrText>
+              <w:instrText xml:space="preserve"> PAGEREF _Toc68705244 \h </w:instrText>
             </w:r>
             <w:r>
               <w:rPr>
@@ -1836,7 +2288,7 @@
                 <w:noProof/>
                 <w:webHidden/>
               </w:rPr>
-              <w:t>10</w:t>
+              <w:t>14</w:t>
             </w:r>
             <w:r>
               <w:rPr>
@@ -1854,10 +2306,12 @@
               <w:tab w:val="right" w:leader="dot" w:pos="8494"/>
             </w:tabs>
             <w:rPr>
+              <w:rFonts w:eastAsiaTheme="minorEastAsia"/>
               <w:noProof/>
+              <w:lang w:eastAsia="es-ES"/>
             </w:rPr>
           </w:pPr>
-          <w:hyperlink w:anchor="_Toc67392463" w:history="1">
+          <w:hyperlink w:anchor="_Toc68705245" w:history="1">
             <w:r>
               <w:rPr>
                 <w:rStyle w:val="Hipervnculo"/>
@@ -1889,7 +2343,7 @@
                 <w:noProof/>
                 <w:webHidden/>
               </w:rPr>
-              <w:instrText xml:space="preserve"> PAGEREF _Toc67392463 \h </w:instrText>
+              <w:instrText xml:space="preserve"> PAGEREF _Toc68705245 \h </w:instrText>
             </w:r>
             <w:r>
               <w:rPr>
@@ -1909,7 +2363,7 @@
                 <w:noProof/>
                 <w:webHidden/>
               </w:rPr>
-              <w:t>10</w:t>
+              <w:t>14</w:t>
             </w:r>
             <w:r>
               <w:rPr>
@@ -1927,10 +2381,12 @@
               <w:tab w:val="right" w:leader="dot" w:pos="8494"/>
             </w:tabs>
             <w:rPr>
+              <w:rFonts w:eastAsiaTheme="minorEastAsia"/>
               <w:noProof/>
+              <w:lang w:eastAsia="es-ES"/>
             </w:rPr>
           </w:pPr>
-          <w:hyperlink w:anchor="_Toc67392464" w:history="1">
+          <w:hyperlink w:anchor="_Toc68705246" w:history="1">
             <w:r>
               <w:rPr>
                 <w:rStyle w:val="Hipervnculo"/>
@@ -1962,7 +2418,7 @@
                 <w:noProof/>
                 <w:webHidden/>
               </w:rPr>
-              <w:instrText xml:space="preserve"> PAGEREF _Toc67392464 \h </w:instrText>
+              <w:instrText xml:space="preserve"> PAGEREF _Toc68705246 \h </w:instrText>
             </w:r>
             <w:r>
               <w:rPr>
@@ -1982,7 +2438,7 @@
                 <w:noProof/>
                 <w:webHidden/>
               </w:rPr>
-              <w:t>10</w:t>
+              <w:t>14</w:t>
             </w:r>
             <w:r>
               <w:rPr>
@@ -2000,10 +2456,12 @@
               <w:tab w:val="right" w:leader="dot" w:pos="8494"/>
             </w:tabs>
             <w:rPr>
+              <w:rFonts w:eastAsiaTheme="minorEastAsia"/>
               <w:noProof/>
+              <w:lang w:eastAsia="es-ES"/>
             </w:rPr>
           </w:pPr>
-          <w:hyperlink w:anchor="_Toc67392465" w:history="1">
+          <w:hyperlink w:anchor="_Toc68705247" w:history="1">
             <w:r>
               <w:rPr>
                 <w:rStyle w:val="Hipervnculo"/>
@@ -2035,7 +2493,7 @@
                 <w:noProof/>
                 <w:webHidden/>
               </w:rPr>
-              <w:instrText xml:space="preserve"> PAGEREF _Toc67392465 \h </w:instrText>
+              <w:instrText xml:space="preserve"> PAGEREF _Toc68705247 \h </w:instrText>
             </w:r>
             <w:r>
               <w:rPr>
@@ -2055,7 +2513,7 @@
                 <w:noProof/>
                 <w:webHidden/>
               </w:rPr>
-              <w:t>10</w:t>
+              <w:t>14</w:t>
             </w:r>
             <w:r>
               <w:rPr>
@@ -2078,7 +2536,7 @@
               <w:lang w:eastAsia="es-ES"/>
             </w:rPr>
           </w:pPr>
-          <w:hyperlink w:anchor="_Toc67392466" w:history="1">
+          <w:hyperlink w:anchor="_Toc68705248" w:history="1">
             <w:r>
               <w:rPr>
                 <w:rStyle w:val="Hipervnculo"/>
@@ -2110,7 +2568,7 @@
                 <w:noProof/>
                 <w:webHidden/>
               </w:rPr>
-              <w:instrText xml:space="preserve"> PAGEREF _Toc67392466 \h </w:instrText>
+              <w:instrText xml:space="preserve"> PAGEREF _Toc68705248 \h </w:instrText>
             </w:r>
             <w:r>
               <w:rPr>
@@ -2130,7 +2588,309 @@
                 <w:noProof/>
                 <w:webHidden/>
               </w:rPr>
-              <w:t>12</w:t>
+              <w:t>15</w:t>
+            </w:r>
+            <w:r>
+              <w:rPr>
+                <w:noProof/>
+                <w:webHidden/>
+              </w:rPr>
+              <w:fldChar w:fldCharType="end"/>
+            </w:r>
+          </w:hyperlink>
+        </w:p>
+        <w:p>
+          <w:pPr>
+            <w:pStyle w:val="TDC2"/>
+            <w:tabs>
+              <w:tab w:val="right" w:leader="dot" w:pos="8494"/>
+            </w:tabs>
+            <w:rPr>
+              <w:rFonts w:eastAsiaTheme="minorEastAsia"/>
+              <w:noProof/>
+              <w:lang w:eastAsia="es-ES"/>
+            </w:rPr>
+          </w:pPr>
+          <w:hyperlink w:anchor="_Toc68705249" w:history="1">
+            <w:r>
+              <w:rPr>
+                <w:rStyle w:val="Hipervnculo"/>
+                <w:rFonts w:ascii="Liberation Sans" w:eastAsia="Droid Sans" w:hAnsi="Liberation Sans" w:cs="Lohit Hindi"/>
+                <w:b/>
+                <w:bCs/>
+                <w:i/>
+                <w:iCs/>
+                <w:noProof/>
+                <w:kern w:val="3"/>
+                <w:lang w:eastAsia="zh-CN" w:bidi="hi-IN"/>
+              </w:rPr>
+              <w:t>Desarrollo de la gestión de la cámara</w:t>
+            </w:r>
+            <w:r>
+              <w:rPr>
+                <w:noProof/>
+                <w:webHidden/>
+              </w:rPr>
+              <w:tab/>
+            </w:r>
+            <w:r>
+              <w:rPr>
+                <w:noProof/>
+                <w:webHidden/>
+              </w:rPr>
+              <w:fldChar w:fldCharType="begin"/>
+            </w:r>
+            <w:r>
+              <w:rPr>
+                <w:noProof/>
+                <w:webHidden/>
+              </w:rPr>
+              <w:instrText xml:space="preserve"> PAGEREF _Toc68705249 \h </w:instrText>
+            </w:r>
+            <w:r>
+              <w:rPr>
+                <w:noProof/>
+                <w:webHidden/>
+              </w:rPr>
+            </w:r>
+            <w:r>
+              <w:rPr>
+                <w:noProof/>
+                <w:webHidden/>
+              </w:rPr>
+              <w:fldChar w:fldCharType="separate"/>
+            </w:r>
+            <w:r>
+              <w:rPr>
+                <w:noProof/>
+                <w:webHidden/>
+              </w:rPr>
+              <w:t>15</w:t>
+            </w:r>
+            <w:r>
+              <w:rPr>
+                <w:noProof/>
+                <w:webHidden/>
+              </w:rPr>
+              <w:fldChar w:fldCharType="end"/>
+            </w:r>
+          </w:hyperlink>
+        </w:p>
+        <w:p>
+          <w:pPr>
+            <w:pStyle w:val="TDC3"/>
+            <w:tabs>
+              <w:tab w:val="right" w:leader="dot" w:pos="8494"/>
+            </w:tabs>
+            <w:rPr>
+              <w:rFonts w:eastAsiaTheme="minorEastAsia"/>
+              <w:noProof/>
+              <w:lang w:eastAsia="es-ES"/>
+            </w:rPr>
+          </w:pPr>
+          <w:hyperlink w:anchor="_Toc68705250" w:history="1">
+            <w:r>
+              <w:rPr>
+                <w:rStyle w:val="Hipervnculo"/>
+                <w:rFonts w:ascii="Liberation Sans" w:eastAsia="Droid Sans" w:hAnsi="Liberation Sans" w:cs="Lohit Hindi"/>
+                <w:b/>
+                <w:bCs/>
+                <w:noProof/>
+                <w:kern w:val="3"/>
+                <w:lang w:eastAsia="zh-CN" w:bidi="hi-IN"/>
+              </w:rPr>
+              <w:t>Introducción al sistema gestor de cámaras</w:t>
+            </w:r>
+            <w:r>
+              <w:rPr>
+                <w:noProof/>
+                <w:webHidden/>
+              </w:rPr>
+              <w:tab/>
+            </w:r>
+            <w:r>
+              <w:rPr>
+                <w:noProof/>
+                <w:webHidden/>
+              </w:rPr>
+              <w:fldChar w:fldCharType="begin"/>
+            </w:r>
+            <w:r>
+              <w:rPr>
+                <w:noProof/>
+                <w:webHidden/>
+              </w:rPr>
+              <w:instrText xml:space="preserve"> PAGEREF _Toc68705250 \h </w:instrText>
+            </w:r>
+            <w:r>
+              <w:rPr>
+                <w:noProof/>
+                <w:webHidden/>
+              </w:rPr>
+            </w:r>
+            <w:r>
+              <w:rPr>
+                <w:noProof/>
+                <w:webHidden/>
+              </w:rPr>
+              <w:fldChar w:fldCharType="separate"/>
+            </w:r>
+            <w:r>
+              <w:rPr>
+                <w:noProof/>
+                <w:webHidden/>
+              </w:rPr>
+              <w:t>15</w:t>
+            </w:r>
+            <w:r>
+              <w:rPr>
+                <w:noProof/>
+                <w:webHidden/>
+              </w:rPr>
+              <w:fldChar w:fldCharType="end"/>
+            </w:r>
+          </w:hyperlink>
+        </w:p>
+        <w:p>
+          <w:pPr>
+            <w:pStyle w:val="TDC3"/>
+            <w:tabs>
+              <w:tab w:val="right" w:leader="dot" w:pos="8494"/>
+            </w:tabs>
+            <w:rPr>
+              <w:rFonts w:eastAsiaTheme="minorEastAsia"/>
+              <w:noProof/>
+              <w:lang w:eastAsia="es-ES"/>
+            </w:rPr>
+          </w:pPr>
+          <w:hyperlink w:anchor="_Toc68705251" w:history="1">
+            <w:r>
+              <w:rPr>
+                <w:rStyle w:val="Hipervnculo"/>
+                <w:rFonts w:ascii="Liberation Sans" w:eastAsia="Droid Sans" w:hAnsi="Liberation Sans" w:cs="Lohit Hindi"/>
+                <w:b/>
+                <w:bCs/>
+                <w:noProof/>
+                <w:kern w:val="3"/>
+                <w:lang w:eastAsia="zh-CN" w:bidi="hi-IN"/>
+              </w:rPr>
+              <w:t>Conflictos con los portales</w:t>
+            </w:r>
+            <w:r>
+              <w:rPr>
+                <w:noProof/>
+                <w:webHidden/>
+              </w:rPr>
+              <w:tab/>
+            </w:r>
+            <w:r>
+              <w:rPr>
+                <w:noProof/>
+                <w:webHidden/>
+              </w:rPr>
+              <w:fldChar w:fldCharType="begin"/>
+            </w:r>
+            <w:r>
+              <w:rPr>
+                <w:noProof/>
+                <w:webHidden/>
+              </w:rPr>
+              <w:instrText xml:space="preserve"> PAGEREF _Toc68705251 \h </w:instrText>
+            </w:r>
+            <w:r>
+              <w:rPr>
+                <w:noProof/>
+                <w:webHidden/>
+              </w:rPr>
+            </w:r>
+            <w:r>
+              <w:rPr>
+                <w:noProof/>
+                <w:webHidden/>
+              </w:rPr>
+              <w:fldChar w:fldCharType="separate"/>
+            </w:r>
+            <w:r>
+              <w:rPr>
+                <w:noProof/>
+                <w:webHidden/>
+              </w:rPr>
+              <w:t>15</w:t>
+            </w:r>
+            <w:r>
+              <w:rPr>
+                <w:noProof/>
+                <w:webHidden/>
+              </w:rPr>
+              <w:fldChar w:fldCharType="end"/>
+            </w:r>
+          </w:hyperlink>
+        </w:p>
+        <w:p>
+          <w:pPr>
+            <w:pStyle w:val="TDC3"/>
+            <w:tabs>
+              <w:tab w:val="right" w:leader="dot" w:pos="8494"/>
+            </w:tabs>
+            <w:rPr>
+              <w:rFonts w:eastAsiaTheme="minorEastAsia"/>
+              <w:noProof/>
+              <w:lang w:eastAsia="es-ES"/>
+            </w:rPr>
+          </w:pPr>
+          <w:hyperlink w:anchor="_Toc68705252" w:history="1">
+            <w:r>
+              <w:rPr>
+                <w:rStyle w:val="Hipervnculo"/>
+                <w:rFonts w:ascii="Liberation Sans" w:eastAsia="Droid Sans" w:hAnsi="Liberation Sans" w:cs="Lohit Hindi"/>
+                <w:b/>
+                <w:bCs/>
+                <w:noProof/>
+                <w:kern w:val="3"/>
+                <w:lang w:eastAsia="zh-CN" w:bidi="hi-IN"/>
+              </w:rPr>
+              <w:t>Conflictos con los obstáculos</w:t>
+            </w:r>
+            <w:r>
+              <w:rPr>
+                <w:noProof/>
+                <w:webHidden/>
+              </w:rPr>
+              <w:tab/>
+            </w:r>
+            <w:r>
+              <w:rPr>
+                <w:noProof/>
+                <w:webHidden/>
+              </w:rPr>
+              <w:fldChar w:fldCharType="begin"/>
+            </w:r>
+            <w:r>
+              <w:rPr>
+                <w:noProof/>
+                <w:webHidden/>
+              </w:rPr>
+              <w:instrText xml:space="preserve"> PAGEREF _Toc68705252 \h </w:instrText>
+            </w:r>
+            <w:r>
+              <w:rPr>
+                <w:noProof/>
+                <w:webHidden/>
+              </w:rPr>
+            </w:r>
+            <w:r>
+              <w:rPr>
+                <w:noProof/>
+                <w:webHidden/>
+              </w:rPr>
+              <w:fldChar w:fldCharType="separate"/>
+            </w:r>
+            <w:r>
+              <w:rPr>
+                <w:noProof/>
+                <w:webHidden/>
+              </w:rPr>
+              <w:t>16</w:t>
             </w:r>
             <w:r>
               <w:rPr>
@@ -2153,7 +2913,7 @@
               <w:lang w:eastAsia="es-ES"/>
             </w:rPr>
           </w:pPr>
-          <w:hyperlink w:anchor="_Toc67392467" w:history="1">
+          <w:hyperlink w:anchor="_Toc68705253" w:history="1">
             <w:r>
               <w:rPr>
                 <w:rStyle w:val="Hipervnculo"/>
@@ -2185,7 +2945,7 @@
                 <w:noProof/>
                 <w:webHidden/>
               </w:rPr>
-              <w:instrText xml:space="preserve"> PAGEREF _Toc67392467 \h </w:instrText>
+              <w:instrText xml:space="preserve"> PAGEREF _Toc68705253 \h </w:instrText>
             </w:r>
             <w:r>
               <w:rPr>
@@ -2205,7 +2965,7 @@
                 <w:noProof/>
                 <w:webHidden/>
               </w:rPr>
-              <w:t>13</w:t>
+              <w:t>18</w:t>
             </w:r>
             <w:r>
               <w:rPr>
@@ -2228,7 +2988,7 @@
               <w:lang w:eastAsia="es-ES"/>
             </w:rPr>
           </w:pPr>
-          <w:hyperlink w:anchor="_Toc67392468" w:history="1">
+          <w:hyperlink w:anchor="_Toc68705254" w:history="1">
             <w:r>
               <w:rPr>
                 <w:rStyle w:val="Hipervnculo"/>
@@ -2262,7 +3022,7 @@
                 <w:noProof/>
                 <w:webHidden/>
               </w:rPr>
-              <w:instrText xml:space="preserve"> PAGEREF _Toc67392468 \h </w:instrText>
+              <w:instrText xml:space="preserve"> PAGEREF _Toc68705254 \h </w:instrText>
             </w:r>
             <w:r>
               <w:rPr>
@@ -2282,7 +3042,7 @@
                 <w:noProof/>
                 <w:webHidden/>
               </w:rPr>
-              <w:t>13</w:t>
+              <w:t>18</w:t>
             </w:r>
             <w:r>
               <w:rPr>
@@ -2305,7 +3065,7 @@
               <w:lang w:eastAsia="es-ES"/>
             </w:rPr>
           </w:pPr>
-          <w:hyperlink w:anchor="_Toc67392469" w:history="1">
+          <w:hyperlink w:anchor="_Toc68705255" w:history="1">
             <w:r>
               <w:rPr>
                 <w:rStyle w:val="Hipervnculo"/>
@@ -2339,7 +3099,7 @@
                 <w:noProof/>
                 <w:webHidden/>
               </w:rPr>
-              <w:instrText xml:space="preserve"> PAGEREF _Toc67392469 \h </w:instrText>
+              <w:instrText xml:space="preserve"> PAGEREF _Toc68705255 \h </w:instrText>
             </w:r>
             <w:r>
               <w:rPr>
@@ -2359,7 +3119,7 @@
                 <w:noProof/>
                 <w:webHidden/>
               </w:rPr>
-              <w:t>15</w:t>
+              <w:t>20</w:t>
             </w:r>
             <w:r>
               <w:rPr>
@@ -2377,10 +3137,12 @@
               <w:tab w:val="right" w:leader="dot" w:pos="8494"/>
             </w:tabs>
             <w:rPr>
+              <w:rFonts w:eastAsiaTheme="minorEastAsia"/>
               <w:noProof/>
+              <w:lang w:eastAsia="es-ES"/>
             </w:rPr>
           </w:pPr>
-          <w:hyperlink w:anchor="_Toc67392470" w:history="1">
+          <w:hyperlink w:anchor="_Toc68705256" w:history="1">
             <w:r>
               <w:rPr>
                 <w:rStyle w:val="Hipervnculo"/>
@@ -2412,7 +3174,7 @@
                 <w:noProof/>
                 <w:webHidden/>
               </w:rPr>
-              <w:instrText xml:space="preserve"> PAGEREF _Toc67392470 \h </w:instrText>
+              <w:instrText xml:space="preserve"> PAGEREF _Toc68705256 \h </w:instrText>
             </w:r>
             <w:r>
               <w:rPr>
@@ -2432,7 +3194,7 @@
                 <w:noProof/>
                 <w:webHidden/>
               </w:rPr>
-              <w:t>15</w:t>
+              <w:t>20</w:t>
             </w:r>
             <w:r>
               <w:rPr>
@@ -2450,10 +3212,12 @@
               <w:tab w:val="right" w:leader="dot" w:pos="8494"/>
             </w:tabs>
             <w:rPr>
+              <w:rFonts w:eastAsiaTheme="minorEastAsia"/>
               <w:noProof/>
+              <w:lang w:eastAsia="es-ES"/>
             </w:rPr>
           </w:pPr>
-          <w:hyperlink w:anchor="_Toc67392471" w:history="1">
+          <w:hyperlink w:anchor="_Toc68705257" w:history="1">
             <w:r>
               <w:rPr>
                 <w:rStyle w:val="Hipervnculo"/>
@@ -2485,7 +3249,7 @@
                 <w:noProof/>
                 <w:webHidden/>
               </w:rPr>
-              <w:instrText xml:space="preserve"> PAGEREF _Toc67392471 \h </w:instrText>
+              <w:instrText xml:space="preserve"> PAGEREF _Toc68705257 \h </w:instrText>
             </w:r>
             <w:r>
               <w:rPr>
@@ -2505,7 +3269,7 @@
                 <w:noProof/>
                 <w:webHidden/>
               </w:rPr>
-              <w:t>15</w:t>
+              <w:t>20</w:t>
             </w:r>
             <w:r>
               <w:rPr>
@@ -2523,10 +3287,12 @@
               <w:tab w:val="right" w:leader="dot" w:pos="8494"/>
             </w:tabs>
             <w:rPr>
+              <w:rFonts w:eastAsiaTheme="minorEastAsia"/>
               <w:noProof/>
+              <w:lang w:eastAsia="es-ES"/>
             </w:rPr>
           </w:pPr>
-          <w:hyperlink w:anchor="_Toc67392472" w:history="1">
+          <w:hyperlink w:anchor="_Toc68705258" w:history="1">
             <w:r>
               <w:rPr>
                 <w:rStyle w:val="Hipervnculo"/>
@@ -2558,7 +3324,7 @@
                 <w:noProof/>
                 <w:webHidden/>
               </w:rPr>
-              <w:instrText xml:space="preserve"> PAGEREF _Toc67392472 \h </w:instrText>
+              <w:instrText xml:space="preserve"> PAGEREF _Toc68705258 \h </w:instrText>
             </w:r>
             <w:r>
               <w:rPr>
@@ -2578,7 +3344,7 @@
                 <w:noProof/>
                 <w:webHidden/>
               </w:rPr>
-              <w:t>15</w:t>
+              <w:t>20</w:t>
             </w:r>
             <w:r>
               <w:rPr>
@@ -2596,10 +3362,12 @@
               <w:tab w:val="right" w:leader="dot" w:pos="8494"/>
             </w:tabs>
             <w:rPr>
+              <w:rFonts w:eastAsiaTheme="minorEastAsia"/>
               <w:noProof/>
+              <w:lang w:eastAsia="es-ES"/>
             </w:rPr>
           </w:pPr>
-          <w:hyperlink w:anchor="_Toc67392473" w:history="1">
+          <w:hyperlink w:anchor="_Toc68705259" w:history="1">
             <w:r>
               <w:rPr>
                 <w:rStyle w:val="Hipervnculo"/>
@@ -2631,7 +3399,7 @@
                 <w:noProof/>
                 <w:webHidden/>
               </w:rPr>
-              <w:instrText xml:space="preserve"> PAGEREF _Toc67392473 \h </w:instrText>
+              <w:instrText xml:space="preserve"> PAGEREF _Toc68705259 \h </w:instrText>
             </w:r>
             <w:r>
               <w:rPr>
@@ -2651,7 +3419,7 @@
                 <w:noProof/>
                 <w:webHidden/>
               </w:rPr>
-              <w:t>15</w:t>
+              <w:t>20</w:t>
             </w:r>
             <w:r>
               <w:rPr>
@@ -2669,10 +3437,12 @@
               <w:tab w:val="right" w:leader="dot" w:pos="8494"/>
             </w:tabs>
             <w:rPr>
+              <w:rFonts w:eastAsiaTheme="minorEastAsia"/>
               <w:noProof/>
+              <w:lang w:eastAsia="es-ES"/>
             </w:rPr>
           </w:pPr>
-          <w:hyperlink w:anchor="_Toc67392474" w:history="1">
+          <w:hyperlink w:anchor="_Toc68705260" w:history="1">
             <w:r>
               <w:rPr>
                 <w:rStyle w:val="Hipervnculo"/>
@@ -2704,7 +3474,7 @@
                 <w:noProof/>
                 <w:webHidden/>
               </w:rPr>
-              <w:instrText xml:space="preserve"> PAGEREF _Toc67392474 \h </w:instrText>
+              <w:instrText xml:space="preserve"> PAGEREF _Toc68705260 \h </w:instrText>
             </w:r>
             <w:r>
               <w:rPr>
@@ -2724,7 +3494,7 @@
                 <w:noProof/>
                 <w:webHidden/>
               </w:rPr>
-              <w:t>15</w:t>
+              <w:t>20</w:t>
             </w:r>
             <w:r>
               <w:rPr>
@@ -2742,10 +3512,12 @@
               <w:tab w:val="right" w:leader="dot" w:pos="8494"/>
             </w:tabs>
             <w:rPr>
+              <w:rFonts w:eastAsiaTheme="minorEastAsia"/>
               <w:noProof/>
+              <w:lang w:eastAsia="es-ES"/>
             </w:rPr>
           </w:pPr>
-          <w:hyperlink w:anchor="_Toc67392475" w:history="1">
+          <w:hyperlink w:anchor="_Toc68705261" w:history="1">
             <w:r>
               <w:rPr>
                 <w:rStyle w:val="Hipervnculo"/>
@@ -2777,7 +3549,7 @@
                 <w:noProof/>
                 <w:webHidden/>
               </w:rPr>
-              <w:instrText xml:space="preserve"> PAGEREF _Toc67392475 \h </w:instrText>
+              <w:instrText xml:space="preserve"> PAGEREF _Toc68705261 \h </w:instrText>
             </w:r>
             <w:r>
               <w:rPr>
@@ -2797,7 +3569,7 @@
                 <w:noProof/>
                 <w:webHidden/>
               </w:rPr>
-              <w:t>15</w:t>
+              <w:t>20</w:t>
             </w:r>
             <w:r>
               <w:rPr>
@@ -2815,10 +3587,12 @@
               <w:tab w:val="right" w:leader="dot" w:pos="8494"/>
             </w:tabs>
             <w:rPr>
+              <w:rFonts w:eastAsiaTheme="minorEastAsia"/>
               <w:noProof/>
+              <w:lang w:eastAsia="es-ES"/>
             </w:rPr>
           </w:pPr>
-          <w:hyperlink w:anchor="_Toc67392476" w:history="1">
+          <w:hyperlink w:anchor="_Toc68705262" w:history="1">
             <w:r>
               <w:rPr>
                 <w:rStyle w:val="Hipervnculo"/>
@@ -2850,7 +3624,7 @@
                 <w:noProof/>
                 <w:webHidden/>
               </w:rPr>
-              <w:instrText xml:space="preserve"> PAGEREF _Toc67392476 \h </w:instrText>
+              <w:instrText xml:space="preserve"> PAGEREF _Toc68705262 \h </w:instrText>
             </w:r>
             <w:r>
               <w:rPr>
@@ -2870,7 +3644,7 @@
                 <w:noProof/>
                 <w:webHidden/>
               </w:rPr>
-              <w:t>16</w:t>
+              <w:t>21</w:t>
             </w:r>
             <w:r>
               <w:rPr>
@@ -2888,10 +3662,12 @@
               <w:tab w:val="right" w:leader="dot" w:pos="8494"/>
             </w:tabs>
             <w:rPr>
+              <w:rFonts w:eastAsiaTheme="minorEastAsia"/>
               <w:noProof/>
+              <w:lang w:eastAsia="es-ES"/>
             </w:rPr>
           </w:pPr>
-          <w:hyperlink w:anchor="_Toc67392477" w:history="1">
+          <w:hyperlink w:anchor="_Toc68705263" w:history="1">
             <w:r>
               <w:rPr>
                 <w:rStyle w:val="Hipervnculo"/>
@@ -2923,7 +3699,7 @@
                 <w:noProof/>
                 <w:webHidden/>
               </w:rPr>
-              <w:instrText xml:space="preserve"> PAGEREF _Toc67392477 \h </w:instrText>
+              <w:instrText xml:space="preserve"> PAGEREF _Toc68705263 \h </w:instrText>
             </w:r>
             <w:r>
               <w:rPr>
@@ -2943,7 +3719,7 @@
                 <w:noProof/>
                 <w:webHidden/>
               </w:rPr>
-              <w:t>16</w:t>
+              <w:t>21</w:t>
             </w:r>
             <w:r>
               <w:rPr>
@@ -2961,10 +3737,12 @@
               <w:tab w:val="right" w:leader="dot" w:pos="8494"/>
             </w:tabs>
             <w:rPr>
+              <w:rFonts w:eastAsiaTheme="minorEastAsia"/>
               <w:noProof/>
+              <w:lang w:eastAsia="es-ES"/>
             </w:rPr>
           </w:pPr>
-          <w:hyperlink w:anchor="_Toc67392478" w:history="1">
+          <w:hyperlink w:anchor="_Toc68705264" w:history="1">
             <w:r>
               <w:rPr>
                 <w:rStyle w:val="Hipervnculo"/>
@@ -2996,7 +3774,7 @@
                 <w:noProof/>
                 <w:webHidden/>
               </w:rPr>
-              <w:instrText xml:space="preserve"> PAGEREF _Toc67392478 \h </w:instrText>
+              <w:instrText xml:space="preserve"> PAGEREF _Toc68705264 \h </w:instrText>
             </w:r>
             <w:r>
               <w:rPr>
@@ -3016,7 +3794,7 @@
                 <w:noProof/>
                 <w:webHidden/>
               </w:rPr>
-              <w:t>16</w:t>
+              <w:t>21</w:t>
             </w:r>
             <w:r>
               <w:rPr>
@@ -3034,10 +3812,12 @@
               <w:tab w:val="right" w:leader="dot" w:pos="8494"/>
             </w:tabs>
             <w:rPr>
+              <w:rFonts w:eastAsiaTheme="minorEastAsia"/>
               <w:noProof/>
+              <w:lang w:eastAsia="es-ES"/>
             </w:rPr>
           </w:pPr>
-          <w:hyperlink w:anchor="_Toc67392479" w:history="1">
+          <w:hyperlink w:anchor="_Toc68705265" w:history="1">
             <w:r>
               <w:rPr>
                 <w:rStyle w:val="Hipervnculo"/>
@@ -3069,7 +3849,7 @@
                 <w:noProof/>
                 <w:webHidden/>
               </w:rPr>
-              <w:instrText xml:space="preserve"> PAGEREF _Toc67392479 \h </w:instrText>
+              <w:instrText xml:space="preserve"> PAGEREF _Toc68705265 \h </w:instrText>
             </w:r>
             <w:r>
               <w:rPr>
@@ -3089,7 +3869,7 @@
                 <w:noProof/>
                 <w:webHidden/>
               </w:rPr>
-              <w:t>17</w:t>
+              <w:t>22</w:t>
             </w:r>
             <w:r>
               <w:rPr>
@@ -3112,7 +3892,7 @@
               <w:lang w:eastAsia="es-ES"/>
             </w:rPr>
           </w:pPr>
-          <w:hyperlink w:anchor="_Toc67392480" w:history="1">
+          <w:hyperlink w:anchor="_Toc68705266" w:history="1">
             <w:r>
               <w:rPr>
                 <w:rStyle w:val="Hipervnculo"/>
@@ -3144,7 +3924,7 @@
                 <w:noProof/>
                 <w:webHidden/>
               </w:rPr>
-              <w:instrText xml:space="preserve"> PAGEREF _Toc67392480 \h </w:instrText>
+              <w:instrText xml:space="preserve"> PAGEREF _Toc68705266 \h </w:instrText>
             </w:r>
             <w:r>
               <w:rPr>
@@ -3164,7 +3944,7 @@
                 <w:noProof/>
                 <w:webHidden/>
               </w:rPr>
-              <w:t>19</w:t>
+              <w:t>24</w:t>
             </w:r>
             <w:r>
               <w:rPr>
@@ -3187,7 +3967,7 @@
               <w:lang w:eastAsia="es-ES"/>
             </w:rPr>
           </w:pPr>
-          <w:hyperlink w:anchor="_Toc67392481" w:history="1">
+          <w:hyperlink w:anchor="_Toc68705267" w:history="1">
             <w:r>
               <w:rPr>
                 <w:rStyle w:val="Hipervnculo"/>
@@ -3219,7 +3999,7 @@
                 <w:noProof/>
                 <w:webHidden/>
               </w:rPr>
-              <w:instrText xml:space="preserve"> PAGEREF _Toc67392481 \h </w:instrText>
+              <w:instrText xml:space="preserve"> PAGEREF _Toc68705267 \h </w:instrText>
             </w:r>
             <w:r>
               <w:rPr>
@@ -3239,7 +4019,7 @@
                 <w:noProof/>
                 <w:webHidden/>
               </w:rPr>
-              <w:t>20</w:t>
+              <w:t>25</w:t>
             </w:r>
             <w:r>
               <w:rPr>
@@ -3286,7 +4066,7 @@
           <w:lang w:eastAsia="zh-CN" w:bidi="hi-IN"/>
         </w:rPr>
       </w:pPr>
-      <w:bookmarkStart w:id="1" w:name="_Toc67392457"/>
+      <w:bookmarkStart w:id="1" w:name="_Toc68705233"/>
       <w:r>
         <w:rPr>
           <w:rFonts w:ascii="Liberation Sans" w:eastAsia="Droid Sans" w:hAnsi="Liberation Sans" w:cs="Lohit Hindi"/>
@@ -3605,7 +4385,7 @@
           <w:lang w:eastAsia="zh-CN" w:bidi="hi-IN"/>
         </w:rPr>
       </w:pPr>
-      <w:bookmarkStart w:id="2" w:name="_Toc67392458"/>
+      <w:bookmarkStart w:id="2" w:name="_Toc68705234"/>
       <w:r>
         <w:rPr>
           <w:rFonts w:ascii="Liberation Sans" w:eastAsia="Droid Sans" w:hAnsi="Liberation Sans" w:cs="Lohit Hindi"/>
@@ -3647,7 +4427,7 @@
           <w:lang w:eastAsia="zh-CN" w:bidi="hi-IN"/>
         </w:rPr>
       </w:pPr>
-      <w:bookmarkStart w:id="3" w:name="_Toc67392459"/>
+      <w:bookmarkStart w:id="3" w:name="_Toc68705235"/>
       <w:r>
         <w:rPr>
           <w:rFonts w:ascii="Liberation Sans" w:eastAsia="Droid Sans" w:hAnsi="Liberation Sans" w:cs="Lohit Hindi"/>
@@ -3703,7 +4483,7 @@
           <w:lang w:eastAsia="zh-CN" w:bidi="hi-IN"/>
         </w:rPr>
       </w:pPr>
-      <w:bookmarkStart w:id="4" w:name="_Toc67392460"/>
+      <w:bookmarkStart w:id="4" w:name="_Toc68705236"/>
       <w:r>
         <w:rPr>
           <w:rFonts w:ascii="Liberation Sans" w:eastAsia="Droid Sans" w:hAnsi="Liberation Sans" w:cs="Lohit Hindi"/>
@@ -3743,6 +4523,7 @@
         </w:rPr>
       </w:pPr>
       <w:bookmarkStart w:id="5" w:name="_Unity"/>
+      <w:bookmarkStart w:id="6" w:name="_Toc68705237"/>
       <w:bookmarkEnd w:id="5"/>
       <w:r>
         <w:rPr>
@@ -3759,6 +4540,7 @@
         </w:rPr>
         <w:t>Unity</w:t>
       </w:r>
+      <w:bookmarkEnd w:id="6"/>
     </w:p>
     <w:p>
       <w:pPr>
@@ -3815,8 +4597,9 @@
           <w:lang w:eastAsia="zh-CN" w:bidi="hi-IN"/>
         </w:rPr>
       </w:pPr>
-      <w:bookmarkStart w:id="6" w:name="_MonoBehaviour(2)"/>
-      <w:bookmarkEnd w:id="6"/>
+      <w:bookmarkStart w:id="7" w:name="_MonoBehaviour(2)"/>
+      <w:bookmarkStart w:id="8" w:name="_Toc68705238"/>
+      <w:bookmarkEnd w:id="7"/>
       <w:r>
         <w:rPr>
           <w:rFonts w:ascii="Liberation Sans" w:eastAsia="Droid Sans" w:hAnsi="Liberation Sans" w:cs="Lohit Hindi"/>
@@ -3843,6 +4626,7 @@
         </w:rPr>
         <w:t>viour(2)</w:t>
       </w:r>
+      <w:bookmarkEnd w:id="8"/>
     </w:p>
     <w:p>
       <w:pPr>
@@ -3887,7 +4671,13 @@
         <w:pStyle w:val="UBUcuerpoTrabajo"/>
       </w:pPr>
       <w:r>
-        <w:t xml:space="preserve">El método Awake se llama en el instante exacto en el que se carga el script al que esta asociado o en el que se crea la instancia del nuevo objeto de esta clase. Funciona prácticamente como el constructor de una clase. Es un método muy adecuado para inicializar variables ya que se ejecutará justo al crearse la instancia del objeto o cargarse el script. </w:t>
+        <w:t xml:space="preserve">El método Awake se llama en el instante exacto en el que se carga el script al que </w:t>
+      </w:r>
+      <w:r>
+        <w:t>está</w:t>
+      </w:r>
+      <w:r>
+        <w:t xml:space="preserve"> asociado o en el que se crea la instancia del nuevo objeto de esta clase. Funciona prácticamente como el constructor de una clase. Es un método muy adecuado para inicializar variables ya que se ejecutará justo al crearse la instancia del objeto o cargarse el script. </w:t>
       </w:r>
     </w:p>
     <w:p>
@@ -3989,7 +4779,13 @@
         <w:t>Update(), FixedUpdate() y LateUpdate():</w:t>
       </w:r>
       <w:r>
-        <w:t xml:space="preserve"> Estos tres son métodos que se llaman repetitivamente hasta la desaparición del objeto. Estos métodos son los que utilizará Unity para saber en todo momento que es lo que tiene que hacer y en que momento ha de hacerlo. Pero ¿Por qué hacer tres métodos distintos para albergar instrucciones que se repetirán continuamente? La razón de esto reside en cuándo se ejecutan estos tres métodos.</w:t>
+        <w:t xml:space="preserve"> Estos tres son métodos que se llaman repetitivamente hasta la desaparición del objeto. Estos métodos son los que utilizará Unity para saber en todo momento que es lo que tiene que hacer y en </w:t>
+      </w:r>
+      <w:r>
+        <w:t>qué</w:t>
+      </w:r>
+      <w:r>
+        <w:t xml:space="preserve"> momento ha de hacerlo. Pero ¿Por qué hacer tres métodos distintos para albergar instrucciones que se repetirán continuamente? La razón de esto reside en cuándo se ejecutan estos tres métodos.</w:t>
       </w:r>
     </w:p>
     <w:p>
@@ -4365,8 +5161,9 @@
           <w:lang w:eastAsia="zh-CN" w:bidi="hi-IN"/>
         </w:rPr>
       </w:pPr>
-      <w:bookmarkStart w:id="7" w:name="_GameObject(3)"/>
-      <w:bookmarkEnd w:id="7"/>
+      <w:bookmarkStart w:id="9" w:name="_GameObject(3)"/>
+      <w:bookmarkStart w:id="10" w:name="_Toc68705239"/>
+      <w:bookmarkEnd w:id="9"/>
       <w:r>
         <w:rPr>
           <w:rFonts w:ascii="Liberation Sans" w:eastAsia="Droid Sans" w:hAnsi="Liberation Sans" w:cs="Lohit Hindi"/>
@@ -4393,6 +5190,7 @@
         </w:rPr>
         <w:t>(3)</w:t>
       </w:r>
+      <w:bookmarkEnd w:id="10"/>
     </w:p>
     <w:p>
       <w:pPr>
@@ -4405,7 +5203,13 @@
         <w:t>transform</w:t>
       </w:r>
       <w:r>
-        <w:t xml:space="preserve"> para saber que región del espacio ocupa el GameObject, </w:t>
+        <w:t xml:space="preserve"> para saber </w:t>
+      </w:r>
+      <w:r>
+        <w:t>qué</w:t>
+      </w:r>
+      <w:r>
+        <w:t xml:space="preserve"> región del espacio ocupa el GameObject, </w:t>
       </w:r>
       <w:r>
         <w:t>tag</w:t>
@@ -4503,6 +5307,7 @@
           <w:lang w:eastAsia="zh-CN" w:bidi="hi-IN"/>
         </w:rPr>
       </w:pPr>
+      <w:bookmarkStart w:id="11" w:name="_Toc68705240"/>
       <w:r>
         <w:rPr>
           <w:rFonts w:ascii="Liberation Sans" w:eastAsia="Droid Sans" w:hAnsi="Liberation Sans" w:cs="Lohit Hindi"/>
@@ -4516,6 +5321,7 @@
         </w:rPr>
         <w:t>Escena</w:t>
       </w:r>
+      <w:bookmarkEnd w:id="11"/>
     </w:p>
     <w:p>
       <w:pPr>
@@ -4556,6 +5362,7 @@
           <w:lang w:eastAsia="zh-CN" w:bidi="hi-IN"/>
         </w:rPr>
       </w:pPr>
+      <w:bookmarkStart w:id="12" w:name="_Toc68705241"/>
       <w:r>
         <w:rPr>
           <w:rFonts w:ascii="Liberation Sans" w:eastAsia="Droid Sans" w:hAnsi="Liberation Sans" w:cs="Lohit Hindi"/>
@@ -4569,6 +5376,7 @@
         </w:rPr>
         <w:t>Físicas en Unity</w:t>
       </w:r>
+      <w:bookmarkEnd w:id="12"/>
     </w:p>
     <w:p>
       <w:pPr>
@@ -4593,7 +5401,13 @@
         <w:t>velocity</w:t>
       </w:r>
       <w:r>
-        <w:t xml:space="preserve">. Este atributo un vector de 3 dimensiones que representa en que dirección se moverá el GameObject afectado por las físicas. Un componente Rigidbody hace que su GameObject se vea afectado por la gravedad o no con el atributo booleano </w:t>
+        <w:t xml:space="preserve">. Este atributo un vector de 3 dimensiones que representa en </w:t>
+      </w:r>
+      <w:r>
+        <w:t>qué</w:t>
+      </w:r>
+      <w:r>
+        <w:t xml:space="preserve"> dirección se moverá el GameObject afectado por las físicas. Un componente Rigidbody hace que su GameObject se vea afectado por la gravedad o no con el atributo booleano </w:t>
       </w:r>
       <w:r>
         <w:rPr>
@@ -4693,6 +5507,7 @@
           <w:lang w:eastAsia="zh-CN" w:bidi="hi-IN"/>
         </w:rPr>
       </w:pPr>
+      <w:bookmarkStart w:id="13" w:name="_Toc68705242"/>
       <w:r>
         <w:rPr>
           <w:rFonts w:ascii="Liberation Sans" w:eastAsia="Droid Sans" w:hAnsi="Liberation Sans" w:cs="Lohit Hindi"/>
@@ -4706,6 +5521,7 @@
         </w:rPr>
         <w:t>Colisión entre objetos</w:t>
       </w:r>
+      <w:bookmarkEnd w:id="13"/>
     </w:p>
     <w:p>
       <w:pPr>
@@ -4809,7 +5625,13 @@
         <w:t>isTrigger</w:t>
       </w:r>
       <w:r>
-        <w:t>, su movimiento no se verá afectado al colisionar pero si que se detectará la colisión. En caso de que el atributo</w:t>
+        <w:t xml:space="preserve">, su movimiento no se verá afectado al colisionar pero </w:t>
+      </w:r>
+      <w:r>
+        <w:t>sí</w:t>
+      </w:r>
+      <w:r>
+        <w:t xml:space="preserve"> que se detectará la colisión. En caso de que el atributo</w:t>
       </w:r>
       <w:r>
         <w:t xml:space="preserve"> </w:t>
@@ -4871,7 +5693,7 @@
           <w:lang w:eastAsia="zh-CN" w:bidi="hi-IN"/>
         </w:rPr>
       </w:pPr>
-      <w:bookmarkStart w:id="8" w:name="_Toc67392461"/>
+      <w:bookmarkStart w:id="14" w:name="_Toc68705243"/>
       <w:r>
         <w:rPr>
           <w:rFonts w:ascii="Liberation Sans" w:eastAsia="Droid Sans" w:hAnsi="Liberation Sans" w:cs="Lohit Hindi"/>
@@ -4886,7 +5708,7 @@
         <w:lastRenderedPageBreak/>
         <w:t>Técnicas y herramientas</w:t>
       </w:r>
-      <w:bookmarkEnd w:id="8"/>
+      <w:bookmarkEnd w:id="14"/>
     </w:p>
     <w:p>
       <w:pPr>
@@ -4910,7 +5732,7 @@
           <w:lang w:eastAsia="zh-CN" w:bidi="hi-IN"/>
         </w:rPr>
       </w:pPr>
-      <w:bookmarkStart w:id="9" w:name="_Toc67392462"/>
+      <w:bookmarkStart w:id="15" w:name="_Toc68705244"/>
       <w:r>
         <w:rPr>
           <w:rFonts w:ascii="Liberation Sans" w:eastAsia="Droid Sans" w:hAnsi="Liberation Sans" w:cs="Lohit Hindi"/>
@@ -4926,7 +5748,7 @@
         </w:rPr>
         <w:t>Motor gráfico</w:t>
       </w:r>
-      <w:bookmarkEnd w:id="9"/>
+      <w:bookmarkEnd w:id="15"/>
     </w:p>
     <w:p>
       <w:pPr>
@@ -4956,7 +5778,7 @@
           <w:lang w:eastAsia="zh-CN" w:bidi="hi-IN"/>
         </w:rPr>
       </w:pPr>
-      <w:bookmarkStart w:id="10" w:name="_Toc67392463"/>
+      <w:bookmarkStart w:id="16" w:name="_Toc68705245"/>
       <w:r>
         <w:rPr>
           <w:rFonts w:ascii="Liberation Sans" w:eastAsia="Droid Sans" w:hAnsi="Liberation Sans" w:cs="Lohit Hindi"/>
@@ -4970,7 +5792,7 @@
         </w:rPr>
         <w:t>Unity</w:t>
       </w:r>
-      <w:bookmarkEnd w:id="10"/>
+      <w:bookmarkEnd w:id="16"/>
     </w:p>
     <w:p>
       <w:pPr>
@@ -5035,7 +5857,7 @@
           <w:lang w:eastAsia="zh-CN" w:bidi="hi-IN"/>
         </w:rPr>
       </w:pPr>
-      <w:bookmarkStart w:id="11" w:name="_Toc67392464"/>
+      <w:bookmarkStart w:id="17" w:name="_Toc68705246"/>
       <w:r>
         <w:rPr>
           <w:rFonts w:ascii="Liberation Sans" w:eastAsia="Droid Sans" w:hAnsi="Liberation Sans" w:cs="Lohit Hindi"/>
@@ -5049,7 +5871,7 @@
         </w:rPr>
         <w:t>Pygames (librería de Python)</w:t>
       </w:r>
-      <w:bookmarkEnd w:id="11"/>
+      <w:bookmarkEnd w:id="17"/>
     </w:p>
     <w:p>
       <w:pPr>
@@ -5112,7 +5934,7 @@
           <w:lang w:eastAsia="zh-CN" w:bidi="hi-IN"/>
         </w:rPr>
       </w:pPr>
-      <w:bookmarkStart w:id="12" w:name="_Toc67392465"/>
+      <w:bookmarkStart w:id="18" w:name="_Toc68705247"/>
       <w:r>
         <w:rPr>
           <w:rFonts w:ascii="Liberation Sans" w:eastAsia="Droid Sans" w:hAnsi="Liberation Sans" w:cs="Lohit Hindi"/>
@@ -5126,7 +5948,7 @@
         </w:rPr>
         <w:t>Decisión final</w:t>
       </w:r>
-      <w:bookmarkEnd w:id="12"/>
+      <w:bookmarkEnd w:id="18"/>
     </w:p>
     <w:p>
       <w:pPr>
@@ -5182,7 +6004,7 @@
           <w:lang w:eastAsia="zh-CN" w:bidi="hi-IN"/>
         </w:rPr>
       </w:pPr>
-      <w:bookmarkStart w:id="13" w:name="_Toc67392466"/>
+      <w:bookmarkStart w:id="19" w:name="_Toc68705248"/>
       <w:r>
         <w:rPr>
           <w:rFonts w:ascii="Liberation Sans" w:eastAsia="Droid Sans" w:hAnsi="Liberation Sans" w:cs="Lohit Hindi"/>
@@ -5197,7 +6019,7 @@
         <w:lastRenderedPageBreak/>
         <w:t>Aspectos relevantes del desarrollo del proyecto</w:t>
       </w:r>
-      <w:bookmarkEnd w:id="13"/>
+      <w:bookmarkEnd w:id="19"/>
     </w:p>
     <w:p>
       <w:pPr>
@@ -5228,8 +6050,9 @@
           <w:lang w:eastAsia="zh-CN" w:bidi="hi-IN"/>
         </w:rPr>
       </w:pPr>
-      <w:bookmarkStart w:id="14" w:name="_Desarrollo_de_la"/>
-      <w:bookmarkEnd w:id="14"/>
+      <w:bookmarkStart w:id="20" w:name="_Desarrollo_de_la"/>
+      <w:bookmarkStart w:id="21" w:name="_Toc68705249"/>
+      <w:bookmarkEnd w:id="20"/>
       <w:r>
         <w:rPr>
           <w:rFonts w:ascii="Liberation Sans" w:eastAsia="Droid Sans" w:hAnsi="Liberation Sans" w:cs="Lohit Hindi"/>
@@ -5245,6 +6068,7 @@
         </w:rPr>
         <w:t>Desarrollo de la gestión de la cámara</w:t>
       </w:r>
+      <w:bookmarkEnd w:id="21"/>
     </w:p>
     <w:p>
       <w:pPr>
@@ -5278,19 +6102,7 @@
           <w:rPr>
             <w:rStyle w:val="Hipervnculo"/>
           </w:rPr>
-          <w:t>https://www.gamasutra.com/blogs/ItayKeren/20150511/243083/Scroll_Back_The_Theory_and_Practice_of_Cameras_</w:t>
-        </w:r>
-        <w:r>
-          <w:rPr>
-            <w:rStyle w:val="Hipervnculo"/>
-          </w:rPr>
-          <w:t>i</w:t>
-        </w:r>
-        <w:r>
-          <w:rPr>
-            <w:rStyle w:val="Hipervnculo"/>
-          </w:rPr>
-          <w:t>n_SideScrollers.php</w:t>
+          <w:t>https://www.gamasutra.com/blogs/ItayKeren/20150511/243083/Scroll_Back_The_Theory_and_Practice_of_Cameras_in_SideScrollers.php</w:t>
         </w:r>
       </w:hyperlink>
       <w:r>
@@ -5330,8 +6142,9 @@
           <w:lang w:eastAsia="zh-CN" w:bidi="hi-IN"/>
         </w:rPr>
       </w:pPr>
-      <w:bookmarkStart w:id="15" w:name="_Introducción_al_sistema"/>
-      <w:bookmarkEnd w:id="15"/>
+      <w:bookmarkStart w:id="22" w:name="_Introducción_al_sistema"/>
+      <w:bookmarkStart w:id="23" w:name="_Toc68705250"/>
+      <w:bookmarkEnd w:id="22"/>
       <w:r>
         <w:rPr>
           <w:rFonts w:ascii="Liberation Sans" w:eastAsia="Droid Sans" w:hAnsi="Liberation Sans" w:cs="Lohit Hindi"/>
@@ -5345,6 +6158,7 @@
         </w:rPr>
         <w:t>Introducción al sistema gestor de cámaras</w:t>
       </w:r>
+      <w:bookmarkEnd w:id="23"/>
     </w:p>
     <w:p>
       <w:pPr>
@@ -5407,6 +6221,7 @@
           <w:lang w:eastAsia="zh-CN" w:bidi="hi-IN"/>
         </w:rPr>
       </w:pPr>
+      <w:bookmarkStart w:id="24" w:name="_Toc68705251"/>
       <w:r>
         <w:rPr>
           <w:rFonts w:ascii="Liberation Sans" w:eastAsia="Droid Sans" w:hAnsi="Liberation Sans" w:cs="Lohit Hindi"/>
@@ -5420,20 +6235,45 @@
         </w:rPr>
         <w:t>Conflictos con los portales</w:t>
       </w:r>
-    </w:p>
-    <w:p>
-      <w:pPr>
-        <w:pStyle w:val="UBUcuerpoTrabajo"/>
-      </w:pPr>
-      <w:r>
-        <w:t>Los portales son los elementos que más dudas me generan a cerca de como afrontarlos</w:t>
-      </w:r>
-      <w:r>
-        <w:t xml:space="preserve">. El problema de los portales es que trabajan en parejas. Al entrar por un portal, sales por el portal pareja de este, independientemente de si esta en el rango de lo que permite ver la cámara. Con el sistema de gestión de cámaras que ofrece Plataformer Microgame (el usado hasta ahora) la cámara apunta exactamente al punto donde está el </w:t>
+      <w:bookmarkEnd w:id="24"/>
+    </w:p>
+    <w:p>
+      <w:pPr>
+        <w:pStyle w:val="UBUcuerpoTrabajo"/>
+      </w:pPr>
+      <w:r>
+        <w:t xml:space="preserve">Los portales son los elementos que más dudas me generan </w:t>
+      </w:r>
+      <w:r>
+        <w:t>acerca</w:t>
+      </w:r>
+      <w:r>
+        <w:t xml:space="preserve"> de </w:t>
+      </w:r>
+      <w:r>
+        <w:t>cómo</w:t>
+      </w:r>
+      <w:r>
+        <w:t xml:space="preserve"> afrontarlos</w:t>
+      </w:r>
+      <w:r>
+        <w:t xml:space="preserve">. El problema de los portales es que trabajan en parejas. Al entrar por un portal, sales por el portal pareja de este, independientemente de si </w:t>
+      </w:r>
+      <w:r>
+        <w:t>está</w:t>
+      </w:r>
+      <w:r>
+        <w:t xml:space="preserve"> en el rango de lo que permite ver la cámara. Con el sistema de gestión de cámaras que ofrece Plataformer Microgame (el usado hasta ahora) la cámara apunta exactamente al punto donde está el </w:t>
       </w:r>
       <w:r>
         <w:lastRenderedPageBreak/>
-        <w:t xml:space="preserve">jugador. Esto para los portales resulta bastante conveniente, pues según el jugador atraviesa el portal la cámara sigue apuntando a la posición del jugador, dando visión instantáneamente del jugador dificultar la visión de lo que el jugador tiene ahora en su nuevo entorno. En términos de ofrecer visión al jugador es una solución bastante eficaz, pero adolece de un gran problema: el jugador ahora no sabe donde está. El jugador ahora se haya desorientado. El jugador anteriormente tenía una referencia clara de donde se encontraba (básicamente se había a la derecha del punto de inicio), pero ahora no tiene ni idea de donde está ni adonde tiene que ir. La escena de prueba de los portales es una muy buena práctica </w:t>
+        <w:t xml:space="preserve">jugador. Esto para los portales resulta bastante conveniente, pues según el jugador atraviesa el portal la cámara sigue apuntando a la posición del jugador, dando visión instantáneamente del jugador dificultar la visión de lo que el jugador tiene ahora en su nuevo entorno. En términos de ofrecer visión al jugador es una solución bastante eficaz, pero adolece de un gran problema: el jugador ahora no sabe </w:t>
+      </w:r>
+      <w:r>
+        <w:t>dónde</w:t>
+      </w:r>
+      <w:r>
+        <w:t xml:space="preserve"> está. El jugador ahora se haya desorientado. El jugador anteriormente tenía una referencia clara de donde se encontraba (básicamente se había a la derecha del punto de inicio), pero ahora no tiene ni idea de donde está ni adonde tiene que ir. La escena de prueba de los portales es una muy buena práctica </w:t>
       </w:r>
       <w:r>
         <w:t xml:space="preserve">para comprobar si el diseño de los portales </w:t>
@@ -5520,7 +6360,13 @@
         <w:pStyle w:val="UBUcuerpoTrabajo"/>
       </w:pPr>
       <w:r>
-        <w:t>En la imagen se ha dibujado flecha en cada plataforma con el sentido que se espera que siga el jugador para llegar hasta la zona de victoria. En esta escena el jugador no solo no puede ver los dos portales que forman una pareja de portales y deducir por donde de donde ha venido, sino que además se esta cambiando continuamente la dirección que se espera que tome el jugador tome. Un jugador probablemente no sea capaz de deducir que camino ha de tomar de manera intuitiva.</w:t>
+        <w:t xml:space="preserve">En la imagen se ha dibujado flecha en cada plataforma con el sentido que se espera que siga el jugador para llegar hasta la zona de victoria. En esta escena el jugador no solo no puede ver los dos portales que forman una pareja de portales y deducir por donde de donde ha venido, sino que además se </w:t>
+      </w:r>
+      <w:r>
+        <w:t>está</w:t>
+      </w:r>
+      <w:r>
+        <w:t xml:space="preserve"> cambiando continuamente la dirección que se espera que tome el jugador tome. Un jugador probablemente no sea capaz de deducir que camino ha de tomar de manera intuitiva.</w:t>
       </w:r>
     </w:p>
     <w:p>
@@ -5624,6 +6470,7 @@
           <w:lang w:eastAsia="zh-CN" w:bidi="hi-IN"/>
         </w:rPr>
       </w:pPr>
+      <w:bookmarkStart w:id="25" w:name="_Toc68705252"/>
       <w:r>
         <w:rPr>
           <w:rFonts w:ascii="Liberation Sans" w:eastAsia="Droid Sans" w:hAnsi="Liberation Sans" w:cs="Lohit Hindi"/>
@@ -5650,13 +6497,26 @@
         </w:rPr>
         <w:t>obstáculos</w:t>
       </w:r>
-    </w:p>
-    <w:p>
-      <w:pPr>
-        <w:pStyle w:val="UBUcuerpoTrabajo"/>
-      </w:pPr>
-      <w:r>
-        <w:t>Aquí el problema es solo uno: Puede ser que el tiempo de reacción ante la aparición de un obstáculo y el espacio que la cámara ofrece para que el jugador se de cuenta de que esta en riesgo de colisionar con un obstáculo sean demasiado pequeños.</w:t>
+      <w:bookmarkEnd w:id="25"/>
+    </w:p>
+    <w:p>
+      <w:pPr>
+        <w:pStyle w:val="UBUcuerpoTrabajo"/>
+      </w:pPr>
+      <w:r>
+        <w:t xml:space="preserve">Aquí el problema es solo uno: Puede ser que el tiempo de reacción ante la aparición de un obstáculo y el espacio que la cámara ofrece para que el jugador se </w:t>
+      </w:r>
+      <w:r>
+        <w:t>dé</w:t>
+      </w:r>
+      <w:r>
+        <w:t xml:space="preserve"> cuenta de que </w:t>
+      </w:r>
+      <w:r>
+        <w:t>está</w:t>
+      </w:r>
+      <w:r>
+        <w:t xml:space="preserve"> en riesgo de colisionar con un obstáculo sean demasiado pequeños.</w:t>
       </w:r>
       <w:r>
         <w:t xml:space="preserve"> Este problema se va a separar en tres tipos de obstáculos y como estos </w:t>
@@ -5687,7 +6547,13 @@
         <w:t xml:space="preserve"> En principio casi cualquier tamaño de cámara permitiría ver y reaccionar ante este obstáculo.</w:t>
       </w:r>
       <w:r>
-        <w:t xml:space="preserve"> Pero en el juego que se esta desarrollando no se va a tener en todo claro que velocidad va a llevar el jugador y es posible que algún obstáculo se haga excesivamente difícil de esquivar solo por el un mal implementado sistema de gestión de la cámara. Unity adicionalmente puede provocar confusión al respecto, ya que las distancias pueden llegar a percibirse distintas en el editor que en la pantalla de juego.</w:t>
+        <w:t xml:space="preserve"> Pero en el juego que se </w:t>
+      </w:r>
+      <w:r>
+        <w:t>está</w:t>
+      </w:r>
+      <w:r>
+        <w:t xml:space="preserve"> desarrollando no se va a tener en todo claro que velocidad va a llevar el jugador y es posible que algún obstáculo se haga excesivamente difícil de esquivar solo por el un mal implementado sistema de gestión de la cámara. Unity adicionalmente puede provocar confusión al respecto, ya que las distancias pueden llegar a percibirse distintas en el editor que en la pantalla de juego.</w:t>
       </w:r>
     </w:p>
     <w:p>
@@ -5848,10 +6714,778 @@
           <w:b/>
           <w:bCs/>
         </w:rPr>
-        <w:t>Obstáculos dinámicos:</w:t>
-      </w:r>
-      <w:r>
-        <w:t xml:space="preserve"> Con los obstáculos dinámicos el problema evidente reside en que al salir del cámara el jugador no tiene conocimiento de por donde va a volver a entrar y colisionar con el jugador, convirtiendo el avance del jugador en una ruleta rusa.</w:t>
+        <w:t xml:space="preserve">Obstáculos </w:t>
+      </w:r>
+      <w:r>
+        <w:rPr>
+          <w:b/>
+          <w:bCs/>
+        </w:rPr>
+        <w:t>que siguen patrones</w:t>
+      </w:r>
+      <w:r>
+        <w:rPr>
+          <w:b/>
+          <w:bCs/>
+        </w:rPr>
+        <w:t>:</w:t>
+      </w:r>
+      <w:r>
+        <w:t xml:space="preserve"> Con los obstáculos </w:t>
+      </w:r>
+      <w:r>
+        <w:t>que siguen patrones</w:t>
+      </w:r>
+      <w:r>
+        <w:t xml:space="preserve"> el problema evidente reside en que al salir del cámara el jugador no tiene conocimiento de por </w:t>
+      </w:r>
+      <w:r>
+        <w:t>dónde</w:t>
+      </w:r>
+      <w:r>
+        <w:t xml:space="preserve"> va a volver a entrar </w:t>
+      </w:r>
+      <w:r>
+        <w:t>en cámara</w:t>
+      </w:r>
+      <w:r>
+        <w:t>.</w:t>
+      </w:r>
+      <w:r>
+        <w:t xml:space="preserve"> Aquí el problema reside en como decidir si intentar incluir el obstáculo en la cámara o no.</w:t>
+      </w:r>
+    </w:p>
+    <w:p>
+      <w:pPr>
+        <w:pStyle w:val="UBUcuerpoTrabajo"/>
+      </w:pPr>
+      <w:r>
+        <w:t xml:space="preserve">La posición del obstáculo </w:t>
+      </w:r>
+      <w:r>
+        <w:t>que sigue un patrón</w:t>
+      </w:r>
+      <w:r>
+        <w:t xml:space="preserve"> </w:t>
+      </w:r>
+      <w:r>
+        <w:t>está</w:t>
+      </w:r>
+      <w:r>
+        <w:t xml:space="preserve"> </w:t>
+      </w:r>
+      <w:r>
+        <w:t>determinada</w:t>
+      </w:r>
+      <w:r>
+        <w:t xml:space="preserve"> por el patrón de movimiento que sigue</w:t>
+      </w:r>
+      <w:r>
+        <w:t xml:space="preserve"> y este puede ser muy variado y recorrer un gran espacio del nivel, haciendo un difícil deducir si la cámara debe centrarse en incluir el obstáculo en la cámara o no.</w:t>
+      </w:r>
+    </w:p>
+    <w:p>
+      <w:pPr>
+        <w:pStyle w:val="UBUcuerpoTrabajo"/>
+      </w:pPr>
+    </w:p>
+    <w:p>
+      <w:pPr>
+        <w:pStyle w:val="UBUcuerpoTrabajo"/>
+      </w:pPr>
+      <w:r>
+        <w:rPr>
+          <w:b/>
+          <w:bCs/>
+        </w:rPr>
+        <w:t>Obstáculos móviles:</w:t>
+      </w:r>
+      <w:r>
+        <w:t xml:space="preserve"> Estos son los obstáculos más problemáticos (sobre todo los obstáculos móviles veloces) pues van de un extremo al otro de la cámara</w:t>
+      </w:r>
+      <w:r>
+        <w:t xml:space="preserve"> y no hay forma de saber </w:t>
+      </w:r>
+      <w:r>
+        <w:t>cuándo</w:t>
+      </w:r>
+      <w:r>
+        <w:t xml:space="preserve"> hay un obstáculo y cuando no. Hay herramientas que pueden facilitar saber si uno de esos obstáculos se acercan o no al jugador como, por ejemplo, utilizar </w:t>
+      </w:r>
+      <w:r>
+        <w:lastRenderedPageBreak/>
+        <w:t>sonidos que identifiquen si hay un obstáculo móvil o no y jugar con el volumen de este sonido para que el jugador pueda intuir la distancia a la que se encuentra. Es cierto que estas medidas son más eficaces que un buen sistema gestor de cámaras. Pero uno de los objetivos del sistema gestor de cámaras es no resultar tan inconveniente como para que resulte imposible esquivar los obstáculos móviles.</w:t>
+      </w:r>
+    </w:p>
+    <w:p>
+      <w:pPr>
+        <w:pStyle w:val="UBUcuerpoTrabajo"/>
+      </w:pPr>
+    </w:p>
+    <w:p>
+      <w:pPr>
+        <w:pStyle w:val="UBUcuerpoTrabajo"/>
+      </w:pPr>
+      <w:r>
+        <w:t>Lo más probable es que este problema se solucione con que la cámara sea de un tamaño lo suficientemente grande como para ofrecer suficiente tiempo de respuesta permitiendo esquivar los obstáculos. Pero en caso de no ser suficiente igual es necesario hacer algún cambio sobre el sistema de gestión de cámaras para solucionar este posible problema.</w:t>
+      </w:r>
+    </w:p>
+    <w:p>
+      <w:pPr>
+        <w:pStyle w:val="UBUcuerpoTrabajo"/>
+      </w:pPr>
+    </w:p>
+    <w:p>
+      <w:pPr>
+        <w:pStyle w:val="Ttulo3"/>
+        <w:keepLines w:val="0"/>
+        <w:widowControl w:val="0"/>
+        <w:suppressAutoHyphens/>
+        <w:autoSpaceDN w:val="0"/>
+        <w:spacing w:before="240" w:after="120" w:line="240" w:lineRule="auto"/>
+        <w:textAlignment w:val="baseline"/>
+        <w:rPr>
+          <w:rFonts w:ascii="Liberation Sans" w:eastAsia="Droid Sans" w:hAnsi="Liberation Sans" w:cs="Lohit Hindi"/>
+          <w:b/>
+          <w:bCs/>
+          <w:color w:val="auto"/>
+          <w:kern w:val="3"/>
+          <w:sz w:val="28"/>
+          <w:szCs w:val="28"/>
+          <w:lang w:eastAsia="zh-CN" w:bidi="hi-IN"/>
+        </w:rPr>
+      </w:pPr>
+      <w:bookmarkStart w:id="26" w:name="_Sistema_de_gestión"/>
+      <w:bookmarkEnd w:id="26"/>
+      <w:r>
+        <w:rPr>
+          <w:rFonts w:ascii="Liberation Sans" w:eastAsia="Droid Sans" w:hAnsi="Liberation Sans" w:cs="Lohit Hindi"/>
+          <w:b/>
+          <w:bCs/>
+          <w:color w:val="auto"/>
+          <w:kern w:val="3"/>
+          <w:sz w:val="28"/>
+          <w:szCs w:val="28"/>
+          <w:lang w:eastAsia="zh-CN" w:bidi="hi-IN"/>
+        </w:rPr>
+        <w:t>Sistema de gestión de cámaras que se va a utilizar</w:t>
+      </w:r>
+    </w:p>
+    <w:p>
+      <w:pPr>
+        <w:pStyle w:val="UBUcuerpoTrabajo"/>
+      </w:pPr>
+      <w:r>
+        <w:t>La cámara va a constar de dos elementos: el controlador de la cámara y el objetivo de la cámara. El controlador de la cámara se encargará de mover la cámara a donde el objetivo de la cámara se encuentre. El objetivo de la cámara se encargará de hacer los cálculos necesarios para decirle a la cámara donde debe apuntar.</w:t>
+      </w:r>
+      <w:r>
+        <w:t xml:space="preserve"> </w:t>
+      </w:r>
+    </w:p>
+    <w:p>
+      <w:pPr>
+        <w:pStyle w:val="UBUcuerpoTrabajo"/>
+      </w:pPr>
+      <w:r>
+        <w:t>El controlador de la cámara es muy sencillo, pues solo es poner la posición en la misma posición que el objetivo. Lo interesante es el objetivo de la cámara, pues se van a tener en cuenta varias cosas para decidir donde se va a posicionar.</w:t>
+      </w:r>
+      <w:r>
+        <w:t xml:space="preserve"> La cámara, explicado brevemente, va a funcionar siguiendo el movimiento del jugador.</w:t>
+      </w:r>
+    </w:p>
+    <w:p>
+      <w:pPr>
+        <w:pStyle w:val="UBUcuerpoTrabajo"/>
+      </w:pPr>
+      <w:r>
+        <w:t xml:space="preserve">Inicialmente se </w:t>
+      </w:r>
+      <w:r>
+        <w:t>planeó</w:t>
+      </w:r>
+      <w:r>
+        <w:t xml:space="preserve"> crear scripts que se encargasen de la gestión de las cámaras, pero resulta que existe un paquete para Unity que es el paquete “Cinemachine”(2)</w:t>
+      </w:r>
+      <w:r>
+        <w:t>. Este paquete lo utiliza Plataformer Microgame y se</w:t>
+      </w:r>
+      <w:r>
+        <w:t xml:space="preserve"> ha</w:t>
+      </w:r>
+      <w:r>
+        <w:t xml:space="preserve"> obtenido conocimiento de él gracias a esta plantilla</w:t>
+      </w:r>
+      <w:r>
+        <w:t xml:space="preserve">, que hace uso de una </w:t>
+      </w:r>
+      <w:r>
+        <w:rPr>
+          <w:i/>
+          <w:iCs/>
+        </w:rPr>
+        <w:t>Cinemachine virtual camera</w:t>
+      </w:r>
+      <w:r>
+        <w:t xml:space="preserve">. Teniendo en cuenta el tiempo que llevaría diseñar y desarrollar un sistema de gestión de cámaras a mano y la completitud y personalización de cámaras que ofrece este paquete se ha decidido hacer uso de </w:t>
+      </w:r>
+      <w:r>
+        <w:t>é</w:t>
+      </w:r>
+      <w:r>
+        <w:t>l y adecuar el movimiento de la cámara al juego utilizando este paquete.</w:t>
+      </w:r>
+    </w:p>
+    <w:p>
+      <w:pPr>
+        <w:pStyle w:val="UBUcuerpoTrabajo"/>
+      </w:pPr>
+    </w:p>
+    <w:p>
+      <w:pPr>
+        <w:pStyle w:val="UBUcuerpoTrabajo"/>
+      </w:pPr>
+      <w:r>
+        <w:t xml:space="preserve">Este paquete ofrece un objeto que se llama </w:t>
+      </w:r>
+      <w:r>
+        <w:t>Cinemachine virtual camera</w:t>
+      </w:r>
+      <w:r>
+        <w:t>. Este objeto se aplica sobre un objeto de una escena añadiéndolo como un componente al GameObject asociado.</w:t>
+      </w:r>
+      <w:r>
+        <w:t xml:space="preserve"> Si le añades a una cámara el componente CinemachineBrain, esta cámara será la que pasará a actuar como objetivo de la cámara y el objeto con el componente Cinemachine virtual camera se comportará como el controlador de la cámara con el componente CincemachineBrain.</w:t>
+      </w:r>
+    </w:p>
+    <w:p>
+      <w:pPr>
+        <w:pStyle w:val="UBUcuerpoTrabajo"/>
+      </w:pPr>
+      <w:r>
+        <w:t xml:space="preserve">Una de las cosa que ofrece el objeto Cinemachine Virtual Camera es la capacidad de dividir el espacio que abarca la cámara en distintas regiones que afectaran de distinta forma al movimiento de la cámara. Los nombres que se le va a dar a estas zonas que se van a explicar a continuación son: la death zone, la soft zone y la hard zone. </w:t>
+      </w:r>
+    </w:p>
+    <w:p>
+      <w:pPr>
+        <w:pStyle w:val="UBUcuerpoTrabajo"/>
+        <w:keepNext/>
+        <w:jc w:val="center"/>
+      </w:pPr>
+      <w:r>
+        <w:rPr>
+          <w:noProof/>
+        </w:rPr>
+        <w:lastRenderedPageBreak/>
+        <w:drawing>
+          <wp:inline distT="0" distB="0" distL="0" distR="0" wp14:anchorId="43EEC797" wp14:editId="3FF87ED5">
+            <wp:extent cx="4978378" cy="2788920"/>
+            <wp:effectExtent l="0" t="0" r="0" b="0"/>
+            <wp:docPr id="10" name="Imagen 10"/>
+            <wp:cNvGraphicFramePr>
+              <a:graphicFrameLocks xmlns:a="http://schemas.openxmlformats.org/drawingml/2006/main" noChangeAspect="1"/>
+            </wp:cNvGraphicFramePr>
+            <a:graphic xmlns:a="http://schemas.openxmlformats.org/drawingml/2006/main">
+              <a:graphicData uri="http://schemas.openxmlformats.org/drawingml/2006/picture">
+                <pic:pic xmlns:pic="http://schemas.openxmlformats.org/drawingml/2006/picture">
+                  <pic:nvPicPr>
+                    <pic:cNvPr id="1" name=""/>
+                    <pic:cNvPicPr/>
+                  </pic:nvPicPr>
+                  <pic:blipFill>
+                    <a:blip r:embed="rId14"/>
+                    <a:stretch>
+                      <a:fillRect/>
+                    </a:stretch>
+                  </pic:blipFill>
+                  <pic:spPr>
+                    <a:xfrm>
+                      <a:off x="0" y="0"/>
+                      <a:ext cx="4986126" cy="2793260"/>
+                    </a:xfrm>
+                    <a:prstGeom prst="rect">
+                      <a:avLst/>
+                    </a:prstGeom>
+                  </pic:spPr>
+                </pic:pic>
+              </a:graphicData>
+            </a:graphic>
+          </wp:inline>
+        </w:drawing>
+      </w:r>
+    </w:p>
+    <w:p>
+      <w:pPr>
+        <w:pStyle w:val="Descripcin"/>
+        <w:jc w:val="center"/>
+      </w:pPr>
+      <w:r>
+        <w:t xml:space="preserve">Ilustración </w:t>
+      </w:r>
+      <w:fldSimple w:instr=" SEQ Ilustración \* ARABIC ">
+        <w:r>
+          <w:rPr>
+            <w:noProof/>
+          </w:rPr>
+          <w:t>4</w:t>
+        </w:r>
+      </w:fldSimple>
+      <w:r>
+        <w:t>: Distintas regiones que tiene en cuenta Cinemachine virtual camera.</w:t>
+      </w:r>
+    </w:p>
+    <w:p>
+      <w:pPr>
+        <w:pStyle w:val="UBUcuerpoTrabajo"/>
+      </w:pPr>
+    </w:p>
+    <w:p>
+      <w:pPr>
+        <w:pStyle w:val="UBUcuerpoTrabajo"/>
+      </w:pPr>
+      <w:r>
+        <w:t>A grandes rasgos Cinemachine virtual camera tiene en cuenta 4 cosas:</w:t>
+      </w:r>
+    </w:p>
+    <w:p>
+      <w:pPr>
+        <w:pStyle w:val="UBUcuerpoTrabajo"/>
+        <w:numPr>
+          <w:ilvl w:val="0"/>
+          <w:numId w:val="6"/>
+        </w:numPr>
+      </w:pPr>
+      <w:r>
+        <w:t>El objetivo a seguir (punto amarillo).</w:t>
+      </w:r>
+    </w:p>
+    <w:p>
+      <w:pPr>
+        <w:pStyle w:val="UBUcuerpoTrabajo"/>
+        <w:numPr>
+          <w:ilvl w:val="0"/>
+          <w:numId w:val="6"/>
+        </w:numPr>
+      </w:pPr>
+      <w:r>
+        <w:t>La death zone (zona sin colorear).</w:t>
+      </w:r>
+    </w:p>
+    <w:p>
+      <w:pPr>
+        <w:pStyle w:val="UBUcuerpoTrabajo"/>
+        <w:numPr>
+          <w:ilvl w:val="0"/>
+          <w:numId w:val="6"/>
+        </w:numPr>
+      </w:pPr>
+      <w:r>
+        <w:t>La soft zone (zona azul).</w:t>
+      </w:r>
+    </w:p>
+    <w:p>
+      <w:pPr>
+        <w:pStyle w:val="UBUcuerpoTrabajo"/>
+        <w:numPr>
+          <w:ilvl w:val="0"/>
+          <w:numId w:val="6"/>
+        </w:numPr>
+      </w:pPr>
+      <w:r>
+        <w:t>La hard zone (zona roja).</w:t>
+      </w:r>
+    </w:p>
+    <w:p>
+      <w:pPr>
+        <w:pStyle w:val="UBUcuerpoTrabajo"/>
+      </w:pPr>
+      <w:r>
+        <w:t>El objetivo a seguir es el objetivo principal mencionado en la introducción. El objetivo principal es el objeto que se ha de mostrar en todo momento en cámara y que la Cinemachine virtual camera se encargará de mostrar por cámara siempre.</w:t>
+      </w:r>
+    </w:p>
+    <w:p>
+      <w:pPr>
+        <w:pStyle w:val="UBUcuerpoTrabajo"/>
+      </w:pPr>
+      <w:r>
+        <w:t>La death zone es la zona por la que se podrá mover el objetivo principal sin que la cámara se mueva. En cuanto el objetivo principal salga de la death zone la cámara se empezará a mover. El objetivo principal no es el objeto entero que se</w:t>
+      </w:r>
+      <w:r>
+        <w:t xml:space="preserve"> establece como objeto a seguir, sino el vector que representa su posición (se puede obtener mediante gameobject.transform.position), de manera que los </w:t>
+      </w:r>
+      <w:r>
+        <w:t>límites</w:t>
+      </w:r>
+      <w:r>
+        <w:t xml:space="preserve"> del objeto pueden sí salirse de la death zone sin compromiso, pero solo mientras su posición que permanezca dentro de la death zone. Esto será así también para la soft zone y la hard zone.</w:t>
+      </w:r>
+    </w:p>
+    <w:p>
+      <w:pPr>
+        <w:pStyle w:val="UBUcuerpoTrabajo"/>
+      </w:pPr>
+      <w:r>
+        <w:t>Una vez el objetivo principal entre en la soft zone, la cámara comenzará a moverse hacia el objetivo principal hasta volver a meterlo en la death zone. La velocidad con la que la cámara persigue al objetivo principal depende de la distancia a la que este se encuentre (cuanto más lejos del centro de la cámara el objetivo principal</w:t>
+      </w:r>
+      <w:r>
+        <w:t>,</w:t>
+      </w:r>
+      <w:r>
+        <w:t xml:space="preserve"> mayor será la velocidad de la cámara</w:t>
+      </w:r>
+      <w:r>
+        <w:t>)</w:t>
+      </w:r>
+      <w:r>
+        <w:t>.</w:t>
+      </w:r>
+      <w:r>
+        <w:t xml:space="preserve"> El objetivo principal puede moverse por la soft zone sin que la cámara lo alcance mientras la cámara no tenga la velocidad necesaria para</w:t>
+      </w:r>
+      <w:r>
+        <w:t xml:space="preserve"> devolverlo a la death zone.</w:t>
+      </w:r>
+    </w:p>
+    <w:p>
+      <w:pPr>
+        <w:pStyle w:val="UBUcuerpoTrabajo"/>
+      </w:pPr>
+      <w:r>
+        <w:t xml:space="preserve">La hard zone es una zona por la que el objetivo principal no podrá desplazarse. En cuanto este alcance </w:t>
+      </w:r>
+      <w:r>
+        <w:t>la hardzone, la cámara para devolver a la soft zone al objetivo principal.</w:t>
+      </w:r>
+      <w:r>
+        <w:t xml:space="preserve"> En realidad lo que hace la cámara es cambiar su posición a una en la que se encuentre el objetivo principal de la manera lo más consistente posible. Sinceramente, la Cinemachine virtual camera es bastante consistente a la hora de cambiar su posición a otra. Sin embargo, esta es la causa de uno de los dos problemas con los portales. Al cambiar la posición del objetivo principal a una que </w:t>
+      </w:r>
+      <w:r>
+        <w:t>está</w:t>
+      </w:r>
+      <w:r>
+        <w:t xml:space="preserve"> en la hard zone</w:t>
+      </w:r>
+      <w:r>
+        <w:t xml:space="preserve">, la cámara se mueve de una posición a otra sin hacer el recorrido </w:t>
+      </w:r>
+      <w:r>
+        <w:t>que lleva de la posición anterior a la nueva, desorientando al jugador y haciendo que no sepa de donde ha venido.</w:t>
+      </w:r>
+    </w:p>
+    <w:p>
+      <w:pPr>
+        <w:pStyle w:val="UBUcuerpoTrabajo"/>
+      </w:pPr>
+    </w:p>
+    <w:p>
+      <w:pPr>
+        <w:pStyle w:val="UBUcuerpoTrabajo"/>
+      </w:pPr>
+      <w:r>
+        <w:lastRenderedPageBreak/>
+        <w:t>Un sistema de gestión de cámara ideal sería uno que no posea hard zone, solo soft zone y death zone, de manera que al atravesar un portal la cámara también realice el recorrido de un portal a otro.</w:t>
+      </w:r>
+      <w:r>
+        <w:t xml:space="preserve"> A malas, este problema se puede solucionar haciendo que los portales no teletransporten al jugador de un punto a otro sino que simplemente lo muevan muy rápido. Esta puede ser una medida que se tome si no se logra aplicar el sistema gestor de cámaras deseado.</w:t>
+      </w:r>
+    </w:p>
+    <w:p>
+      <w:pPr>
+        <w:pStyle w:val="UBUcuerpoTrabajo"/>
+      </w:pPr>
+    </w:p>
+    <w:p>
+      <w:pPr>
+        <w:pStyle w:val="Ttulo3"/>
+        <w:keepLines w:val="0"/>
+        <w:widowControl w:val="0"/>
+        <w:suppressAutoHyphens/>
+        <w:autoSpaceDN w:val="0"/>
+        <w:spacing w:before="240" w:after="120" w:line="240" w:lineRule="auto"/>
+        <w:textAlignment w:val="baseline"/>
+        <w:rPr>
+          <w:rFonts w:ascii="Liberation Sans" w:eastAsia="Droid Sans" w:hAnsi="Liberation Sans" w:cs="Lohit Hindi"/>
+          <w:b/>
+          <w:bCs/>
+          <w:color w:val="auto"/>
+          <w:kern w:val="3"/>
+          <w:sz w:val="28"/>
+          <w:szCs w:val="28"/>
+          <w:lang w:eastAsia="zh-CN" w:bidi="hi-IN"/>
+        </w:rPr>
+      </w:pPr>
+      <w:r>
+        <w:rPr>
+          <w:rFonts w:ascii="Liberation Sans" w:eastAsia="Droid Sans" w:hAnsi="Liberation Sans" w:cs="Lohit Hindi"/>
+          <w:b/>
+          <w:bCs/>
+          <w:color w:val="auto"/>
+          <w:kern w:val="3"/>
+          <w:sz w:val="28"/>
+          <w:szCs w:val="28"/>
+          <w:lang w:eastAsia="zh-CN" w:bidi="hi-IN"/>
+        </w:rPr>
+        <w:t>Sistema de gestión de cámaras final</w:t>
+      </w:r>
+    </w:p>
+    <w:p>
+      <w:pPr>
+        <w:pStyle w:val="UBUcuerpoTrabajo"/>
+      </w:pPr>
+      <w:r>
+        <w:t>El sistema de gestión de cámara que traía por defecto la plantilla de Platformer Microgame es la siguiente:</w:t>
+      </w:r>
+    </w:p>
+    <w:p>
+      <w:pPr>
+        <w:pStyle w:val="UBUcuerpoTrabajo"/>
+      </w:pPr>
+    </w:p>
+    <w:p>
+      <w:pPr>
+        <w:keepNext/>
+        <w:jc w:val="center"/>
+      </w:pPr>
+      <w:r>
+        <w:rPr>
+          <w:noProof/>
+        </w:rPr>
+        <w:drawing>
+          <wp:inline distT="0" distB="0" distL="0" distR="0" wp14:anchorId="464034E4" wp14:editId="78D257FF">
+            <wp:extent cx="4472940" cy="2505247"/>
+            <wp:effectExtent l="0" t="0" r="3810" b="9525"/>
+            <wp:docPr id="13" name="Imagen 13"/>
+            <wp:cNvGraphicFramePr>
+              <a:graphicFrameLocks xmlns:a="http://schemas.openxmlformats.org/drawingml/2006/main" noChangeAspect="1"/>
+            </wp:cNvGraphicFramePr>
+            <a:graphic xmlns:a="http://schemas.openxmlformats.org/drawingml/2006/main">
+              <a:graphicData uri="http://schemas.openxmlformats.org/drawingml/2006/picture">
+                <pic:pic xmlns:pic="http://schemas.openxmlformats.org/drawingml/2006/picture">
+                  <pic:nvPicPr>
+                    <pic:cNvPr id="1" name=""/>
+                    <pic:cNvPicPr/>
+                  </pic:nvPicPr>
+                  <pic:blipFill>
+                    <a:blip r:embed="rId15"/>
+                    <a:stretch>
+                      <a:fillRect/>
+                    </a:stretch>
+                  </pic:blipFill>
+                  <pic:spPr>
+                    <a:xfrm>
+                      <a:off x="0" y="0"/>
+                      <a:ext cx="4491874" cy="2515852"/>
+                    </a:xfrm>
+                    <a:prstGeom prst="rect">
+                      <a:avLst/>
+                    </a:prstGeom>
+                  </pic:spPr>
+                </pic:pic>
+              </a:graphicData>
+            </a:graphic>
+          </wp:inline>
+        </w:drawing>
+      </w:r>
+    </w:p>
+    <w:p>
+      <w:pPr>
+        <w:pStyle w:val="Descripcin"/>
+      </w:pPr>
+      <w:r>
+        <w:t xml:space="preserve">Ilustración </w:t>
+      </w:r>
+      <w:fldSimple w:instr=" SEQ Ilustración \* ARABIC ">
+        <w:r>
+          <w:rPr>
+            <w:noProof/>
+          </w:rPr>
+          <w:t>5</w:t>
+        </w:r>
+      </w:fldSimple>
+      <w:r>
+        <w:t>: Sistema de gestión de cámaras de Platformer Microgames.</w:t>
+      </w:r>
+    </w:p>
+    <w:p>
+      <w:pPr>
+        <w:pStyle w:val="UBUcuerpoTrabajo"/>
+      </w:pPr>
+      <w:r>
+        <w:t>Este sistema de cámaras tiene dos problemas principales: la vista de la cámara está demasiado cerca del personaje, dificultando al personaje ver lo que tiene alrededor y que dependiendo de la velocidad del jugador, es posible que la cámara no siga lo suficientemente rápido al jugador dificultando todavía más que el jugador tenga conocimiento de lo que tiene alrededor.</w:t>
+      </w:r>
+      <w:r>
+        <w:t xml:space="preserve"> El nuevo sistema de cámaras ha hecho dos cambios principales</w:t>
+      </w:r>
+      <w:r>
+        <w:t xml:space="preserve">: alejar la visión de la cámara y reducir el rango de la soft zone. Alejar la visión se justifica por si sola. Reducir el rango de la soft zone permite </w:t>
+      </w:r>
+      <w:r>
+        <w:t xml:space="preserve">que </w:t>
+      </w:r>
+      <w:r>
+        <w:t>el avatar del jugador se encuentre siempre en el centro de la pantalla. De esta forma da igual la velocidad del jugador, que siempre se encontrará en el centro</w:t>
+      </w:r>
+      <w:r>
+        <w:t xml:space="preserve"> y contará con </w:t>
+      </w:r>
+      <w:r>
+        <w:t>suficiente margen de pantalla para poder reaccionar a los elementos que surjan por los extremos de la pantalla.</w:t>
+      </w:r>
+    </w:p>
+    <w:p>
+      <w:pPr>
+        <w:pStyle w:val="UBUcuerpoTrabajo"/>
+      </w:pPr>
+      <w:r>
+        <w:t xml:space="preserve">Se han tomado otras dos decisiones adicionales. Una de ellas es aumentar la región ocupada por la death zone para que el jugador tenga una zona de estabilidad en la que no se mueve la cámara permitiéndole desplazarse con la estabilidad de que </w:t>
+      </w:r>
+      <w:r>
+        <w:t xml:space="preserve">la cámara se mantenga estática </w:t>
+      </w:r>
+      <w:r>
+        <w:t>y, adicionalmente</w:t>
+      </w:r>
+      <w:r>
+        <w:t>,</w:t>
+      </w:r>
+      <w:r>
+        <w:t xml:space="preserve"> prepararle para el movimiento de la cámara, que no será tan brusco si el jugador ya se </w:t>
+      </w:r>
+      <w:r>
+        <w:t>está</w:t>
+      </w:r>
+      <w:r>
+        <w:t xml:space="preserve"> moviendo </w:t>
+      </w:r>
+      <w:r>
+        <w:t>frente a que la cámara empiece a moverse con el jugador</w:t>
+      </w:r>
+      <w:r>
+        <w:t>.</w:t>
+      </w:r>
+    </w:p>
+    <w:p>
+      <w:pPr>
+        <w:pStyle w:val="UBUcuerpoTrabajo"/>
+      </w:pPr>
+      <w:r>
+        <w:t xml:space="preserve">La otra decisión ha sido desplazar la soft zone y la death zone un poco hacia la izquierda. Esta decisión se ha tomado con la intención de dar más espacio al jugador a ver lo que le viene desde la derecha. Esto se debe a que, en la mayoría de los casos, </w:t>
+      </w:r>
+      <w:r>
+        <w:t>el</w:t>
+      </w:r>
+      <w:r>
+        <w:t xml:space="preserve"> lado izquierdo del mapa será conocido, mientras que el lado derecho es </w:t>
+      </w:r>
+      <w:r>
+        <w:t>des</w:t>
+      </w:r>
+      <w:r>
+        <w:t xml:space="preserve">conocido. Al </w:t>
+      </w:r>
+      <w:r>
+        <w:lastRenderedPageBreak/>
+        <w:t xml:space="preserve">tener conocimiento previo de lo que hay al lado </w:t>
+      </w:r>
+      <w:r>
+        <w:t>izquierdo</w:t>
+      </w:r>
+      <w:r>
+        <w:t xml:space="preserve"> de la pantalla no hace falta tener visión absoluta del juego. Sin embargo, al encontrarse lo desconocido casi siempre en el lado </w:t>
+      </w:r>
+      <w:r>
+        <w:t>derecho</w:t>
+      </w:r>
+      <w:r>
+        <w:t xml:space="preserve"> de la pantalla, se ha considerado recomendable mostrar más espacio al lado derecho de la pantalla que al izquierdo.</w:t>
+      </w:r>
+    </w:p>
+    <w:p>
+      <w:pPr>
+        <w:pStyle w:val="UBUcuerpoTrabajo"/>
+      </w:pPr>
+    </w:p>
+    <w:p>
+      <w:pPr>
+        <w:pStyle w:val="UBUcuerpoTrabajo"/>
+        <w:keepNext/>
+        <w:jc w:val="center"/>
+      </w:pPr>
+      <w:r>
+        <w:rPr>
+          <w:noProof/>
+        </w:rPr>
+        <w:drawing>
+          <wp:inline distT="0" distB="0" distL="0" distR="0" wp14:anchorId="2AC34E1F" wp14:editId="492A5B52">
+            <wp:extent cx="4404360" cy="2469943"/>
+            <wp:effectExtent l="0" t="0" r="0" b="6985"/>
+            <wp:docPr id="11" name="Imagen 11"/>
+            <wp:cNvGraphicFramePr>
+              <a:graphicFrameLocks xmlns:a="http://schemas.openxmlformats.org/drawingml/2006/main" noChangeAspect="1"/>
+            </wp:cNvGraphicFramePr>
+            <a:graphic xmlns:a="http://schemas.openxmlformats.org/drawingml/2006/main">
+              <a:graphicData uri="http://schemas.openxmlformats.org/drawingml/2006/picture">
+                <pic:pic xmlns:pic="http://schemas.openxmlformats.org/drawingml/2006/picture">
+                  <pic:nvPicPr>
+                    <pic:cNvPr id="1" name=""/>
+                    <pic:cNvPicPr/>
+                  </pic:nvPicPr>
+                  <pic:blipFill>
+                    <a:blip r:embed="rId16"/>
+                    <a:stretch>
+                      <a:fillRect/>
+                    </a:stretch>
+                  </pic:blipFill>
+                  <pic:spPr>
+                    <a:xfrm>
+                      <a:off x="0" y="0"/>
+                      <a:ext cx="4426987" cy="2482632"/>
+                    </a:xfrm>
+                    <a:prstGeom prst="rect">
+                      <a:avLst/>
+                    </a:prstGeom>
+                  </pic:spPr>
+                </pic:pic>
+              </a:graphicData>
+            </a:graphic>
+          </wp:inline>
+        </w:drawing>
+      </w:r>
+    </w:p>
+    <w:p>
+      <w:pPr>
+        <w:pStyle w:val="Descripcin"/>
+      </w:pPr>
+      <w:r>
+        <w:t xml:space="preserve">Ilustración </w:t>
+      </w:r>
+      <w:fldSimple w:instr=" SEQ Ilustración \* ARABIC ">
+        <w:r>
+          <w:rPr>
+            <w:noProof/>
+          </w:rPr>
+          <w:t>6</w:t>
+        </w:r>
+      </w:fldSimple>
+      <w:r>
+        <w:t>: Sistema de gestión de cámaras final aplicado.</w:t>
+      </w:r>
+    </w:p>
+    <w:p>
+      <w:r>
+        <w:t xml:space="preserve">Ninguno de estos cambios solucionan el problema de los portales. Esto se debe a que, haciendo que la cámara siga la trayectoria entre portales, si los portales están a demasiada distancia (la principal razón para hacer que la cámara siga la trayectoria entre portales) el movimiento entre </w:t>
+      </w:r>
+      <w:r>
+        <w:rPr>
+          <w:i/>
+          <w:iCs/>
+        </w:rPr>
+        <w:t>frames</w:t>
+      </w:r>
+      <w:r>
+        <w:t xml:space="preserve"> de la cámara es demasiado grande, desorientando al jugador más de lo que le ayuda a saber que camino ha recorrido. Se ha decidido solucionar este problema de otra forma, como por ejemplo dibujar líneas que conecten </w:t>
+      </w:r>
+      <w:r>
+        <w:t>portales pareja.</w:t>
       </w:r>
     </w:p>
     <w:p>
@@ -5879,7 +7513,7 @@
           <w:lang w:eastAsia="zh-CN" w:bidi="hi-IN"/>
         </w:rPr>
       </w:pPr>
-      <w:bookmarkStart w:id="16" w:name="_Toc67392467"/>
+      <w:bookmarkStart w:id="27" w:name="_Toc68705253"/>
       <w:r>
         <w:rPr>
           <w:rFonts w:ascii="Liberation Sans" w:eastAsia="Droid Sans" w:hAnsi="Liberation Sans" w:cs="Lohit Hindi"/>
@@ -5894,7 +7528,7 @@
         <w:lastRenderedPageBreak/>
         <w:t>Trabajos relacionados</w:t>
       </w:r>
-      <w:bookmarkEnd w:id="16"/>
+      <w:bookmarkEnd w:id="27"/>
     </w:p>
     <w:p>
       <w:pPr>
@@ -5925,9 +7559,9 @@
           <w:lang w:eastAsia="zh-CN" w:bidi="hi-IN"/>
         </w:rPr>
       </w:pPr>
-      <w:bookmarkStart w:id="17" w:name="_Juegos_similares_en"/>
-      <w:bookmarkStart w:id="18" w:name="_Toc67392468"/>
-      <w:bookmarkEnd w:id="17"/>
+      <w:bookmarkStart w:id="28" w:name="_Juegos_similares_en"/>
+      <w:bookmarkStart w:id="29" w:name="_Toc68705254"/>
+      <w:bookmarkEnd w:id="28"/>
       <w:r>
         <w:rPr>
           <w:rFonts w:ascii="Liberation Sans" w:eastAsia="Droid Sans" w:hAnsi="Liberation Sans" w:cs="Lohit Hindi"/>
@@ -5943,14 +7577,20 @@
         </w:rPr>
         <w:t>Juegos similares en género y mecánicas</w:t>
       </w:r>
-      <w:bookmarkEnd w:id="18"/>
-    </w:p>
-    <w:p>
-      <w:pPr>
-        <w:pStyle w:val="UBUcuerpoTrabajo"/>
-      </w:pPr>
-      <w:r>
-        <w:t>Este videojuego se inspira de otros dos videojuegos diferentes: Super Meat Boy y Celeste. Esta temática es a nivel de género más que de mecánicas. Ambos juegos son plataformas 2D comprometidos con sus mecánicas y precisos en su jugabilidad (esto es lo que se busca con el proyecto que se va a desarrollar). Es cierto que Celeste esta más concienciada con historia que Super Meat Boy, mientras este se centra casi exclusivamente en las mecánicas.</w:t>
+      <w:bookmarkEnd w:id="29"/>
+    </w:p>
+    <w:p>
+      <w:pPr>
+        <w:pStyle w:val="UBUcuerpoTrabajo"/>
+      </w:pPr>
+      <w:r>
+        <w:t xml:space="preserve">Este videojuego se inspira de otros dos videojuegos diferentes: Super Meat Boy y Celeste. Esta temática es a nivel de género más que de mecánicas. Ambos juegos son plataformas 2D comprometidos con sus mecánicas y precisos en su jugabilidad (esto es lo que se busca con el proyecto que se va a desarrollar). Es cierto que Celeste </w:t>
+      </w:r>
+      <w:r>
+        <w:t>está</w:t>
+      </w:r>
+      <w:r>
+        <w:t xml:space="preserve"> más concienciada con historia que Super Meat Boy, mientras este se centra casi exclusivamente en las mecánicas.</w:t>
       </w:r>
     </w:p>
     <w:p>
@@ -5994,7 +7634,7 @@
                     <pic:cNvPicPr/>
                   </pic:nvPicPr>
                   <pic:blipFill>
-                    <a:blip r:embed="rId14" cstate="print">
+                    <a:blip r:embed="rId17" cstate="print">
                       <a:extLst>
                         <a:ext uri="{28A0092B-C50C-407E-A947-70E740481C1C}">
                           <a14:useLocalDpi xmlns:a14="http://schemas.microsoft.com/office/drawing/2010/main" val="0"/>
@@ -6025,7 +7665,7 @@
       <w:pPr>
         <w:pStyle w:val="Descripcin"/>
       </w:pPr>
-      <w:bookmarkStart w:id="19" w:name="_Toc67392535"/>
+      <w:bookmarkStart w:id="30" w:name="_Toc67392535"/>
       <w:r>
         <w:t xml:space="preserve">Ilustración </w:t>
       </w:r>
@@ -6034,23 +7674,35 @@
           <w:rPr>
             <w:noProof/>
           </w:rPr>
-          <w:t>4</w:t>
+          <w:t>7</w:t>
         </w:r>
       </w:fldSimple>
       <w:r>
         <w:t>: Captura de pantalla del videojuego Celeste.</w:t>
       </w:r>
-      <w:bookmarkEnd w:id="19"/>
-    </w:p>
-    <w:p>
-      <w:pPr>
-        <w:pStyle w:val="UBUcuerpoTrabajo"/>
-      </w:pPr>
-      <w:r>
-        <w:t>El videojuego Super Meat Boy esta muy concienciado con el movimiento del jugador. La calidad de este juego es tal, que el jugador es en todo mo</w:t>
-      </w:r>
-      <w:r>
-        <w:t xml:space="preserve">mento consciente de donde esta el avatar que controla y qué está haciendo. El juego le da mucha importancia a las físicas y como el jugador interactúa con ellas. Estas físicas no cambian, pero son un elemento muy bien establecido e intuitivo. En varios niveles el jugador tiene que hacer uso de las físicas y la </w:t>
+      <w:bookmarkEnd w:id="30"/>
+    </w:p>
+    <w:p>
+      <w:pPr>
+        <w:pStyle w:val="UBUcuerpoTrabajo"/>
+      </w:pPr>
+      <w:r>
+        <w:t xml:space="preserve">El videojuego Super Meat Boy </w:t>
+      </w:r>
+      <w:r>
+        <w:t>está</w:t>
+      </w:r>
+      <w:r>
+        <w:t xml:space="preserve"> muy concienciado con el movimiento del jugador. La calidad de este juego es tal, que el jugador es en todo mo</w:t>
+      </w:r>
+      <w:r>
+        <w:t xml:space="preserve">mento consciente de donde </w:t>
+      </w:r>
+      <w:r>
+        <w:t>está</w:t>
+      </w:r>
+      <w:r>
+        <w:t xml:space="preserve"> el avatar que controla y qué está haciendo. El juego le da mucha importancia a las físicas y como el jugador interactúa con ellas. Estas físicas no cambian, pero son un elemento muy bien establecido e intuitivo. En varios niveles el jugador tiene que hacer uso de las físicas y la </w:t>
       </w:r>
       <w:r>
         <w:t>inercia</w:t>
@@ -6088,7 +7740,7 @@
                     <pic:cNvPicPr/>
                   </pic:nvPicPr>
                   <pic:blipFill>
-                    <a:blip r:embed="rId15" cstate="print">
+                    <a:blip r:embed="rId18" cstate="print">
                       <a:extLst>
                         <a:ext uri="{28A0092B-C50C-407E-A947-70E740481C1C}">
                           <a14:useLocalDpi xmlns:a14="http://schemas.microsoft.com/office/drawing/2010/main" val="0"/>
@@ -6119,7 +7771,7 @@
       <w:pPr>
         <w:pStyle w:val="Descripcin"/>
       </w:pPr>
-      <w:bookmarkStart w:id="20" w:name="_Toc67392536"/>
+      <w:bookmarkStart w:id="31" w:name="_Toc67392536"/>
       <w:r>
         <w:t xml:space="preserve">Ilustración </w:t>
       </w:r>
@@ -6128,20 +7780,50 @@
           <w:rPr>
             <w:noProof/>
           </w:rPr>
-          <w:t>5</w:t>
+          <w:t>8</w:t>
         </w:r>
       </w:fldSimple>
       <w:r>
         <w:t>: Captura de pantalla de Super Meat Boy.</w:t>
       </w:r>
-      <w:bookmarkEnd w:id="20"/>
-    </w:p>
-    <w:p>
-      <w:pPr>
-        <w:pStyle w:val="UBUcuerpoTrabajo"/>
-      </w:pPr>
-      <w:r>
-        <w:t>En cuanto a la estructura de los niveles, Celeste y Super Meat Boy difieren ligeramente. En Celeste el nivel esta dividido en subniveles que no tiene porque ser independientes entre sí. El jugador escoge un capítulo y ese capitulo esta dividido en una serie de niveles por los que el jugador viaja hasta alcanzar el último nivel y superar el capítulo. En la captura de pantalla anteriormente mostrado se puede observar como cada nivel de Celeste es cerrado, con unos límites definidos y una entrada y salida clara. El nivel generalmente se superará resolviendo un puzle que se manifiesta deduciendo un camino que requerirá el uso de distintas mecánicas para recorrerlo y llegar al siguiente nivel.</w:t>
+      <w:bookmarkEnd w:id="31"/>
+    </w:p>
+    <w:p>
+      <w:pPr>
+        <w:pStyle w:val="UBUcuerpoTrabajo"/>
+      </w:pPr>
+      <w:r>
+        <w:t xml:space="preserve">En cuanto a la estructura de los niveles, Celeste y Super Meat Boy difieren ligeramente. En Celeste el nivel </w:t>
+      </w:r>
+      <w:r>
+        <w:t>está</w:t>
+      </w:r>
+      <w:r>
+        <w:t xml:space="preserve"> dividido en subniveles que no tiene </w:t>
+      </w:r>
+      <w:r>
+        <w:t>por qué</w:t>
+      </w:r>
+      <w:r>
+        <w:t xml:space="preserve"> ser independientes entre sí. El jugador escoge un capítulo y ese </w:t>
+      </w:r>
+      <w:r>
+        <w:t>capítulo</w:t>
+      </w:r>
+      <w:r>
+        <w:t xml:space="preserve"> </w:t>
+      </w:r>
+      <w:r>
+        <w:t>está</w:t>
+      </w:r>
+      <w:r>
+        <w:t xml:space="preserve"> dividido en una serie de niveles por los que el jugador viaja hasta alcanzar el último nivel y superar el capítulo. En la captura de pantalla anteriormente mostrado se puede observar </w:t>
+      </w:r>
+      <w:r>
+        <w:t>cómo</w:t>
+      </w:r>
+      <w:r>
+        <w:t xml:space="preserve"> cada nivel de Celeste es cerrado, con unos límites definidos y una entrada y salida clara. El nivel generalmente se superará resolviendo un puzle que se manifiesta deduciendo un camino que requerirá el uso de distintas mecánicas para recorrerlo y llegar al siguiente nivel.</w:t>
       </w:r>
     </w:p>
     <w:p>
@@ -6236,9 +7918,9 @@
           <w:lang w:eastAsia="zh-CN" w:bidi="hi-IN"/>
         </w:rPr>
       </w:pPr>
-      <w:bookmarkStart w:id="21" w:name="_Evaluación_de_Plataformer"/>
-      <w:bookmarkStart w:id="22" w:name="_Toc67392469"/>
-      <w:bookmarkEnd w:id="21"/>
+      <w:bookmarkStart w:id="32" w:name="_Evaluación_de_Plataformer"/>
+      <w:bookmarkStart w:id="33" w:name="_Toc68705255"/>
+      <w:bookmarkEnd w:id="32"/>
       <w:r>
         <w:rPr>
           <w:rFonts w:ascii="Liberation Sans" w:eastAsia="Droid Sans" w:hAnsi="Liberation Sans" w:cs="Lohit Hindi"/>
@@ -6270,7 +7952,7 @@
         </w:rPr>
         <w:t>(2)</w:t>
       </w:r>
-      <w:bookmarkEnd w:id="22"/>
+      <w:bookmarkEnd w:id="33"/>
     </w:p>
     <w:p>
       <w:pPr>
@@ -6322,7 +8004,7 @@
                     <pic:cNvPicPr/>
                   </pic:nvPicPr>
                   <pic:blipFill>
-                    <a:blip r:embed="rId16"/>
+                    <a:blip r:embed="rId19"/>
                     <a:stretch>
                       <a:fillRect/>
                     </a:stretch>
@@ -6347,7 +8029,7 @@
       <w:pPr>
         <w:pStyle w:val="Descripcin"/>
       </w:pPr>
-      <w:bookmarkStart w:id="23" w:name="_Toc67392537"/>
+      <w:bookmarkStart w:id="34" w:name="_Toc67392537"/>
       <w:r>
         <w:t xml:space="preserve">Ilustración </w:t>
       </w:r>
@@ -6356,13 +8038,13 @@
           <w:rPr>
             <w:noProof/>
           </w:rPr>
-          <w:t>6</w:t>
+          <w:t>9</w:t>
         </w:r>
       </w:fldSimple>
       <w:r>
         <w:t>: Nivel de presentación de Plataformer Microgame.</w:t>
       </w:r>
-      <w:bookmarkEnd w:id="23"/>
+      <w:bookmarkEnd w:id="34"/>
     </w:p>
     <w:p>
       <w:pPr>
@@ -6384,7 +8066,7 @@
           <w:lang w:eastAsia="zh-CN" w:bidi="hi-IN"/>
         </w:rPr>
       </w:pPr>
-      <w:bookmarkStart w:id="24" w:name="_Toc67392470"/>
+      <w:bookmarkStart w:id="35" w:name="_Toc68705256"/>
       <w:r>
         <w:rPr>
           <w:rFonts w:ascii="Liberation Sans" w:eastAsia="Droid Sans" w:hAnsi="Liberation Sans" w:cs="Lohit Hindi"/>
@@ -6398,7 +8080,7 @@
         </w:rPr>
         <w:t>Grid</w:t>
       </w:r>
-      <w:bookmarkEnd w:id="24"/>
+      <w:bookmarkEnd w:id="35"/>
     </w:p>
     <w:p>
       <w:pPr>
@@ -6428,7 +8110,7 @@
           <w:lang w:eastAsia="zh-CN" w:bidi="hi-IN"/>
         </w:rPr>
       </w:pPr>
-      <w:bookmarkStart w:id="25" w:name="_Toc67392471"/>
+      <w:bookmarkStart w:id="36" w:name="_Toc68705257"/>
       <w:r>
         <w:rPr>
           <w:rFonts w:ascii="Liberation Sans" w:eastAsia="Droid Sans" w:hAnsi="Liberation Sans" w:cs="Lohit Hindi"/>
@@ -6442,7 +8124,7 @@
         </w:rPr>
         <w:t>UI Canvas</w:t>
       </w:r>
-      <w:bookmarkEnd w:id="25"/>
+      <w:bookmarkEnd w:id="36"/>
     </w:p>
     <w:p>
       <w:pPr>
@@ -6481,7 +8163,7 @@
           <w:lang w:eastAsia="zh-CN" w:bidi="hi-IN"/>
         </w:rPr>
       </w:pPr>
-      <w:bookmarkStart w:id="26" w:name="_Toc67392472"/>
+      <w:bookmarkStart w:id="37" w:name="_Toc68705258"/>
       <w:r>
         <w:rPr>
           <w:rFonts w:ascii="Liberation Sans" w:eastAsia="Droid Sans" w:hAnsi="Liberation Sans" w:cs="Lohit Hindi"/>
@@ -6495,7 +8177,7 @@
         </w:rPr>
         <w:t>Enemies</w:t>
       </w:r>
-      <w:bookmarkEnd w:id="26"/>
+      <w:bookmarkEnd w:id="37"/>
     </w:p>
     <w:p>
       <w:pPr>
@@ -6537,7 +8219,7 @@
           <w:lang w:eastAsia="zh-CN" w:bidi="hi-IN"/>
         </w:rPr>
       </w:pPr>
-      <w:bookmarkStart w:id="27" w:name="_Toc67392473"/>
+      <w:bookmarkStart w:id="38" w:name="_Toc68705259"/>
       <w:r>
         <w:rPr>
           <w:rFonts w:ascii="Liberation Sans" w:eastAsia="Droid Sans" w:hAnsi="Liberation Sans" w:cs="Lohit Hindi"/>
@@ -6551,7 +8233,7 @@
         </w:rPr>
         <w:t>Tokens</w:t>
       </w:r>
-      <w:bookmarkEnd w:id="27"/>
+      <w:bookmarkEnd w:id="38"/>
     </w:p>
     <w:p>
       <w:pPr>
@@ -6581,7 +8263,7 @@
           <w:lang w:eastAsia="zh-CN" w:bidi="hi-IN"/>
         </w:rPr>
       </w:pPr>
-      <w:bookmarkStart w:id="28" w:name="_Toc67392474"/>
+      <w:bookmarkStart w:id="39" w:name="_Toc68705260"/>
       <w:r>
         <w:rPr>
           <w:rFonts w:ascii="Liberation Sans" w:eastAsia="Droid Sans" w:hAnsi="Liberation Sans" w:cs="Lohit Hindi"/>
@@ -6595,7 +8277,7 @@
         </w:rPr>
         <w:t>Zones</w:t>
       </w:r>
-      <w:bookmarkEnd w:id="28"/>
+      <w:bookmarkEnd w:id="39"/>
     </w:p>
     <w:p>
       <w:pPr>
@@ -6625,7 +8307,7 @@
           <w:lang w:eastAsia="zh-CN" w:bidi="hi-IN"/>
         </w:rPr>
       </w:pPr>
-      <w:bookmarkStart w:id="29" w:name="_Toc67392475"/>
+      <w:bookmarkStart w:id="40" w:name="_Toc68705261"/>
       <w:r>
         <w:rPr>
           <w:rFonts w:ascii="Liberation Sans" w:eastAsia="Droid Sans" w:hAnsi="Liberation Sans" w:cs="Lohit Hindi"/>
@@ -6639,7 +8321,7 @@
         </w:rPr>
         <w:t>GameController</w:t>
       </w:r>
-      <w:bookmarkEnd w:id="29"/>
+      <w:bookmarkEnd w:id="40"/>
     </w:p>
     <w:p>
       <w:pPr>
@@ -6672,7 +8354,7 @@
           <w:lang w:eastAsia="zh-CN" w:bidi="hi-IN"/>
         </w:rPr>
       </w:pPr>
-      <w:bookmarkStart w:id="30" w:name="_Toc67392476"/>
+      <w:bookmarkStart w:id="41" w:name="_Toc68705262"/>
       <w:r>
         <w:rPr>
           <w:rFonts w:ascii="Liberation Sans" w:eastAsia="Droid Sans" w:hAnsi="Liberation Sans" w:cs="Lohit Hindi"/>
@@ -6687,7 +8369,7 @@
         <w:lastRenderedPageBreak/>
         <w:t>Player</w:t>
       </w:r>
-      <w:bookmarkEnd w:id="30"/>
+      <w:bookmarkEnd w:id="41"/>
     </w:p>
     <w:p>
       <w:pPr>
@@ -6717,7 +8399,7 @@
           <w:lang w:eastAsia="zh-CN" w:bidi="hi-IN"/>
         </w:rPr>
       </w:pPr>
-      <w:bookmarkStart w:id="31" w:name="_Toc67392477"/>
+      <w:bookmarkStart w:id="42" w:name="_Toc68705263"/>
       <w:r>
         <w:rPr>
           <w:rFonts w:ascii="Liberation Sans" w:eastAsia="Droid Sans" w:hAnsi="Liberation Sans" w:cs="Lohit Hindi"/>
@@ -6731,7 +8413,7 @@
         </w:rPr>
         <w:t>Simulation</w:t>
       </w:r>
-      <w:bookmarkEnd w:id="31"/>
+      <w:bookmarkEnd w:id="42"/>
     </w:p>
     <w:p>
       <w:pPr>
@@ -6814,7 +8496,7 @@
           <w:lang w:eastAsia="zh-CN" w:bidi="hi-IN"/>
         </w:rPr>
       </w:pPr>
-      <w:bookmarkStart w:id="32" w:name="_Toc67392478"/>
+      <w:bookmarkStart w:id="43" w:name="_Toc68705264"/>
       <w:r>
         <w:rPr>
           <w:rFonts w:ascii="Liberation Sans" w:eastAsia="Droid Sans" w:hAnsi="Liberation Sans" w:cs="Lohit Hindi"/>
@@ -6828,7 +8510,7 @@
         </w:rPr>
         <w:t>Pegas</w:t>
       </w:r>
-      <w:bookmarkEnd w:id="32"/>
+      <w:bookmarkEnd w:id="43"/>
     </w:p>
     <w:p>
       <w:pPr>
@@ -7119,7 +8801,7 @@
           <w:lang w:eastAsia="zh-CN" w:bidi="hi-IN"/>
         </w:rPr>
       </w:pPr>
-      <w:bookmarkStart w:id="33" w:name="_Toc67392479"/>
+      <w:bookmarkStart w:id="44" w:name="_Toc68705265"/>
       <w:r>
         <w:rPr>
           <w:rFonts w:ascii="Liberation Sans" w:eastAsia="Droid Sans" w:hAnsi="Liberation Sans" w:cs="Lohit Hindi"/>
@@ -7159,7 +8841,7 @@
         </w:rPr>
         <w:t>lusiones</w:t>
       </w:r>
-      <w:bookmarkEnd w:id="33"/>
+      <w:bookmarkEnd w:id="44"/>
     </w:p>
     <w:p>
       <w:pPr>
@@ -7306,7 +8988,7 @@
           <w:lang w:eastAsia="zh-CN" w:bidi="hi-IN"/>
         </w:rPr>
       </w:pPr>
-      <w:bookmarkStart w:id="34" w:name="_Toc67392480"/>
+      <w:bookmarkStart w:id="45" w:name="_Toc68705266"/>
       <w:r>
         <w:rPr>
           <w:rFonts w:ascii="Liberation Sans" w:eastAsia="Droid Sans" w:hAnsi="Liberation Sans" w:cs="Lohit Hindi"/>
@@ -7321,7 +9003,7 @@
         <w:lastRenderedPageBreak/>
         <w:t>Conclusiones y líneas de trabajo futuras</w:t>
       </w:r>
-      <w:bookmarkEnd w:id="34"/>
+      <w:bookmarkEnd w:id="45"/>
     </w:p>
     <w:p>
       <w:r>
@@ -7348,7 +9030,7 @@
           <w:lang w:eastAsia="zh-CN" w:bidi="hi-IN"/>
         </w:rPr>
       </w:pPr>
-      <w:bookmarkStart w:id="35" w:name="_Toc67392481"/>
+      <w:bookmarkStart w:id="46" w:name="_Toc68705267"/>
       <w:r>
         <w:rPr>
           <w:rFonts w:ascii="Liberation Sans" w:eastAsia="Droid Sans" w:hAnsi="Liberation Sans" w:cs="Lohit Hindi"/>
@@ -7363,7 +9045,7 @@
         <w:lastRenderedPageBreak/>
         <w:t>Bibliografía</w:t>
       </w:r>
-      <w:bookmarkEnd w:id="35"/>
+      <w:bookmarkEnd w:id="46"/>
     </w:p>
     <w:p>
       <w:pPr>
@@ -7399,7 +9081,7 @@
         </w:rPr>
         <w:t xml:space="preserve"> [En line] [Ultimo acceso: 23/03/2021] </w:t>
       </w:r>
-      <w:hyperlink r:id="rId17" w:history="1">
+      <w:hyperlink r:id="rId20" w:history="1">
         <w:r>
           <w:rPr>
             <w:rStyle w:val="Hipervnculo"/>
@@ -7449,7 +9131,7 @@
         </w:rPr>
         <w:t xml:space="preserve">ltimo acceso: 23/03/2021] </w:t>
       </w:r>
-      <w:hyperlink r:id="rId18" w:history="1">
+      <w:hyperlink r:id="rId21" w:history="1">
         <w:r>
           <w:rPr>
             <w:rStyle w:val="Hipervnculo"/>
@@ -7507,7 +9189,7 @@
         </w:rPr>
         <w:t xml:space="preserve">ltimo acceso: 23/03/2021] </w:t>
       </w:r>
-      <w:hyperlink r:id="rId19" w:history="1">
+      <w:hyperlink r:id="rId22" w:history="1">
         <w:r>
           <w:rPr>
             <w:rStyle w:val="Hipervnculo"/>
@@ -7542,8 +9224,51 @@
             <w:u w:val="none"/>
             <w:lang w:eastAsia="zh-CN" w:bidi="hi-IN"/>
           </w:rPr>
-          <w:t>Ga</w:t>
+          <w:t>Gamasutra</w:t>
         </w:r>
+      </w:hyperlink>
+      <w:r>
+        <w:rPr>
+          <w:rStyle w:val="Hipervnculo"/>
+          <w:color w:val="auto"/>
+          <w:u w:val="none"/>
+        </w:rPr>
+        <w:t>.</w:t>
+      </w:r>
+      <w:r>
+        <w:rPr>
+          <w:lang w:eastAsia="zh-CN" w:bidi="hi-IN"/>
+        </w:rPr>
+        <w:t xml:space="preserve"> [En línea] [Último acceso: 07/04/2021] </w:t>
+      </w:r>
+      <w:hyperlink r:id="rId23" w:history="1">
+        <w:r>
+          <w:rPr>
+            <w:rStyle w:val="Hipervnculo"/>
+            <w:lang w:eastAsia="zh-CN" w:bidi="hi-IN"/>
+          </w:rPr>
+          <w:t>https://gamasutra.com/</w:t>
+        </w:r>
+      </w:hyperlink>
+      <w:r>
+        <w:rPr>
+          <w:lang w:eastAsia="zh-CN" w:bidi="hi-IN"/>
+        </w:rPr>
+        <w:t xml:space="preserve"> </w:t>
+      </w:r>
+    </w:p>
+    <w:p>
+      <w:pPr>
+        <w:pStyle w:val="Prrafodelista"/>
+        <w:numPr>
+          <w:ilvl w:val="0"/>
+          <w:numId w:val="2"/>
+        </w:numPr>
+        <w:rPr>
+          <w:lang w:eastAsia="zh-CN" w:bidi="hi-IN"/>
+        </w:rPr>
+      </w:pPr>
+      <w:hyperlink w:anchor="_Sistema_de_gestión" w:history="1">
         <w:r>
           <w:rPr>
             <w:rStyle w:val="Hipervnculo"/>
@@ -7551,57 +9276,22 @@
             <w:u w:val="none"/>
             <w:lang w:eastAsia="zh-CN" w:bidi="hi-IN"/>
           </w:rPr>
-          <w:t>m</w:t>
-        </w:r>
-        <w:r>
-          <w:rPr>
-            <w:rStyle w:val="Hipervnculo"/>
-            <w:color w:val="auto"/>
-            <w:u w:val="none"/>
-            <w:lang w:eastAsia="zh-CN" w:bidi="hi-IN"/>
-          </w:rPr>
-          <w:t>as</w:t>
-        </w:r>
-        <w:r>
-          <w:rPr>
-            <w:rStyle w:val="Hipervnculo"/>
-            <w:color w:val="auto"/>
-            <w:u w:val="none"/>
-            <w:lang w:eastAsia="zh-CN" w:bidi="hi-IN"/>
-          </w:rPr>
-          <w:t>u</w:t>
-        </w:r>
-        <w:r>
-          <w:rPr>
-            <w:rStyle w:val="Hipervnculo"/>
-            <w:color w:val="auto"/>
-            <w:u w:val="none"/>
-            <w:lang w:eastAsia="zh-CN" w:bidi="hi-IN"/>
-          </w:rPr>
-          <w:t>tra</w:t>
+          <w:t>Paquete Cinemachine</w:t>
         </w:r>
       </w:hyperlink>
       <w:r>
         <w:rPr>
-          <w:rStyle w:val="Hipervnculo"/>
-          <w:color w:val="auto"/>
-          <w:u w:val="none"/>
-        </w:rPr>
-        <w:t>.</w:t>
-      </w:r>
-      <w:r>
-        <w:rPr>
-          <w:lang w:eastAsia="zh-CN" w:bidi="hi-IN"/>
-        </w:rPr>
-        <w:t xml:space="preserve"> [En línea] [Último acceso: 07/04/2021] </w:t>
-      </w:r>
-      <w:hyperlink r:id="rId20" w:history="1">
+          <w:lang w:eastAsia="zh-CN" w:bidi="hi-IN"/>
+        </w:rPr>
+        <w:t xml:space="preserve">. [En línea] [Último acceso: 07/04/2021] </w:t>
+      </w:r>
+      <w:hyperlink r:id="rId24" w:history="1">
         <w:r>
           <w:rPr>
             <w:rStyle w:val="Hipervnculo"/>
             <w:lang w:eastAsia="zh-CN" w:bidi="hi-IN"/>
           </w:rPr>
-          <w:t>https://gamasutra.com/</w:t>
+          <w:t>https://unity.com/es/unity/features/editor/art-and-design/cinemachine</w:t>
         </w:r>
       </w:hyperlink>
       <w:r>
@@ -7650,7 +9340,7 @@
         </w:rPr>
         <w:t xml:space="preserve"> [En línea] [Ultimo acceso: 22/03/2021] </w:t>
       </w:r>
-      <w:hyperlink r:id="rId21" w:history="1">
+      <w:hyperlink r:id="rId25" w:history="1">
         <w:r>
           <w:rPr>
             <w:rStyle w:val="Hipervnculo"/>
@@ -7691,7 +9381,7 @@
       <w:r>
         <w:t xml:space="preserve">ltimo acceso: 22/03/2021] </w:t>
       </w:r>
-      <w:hyperlink r:id="rId22" w:history="1">
+      <w:hyperlink r:id="rId26" w:history="1">
         <w:r>
           <w:rPr>
             <w:rStyle w:val="Hipervnculo"/>
@@ -7701,7 +9391,7 @@
       </w:hyperlink>
     </w:p>
     <w:sectPr>
-      <w:headerReference w:type="default" r:id="rId23"/>
+      <w:headerReference w:type="default" r:id="rId27"/>
       <w:pgSz w:w="11906" w:h="16838"/>
       <w:pgMar w:top="1417" w:right="1701" w:bottom="1417" w:left="1701" w:header="708" w:footer="708" w:gutter="0"/>
       <w:cols w:space="708"/>
@@ -8032,6 +9722,119 @@
     </w:lvl>
   </w:abstractNum>
   <w:abstractNum w:abstractNumId="3" w15:restartNumberingAfterBreak="0">
+    <w:nsid w:val="40DB45B2"/>
+    <w:multiLevelType w:val="hybridMultilevel"/>
+    <w:tmpl w:val="FFFACCE2"/>
+    <w:lvl w:ilvl="0" w:tplc="0C0A0001">
+      <w:start w:val="1"/>
+      <w:numFmt w:val="bullet"/>
+      <w:lvlText w:val=""/>
+      <w:lvlJc w:val="left"/>
+      <w:pPr>
+        <w:ind w:left="1003" w:hanging="360"/>
+      </w:pPr>
+      <w:rPr>
+        <w:rFonts w:ascii="Symbol" w:hAnsi="Symbol" w:hint="default"/>
+      </w:rPr>
+    </w:lvl>
+    <w:lvl w:ilvl="1" w:tplc="0C0A0003" w:tentative="1">
+      <w:start w:val="1"/>
+      <w:numFmt w:val="bullet"/>
+      <w:lvlText w:val="o"/>
+      <w:lvlJc w:val="left"/>
+      <w:pPr>
+        <w:ind w:left="1723" w:hanging="360"/>
+      </w:pPr>
+      <w:rPr>
+        <w:rFonts w:ascii="Courier New" w:hAnsi="Courier New" w:cs="Courier New" w:hint="default"/>
+      </w:rPr>
+    </w:lvl>
+    <w:lvl w:ilvl="2" w:tplc="0C0A0005" w:tentative="1">
+      <w:start w:val="1"/>
+      <w:numFmt w:val="bullet"/>
+      <w:lvlText w:val=""/>
+      <w:lvlJc w:val="left"/>
+      <w:pPr>
+        <w:ind w:left="2443" w:hanging="360"/>
+      </w:pPr>
+      <w:rPr>
+        <w:rFonts w:ascii="Wingdings" w:hAnsi="Wingdings" w:hint="default"/>
+      </w:rPr>
+    </w:lvl>
+    <w:lvl w:ilvl="3" w:tplc="0C0A0001" w:tentative="1">
+      <w:start w:val="1"/>
+      <w:numFmt w:val="bullet"/>
+      <w:lvlText w:val=""/>
+      <w:lvlJc w:val="left"/>
+      <w:pPr>
+        <w:ind w:left="3163" w:hanging="360"/>
+      </w:pPr>
+      <w:rPr>
+        <w:rFonts w:ascii="Symbol" w:hAnsi="Symbol" w:hint="default"/>
+      </w:rPr>
+    </w:lvl>
+    <w:lvl w:ilvl="4" w:tplc="0C0A0003" w:tentative="1">
+      <w:start w:val="1"/>
+      <w:numFmt w:val="bullet"/>
+      <w:lvlText w:val="o"/>
+      <w:lvlJc w:val="left"/>
+      <w:pPr>
+        <w:ind w:left="3883" w:hanging="360"/>
+      </w:pPr>
+      <w:rPr>
+        <w:rFonts w:ascii="Courier New" w:hAnsi="Courier New" w:cs="Courier New" w:hint="default"/>
+      </w:rPr>
+    </w:lvl>
+    <w:lvl w:ilvl="5" w:tplc="0C0A0005" w:tentative="1">
+      <w:start w:val="1"/>
+      <w:numFmt w:val="bullet"/>
+      <w:lvlText w:val=""/>
+      <w:lvlJc w:val="left"/>
+      <w:pPr>
+        <w:ind w:left="4603" w:hanging="360"/>
+      </w:pPr>
+      <w:rPr>
+        <w:rFonts w:ascii="Wingdings" w:hAnsi="Wingdings" w:hint="default"/>
+      </w:rPr>
+    </w:lvl>
+    <w:lvl w:ilvl="6" w:tplc="0C0A0001" w:tentative="1">
+      <w:start w:val="1"/>
+      <w:numFmt w:val="bullet"/>
+      <w:lvlText w:val=""/>
+      <w:lvlJc w:val="left"/>
+      <w:pPr>
+        <w:ind w:left="5323" w:hanging="360"/>
+      </w:pPr>
+      <w:rPr>
+        <w:rFonts w:ascii="Symbol" w:hAnsi="Symbol" w:hint="default"/>
+      </w:rPr>
+    </w:lvl>
+    <w:lvl w:ilvl="7" w:tplc="0C0A0003" w:tentative="1">
+      <w:start w:val="1"/>
+      <w:numFmt w:val="bullet"/>
+      <w:lvlText w:val="o"/>
+      <w:lvlJc w:val="left"/>
+      <w:pPr>
+        <w:ind w:left="6043" w:hanging="360"/>
+      </w:pPr>
+      <w:rPr>
+        <w:rFonts w:ascii="Courier New" w:hAnsi="Courier New" w:cs="Courier New" w:hint="default"/>
+      </w:rPr>
+    </w:lvl>
+    <w:lvl w:ilvl="8" w:tplc="0C0A0005" w:tentative="1">
+      <w:start w:val="1"/>
+      <w:numFmt w:val="bullet"/>
+      <w:lvlText w:val=""/>
+      <w:lvlJc w:val="left"/>
+      <w:pPr>
+        <w:ind w:left="6763" w:hanging="360"/>
+      </w:pPr>
+      <w:rPr>
+        <w:rFonts w:ascii="Wingdings" w:hAnsi="Wingdings" w:hint="default"/>
+      </w:rPr>
+    </w:lvl>
+  </w:abstractNum>
+  <w:abstractNum w:abstractNumId="4" w15:restartNumberingAfterBreak="0">
     <w:nsid w:val="67340E08"/>
     <w:multiLevelType w:val="hybridMultilevel"/>
     <w:tmpl w:val="D75A27EC"/>
@@ -8117,8 +9920,121 @@
       </w:pPr>
     </w:lvl>
   </w:abstractNum>
+  <w:abstractNum w:abstractNumId="5" w15:restartNumberingAfterBreak="0">
+    <w:nsid w:val="7CD0090C"/>
+    <w:multiLevelType w:val="hybridMultilevel"/>
+    <w:tmpl w:val="785613E6"/>
+    <w:lvl w:ilvl="0" w:tplc="0C0A0001">
+      <w:start w:val="1"/>
+      <w:numFmt w:val="bullet"/>
+      <w:lvlText w:val=""/>
+      <w:lvlJc w:val="left"/>
+      <w:pPr>
+        <w:ind w:left="1003" w:hanging="360"/>
+      </w:pPr>
+      <w:rPr>
+        <w:rFonts w:ascii="Symbol" w:hAnsi="Symbol" w:hint="default"/>
+      </w:rPr>
+    </w:lvl>
+    <w:lvl w:ilvl="1" w:tplc="0C0A0003" w:tentative="1">
+      <w:start w:val="1"/>
+      <w:numFmt w:val="bullet"/>
+      <w:lvlText w:val="o"/>
+      <w:lvlJc w:val="left"/>
+      <w:pPr>
+        <w:ind w:left="1723" w:hanging="360"/>
+      </w:pPr>
+      <w:rPr>
+        <w:rFonts w:ascii="Courier New" w:hAnsi="Courier New" w:cs="Courier New" w:hint="default"/>
+      </w:rPr>
+    </w:lvl>
+    <w:lvl w:ilvl="2" w:tplc="0C0A0005" w:tentative="1">
+      <w:start w:val="1"/>
+      <w:numFmt w:val="bullet"/>
+      <w:lvlText w:val=""/>
+      <w:lvlJc w:val="left"/>
+      <w:pPr>
+        <w:ind w:left="2443" w:hanging="360"/>
+      </w:pPr>
+      <w:rPr>
+        <w:rFonts w:ascii="Wingdings" w:hAnsi="Wingdings" w:hint="default"/>
+      </w:rPr>
+    </w:lvl>
+    <w:lvl w:ilvl="3" w:tplc="0C0A0001" w:tentative="1">
+      <w:start w:val="1"/>
+      <w:numFmt w:val="bullet"/>
+      <w:lvlText w:val=""/>
+      <w:lvlJc w:val="left"/>
+      <w:pPr>
+        <w:ind w:left="3163" w:hanging="360"/>
+      </w:pPr>
+      <w:rPr>
+        <w:rFonts w:ascii="Symbol" w:hAnsi="Symbol" w:hint="default"/>
+      </w:rPr>
+    </w:lvl>
+    <w:lvl w:ilvl="4" w:tplc="0C0A0003" w:tentative="1">
+      <w:start w:val="1"/>
+      <w:numFmt w:val="bullet"/>
+      <w:lvlText w:val="o"/>
+      <w:lvlJc w:val="left"/>
+      <w:pPr>
+        <w:ind w:left="3883" w:hanging="360"/>
+      </w:pPr>
+      <w:rPr>
+        <w:rFonts w:ascii="Courier New" w:hAnsi="Courier New" w:cs="Courier New" w:hint="default"/>
+      </w:rPr>
+    </w:lvl>
+    <w:lvl w:ilvl="5" w:tplc="0C0A0005" w:tentative="1">
+      <w:start w:val="1"/>
+      <w:numFmt w:val="bullet"/>
+      <w:lvlText w:val=""/>
+      <w:lvlJc w:val="left"/>
+      <w:pPr>
+        <w:ind w:left="4603" w:hanging="360"/>
+      </w:pPr>
+      <w:rPr>
+        <w:rFonts w:ascii="Wingdings" w:hAnsi="Wingdings" w:hint="default"/>
+      </w:rPr>
+    </w:lvl>
+    <w:lvl w:ilvl="6" w:tplc="0C0A0001" w:tentative="1">
+      <w:start w:val="1"/>
+      <w:numFmt w:val="bullet"/>
+      <w:lvlText w:val=""/>
+      <w:lvlJc w:val="left"/>
+      <w:pPr>
+        <w:ind w:left="5323" w:hanging="360"/>
+      </w:pPr>
+      <w:rPr>
+        <w:rFonts w:ascii="Symbol" w:hAnsi="Symbol" w:hint="default"/>
+      </w:rPr>
+    </w:lvl>
+    <w:lvl w:ilvl="7" w:tplc="0C0A0003" w:tentative="1">
+      <w:start w:val="1"/>
+      <w:numFmt w:val="bullet"/>
+      <w:lvlText w:val="o"/>
+      <w:lvlJc w:val="left"/>
+      <w:pPr>
+        <w:ind w:left="6043" w:hanging="360"/>
+      </w:pPr>
+      <w:rPr>
+        <w:rFonts w:ascii="Courier New" w:hAnsi="Courier New" w:cs="Courier New" w:hint="default"/>
+      </w:rPr>
+    </w:lvl>
+    <w:lvl w:ilvl="8" w:tplc="0C0A0005" w:tentative="1">
+      <w:start w:val="1"/>
+      <w:numFmt w:val="bullet"/>
+      <w:lvlText w:val=""/>
+      <w:lvlJc w:val="left"/>
+      <w:pPr>
+        <w:ind w:left="6763" w:hanging="360"/>
+      </w:pPr>
+      <w:rPr>
+        <w:rFonts w:ascii="Wingdings" w:hAnsi="Wingdings" w:hint="default"/>
+      </w:rPr>
+    </w:lvl>
+  </w:abstractNum>
   <w:num w:numId="1">
-    <w:abstractNumId w:val="3"/>
+    <w:abstractNumId w:val="4"/>
   </w:num>
   <w:num w:numId="2">
     <w:abstractNumId w:val="2"/>
@@ -8128,6 +10044,12 @@
   </w:num>
   <w:num w:numId="4">
     <w:abstractNumId w:val="1"/>
+  </w:num>
+  <w:num w:numId="5">
+    <w:abstractNumId w:val="3"/>
+  </w:num>
+  <w:num w:numId="6">
+    <w:abstractNumId w:val="5"/>
   </w:num>
 </w:numbering>
 </file>

</xml_diff>

<commit_message>
Añadido diagrama UML de la arquitectura del Player a la memoria. Issue #32
</commit_message>
<xml_diff>
--- a/docs/memoria.docx
+++ b/docs/memoria.docx
@@ -3062,35 +3062,7 @@
                 <w:kern w:val="3"/>
                 <w:lang w:eastAsia="zh-CN" w:bidi="hi-IN"/>
               </w:rPr>
-              <w:t>Sistema de</w:t>
-            </w:r>
-            <w:r>
-              <w:rPr>
-                <w:rStyle w:val="Hipervnculo"/>
-                <w:rFonts w:ascii="Liberation Sans" w:eastAsia="Droid Sans" w:hAnsi="Liberation Sans" w:cs="Lohit Hindi"/>
-                <w:b/>
-                <w:bCs/>
-                <w:i/>
-                <w:iCs/>
-                <w:noProof/>
-                <w:kern w:val="3"/>
-                <w:lang w:eastAsia="zh-CN" w:bidi="hi-IN"/>
-              </w:rPr>
-              <w:t xml:space="preserve"> </w:t>
-            </w:r>
-            <w:r>
-              <w:rPr>
-                <w:rStyle w:val="Hipervnculo"/>
-                <w:rFonts w:ascii="Liberation Sans" w:eastAsia="Droid Sans" w:hAnsi="Liberation Sans" w:cs="Lohit Hindi"/>
-                <w:b/>
-                <w:bCs/>
-                <w:i/>
-                <w:iCs/>
-                <w:noProof/>
-                <w:kern w:val="3"/>
-                <w:lang w:eastAsia="zh-CN" w:bidi="hi-IN"/>
-              </w:rPr>
-              <w:t>colisiones</w:t>
+              <w:t>Sistema de colisiones</w:t>
             </w:r>
             <w:r>
               <w:rPr>
@@ -8128,27 +8100,14 @@
       <w:r>
         <w:t xml:space="preserve">Ilustración </w:t>
       </w:r>
-      <w:r>
-        <w:fldChar w:fldCharType="begin"/>
-      </w:r>
-      <w:r>
-        <w:instrText xml:space="preserve"> SEQ Ilustración \* ARABIC </w:instrText>
-      </w:r>
-      <w:r>
-        <w:fldChar w:fldCharType="separate"/>
-      </w:r>
-      <w:r>
-        <w:rPr>
-          <w:noProof/>
-        </w:rPr>
-        <w:t>1</w:t>
-      </w:r>
-      <w:r>
-        <w:rPr>
-          <w:noProof/>
-        </w:rPr>
-        <w:fldChar w:fldCharType="end"/>
-      </w:r>
+      <w:fldSimple w:instr=" SEQ Ilustración \* ARABIC ">
+        <w:r>
+          <w:rPr>
+            <w:noProof/>
+          </w:rPr>
+          <w:t>1</w:t>
+        </w:r>
+      </w:fldSimple>
       <w:r>
         <w:t xml:space="preserve">: Diagrama de estados de </w:t>
       </w:r>
@@ -8588,6 +8547,82 @@
       <w:proofErr w:type="spellEnd"/>
       <w:r>
         <w:t xml:space="preserve"> se pasará al siguiente nivel y por tanto no hará falta gestionar más los estados (los Player son independientes en cada nivel).</w:t>
+      </w:r>
+    </w:p>
+    <w:p>
+      <w:pPr>
+        <w:pStyle w:val="UBUcuerpoTrabajo"/>
+      </w:pPr>
+    </w:p>
+    <w:p>
+      <w:pPr>
+        <w:pStyle w:val="UBUcuerpoTrabajo"/>
+        <w:keepNext/>
+      </w:pPr>
+      <w:r>
+        <w:rPr>
+          <w:noProof/>
+        </w:rPr>
+        <w:drawing>
+          <wp:inline distT="0" distB="0" distL="0" distR="0" wp14:anchorId="56866B9E" wp14:editId="6D92E884">
+            <wp:extent cx="5981700" cy="1264007"/>
+            <wp:effectExtent l="0" t="0" r="0" b="0"/>
+            <wp:docPr id="17" name="Imagen 17" descr="Diagrama&#10;&#10;Descripción generada automáticamente"/>
+            <wp:cNvGraphicFramePr>
+              <a:graphicFrameLocks xmlns:a="http://schemas.openxmlformats.org/drawingml/2006/main" noChangeAspect="1"/>
+            </wp:cNvGraphicFramePr>
+            <a:graphic xmlns:a="http://schemas.openxmlformats.org/drawingml/2006/main">
+              <a:graphicData uri="http://schemas.openxmlformats.org/drawingml/2006/picture">
+                <pic:pic xmlns:pic="http://schemas.openxmlformats.org/drawingml/2006/picture">
+                  <pic:nvPicPr>
+                    <pic:cNvPr id="17" name="Imagen 17" descr="Diagrama&#10;&#10;Descripción generada automáticamente"/>
+                    <pic:cNvPicPr/>
+                  </pic:nvPicPr>
+                  <pic:blipFill>
+                    <a:blip r:embed="rId11">
+                      <a:extLst>
+                        <a:ext uri="{28A0092B-C50C-407E-A947-70E740481C1C}">
+                          <a14:useLocalDpi xmlns:a14="http://schemas.microsoft.com/office/drawing/2010/main" val="0"/>
+                        </a:ext>
+                      </a:extLst>
+                    </a:blip>
+                    <a:stretch>
+                      <a:fillRect/>
+                    </a:stretch>
+                  </pic:blipFill>
+                  <pic:spPr>
+                    <a:xfrm>
+                      <a:off x="0" y="0"/>
+                      <a:ext cx="6008535" cy="1269678"/>
+                    </a:xfrm>
+                    <a:prstGeom prst="rect">
+                      <a:avLst/>
+                    </a:prstGeom>
+                  </pic:spPr>
+                </pic:pic>
+              </a:graphicData>
+            </a:graphic>
+          </wp:inline>
+        </w:drawing>
+      </w:r>
+    </w:p>
+    <w:p>
+      <w:pPr>
+        <w:pStyle w:val="Descripcin"/>
+      </w:pPr>
+      <w:r>
+        <w:t xml:space="preserve">Ilustración </w:t>
+      </w:r>
+      <w:fldSimple w:instr=" SEQ Ilustración \* ARABIC ">
+        <w:r>
+          <w:rPr>
+            <w:noProof/>
+          </w:rPr>
+          <w:t>2</w:t>
+        </w:r>
+      </w:fldSimple>
+      <w:r>
+        <w:t>: Diagrama UML de la aplicación de los estados del Player.</w:t>
       </w:r>
     </w:p>
     <w:p>
@@ -8804,6 +8839,7 @@
           <w:szCs w:val="28"/>
           <w:lang w:eastAsia="zh-CN" w:bidi="hi-IN"/>
         </w:rPr>
+        <w:lastRenderedPageBreak/>
         <w:t>S</w:t>
       </w:r>
       <w:r>
@@ -8866,13 +8902,7 @@
       </w:r>
       <w:proofErr w:type="spellEnd"/>
       <w:r>
-        <w:t xml:space="preserve"> del Rigidbody2D), que </w:t>
-      </w:r>
-      <w:r>
-        <w:t>está</w:t>
-      </w:r>
-      <w:r>
-        <w:t xml:space="preserve"> representada en unidades/segundo. Con la velocidad que lleva el </w:t>
+        <w:t xml:space="preserve"> del Rigidbody2D), que está representada en unidades/segundo. Con la velocidad que lleva el </w:t>
       </w:r>
       <w:proofErr w:type="spellStart"/>
       <w:r>
@@ -8893,7 +8923,6 @@
         <w:pStyle w:val="UBUcuerpoTrabajo"/>
       </w:pPr>
       <w:r>
-        <w:lastRenderedPageBreak/>
         <w:t xml:space="preserve">Hay un método que se llama Physics2D.BoxCast con el que puedes crear un </w:t>
       </w:r>
       <w:proofErr w:type="spellStart"/>
@@ -9000,173 +9029,6 @@
             <wp:extent cx="2788920" cy="2086115"/>
             <wp:effectExtent l="0" t="0" r="0" b="9525"/>
             <wp:docPr id="12" name="Imagen 12"/>
-            <wp:cNvGraphicFramePr>
-              <a:graphicFrameLocks xmlns:a="http://schemas.openxmlformats.org/drawingml/2006/main" noChangeAspect="1"/>
-            </wp:cNvGraphicFramePr>
-            <a:graphic xmlns:a="http://schemas.openxmlformats.org/drawingml/2006/main">
-              <a:graphicData uri="http://schemas.openxmlformats.org/drawingml/2006/picture">
-                <pic:pic xmlns:pic="http://schemas.openxmlformats.org/drawingml/2006/picture">
-                  <pic:nvPicPr>
-                    <pic:cNvPr id="1" name=""/>
-                    <pic:cNvPicPr/>
-                  </pic:nvPicPr>
-                  <pic:blipFill>
-                    <a:blip r:embed="rId11"/>
-                    <a:stretch>
-                      <a:fillRect/>
-                    </a:stretch>
-                  </pic:blipFill>
-                  <pic:spPr>
-                    <a:xfrm>
-                      <a:off x="0" y="0"/>
-                      <a:ext cx="2808473" cy="2100741"/>
-                    </a:xfrm>
-                    <a:prstGeom prst="rect">
-                      <a:avLst/>
-                    </a:prstGeom>
-                  </pic:spPr>
-                </pic:pic>
-              </a:graphicData>
-            </a:graphic>
-          </wp:inline>
-        </w:drawing>
-      </w:r>
-    </w:p>
-    <w:p>
-      <w:pPr>
-        <w:pStyle w:val="Descripcin"/>
-        <w:jc w:val="center"/>
-      </w:pPr>
-      <w:r>
-        <w:t xml:space="preserve">Ilustración </w:t>
-      </w:r>
-      <w:r>
-        <w:fldChar w:fldCharType="begin"/>
-      </w:r>
-      <w:r>
-        <w:instrText xml:space="preserve"> SEQ Ilustración \* ARABIC </w:instrText>
-      </w:r>
-      <w:r>
-        <w:fldChar w:fldCharType="separate"/>
-      </w:r>
-      <w:r>
-        <w:rPr>
-          <w:noProof/>
-        </w:rPr>
-        <w:t>2</w:t>
-      </w:r>
-      <w:r>
-        <w:rPr>
-          <w:noProof/>
-        </w:rPr>
-        <w:fldChar w:fldCharType="end"/>
-      </w:r>
-      <w:r>
-        <w:t>: Simulación del proceso de detección de colisiones.</w:t>
-      </w:r>
-    </w:p>
-    <w:p/>
-    <w:p>
-      <w:pPr>
-        <w:pStyle w:val="UBUcuerpoTrabajo"/>
-      </w:pPr>
-      <w:r>
-        <w:t xml:space="preserve">Una vez detectados con que muros se han colisionado (objetos con </w:t>
-      </w:r>
-      <w:proofErr w:type="spellStart"/>
-      <w:r>
-        <w:t>Layer</w:t>
-      </w:r>
-      <w:proofErr w:type="spellEnd"/>
-      <w:r>
-        <w:t xml:space="preserve"> igual a “Wall”) se va a simular el choque modificando la velocidad del </w:t>
-      </w:r>
-      <w:proofErr w:type="spellStart"/>
-      <w:r>
-        <w:t>KinematicObject</w:t>
-      </w:r>
-      <w:proofErr w:type="spellEnd"/>
-      <w:r>
-        <w:t xml:space="preserve"> </w:t>
-      </w:r>
-      <w:r>
-        <w:t xml:space="preserve">poniendo a cero la velocidad en la dirección de la colisión del muro. Un ejemplo de aplicación sería un </w:t>
-      </w:r>
-      <w:proofErr w:type="spellStart"/>
-      <w:r>
-        <w:t>KinematicObject</w:t>
-      </w:r>
-      <w:proofErr w:type="spellEnd"/>
-      <w:r>
-        <w:t xml:space="preserve"> yendo a una velocidad marcada por el vector (1, -2), es decir 1 unidad hacia la derecha (eje x) y dos unidades hacia abajo (eje y). Si se detecta que se va a colisionar contra el suelo (un muro que </w:t>
-      </w:r>
-      <w:r>
-        <w:t>está</w:t>
-      </w:r>
-      <w:r>
-        <w:t xml:space="preserve"> a los pies del </w:t>
-      </w:r>
-      <w:proofErr w:type="spellStart"/>
-      <w:r>
-        <w:t>KinematicObject</w:t>
-      </w:r>
-      <w:proofErr w:type="spellEnd"/>
-      <w:r>
-        <w:t>) la velocidad debería establecerse al vector (1,0), es decir continuar el desplazamiento a la derecha pero cesar el movimiento hacia abajo.</w:t>
-      </w:r>
-    </w:p>
-    <w:p>
-      <w:pPr>
-        <w:pStyle w:val="UBUcuerpoTrabajo"/>
-      </w:pPr>
-    </w:p>
-    <w:p>
-      <w:pPr>
-        <w:pStyle w:val="UBUcuerpoTrabajo"/>
-      </w:pPr>
-      <w:r>
-        <w:t xml:space="preserve">Para calcular en </w:t>
-      </w:r>
-      <w:r>
-        <w:t>qué</w:t>
-      </w:r>
-      <w:r>
-        <w:t xml:space="preserve"> dirección hay que limitar la velocidad se utiliza el vector normal de la recta creada por la pared más cercana del muro</w:t>
-      </w:r>
-      <w:r>
-        <w:t xml:space="preserve">. </w:t>
-      </w:r>
-      <w:r>
-        <w:t>Ese vector normal lo ofrece el objeto RayCastHit2D en su atributo “normal”.</w:t>
-      </w:r>
-    </w:p>
-    <w:p>
-      <w:pPr>
-        <w:pStyle w:val="UBUcuerpoTrabajo"/>
-      </w:pPr>
-      <w:r>
-        <w:t>Se va a añadir una figura explicativa:</w:t>
-      </w:r>
-    </w:p>
-    <w:p>
-      <w:pPr>
-        <w:pStyle w:val="UBUcuerpoTrabajo"/>
-      </w:pPr>
-    </w:p>
-    <w:p>
-      <w:pPr>
-        <w:keepNext/>
-      </w:pPr>
-      <w:r>
-        <w:rPr>
-          <w:noProof/>
-        </w:rPr>
-        <w:lastRenderedPageBreak/>
-        <w:drawing>
-          <wp:inline distT="0" distB="0" distL="0" distR="0" wp14:anchorId="7DE49182" wp14:editId="0AC6B952">
-            <wp:extent cx="5400040" cy="1400175"/>
-            <wp:effectExtent l="0" t="0" r="0" b="9525"/>
-            <wp:docPr id="15" name="Imagen 15"/>
             <wp:cNvGraphicFramePr>
               <a:graphicFrameLocks xmlns:a="http://schemas.openxmlformats.org/drawingml/2006/main" noChangeAspect="1"/>
             </wp:cNvGraphicFramePr>
@@ -9186,6 +9048,160 @@
                   <pic:spPr>
                     <a:xfrm>
                       <a:off x="0" y="0"/>
+                      <a:ext cx="2808473" cy="2100741"/>
+                    </a:xfrm>
+                    <a:prstGeom prst="rect">
+                      <a:avLst/>
+                    </a:prstGeom>
+                  </pic:spPr>
+                </pic:pic>
+              </a:graphicData>
+            </a:graphic>
+          </wp:inline>
+        </w:drawing>
+      </w:r>
+    </w:p>
+    <w:p>
+      <w:pPr>
+        <w:pStyle w:val="Descripcin"/>
+        <w:jc w:val="center"/>
+      </w:pPr>
+      <w:r>
+        <w:t xml:space="preserve">Ilustración </w:t>
+      </w:r>
+      <w:fldSimple w:instr=" SEQ Ilustración \* ARABIC ">
+        <w:r>
+          <w:rPr>
+            <w:noProof/>
+          </w:rPr>
+          <w:t>3</w:t>
+        </w:r>
+      </w:fldSimple>
+      <w:r>
+        <w:t>: Simulación del proceso de detección de colisiones.</w:t>
+      </w:r>
+    </w:p>
+    <w:p/>
+    <w:p>
+      <w:pPr>
+        <w:pStyle w:val="UBUcuerpoTrabajo"/>
+      </w:pPr>
+      <w:r>
+        <w:t xml:space="preserve">Una vez detectados con que muros se han colisionado (objetos con </w:t>
+      </w:r>
+      <w:proofErr w:type="spellStart"/>
+      <w:r>
+        <w:t>Layer</w:t>
+      </w:r>
+      <w:proofErr w:type="spellEnd"/>
+      <w:r>
+        <w:t xml:space="preserve"> igual a “Wall”) se va a simular el choque modificando la velocidad del </w:t>
+      </w:r>
+      <w:proofErr w:type="spellStart"/>
+      <w:r>
+        <w:t>KinematicObject</w:t>
+      </w:r>
+      <w:proofErr w:type="spellEnd"/>
+      <w:r>
+        <w:t xml:space="preserve"> </w:t>
+      </w:r>
+      <w:r>
+        <w:t xml:space="preserve">poniendo a cero la velocidad en la dirección de la colisión del muro. Un ejemplo de aplicación sería un </w:t>
+      </w:r>
+      <w:proofErr w:type="spellStart"/>
+      <w:r>
+        <w:t>KinematicObject</w:t>
+      </w:r>
+      <w:proofErr w:type="spellEnd"/>
+      <w:r>
+        <w:t xml:space="preserve"> yendo a una velocidad marcada por el vector (1, -2), es decir 1 unidad hacia la derecha (eje x) y dos unidades hacia abajo (eje y). Si se detecta que se va a colisionar contra el suelo (un muro que </w:t>
+      </w:r>
+      <w:r>
+        <w:t>está</w:t>
+      </w:r>
+      <w:r>
+        <w:t xml:space="preserve"> a los pies del </w:t>
+      </w:r>
+      <w:proofErr w:type="spellStart"/>
+      <w:r>
+        <w:t>KinematicObject</w:t>
+      </w:r>
+      <w:proofErr w:type="spellEnd"/>
+      <w:r>
+        <w:t>) la velocidad debería establecerse al vector (1,0), es decir continuar el desplazamiento a la derecha pero cesar el movimiento hacia abajo.</w:t>
+      </w:r>
+    </w:p>
+    <w:p>
+      <w:pPr>
+        <w:pStyle w:val="UBUcuerpoTrabajo"/>
+      </w:pPr>
+    </w:p>
+    <w:p>
+      <w:pPr>
+        <w:pStyle w:val="UBUcuerpoTrabajo"/>
+      </w:pPr>
+      <w:r>
+        <w:lastRenderedPageBreak/>
+        <w:t xml:space="preserve">Para calcular en </w:t>
+      </w:r>
+      <w:r>
+        <w:t>qué</w:t>
+      </w:r>
+      <w:r>
+        <w:t xml:space="preserve"> dirección hay que limitar la velocidad se utiliza el vector normal de la recta creada por la pared más cercana del muro</w:t>
+      </w:r>
+      <w:r>
+        <w:t xml:space="preserve">. </w:t>
+      </w:r>
+      <w:r>
+        <w:t>Ese vector normal lo ofrece el objeto RayCastHit2D en su atributo “normal”.</w:t>
+      </w:r>
+    </w:p>
+    <w:p>
+      <w:pPr>
+        <w:pStyle w:val="UBUcuerpoTrabajo"/>
+      </w:pPr>
+      <w:r>
+        <w:t>Se va a añadir una figura explicativa:</w:t>
+      </w:r>
+    </w:p>
+    <w:p>
+      <w:pPr>
+        <w:pStyle w:val="UBUcuerpoTrabajo"/>
+      </w:pPr>
+    </w:p>
+    <w:p>
+      <w:pPr>
+        <w:keepNext/>
+      </w:pPr>
+      <w:r>
+        <w:rPr>
+          <w:noProof/>
+        </w:rPr>
+        <w:drawing>
+          <wp:inline distT="0" distB="0" distL="0" distR="0" wp14:anchorId="7DE49182" wp14:editId="0AC6B952">
+            <wp:extent cx="5400040" cy="1400175"/>
+            <wp:effectExtent l="0" t="0" r="0" b="9525"/>
+            <wp:docPr id="15" name="Imagen 15"/>
+            <wp:cNvGraphicFramePr>
+              <a:graphicFrameLocks xmlns:a="http://schemas.openxmlformats.org/drawingml/2006/main" noChangeAspect="1"/>
+            </wp:cNvGraphicFramePr>
+            <a:graphic xmlns:a="http://schemas.openxmlformats.org/drawingml/2006/main">
+              <a:graphicData uri="http://schemas.openxmlformats.org/drawingml/2006/picture">
+                <pic:pic xmlns:pic="http://schemas.openxmlformats.org/drawingml/2006/picture">
+                  <pic:nvPicPr>
+                    <pic:cNvPr id="1" name=""/>
+                    <pic:cNvPicPr/>
+                  </pic:nvPicPr>
+                  <pic:blipFill>
+                    <a:blip r:embed="rId13"/>
+                    <a:stretch>
+                      <a:fillRect/>
+                    </a:stretch>
+                  </pic:blipFill>
+                  <pic:spPr>
+                    <a:xfrm>
+                      <a:off x="0" y="0"/>
                       <a:ext cx="5400040" cy="1400175"/>
                     </a:xfrm>
                     <a:prstGeom prst="rect">
@@ -9206,27 +9222,14 @@
       <w:r>
         <w:t xml:space="preserve">Ilustración </w:t>
       </w:r>
-      <w:r>
-        <w:fldChar w:fldCharType="begin"/>
-      </w:r>
-      <w:r>
-        <w:instrText xml:space="preserve"> SEQ Ilustración \* ARABIC </w:instrText>
-      </w:r>
-      <w:r>
-        <w:fldChar w:fldCharType="separate"/>
-      </w:r>
-      <w:r>
-        <w:rPr>
-          <w:noProof/>
-        </w:rPr>
-        <w:t>3</w:t>
-      </w:r>
-      <w:r>
-        <w:rPr>
-          <w:noProof/>
-        </w:rPr>
-        <w:fldChar w:fldCharType="end"/>
-      </w:r>
+      <w:fldSimple w:instr=" SEQ Ilustración \* ARABIC ">
+        <w:r>
+          <w:rPr>
+            <w:noProof/>
+          </w:rPr>
+          <w:t>4</w:t>
+        </w:r>
+      </w:fldSimple>
       <w:r>
         <w:t xml:space="preserve">:Vector normal del muro en función de la posición del </w:t>
       </w:r>
@@ -9304,7 +9307,7 @@
                     <pic:cNvPicPr/>
                   </pic:nvPicPr>
                   <pic:blipFill>
-                    <a:blip r:embed="rId13">
+                    <a:blip r:embed="rId14">
                       <a:extLst>
                         <a:ext uri="{28A0092B-C50C-407E-A947-70E740481C1C}">
                           <a14:useLocalDpi xmlns:a14="http://schemas.microsoft.com/office/drawing/2010/main" val="0"/>
@@ -9338,27 +9341,14 @@
       <w:r>
         <w:t xml:space="preserve">Ilustración </w:t>
       </w:r>
-      <w:r>
-        <w:fldChar w:fldCharType="begin"/>
-      </w:r>
-      <w:r>
-        <w:instrText xml:space="preserve"> SEQ Ilustración \* ARABIC </w:instrText>
-      </w:r>
-      <w:r>
-        <w:fldChar w:fldCharType="separate"/>
-      </w:r>
-      <w:r>
-        <w:rPr>
-          <w:noProof/>
-        </w:rPr>
-        <w:t>4</w:t>
-      </w:r>
-      <w:r>
-        <w:rPr>
-          <w:noProof/>
-        </w:rPr>
-        <w:fldChar w:fldCharType="end"/>
-      </w:r>
+      <w:fldSimple w:instr=" SEQ Ilustración \* ARABIC ">
+        <w:r>
+          <w:rPr>
+            <w:noProof/>
+          </w:rPr>
+          <w:t>5</w:t>
+        </w:r>
+      </w:fldSimple>
       <w:r>
         <w:t>: Diagrama UML del sistema de colisiones.</w:t>
       </w:r>
@@ -9442,7 +9432,7 @@
       <w:r>
         <w:t xml:space="preserve">: </w:t>
       </w:r>
-      <w:hyperlink r:id="rId14" w:history="1">
+      <w:hyperlink r:id="rId15" w:history="1">
         <w:r>
           <w:rPr>
             <w:rStyle w:val="Hipervnculo"/>
@@ -9510,7 +9500,11 @@
         <w:pStyle w:val="UBUcuerpoTrabajo"/>
       </w:pPr>
       <w:r>
-        <w:t>La cámara va a ser el elemento encargado de mostrar por pantalla la región del espacio del nivel que se desea mostrar. El principal conflicto que afecta a la cámara es que en distintos momentos del juego se quiere mostrar espacios distintos del escenario. Por suerte este problema es más sencillo de lo que parece en un principio, pues la mayoría del rato las distintas regiones del espacio que se deseen mostrar estarán condicionados por un elemento principal que se mueven en el espacio (en el caso de este juego y la mayoría, ese elemento será el avatar que utilice el jugador)</w:t>
+        <w:t xml:space="preserve">La cámara va a ser el elemento encargado de mostrar por pantalla la región del espacio del nivel que se desea mostrar. El principal conflicto que afecta a la cámara es que en distintos momentos del juego se quiere mostrar espacios distintos del escenario. Por suerte este problema es más sencillo de lo que parece en un principio, pues la mayoría del rato las distintas regiones del espacio que se deseen mostrar estarán condicionados por un elemento principal que se mueven en el espacio (en el caso de </w:t>
+      </w:r>
+      <w:r>
+        <w:lastRenderedPageBreak/>
+        <w:t>este juego y la mayoría, ese elemento será el avatar que utilice el jugador)</w:t>
       </w:r>
       <w:r>
         <w:t>. Ese problema tiene una solución relativamente sencilla y, sobre todo explorada por juego hechos en el pasado, que es hacer que la cámara siga a ese elemento principal.</w:t>
@@ -9530,11 +9524,7 @@
         <w:t xml:space="preserve"> </w:t>
       </w:r>
       <w:r>
-        <w:t xml:space="preserve">el único elemento principal que hay que seguir es el jugador. En otros videojuegos esta tarea puede ser más compleja, ya sea debido a </w:t>
-      </w:r>
-      <w:r>
-        <w:lastRenderedPageBreak/>
-        <w:t>que cambia el objetivo principal (a un elemento que hay que perseguir o una pantalla que avanza con el tiempo por ejemplo) o que hay varios objetivos principales (como en un juego multijugador local o en una batalla contra un jefe, donde los objetivos principales son tanto el jugador, como el jefe).</w:t>
+        <w:t>el único elemento principal que hay que seguir es el jugador. En otros videojuegos esta tarea puede ser más compleja, ya sea debido a que cambia el objetivo principal (a un elemento que hay que perseguir o una pantalla que avanza con el tiempo por ejemplo) o que hay varios objetivos principales (como en un juego multijugador local o en una batalla contra un jefe, donde los objetivos principales son tanto el jugador, como el jefe).</w:t>
       </w:r>
     </w:p>
     <w:p>
@@ -9665,313 +9655,6 @@
             <wp:extent cx="5400040" cy="784225"/>
             <wp:effectExtent l="0" t="0" r="0" b="0"/>
             <wp:docPr id="7" name="Imagen 7"/>
-            <wp:cNvGraphicFramePr>
-              <a:graphicFrameLocks xmlns:a="http://schemas.openxmlformats.org/drawingml/2006/main" noChangeAspect="1"/>
-            </wp:cNvGraphicFramePr>
-            <a:graphic xmlns:a="http://schemas.openxmlformats.org/drawingml/2006/main">
-              <a:graphicData uri="http://schemas.openxmlformats.org/drawingml/2006/picture">
-                <pic:pic xmlns:pic="http://schemas.openxmlformats.org/drawingml/2006/picture">
-                  <pic:nvPicPr>
-                    <pic:cNvPr id="1" name=""/>
-                    <pic:cNvPicPr/>
-                  </pic:nvPicPr>
-                  <pic:blipFill>
-                    <a:blip r:embed="rId15"/>
-                    <a:stretch>
-                      <a:fillRect/>
-                    </a:stretch>
-                  </pic:blipFill>
-                  <pic:spPr>
-                    <a:xfrm>
-                      <a:off x="0" y="0"/>
-                      <a:ext cx="5400040" cy="784225"/>
-                    </a:xfrm>
-                    <a:prstGeom prst="rect">
-                      <a:avLst/>
-                    </a:prstGeom>
-                  </pic:spPr>
-                </pic:pic>
-              </a:graphicData>
-            </a:graphic>
-          </wp:inline>
-        </w:drawing>
-      </w:r>
-    </w:p>
-    <w:p>
-      <w:pPr>
-        <w:pStyle w:val="Descripcin"/>
-      </w:pPr>
-      <w:r>
-        <w:t xml:space="preserve">Ilustración </w:t>
-      </w:r>
-      <w:r>
-        <w:fldChar w:fldCharType="begin"/>
-      </w:r>
-      <w:r>
-        <w:instrText xml:space="preserve"> SEQ Ilustración \* ARABIC </w:instrText>
-      </w:r>
-      <w:r>
-        <w:fldChar w:fldCharType="separate"/>
-      </w:r>
-      <w:r>
-        <w:rPr>
-          <w:noProof/>
-        </w:rPr>
-        <w:t>5</w:t>
-      </w:r>
-      <w:r>
-        <w:rPr>
-          <w:noProof/>
-        </w:rPr>
-        <w:fldChar w:fldCharType="end"/>
-      </w:r>
-      <w:r>
-        <w:t xml:space="preserve">: Escena </w:t>
-      </w:r>
-      <w:proofErr w:type="spellStart"/>
-      <w:r>
-        <w:t>PruebaPortalScene</w:t>
-      </w:r>
-      <w:proofErr w:type="spellEnd"/>
-    </w:p>
-    <w:p>
-      <w:pPr>
-        <w:pStyle w:val="UBUcuerpoTrabajo"/>
-      </w:pPr>
-      <w:r>
-        <w:t xml:space="preserve">En la imagen se ha dibujado flecha en cada plataforma con el sentido que se espera que siga el jugador para llegar hasta la zona de victoria. En esta escena el jugador no solo no puede ver los dos portales que forman una pareja de portales y deducir por donde de donde ha venido, sino que además se </w:t>
-      </w:r>
-      <w:r>
-        <w:t>está</w:t>
-      </w:r>
-      <w:r>
-        <w:t xml:space="preserve"> cambiando continuamente la dirección que se espera que tome el jugador tome. Un jugador probablemente no sea capaz de deducir que camino ha de tomar de manera intuitiva.</w:t>
-      </w:r>
-    </w:p>
-    <w:p>
-      <w:pPr>
-        <w:pStyle w:val="UBUcuerpoTrabajo"/>
-      </w:pPr>
-      <w:r>
-        <w:t xml:space="preserve">Una solución parcial a este problema podría ser al principio del nivel mostrar el nivel entero e ir haciendo </w:t>
-      </w:r>
-      <w:r>
-        <w:rPr>
-          <w:i/>
-          <w:iCs/>
-        </w:rPr>
-        <w:t xml:space="preserve">Zoom-in </w:t>
-      </w:r>
-      <w:r>
-        <w:t xml:space="preserve">hasta llegar al jugador y dejar la cámara en la posición que tendrá por defecto. Pero esto no es solo un parche </w:t>
-      </w:r>
-      <w:r>
-        <w:t>improvisado al problema, sino que además en niveles grandes habrá demasiados elementos como para que ese recurso permita ver nada y mucho menos permitir al jugador deducir el camino que debe seguir.</w:t>
-      </w:r>
-    </w:p>
-    <w:p>
-      <w:pPr>
-        <w:pStyle w:val="UBUcuerpoTrabajo"/>
-      </w:pPr>
-      <w:r>
-        <w:t xml:space="preserve">Este problema </w:t>
-      </w:r>
-      <w:r>
-        <w:t xml:space="preserve">no desaparece con este sistema de gestión de cámaras y </w:t>
-      </w:r>
-      <w:r>
-        <w:t>se ha de tener en cuenta en el nuevo que se va a implementar.</w:t>
-      </w:r>
-    </w:p>
-    <w:p>
-      <w:pPr>
-        <w:pStyle w:val="UBUcuerpoTrabajo"/>
-      </w:pPr>
-    </w:p>
-    <w:p>
-      <w:pPr>
-        <w:pStyle w:val="UBUcuerpoTrabajo"/>
-      </w:pPr>
-      <w:r>
-        <w:t xml:space="preserve">El segundo problema que provocan los </w:t>
-      </w:r>
-      <w:r>
-        <w:t xml:space="preserve">portales es una premonición del sistema que probablemente se acabe implementando. Se pretende que la cámara siga al jugador, no </w:t>
-      </w:r>
-      <w:r>
-        <w:lastRenderedPageBreak/>
-        <w:t xml:space="preserve">que apunte estrictamente a él. Con los portales surge el problema de que, al mover al jugador a una posición alejada del punto en el que se encontraba un </w:t>
-      </w:r>
-      <w:proofErr w:type="spellStart"/>
-      <w:r>
-        <w:rPr>
-          <w:i/>
-          <w:iCs/>
-        </w:rPr>
-        <w:t>frame</w:t>
-      </w:r>
-      <w:proofErr w:type="spellEnd"/>
-      <w:r>
-        <w:t xml:space="preserve"> antes, la cámara ahora se tiene que mover hasta ahí pudiendo hacer que en lo que llega la cámara ocurra algo que el jugador no haya visto. Reduces “innecesariamente” la información que el jugador puede obtener a través de la cámara. El problema de orientación del jugador que se soluciona con el sistema de cámara que se planea implementar se sustituye por este. Este problema se pude solucionar haciendo que no suceda nada </w:t>
-      </w:r>
-      <w:r>
-        <w:t xml:space="preserve">en las cercanías de los portales pero a costa de limitar la creatividad y variedad </w:t>
-      </w:r>
-      <w:r>
-        <w:t>que</w:t>
-      </w:r>
-      <w:r>
-        <w:t xml:space="preserve"> </w:t>
-      </w:r>
-      <w:r>
-        <w:t>los portales ofrecen al salir de uno</w:t>
-      </w:r>
-      <w:r>
-        <w:t>.</w:t>
-      </w:r>
-    </w:p>
-    <w:p>
-      <w:pPr>
-        <w:pStyle w:val="UBUcuerpoTrabajo"/>
-      </w:pPr>
-    </w:p>
-    <w:p>
-      <w:pPr>
-        <w:pStyle w:val="Ttulo3"/>
-        <w:keepLines w:val="0"/>
-        <w:widowControl w:val="0"/>
-        <w:suppressAutoHyphens/>
-        <w:autoSpaceDN w:val="0"/>
-        <w:spacing w:before="240" w:after="120" w:line="240" w:lineRule="auto"/>
-        <w:textAlignment w:val="baseline"/>
-        <w:rPr>
-          <w:rFonts w:ascii="Liberation Sans" w:eastAsia="Droid Sans" w:hAnsi="Liberation Sans" w:cs="Lohit Hindi"/>
-          <w:b/>
-          <w:bCs/>
-          <w:color w:val="auto"/>
-          <w:kern w:val="3"/>
-          <w:sz w:val="28"/>
-          <w:szCs w:val="28"/>
-          <w:lang w:eastAsia="zh-CN" w:bidi="hi-IN"/>
-        </w:rPr>
-      </w:pPr>
-      <w:bookmarkStart w:id="28" w:name="_Toc70445117"/>
-      <w:r>
-        <w:rPr>
-          <w:rFonts w:ascii="Liberation Sans" w:eastAsia="Droid Sans" w:hAnsi="Liberation Sans" w:cs="Lohit Hindi"/>
-          <w:b/>
-          <w:bCs/>
-          <w:color w:val="auto"/>
-          <w:kern w:val="3"/>
-          <w:sz w:val="28"/>
-          <w:szCs w:val="28"/>
-          <w:lang w:eastAsia="zh-CN" w:bidi="hi-IN"/>
-        </w:rPr>
-        <w:t xml:space="preserve">Conflictos con los </w:t>
-      </w:r>
-      <w:r>
-        <w:rPr>
-          <w:rFonts w:ascii="Liberation Sans" w:eastAsia="Droid Sans" w:hAnsi="Liberation Sans" w:cs="Lohit Hindi"/>
-          <w:b/>
-          <w:bCs/>
-          <w:color w:val="auto"/>
-          <w:kern w:val="3"/>
-          <w:sz w:val="28"/>
-          <w:szCs w:val="28"/>
-          <w:lang w:eastAsia="zh-CN" w:bidi="hi-IN"/>
-        </w:rPr>
-        <w:t>obstáculos</w:t>
-      </w:r>
-      <w:bookmarkEnd w:id="28"/>
-    </w:p>
-    <w:p>
-      <w:pPr>
-        <w:pStyle w:val="UBUcuerpoTrabajo"/>
-      </w:pPr>
-      <w:r>
-        <w:t xml:space="preserve">Aquí el problema es solo uno: Puede ser que el tiempo de reacción ante la aparición de un obstáculo y el espacio que la cámara ofrece para que el jugador se </w:t>
-      </w:r>
-      <w:r>
-        <w:t>dé</w:t>
-      </w:r>
-      <w:r>
-        <w:t xml:space="preserve"> cuenta de que </w:t>
-      </w:r>
-      <w:r>
-        <w:t>está</w:t>
-      </w:r>
-      <w:r>
-        <w:t xml:space="preserve"> en riesgo de colisionar con un obstáculo sean demasiado pequeños.</w:t>
-      </w:r>
-      <w:r>
-        <w:t xml:space="preserve"> Este problema se va a separar en tres tipos de obstáculos y como estos </w:t>
-      </w:r>
-      <w:r>
-        <w:t>manifiestan el problema recién explicado.</w:t>
-      </w:r>
-    </w:p>
-    <w:p>
-      <w:pPr>
-        <w:pStyle w:val="UBUcuerpoTrabajo"/>
-      </w:pPr>
-      <w:r>
-        <w:rPr>
-          <w:b/>
-          <w:bCs/>
-        </w:rPr>
-        <w:t>Obstáculos estáticos:</w:t>
-      </w:r>
-      <w:r>
-        <w:t xml:space="preserve"> Los obstáculos que probablemente menos conflictos generen son los obstáculos estáticos.</w:t>
-      </w:r>
-      <w:r>
-        <w:t xml:space="preserve"> En principio casi cualquier tamaño de cámara permitiría ver y reaccionar ante este obstáculo.</w:t>
-      </w:r>
-      <w:r>
-        <w:t xml:space="preserve"> Pero en el juego que se </w:t>
-      </w:r>
-      <w:r>
-        <w:t>está</w:t>
-      </w:r>
-      <w:r>
-        <w:t xml:space="preserve"> desarrollando no se va a tener en todo claro que velocidad va a llevar el jugador y es posible que algún obstáculo se haga excesivamente difícil de esquivar solo por el un mal implementado sistema de gestión de la cámara. Unity adicionalmente puede provocar confusión al respecto, ya que las distancias pueden llegar a percibirse distintas en el editor que en la pantalla de juego.</w:t>
-      </w:r>
-    </w:p>
-    <w:p>
-      <w:pPr>
-        <w:pStyle w:val="UBUcuerpoTrabajo"/>
-      </w:pPr>
-      <w:r>
-        <w:t xml:space="preserve">Por ejemplo la escena </w:t>
-      </w:r>
-      <w:proofErr w:type="spellStart"/>
-      <w:r>
-        <w:t>PruebaPlayerScene</w:t>
-      </w:r>
-      <w:proofErr w:type="spellEnd"/>
-      <w:r>
-        <w:t xml:space="preserve"> en el editor da la impresión de haber suficiente distancia entre el jugador y el obstáculo, pero en la pantalla de juego se ve como la distancia es menor y dependiendo de la velocidad con la que el jugador llegue puede ser que el jugador no tenga suficiente tiempo de respuesta como para esquivar el obstáculo.</w:t>
-      </w:r>
-    </w:p>
-    <w:p>
-      <w:pPr>
-        <w:pStyle w:val="UBUcuerpoTrabajo"/>
-      </w:pPr>
-    </w:p>
-    <w:p>
-      <w:pPr>
-        <w:pStyle w:val="UBUcuerpoTrabajo"/>
-        <w:keepNext/>
-      </w:pPr>
-      <w:r>
-        <w:rPr>
-          <w:noProof/>
-        </w:rPr>
-        <w:drawing>
-          <wp:inline distT="0" distB="0" distL="0" distR="0" wp14:anchorId="34703568" wp14:editId="205BD92C">
-            <wp:extent cx="5400040" cy="1424305"/>
-            <wp:effectExtent l="0" t="0" r="0" b="4445"/>
-            <wp:docPr id="8" name="Imagen 8"/>
             <wp:cNvGraphicFramePr>
               <a:graphicFrameLocks xmlns:a="http://schemas.openxmlformats.org/drawingml/2006/main" noChangeAspect="1"/>
             </wp:cNvGraphicFramePr>
@@ -9991,7 +9674,7 @@
                   <pic:spPr>
                     <a:xfrm>
                       <a:off x="0" y="0"/>
-                      <a:ext cx="5400040" cy="1424305"/>
+                      <a:ext cx="5400040" cy="784225"/>
                     </a:xfrm>
                     <a:prstGeom prst="rect">
                       <a:avLst/>
@@ -10011,53 +9694,258 @@
       <w:r>
         <w:t xml:space="preserve">Ilustración </w:t>
       </w:r>
-      <w:r>
-        <w:fldChar w:fldCharType="begin"/>
-      </w:r>
-      <w:r>
-        <w:instrText xml:space="preserve"> SEQ Ilustración \* ARABIC </w:instrText>
-      </w:r>
-      <w:r>
-        <w:fldChar w:fldCharType="separate"/>
-      </w:r>
+      <w:fldSimple w:instr=" SEQ Ilustración \* ARABIC ">
+        <w:r>
+          <w:rPr>
+            <w:noProof/>
+          </w:rPr>
+          <w:t>6</w:t>
+        </w:r>
+      </w:fldSimple>
+      <w:r>
+        <w:t xml:space="preserve">: Escena </w:t>
+      </w:r>
+      <w:proofErr w:type="spellStart"/>
+      <w:r>
+        <w:t>PruebaPortalScene</w:t>
+      </w:r>
+      <w:proofErr w:type="spellEnd"/>
+    </w:p>
+    <w:p>
+      <w:pPr>
+        <w:pStyle w:val="UBUcuerpoTrabajo"/>
+      </w:pPr>
+      <w:r>
+        <w:t xml:space="preserve">En la imagen se ha dibujado flecha en cada plataforma con el sentido que se espera que siga el jugador para llegar hasta la zona de victoria. En esta escena el jugador no solo no puede ver los dos portales que forman una pareja de portales y deducir por donde de donde ha venido, sino que además se </w:t>
+      </w:r>
+      <w:r>
+        <w:t>está</w:t>
+      </w:r>
+      <w:r>
+        <w:t xml:space="preserve"> cambiando continuamente la dirección que se espera que tome el jugador tome. Un jugador probablemente no sea capaz de deducir que camino ha de tomar de manera intuitiva.</w:t>
+      </w:r>
+    </w:p>
+    <w:p>
+      <w:pPr>
+        <w:pStyle w:val="UBUcuerpoTrabajo"/>
+      </w:pPr>
+      <w:r>
+        <w:t xml:space="preserve">Una solución parcial a este problema podría ser al principio del nivel mostrar el nivel entero e ir haciendo </w:t>
+      </w:r>
+      <w:r>
+        <w:rPr>
+          <w:i/>
+          <w:iCs/>
+        </w:rPr>
+        <w:t xml:space="preserve">Zoom-in </w:t>
+      </w:r>
+      <w:r>
+        <w:t xml:space="preserve">hasta llegar al jugador y dejar la cámara en la posición que tendrá por defecto. Pero esto no es solo un parche </w:t>
+      </w:r>
+      <w:r>
+        <w:t>improvisado al problema, sino que además en niveles grandes habrá demasiados elementos como para que ese recurso permita ver nada y mucho menos permitir al jugador deducir el camino que debe seguir.</w:t>
+      </w:r>
+    </w:p>
+    <w:p>
+      <w:pPr>
+        <w:pStyle w:val="UBUcuerpoTrabajo"/>
+      </w:pPr>
+      <w:r>
+        <w:lastRenderedPageBreak/>
+        <w:t xml:space="preserve">Este problema </w:t>
+      </w:r>
+      <w:r>
+        <w:t xml:space="preserve">no desaparece con este sistema de gestión de cámaras y </w:t>
+      </w:r>
+      <w:r>
+        <w:t>se ha de tener en cuenta en el nuevo que se va a implementar.</w:t>
+      </w:r>
+    </w:p>
+    <w:p>
+      <w:pPr>
+        <w:pStyle w:val="UBUcuerpoTrabajo"/>
+      </w:pPr>
+    </w:p>
+    <w:p>
+      <w:pPr>
+        <w:pStyle w:val="UBUcuerpoTrabajo"/>
+      </w:pPr>
+      <w:r>
+        <w:t xml:space="preserve">El segundo problema que provocan los </w:t>
+      </w:r>
+      <w:r>
+        <w:t xml:space="preserve">portales es una premonición del sistema que probablemente se acabe implementando. Se pretende que la cámara siga al jugador, no que apunte estrictamente a él. Con los portales surge el problema de que, al mover al jugador a una posición alejada del punto en el que se encontraba un </w:t>
+      </w:r>
+      <w:proofErr w:type="spellStart"/>
+      <w:r>
+        <w:rPr>
+          <w:i/>
+          <w:iCs/>
+        </w:rPr>
+        <w:t>frame</w:t>
+      </w:r>
+      <w:proofErr w:type="spellEnd"/>
+      <w:r>
+        <w:t xml:space="preserve"> antes, la cámara ahora se tiene que mover hasta ahí pudiendo hacer que en lo que llega la cámara ocurra algo que el jugador no haya visto. Reduces “innecesariamente” la información que el jugador puede obtener a través de la cámara. El problema de orientación del jugador que se soluciona con el sistema de cámara que se planea implementar se sustituye por este. Este problema se pude solucionar haciendo que no suceda nada </w:t>
+      </w:r>
+      <w:r>
+        <w:t xml:space="preserve">en las cercanías de los portales pero a costa de limitar la creatividad y variedad </w:t>
+      </w:r>
+      <w:r>
+        <w:t>que</w:t>
+      </w:r>
+      <w:r>
+        <w:t xml:space="preserve"> </w:t>
+      </w:r>
+      <w:r>
+        <w:t>los portales ofrecen al salir de uno</w:t>
+      </w:r>
+      <w:r>
+        <w:t>.</w:t>
+      </w:r>
+    </w:p>
+    <w:p>
+      <w:pPr>
+        <w:pStyle w:val="UBUcuerpoTrabajo"/>
+      </w:pPr>
+    </w:p>
+    <w:p>
+      <w:pPr>
+        <w:pStyle w:val="Ttulo3"/>
+        <w:keepLines w:val="0"/>
+        <w:widowControl w:val="0"/>
+        <w:suppressAutoHyphens/>
+        <w:autoSpaceDN w:val="0"/>
+        <w:spacing w:before="240" w:after="120" w:line="240" w:lineRule="auto"/>
+        <w:textAlignment w:val="baseline"/>
+        <w:rPr>
+          <w:rFonts w:ascii="Liberation Sans" w:eastAsia="Droid Sans" w:hAnsi="Liberation Sans" w:cs="Lohit Hindi"/>
+          <w:b/>
+          <w:bCs/>
+          <w:color w:val="auto"/>
+          <w:kern w:val="3"/>
+          <w:sz w:val="28"/>
+          <w:szCs w:val="28"/>
+          <w:lang w:eastAsia="zh-CN" w:bidi="hi-IN"/>
+        </w:rPr>
+      </w:pPr>
+      <w:bookmarkStart w:id="28" w:name="_Toc70445117"/>
+      <w:r>
+        <w:rPr>
+          <w:rFonts w:ascii="Liberation Sans" w:eastAsia="Droid Sans" w:hAnsi="Liberation Sans" w:cs="Lohit Hindi"/>
+          <w:b/>
+          <w:bCs/>
+          <w:color w:val="auto"/>
+          <w:kern w:val="3"/>
+          <w:sz w:val="28"/>
+          <w:szCs w:val="28"/>
+          <w:lang w:eastAsia="zh-CN" w:bidi="hi-IN"/>
+        </w:rPr>
+        <w:t xml:space="preserve">Conflictos con los </w:t>
+      </w:r>
+      <w:r>
+        <w:rPr>
+          <w:rFonts w:ascii="Liberation Sans" w:eastAsia="Droid Sans" w:hAnsi="Liberation Sans" w:cs="Lohit Hindi"/>
+          <w:b/>
+          <w:bCs/>
+          <w:color w:val="auto"/>
+          <w:kern w:val="3"/>
+          <w:sz w:val="28"/>
+          <w:szCs w:val="28"/>
+          <w:lang w:eastAsia="zh-CN" w:bidi="hi-IN"/>
+        </w:rPr>
+        <w:t>obstáculos</w:t>
+      </w:r>
+      <w:bookmarkEnd w:id="28"/>
+    </w:p>
+    <w:p>
+      <w:pPr>
+        <w:pStyle w:val="UBUcuerpoTrabajo"/>
+      </w:pPr>
+      <w:r>
+        <w:t xml:space="preserve">Aquí el problema es solo uno: Puede ser que el tiempo de reacción ante la aparición de un obstáculo y el espacio que la cámara ofrece para que el jugador se </w:t>
+      </w:r>
+      <w:r>
+        <w:t>dé</w:t>
+      </w:r>
+      <w:r>
+        <w:t xml:space="preserve"> cuenta de que </w:t>
+      </w:r>
+      <w:r>
+        <w:t>está</w:t>
+      </w:r>
+      <w:r>
+        <w:t xml:space="preserve"> en riesgo de colisionar con un obstáculo sean demasiado pequeños.</w:t>
+      </w:r>
+      <w:r>
+        <w:t xml:space="preserve"> Este problema se va a separar en tres tipos de obstáculos y como estos </w:t>
+      </w:r>
+      <w:r>
+        <w:t>manifiestan el problema recién explicado.</w:t>
+      </w:r>
+    </w:p>
+    <w:p>
+      <w:pPr>
+        <w:pStyle w:val="UBUcuerpoTrabajo"/>
+      </w:pPr>
+      <w:r>
+        <w:rPr>
+          <w:b/>
+          <w:bCs/>
+        </w:rPr>
+        <w:t>Obstáculos estáticos:</w:t>
+      </w:r>
+      <w:r>
+        <w:t xml:space="preserve"> Los obstáculos que probablemente menos conflictos generen son los obstáculos estáticos.</w:t>
+      </w:r>
+      <w:r>
+        <w:t xml:space="preserve"> En principio casi cualquier tamaño de cámara permitiría ver y reaccionar ante este obstáculo.</w:t>
+      </w:r>
+      <w:r>
+        <w:t xml:space="preserve"> Pero en el juego que se </w:t>
+      </w:r>
+      <w:r>
+        <w:t>está</w:t>
+      </w:r>
+      <w:r>
+        <w:t xml:space="preserve"> desarrollando no se va a tener en todo claro que velocidad va a llevar el jugador y es posible que algún obstáculo se haga excesivamente difícil de esquivar solo por el un mal implementado sistema de gestión de la cámara. Unity adicionalmente puede provocar confusión al respecto, ya que las distancias pueden llegar a percibirse distintas en el editor que en la pantalla de juego.</w:t>
+      </w:r>
+    </w:p>
+    <w:p>
+      <w:pPr>
+        <w:pStyle w:val="UBUcuerpoTrabajo"/>
+      </w:pPr>
+      <w:r>
+        <w:t xml:space="preserve">Por ejemplo la escena </w:t>
+      </w:r>
+      <w:proofErr w:type="spellStart"/>
+      <w:r>
+        <w:t>PruebaPlayerScene</w:t>
+      </w:r>
+      <w:proofErr w:type="spellEnd"/>
+      <w:r>
+        <w:t xml:space="preserve"> en el editor da la impresión de haber suficiente distancia entre el jugador y el obstáculo, pero en la pantalla de juego se ve como la distancia es menor y dependiendo de la velocidad con la que el jugador llegue puede ser que el jugador no tenga suficiente tiempo de respuesta como para esquivar el obstáculo.</w:t>
+      </w:r>
+    </w:p>
+    <w:p>
+      <w:pPr>
+        <w:pStyle w:val="UBUcuerpoTrabajo"/>
+      </w:pPr>
+    </w:p>
+    <w:p>
+      <w:pPr>
+        <w:pStyle w:val="UBUcuerpoTrabajo"/>
+        <w:keepNext/>
+      </w:pPr>
       <w:r>
         <w:rPr>
           <w:noProof/>
         </w:rPr>
-        <w:t>6</w:t>
-      </w:r>
-      <w:r>
-        <w:rPr>
-          <w:noProof/>
-        </w:rPr>
-        <w:fldChar w:fldCharType="end"/>
-      </w:r>
-      <w:r>
-        <w:t xml:space="preserve">: Escena </w:t>
-      </w:r>
-      <w:proofErr w:type="spellStart"/>
-      <w:r>
-        <w:t>PruebaPlayerScene</w:t>
-      </w:r>
-      <w:proofErr w:type="spellEnd"/>
-      <w:r>
-        <w:t>.</w:t>
-      </w:r>
-    </w:p>
-    <w:p>
-      <w:pPr>
-        <w:keepNext/>
-      </w:pPr>
-      <w:r>
-        <w:rPr>
-          <w:noProof/>
-        </w:rPr>
-        <w:lastRenderedPageBreak/>
         <w:drawing>
-          <wp:inline distT="0" distB="0" distL="0" distR="0" wp14:anchorId="1D93257E" wp14:editId="361A4F0F">
-            <wp:extent cx="3505200" cy="1962401"/>
-            <wp:effectExtent l="0" t="0" r="0" b="0"/>
-            <wp:docPr id="9" name="Imagen 9"/>
+          <wp:inline distT="0" distB="0" distL="0" distR="0" wp14:anchorId="34703568" wp14:editId="205BD92C">
+            <wp:extent cx="5400040" cy="1424305"/>
+            <wp:effectExtent l="0" t="0" r="0" b="4445"/>
+            <wp:docPr id="8" name="Imagen 8"/>
             <wp:cNvGraphicFramePr>
               <a:graphicFrameLocks xmlns:a="http://schemas.openxmlformats.org/drawingml/2006/main" noChangeAspect="1"/>
             </wp:cNvGraphicFramePr>
@@ -10077,7 +9965,7 @@
                   <pic:spPr>
                     <a:xfrm>
                       <a:off x="0" y="0"/>
-                      <a:ext cx="3513650" cy="1967132"/>
+                      <a:ext cx="5400040" cy="1424305"/>
                     </a:xfrm>
                     <a:prstGeom prst="rect">
                       <a:avLst/>
@@ -10097,446 +9985,40 @@
       <w:r>
         <w:t xml:space="preserve">Ilustración </w:t>
       </w:r>
-      <w:r>
-        <w:fldChar w:fldCharType="begin"/>
-      </w:r>
-      <w:r>
-        <w:instrText xml:space="preserve"> SEQ Ilustración \* ARABIC </w:instrText>
-      </w:r>
-      <w:r>
-        <w:fldChar w:fldCharType="separate"/>
-      </w:r>
+      <w:fldSimple w:instr=" SEQ Ilustración \* ARABIC ">
+        <w:r>
+          <w:rPr>
+            <w:noProof/>
+          </w:rPr>
+          <w:t>7</w:t>
+        </w:r>
+      </w:fldSimple>
+      <w:r>
+        <w:t xml:space="preserve">: Escena </w:t>
+      </w:r>
+      <w:proofErr w:type="spellStart"/>
+      <w:r>
+        <w:t>PruebaPlayerScene</w:t>
+      </w:r>
+      <w:proofErr w:type="spellEnd"/>
+      <w:r>
+        <w:t>.</w:t>
+      </w:r>
+    </w:p>
+    <w:p>
+      <w:pPr>
+        <w:keepNext/>
+      </w:pPr>
       <w:r>
         <w:rPr>
           <w:noProof/>
         </w:rPr>
-        <w:t>7</w:t>
-      </w:r>
-      <w:r>
-        <w:rPr>
-          <w:noProof/>
-        </w:rPr>
-        <w:fldChar w:fldCharType="end"/>
-      </w:r>
-      <w:r>
-        <w:t xml:space="preserve">: Visión de la escena </w:t>
-      </w:r>
-      <w:proofErr w:type="spellStart"/>
-      <w:r>
-        <w:t>PruebaPlayerScene</w:t>
-      </w:r>
-      <w:proofErr w:type="spellEnd"/>
-      <w:r>
-        <w:t xml:space="preserve"> desde la cámara.</w:t>
-      </w:r>
-    </w:p>
-    <w:p>
-      <w:pPr>
-        <w:rPr>
-          <w:lang w:eastAsia="zh-CN" w:bidi="hi-IN"/>
-        </w:rPr>
-      </w:pPr>
-    </w:p>
-    <w:p>
-      <w:pPr>
-        <w:pStyle w:val="UBUcuerpoTrabajo"/>
-      </w:pPr>
-      <w:r>
-        <w:rPr>
-          <w:b/>
-          <w:bCs/>
-        </w:rPr>
-        <w:t xml:space="preserve">Obstáculos </w:t>
-      </w:r>
-      <w:r>
-        <w:rPr>
-          <w:b/>
-          <w:bCs/>
-        </w:rPr>
-        <w:t>que siguen patrones</w:t>
-      </w:r>
-      <w:r>
-        <w:rPr>
-          <w:b/>
-          <w:bCs/>
-        </w:rPr>
-        <w:t>:</w:t>
-      </w:r>
-      <w:r>
-        <w:t xml:space="preserve"> Con los obstáculos </w:t>
-      </w:r>
-      <w:r>
-        <w:t>que siguen patrones</w:t>
-      </w:r>
-      <w:r>
-        <w:t xml:space="preserve"> el problema evidente reside en que al salir del cámara el jugador no tiene conocimiento de por </w:t>
-      </w:r>
-      <w:r>
-        <w:t>dónde</w:t>
-      </w:r>
-      <w:r>
-        <w:t xml:space="preserve"> va a volver a entrar </w:t>
-      </w:r>
-      <w:r>
-        <w:t>en cámara</w:t>
-      </w:r>
-      <w:r>
-        <w:t>.</w:t>
-      </w:r>
-      <w:r>
-        <w:t xml:space="preserve"> Aquí el problema reside en como decidir si intentar incluir el obstáculo en la cámara o no.</w:t>
-      </w:r>
-    </w:p>
-    <w:p>
-      <w:pPr>
-        <w:pStyle w:val="UBUcuerpoTrabajo"/>
-      </w:pPr>
-      <w:r>
-        <w:t xml:space="preserve">La posición del obstáculo </w:t>
-      </w:r>
-      <w:r>
-        <w:t>que sigue un patrón</w:t>
-      </w:r>
-      <w:r>
-        <w:t xml:space="preserve"> </w:t>
-      </w:r>
-      <w:r>
-        <w:t>está</w:t>
-      </w:r>
-      <w:r>
-        <w:t xml:space="preserve"> </w:t>
-      </w:r>
-      <w:r>
-        <w:t>determinada</w:t>
-      </w:r>
-      <w:r>
-        <w:t xml:space="preserve"> por el patrón de movimiento que sigue</w:t>
-      </w:r>
-      <w:r>
-        <w:t xml:space="preserve"> y este puede ser muy variado y recorrer un gran espacio del nivel, haciendo un difícil deducir si la cámara debe centrarse en incluir el obstáculo en la cámara o no.</w:t>
-      </w:r>
-    </w:p>
-    <w:p>
-      <w:pPr>
-        <w:pStyle w:val="UBUcuerpoTrabajo"/>
-      </w:pPr>
-    </w:p>
-    <w:p>
-      <w:pPr>
-        <w:pStyle w:val="UBUcuerpoTrabajo"/>
-      </w:pPr>
-      <w:r>
-        <w:rPr>
-          <w:b/>
-          <w:bCs/>
-        </w:rPr>
-        <w:t>Obstáculos móviles:</w:t>
-      </w:r>
-      <w:r>
-        <w:t xml:space="preserve"> Estos son los obstáculos más problemáticos (sobre todo los obstáculos móviles veloces) pues van de un extremo al otro de la cámara</w:t>
-      </w:r>
-      <w:r>
-        <w:t xml:space="preserve"> y no hay forma de saber </w:t>
-      </w:r>
-      <w:r>
-        <w:t>cuándo</w:t>
-      </w:r>
-      <w:r>
-        <w:t xml:space="preserve"> hay un obstáculo y cuando no. Hay herramientas que pueden facilitar saber si uno de esos obstáculos se acercan o no al jugador como, por ejemplo, utilizar sonidos que identifiquen si hay un obstáculo móvil o no y jugar con el volumen de este sonido para que el jugador pueda intuir la distancia a la que se encuentra. Es cierto que estas medidas son más eficaces que un buen sistema gestor de cámaras. Pero uno de los objetivos del sistema gestor de cámaras es no resultar tan inconveniente como para que resulte imposible esquivar los obstáculos móviles.</w:t>
-      </w:r>
-    </w:p>
-    <w:p>
-      <w:pPr>
-        <w:pStyle w:val="UBUcuerpoTrabajo"/>
-      </w:pPr>
-    </w:p>
-    <w:p>
-      <w:pPr>
-        <w:pStyle w:val="UBUcuerpoTrabajo"/>
-      </w:pPr>
-      <w:r>
-        <w:t>Lo más probable es que este problema se solucione con que la cámara sea de un tamaño lo suficientemente grande como para ofrecer suficiente tiempo de respuesta permitiendo esquivar los obstáculos. Pero en caso de no ser suficiente igual es necesario hacer algún cambio sobre el sistema de gestión de cámaras para solucionar este posible problema.</w:t>
-      </w:r>
-    </w:p>
-    <w:p>
-      <w:pPr>
-        <w:pStyle w:val="UBUcuerpoTrabajo"/>
-      </w:pPr>
-    </w:p>
-    <w:p>
-      <w:pPr>
-        <w:pStyle w:val="Ttulo3"/>
-        <w:keepLines w:val="0"/>
-        <w:widowControl w:val="0"/>
-        <w:suppressAutoHyphens/>
-        <w:autoSpaceDN w:val="0"/>
-        <w:spacing w:before="240" w:after="120" w:line="240" w:lineRule="auto"/>
-        <w:textAlignment w:val="baseline"/>
-        <w:rPr>
-          <w:rFonts w:ascii="Liberation Sans" w:eastAsia="Droid Sans" w:hAnsi="Liberation Sans" w:cs="Lohit Hindi"/>
-          <w:b/>
-          <w:bCs/>
-          <w:color w:val="auto"/>
-          <w:kern w:val="3"/>
-          <w:sz w:val="28"/>
-          <w:szCs w:val="28"/>
-          <w:lang w:eastAsia="zh-CN" w:bidi="hi-IN"/>
-        </w:rPr>
-      </w:pPr>
-      <w:bookmarkStart w:id="29" w:name="_Sistema_de_gestión"/>
-      <w:bookmarkStart w:id="30" w:name="_Toc70445118"/>
-      <w:bookmarkEnd w:id="29"/>
-      <w:r>
-        <w:rPr>
-          <w:rFonts w:ascii="Liberation Sans" w:eastAsia="Droid Sans" w:hAnsi="Liberation Sans" w:cs="Lohit Hindi"/>
-          <w:b/>
-          <w:bCs/>
-          <w:color w:val="auto"/>
-          <w:kern w:val="3"/>
-          <w:sz w:val="28"/>
-          <w:szCs w:val="28"/>
-          <w:lang w:eastAsia="zh-CN" w:bidi="hi-IN"/>
-        </w:rPr>
-        <w:t>Sistema de gestión de cámaras que se va a utilizar</w:t>
-      </w:r>
-      <w:bookmarkEnd w:id="30"/>
-    </w:p>
-    <w:p>
-      <w:pPr>
-        <w:pStyle w:val="UBUcuerpoTrabajo"/>
-      </w:pPr>
-      <w:r>
-        <w:t>La cámara va a constar de dos elementos: el controlador de la cámara y el objetivo de la cámara. El controlador de la cámara se encargará de mover la cámara a donde el objetivo de la cámara se encuentre. El objetivo de la cámara se encargará de hacer los cálculos necesarios para decirle a la cámara donde debe apuntar.</w:t>
-      </w:r>
-      <w:r>
-        <w:t xml:space="preserve"> </w:t>
-      </w:r>
-    </w:p>
-    <w:p>
-      <w:pPr>
-        <w:pStyle w:val="UBUcuerpoTrabajo"/>
-      </w:pPr>
-      <w:r>
-        <w:t>El controlador de la cámara es muy sencillo, pues solo es poner la posición en la misma posición que el objetivo. Lo interesante es el objetivo de la cámara, pues se van a tener en cuenta varias cosas para decidir donde se va a posicionar.</w:t>
-      </w:r>
-      <w:r>
-        <w:t xml:space="preserve"> La cámara, explicado brevemente, va a funcionar siguiendo el movimiento del jugador.</w:t>
-      </w:r>
-    </w:p>
-    <w:p>
-      <w:pPr>
-        <w:pStyle w:val="UBUcuerpoTrabajo"/>
-      </w:pPr>
-      <w:r>
         <w:lastRenderedPageBreak/>
-        <w:t xml:space="preserve">Inicialmente se </w:t>
-      </w:r>
-      <w:r>
-        <w:t>planeó</w:t>
-      </w:r>
-      <w:r>
-        <w:t xml:space="preserve"> crear scripts que se encargasen de la gestión de las cámaras, pero resulta que existe un paquete para Unity que es el paquete “</w:t>
-      </w:r>
-      <w:proofErr w:type="spellStart"/>
-      <w:r>
-        <w:t>Cinemachine</w:t>
-      </w:r>
-      <w:proofErr w:type="spellEnd"/>
-      <w:r>
-        <w:t>”(2)</w:t>
-      </w:r>
-      <w:r>
-        <w:t xml:space="preserve">. Este paquete lo utiliza </w:t>
-      </w:r>
-      <w:proofErr w:type="spellStart"/>
-      <w:r>
-        <w:t>Plataformer</w:t>
-      </w:r>
-      <w:proofErr w:type="spellEnd"/>
-      <w:r>
-        <w:t xml:space="preserve"> </w:t>
-      </w:r>
-      <w:proofErr w:type="spellStart"/>
-      <w:r>
-        <w:t>Microgame</w:t>
-      </w:r>
-      <w:proofErr w:type="spellEnd"/>
-      <w:r>
-        <w:t xml:space="preserve"> y se</w:t>
-      </w:r>
-      <w:r>
-        <w:t xml:space="preserve"> ha</w:t>
-      </w:r>
-      <w:r>
-        <w:t xml:space="preserve"> obtenido conocimiento de él gracias a esta plantilla</w:t>
-      </w:r>
-      <w:r>
-        <w:t xml:space="preserve">, que hace uso de una </w:t>
-      </w:r>
-      <w:proofErr w:type="spellStart"/>
-      <w:r>
-        <w:rPr>
-          <w:i/>
-          <w:iCs/>
-        </w:rPr>
-        <w:t>Cinemachine</w:t>
-      </w:r>
-      <w:proofErr w:type="spellEnd"/>
-      <w:r>
-        <w:rPr>
-          <w:i/>
-          <w:iCs/>
-        </w:rPr>
-        <w:t xml:space="preserve"> virtual camera</w:t>
-      </w:r>
-      <w:r>
-        <w:t xml:space="preserve">. Teniendo en cuenta el tiempo que llevaría diseñar y desarrollar un sistema de gestión de cámaras a mano y la completitud y personalización de cámaras que ofrece este paquete se ha decidido hacer uso de </w:t>
-      </w:r>
-      <w:r>
-        <w:t>é</w:t>
-      </w:r>
-      <w:r>
-        <w:t>l y adecuar el movimiento de la cámara al juego utilizando este paquete.</w:t>
-      </w:r>
-    </w:p>
-    <w:p>
-      <w:pPr>
-        <w:pStyle w:val="UBUcuerpoTrabajo"/>
-      </w:pPr>
-    </w:p>
-    <w:p>
-      <w:pPr>
-        <w:pStyle w:val="UBUcuerpoTrabajo"/>
-      </w:pPr>
-      <w:r>
-        <w:t xml:space="preserve">Este paquete ofrece un objeto que se llama </w:t>
-      </w:r>
-      <w:proofErr w:type="spellStart"/>
-      <w:r>
-        <w:t>Cinemachine</w:t>
-      </w:r>
-      <w:proofErr w:type="spellEnd"/>
-      <w:r>
-        <w:t xml:space="preserve"> virtual camera</w:t>
-      </w:r>
-      <w:r>
-        <w:t xml:space="preserve">. Este objeto se aplica sobre un objeto de una escena añadiéndolo como un componente al </w:t>
-      </w:r>
-      <w:proofErr w:type="spellStart"/>
-      <w:r>
-        <w:t>GameObject</w:t>
-      </w:r>
-      <w:proofErr w:type="spellEnd"/>
-      <w:r>
-        <w:t xml:space="preserve"> asociado.</w:t>
-      </w:r>
-      <w:r>
-        <w:t xml:space="preserve"> Si le añades a una cámara el componente </w:t>
-      </w:r>
-      <w:proofErr w:type="spellStart"/>
-      <w:r>
-        <w:t>CinemachineBrain</w:t>
-      </w:r>
-      <w:proofErr w:type="spellEnd"/>
-      <w:r>
-        <w:t xml:space="preserve">, esta cámara será la que pasará a actuar como objetivo de la cámara y el objeto con el componente </w:t>
-      </w:r>
-      <w:proofErr w:type="spellStart"/>
-      <w:r>
-        <w:t>Cinemachine</w:t>
-      </w:r>
-      <w:proofErr w:type="spellEnd"/>
-      <w:r>
-        <w:t xml:space="preserve"> virtual camera se comportará como el controlador de la cámara con el componente </w:t>
-      </w:r>
-      <w:proofErr w:type="spellStart"/>
-      <w:r>
-        <w:t>CincemachineBrain</w:t>
-      </w:r>
-      <w:proofErr w:type="spellEnd"/>
-      <w:r>
-        <w:t>.</w:t>
-      </w:r>
-    </w:p>
-    <w:p>
-      <w:pPr>
-        <w:pStyle w:val="UBUcuerpoTrabajo"/>
-      </w:pPr>
-      <w:r>
-        <w:t xml:space="preserve">Una de las cosa que ofrece el objeto </w:t>
-      </w:r>
-      <w:proofErr w:type="spellStart"/>
-      <w:r>
-        <w:t>Cinemachine</w:t>
-      </w:r>
-      <w:proofErr w:type="spellEnd"/>
-      <w:r>
-        <w:t xml:space="preserve"> Virtual Camera es la capacidad de dividir el espacio que abarca la cámara en distintas regiones que afectaran de distinta forma al movimiento de la cámara. Los nombres que se le va a dar a estas zonas que se van a explicar a continuación son: la </w:t>
-      </w:r>
-      <w:proofErr w:type="spellStart"/>
-      <w:r>
-        <w:t>death</w:t>
-      </w:r>
-      <w:proofErr w:type="spellEnd"/>
-      <w:r>
-        <w:t xml:space="preserve"> </w:t>
-      </w:r>
-      <w:proofErr w:type="spellStart"/>
-      <w:r>
-        <w:t>zone</w:t>
-      </w:r>
-      <w:proofErr w:type="spellEnd"/>
-      <w:r>
-        <w:t xml:space="preserve">, la </w:t>
-      </w:r>
-      <w:proofErr w:type="spellStart"/>
-      <w:r>
-        <w:t>soft</w:t>
-      </w:r>
-      <w:proofErr w:type="spellEnd"/>
-      <w:r>
-        <w:t xml:space="preserve"> </w:t>
-      </w:r>
-      <w:proofErr w:type="spellStart"/>
-      <w:r>
-        <w:t>zone</w:t>
-      </w:r>
-      <w:proofErr w:type="spellEnd"/>
-      <w:r>
-        <w:t xml:space="preserve"> y la </w:t>
-      </w:r>
-      <w:proofErr w:type="spellStart"/>
-      <w:r>
-        <w:t>hard</w:t>
-      </w:r>
-      <w:proofErr w:type="spellEnd"/>
-      <w:r>
-        <w:t xml:space="preserve"> </w:t>
-      </w:r>
-      <w:proofErr w:type="spellStart"/>
-      <w:r>
-        <w:t>zone</w:t>
-      </w:r>
-      <w:proofErr w:type="spellEnd"/>
-      <w:r>
-        <w:t xml:space="preserve">. </w:t>
-      </w:r>
-    </w:p>
-    <w:p>
-      <w:pPr>
-        <w:pStyle w:val="UBUcuerpoTrabajo"/>
-        <w:keepNext/>
-        <w:jc w:val="center"/>
-      </w:pPr>
-      <w:r>
-        <w:rPr>
-          <w:noProof/>
-        </w:rPr>
         <w:drawing>
-          <wp:inline distT="0" distB="0" distL="0" distR="0" wp14:anchorId="43EEC797" wp14:editId="3FF87ED5">
-            <wp:extent cx="4978378" cy="2788920"/>
+          <wp:inline distT="0" distB="0" distL="0" distR="0" wp14:anchorId="1D93257E" wp14:editId="361A4F0F">
+            <wp:extent cx="3505200" cy="1962401"/>
             <wp:effectExtent l="0" t="0" r="0" b="0"/>
-            <wp:docPr id="10" name="Imagen 10"/>
+            <wp:docPr id="9" name="Imagen 9"/>
             <wp:cNvGraphicFramePr>
               <a:graphicFrameLocks xmlns:a="http://schemas.openxmlformats.org/drawingml/2006/main" noChangeAspect="1"/>
             </wp:cNvGraphicFramePr>
@@ -10556,7 +10038,7 @@
                   <pic:spPr>
                     <a:xfrm>
                       <a:off x="0" y="0"/>
-                      <a:ext cx="4986126" cy="2793260"/>
+                      <a:ext cx="3513650" cy="1967132"/>
                     </a:xfrm>
                     <a:prstGeom prst="rect">
                       <a:avLst/>
@@ -10572,541 +10054,156 @@
     <w:p>
       <w:pPr>
         <w:pStyle w:val="Descripcin"/>
-        <w:jc w:val="center"/>
       </w:pPr>
       <w:r>
         <w:t xml:space="preserve">Ilustración </w:t>
       </w:r>
-      <w:r>
-        <w:fldChar w:fldCharType="begin"/>
-      </w:r>
-      <w:r>
-        <w:instrText xml:space="preserve"> SEQ Ilustración \* ARABIC </w:instrText>
-      </w:r>
-      <w:r>
-        <w:fldChar w:fldCharType="separate"/>
-      </w:r>
-      <w:r>
-        <w:rPr>
-          <w:noProof/>
-        </w:rPr>
-        <w:t>8</w:t>
-      </w:r>
-      <w:r>
-        <w:rPr>
-          <w:noProof/>
-        </w:rPr>
-        <w:fldChar w:fldCharType="end"/>
-      </w:r>
-      <w:r>
-        <w:t xml:space="preserve">: Distintas regiones que tiene en cuenta </w:t>
-      </w:r>
-      <w:proofErr w:type="spellStart"/>
-      <w:r>
-        <w:t>Cinemachine</w:t>
-      </w:r>
-      <w:proofErr w:type="spellEnd"/>
-      <w:r>
-        <w:t xml:space="preserve"> virtual camera.</w:t>
-      </w:r>
-    </w:p>
-    <w:p>
-      <w:pPr>
-        <w:pStyle w:val="UBUcuerpoTrabajo"/>
-      </w:pPr>
-    </w:p>
-    <w:p>
-      <w:pPr>
-        <w:pStyle w:val="UBUcuerpoTrabajo"/>
-      </w:pPr>
-      <w:r>
-        <w:t xml:space="preserve">A grandes rasgos </w:t>
-      </w:r>
-      <w:proofErr w:type="spellStart"/>
-      <w:r>
-        <w:t>Cinemachine</w:t>
-      </w:r>
-      <w:proofErr w:type="spellEnd"/>
-      <w:r>
-        <w:t xml:space="preserve"> virtual camera tiene en cuenta 4 cosas:</w:t>
-      </w:r>
-    </w:p>
-    <w:p>
-      <w:pPr>
-        <w:pStyle w:val="UBUcuerpoTrabajo"/>
-        <w:numPr>
-          <w:ilvl w:val="0"/>
-          <w:numId w:val="6"/>
-        </w:numPr>
-      </w:pPr>
-      <w:r>
-        <w:t>El objetivo a seguir (punto amarillo).</w:t>
-      </w:r>
-    </w:p>
-    <w:p>
-      <w:pPr>
-        <w:pStyle w:val="UBUcuerpoTrabajo"/>
-        <w:numPr>
-          <w:ilvl w:val="0"/>
-          <w:numId w:val="6"/>
-        </w:numPr>
-      </w:pPr>
-      <w:r>
-        <w:t xml:space="preserve">La </w:t>
-      </w:r>
-      <w:proofErr w:type="spellStart"/>
-      <w:r>
-        <w:t>death</w:t>
-      </w:r>
-      <w:proofErr w:type="spellEnd"/>
+      <w:fldSimple w:instr=" SEQ Ilustración \* ARABIC ">
+        <w:r>
+          <w:rPr>
+            <w:noProof/>
+          </w:rPr>
+          <w:t>8</w:t>
+        </w:r>
+      </w:fldSimple>
+      <w:r>
+        <w:t xml:space="preserve">: Visión de la escena </w:t>
+      </w:r>
+      <w:proofErr w:type="spellStart"/>
+      <w:r>
+        <w:t>PruebaPlayerScene</w:t>
+      </w:r>
+      <w:proofErr w:type="spellEnd"/>
+      <w:r>
+        <w:t xml:space="preserve"> desde la cámara.</w:t>
+      </w:r>
+    </w:p>
+    <w:p>
+      <w:pPr>
+        <w:rPr>
+          <w:lang w:eastAsia="zh-CN" w:bidi="hi-IN"/>
+        </w:rPr>
+      </w:pPr>
+    </w:p>
+    <w:p>
+      <w:pPr>
+        <w:pStyle w:val="UBUcuerpoTrabajo"/>
+      </w:pPr>
+      <w:r>
+        <w:rPr>
+          <w:b/>
+          <w:bCs/>
+        </w:rPr>
+        <w:t xml:space="preserve">Obstáculos </w:t>
+      </w:r>
+      <w:r>
+        <w:rPr>
+          <w:b/>
+          <w:bCs/>
+        </w:rPr>
+        <w:t>que siguen patrones</w:t>
+      </w:r>
+      <w:r>
+        <w:rPr>
+          <w:b/>
+          <w:bCs/>
+        </w:rPr>
+        <w:t>:</w:t>
+      </w:r>
+      <w:r>
+        <w:t xml:space="preserve"> Con los obstáculos </w:t>
+      </w:r>
+      <w:r>
+        <w:t>que siguen patrones</w:t>
+      </w:r>
+      <w:r>
+        <w:t xml:space="preserve"> el problema evidente reside en que al salir del cámara el jugador no tiene conocimiento de por </w:t>
+      </w:r>
+      <w:r>
+        <w:t>dónde</w:t>
+      </w:r>
+      <w:r>
+        <w:t xml:space="preserve"> va a volver a entrar </w:t>
+      </w:r>
+      <w:r>
+        <w:t>en cámara</w:t>
+      </w:r>
+      <w:r>
+        <w:t>.</w:t>
+      </w:r>
+      <w:r>
+        <w:t xml:space="preserve"> Aquí el problema reside en como decidir si intentar incluir el obstáculo en la cámara o no.</w:t>
+      </w:r>
+    </w:p>
+    <w:p>
+      <w:pPr>
+        <w:pStyle w:val="UBUcuerpoTrabajo"/>
+      </w:pPr>
+      <w:r>
+        <w:t xml:space="preserve">La posición del obstáculo </w:t>
+      </w:r>
+      <w:r>
+        <w:t>que sigue un patrón</w:t>
+      </w:r>
       <w:r>
         <w:t xml:space="preserve"> </w:t>
       </w:r>
-      <w:proofErr w:type="spellStart"/>
-      <w:r>
-        <w:t>zone</w:t>
-      </w:r>
-      <w:proofErr w:type="spellEnd"/>
-      <w:r>
-        <w:t xml:space="preserve"> (zona sin colorear).</w:t>
-      </w:r>
-    </w:p>
-    <w:p>
-      <w:pPr>
-        <w:pStyle w:val="UBUcuerpoTrabajo"/>
-        <w:numPr>
-          <w:ilvl w:val="0"/>
-          <w:numId w:val="6"/>
-        </w:numPr>
-      </w:pPr>
-      <w:r>
-        <w:t xml:space="preserve">La </w:t>
-      </w:r>
-      <w:proofErr w:type="spellStart"/>
-      <w:r>
-        <w:t>soft</w:t>
-      </w:r>
-      <w:proofErr w:type="spellEnd"/>
+      <w:r>
+        <w:t>está</w:t>
+      </w:r>
       <w:r>
         <w:t xml:space="preserve"> </w:t>
       </w:r>
-      <w:proofErr w:type="spellStart"/>
-      <w:r>
-        <w:t>zone</w:t>
-      </w:r>
-      <w:proofErr w:type="spellEnd"/>
-      <w:r>
-        <w:t xml:space="preserve"> (zona azul).</w:t>
-      </w:r>
-    </w:p>
-    <w:p>
-      <w:pPr>
-        <w:pStyle w:val="UBUcuerpoTrabajo"/>
-        <w:numPr>
-          <w:ilvl w:val="0"/>
-          <w:numId w:val="6"/>
-        </w:numPr>
-      </w:pPr>
-      <w:r>
-        <w:t xml:space="preserve">La </w:t>
-      </w:r>
-      <w:proofErr w:type="spellStart"/>
-      <w:r>
-        <w:t>hard</w:t>
-      </w:r>
-      <w:proofErr w:type="spellEnd"/>
-      <w:r>
-        <w:t xml:space="preserve"> </w:t>
-      </w:r>
-      <w:proofErr w:type="spellStart"/>
-      <w:r>
-        <w:t>zone</w:t>
-      </w:r>
-      <w:proofErr w:type="spellEnd"/>
-      <w:r>
-        <w:t xml:space="preserve"> (zona roja).</w:t>
-      </w:r>
-    </w:p>
-    <w:p>
-      <w:pPr>
-        <w:pStyle w:val="UBUcuerpoTrabajo"/>
-      </w:pPr>
-      <w:r>
-        <w:t xml:space="preserve">El objetivo a seguir es el objetivo principal mencionado en la introducción. El objetivo principal es el objeto que se ha de mostrar en todo momento en cámara y que la </w:t>
-      </w:r>
-      <w:proofErr w:type="spellStart"/>
-      <w:r>
-        <w:t>Cinemachine</w:t>
-      </w:r>
-      <w:proofErr w:type="spellEnd"/>
-      <w:r>
-        <w:t xml:space="preserve"> virtual camera se encargará de mostrar por cámara siempre.</w:t>
-      </w:r>
-    </w:p>
-    <w:p>
-      <w:pPr>
-        <w:pStyle w:val="UBUcuerpoTrabajo"/>
-      </w:pPr>
-      <w:r>
-        <w:t xml:space="preserve">La </w:t>
-      </w:r>
-      <w:proofErr w:type="spellStart"/>
-      <w:r>
-        <w:t>death</w:t>
-      </w:r>
-      <w:proofErr w:type="spellEnd"/>
-      <w:r>
-        <w:t xml:space="preserve"> </w:t>
-      </w:r>
-      <w:proofErr w:type="spellStart"/>
-      <w:r>
-        <w:t>zone</w:t>
-      </w:r>
-      <w:proofErr w:type="spellEnd"/>
-      <w:r>
-        <w:t xml:space="preserve"> es la zona por la que se podrá mover el objetivo principal sin que la cámara se mueva. En cuanto el objetivo principal salga de la </w:t>
-      </w:r>
-      <w:proofErr w:type="spellStart"/>
-      <w:r>
-        <w:t>death</w:t>
-      </w:r>
-      <w:proofErr w:type="spellEnd"/>
-      <w:r>
-        <w:t xml:space="preserve"> </w:t>
-      </w:r>
-      <w:proofErr w:type="spellStart"/>
-      <w:r>
-        <w:t>zone</w:t>
-      </w:r>
-      <w:proofErr w:type="spellEnd"/>
-      <w:r>
-        <w:t xml:space="preserve"> la cámara se empezará a mover. El objetivo principal no es el objeto entero que se</w:t>
-      </w:r>
-      <w:r>
-        <w:t xml:space="preserve"> establece como objeto a seguir, sino el vector que representa su posición (se puede obtener mediante </w:t>
-      </w:r>
-      <w:proofErr w:type="spellStart"/>
-      <w:r>
-        <w:t>gameobject.transform.position</w:t>
-      </w:r>
-      <w:proofErr w:type="spellEnd"/>
-      <w:r>
-        <w:t xml:space="preserve">), de manera que los </w:t>
-      </w:r>
-      <w:r>
-        <w:t>límites</w:t>
-      </w:r>
-      <w:r>
-        <w:t xml:space="preserve"> del objeto pueden sí salirse de la </w:t>
-      </w:r>
-      <w:proofErr w:type="spellStart"/>
-      <w:r>
-        <w:t>death</w:t>
-      </w:r>
-      <w:proofErr w:type="spellEnd"/>
-      <w:r>
-        <w:t xml:space="preserve"> </w:t>
-      </w:r>
-      <w:proofErr w:type="spellStart"/>
-      <w:r>
-        <w:t>zone</w:t>
-      </w:r>
-      <w:proofErr w:type="spellEnd"/>
-      <w:r>
-        <w:t xml:space="preserve"> sin compromiso, pero solo mientras su posición que permanezca dentro </w:t>
-      </w:r>
-      <w:r>
-        <w:lastRenderedPageBreak/>
-        <w:t xml:space="preserve">de la </w:t>
-      </w:r>
-      <w:proofErr w:type="spellStart"/>
-      <w:r>
-        <w:t>death</w:t>
-      </w:r>
-      <w:proofErr w:type="spellEnd"/>
-      <w:r>
-        <w:t xml:space="preserve"> </w:t>
-      </w:r>
-      <w:proofErr w:type="spellStart"/>
-      <w:r>
-        <w:t>zone</w:t>
-      </w:r>
-      <w:proofErr w:type="spellEnd"/>
-      <w:r>
-        <w:t xml:space="preserve">. Esto será así también para la </w:t>
-      </w:r>
-      <w:proofErr w:type="spellStart"/>
-      <w:r>
-        <w:t>soft</w:t>
-      </w:r>
-      <w:proofErr w:type="spellEnd"/>
-      <w:r>
-        <w:t xml:space="preserve"> </w:t>
-      </w:r>
-      <w:proofErr w:type="spellStart"/>
-      <w:r>
-        <w:t>zone</w:t>
-      </w:r>
-      <w:proofErr w:type="spellEnd"/>
-      <w:r>
-        <w:t xml:space="preserve"> y la </w:t>
-      </w:r>
-      <w:proofErr w:type="spellStart"/>
-      <w:r>
-        <w:t>hard</w:t>
-      </w:r>
-      <w:proofErr w:type="spellEnd"/>
-      <w:r>
-        <w:t xml:space="preserve"> </w:t>
-      </w:r>
-      <w:proofErr w:type="spellStart"/>
-      <w:r>
-        <w:t>zone</w:t>
-      </w:r>
-      <w:proofErr w:type="spellEnd"/>
-      <w:r>
-        <w:t>.</w:t>
-      </w:r>
-    </w:p>
-    <w:p>
-      <w:pPr>
-        <w:pStyle w:val="UBUcuerpoTrabajo"/>
-      </w:pPr>
-      <w:r>
-        <w:t xml:space="preserve">Una vez el objetivo principal entre en la </w:t>
-      </w:r>
-      <w:proofErr w:type="spellStart"/>
-      <w:r>
-        <w:t>soft</w:t>
-      </w:r>
-      <w:proofErr w:type="spellEnd"/>
-      <w:r>
-        <w:t xml:space="preserve"> </w:t>
-      </w:r>
-      <w:proofErr w:type="spellStart"/>
-      <w:r>
-        <w:t>zone</w:t>
-      </w:r>
-      <w:proofErr w:type="spellEnd"/>
-      <w:r>
-        <w:t xml:space="preserve">, la cámara comenzará a moverse hacia el objetivo principal hasta volver a meterlo en la </w:t>
-      </w:r>
-      <w:proofErr w:type="spellStart"/>
-      <w:r>
-        <w:t>death</w:t>
-      </w:r>
-      <w:proofErr w:type="spellEnd"/>
-      <w:r>
-        <w:t xml:space="preserve"> </w:t>
-      </w:r>
-      <w:proofErr w:type="spellStart"/>
-      <w:r>
-        <w:t>zone</w:t>
-      </w:r>
-      <w:proofErr w:type="spellEnd"/>
-      <w:r>
-        <w:t>. La velocidad con la que la cámara persigue al objetivo principal depende de la distancia a la que este se encuentre (cuanto más lejos del centro de la cámara el objetivo principal</w:t>
-      </w:r>
-      <w:r>
-        <w:t>,</w:t>
-      </w:r>
-      <w:r>
-        <w:t xml:space="preserve"> mayor será la velocidad de la cámara</w:t>
-      </w:r>
-      <w:r>
-        <w:t>)</w:t>
-      </w:r>
-      <w:r>
-        <w:t>.</w:t>
-      </w:r>
-      <w:r>
-        <w:t xml:space="preserve"> El objetivo principal puede moverse por la </w:t>
-      </w:r>
-      <w:proofErr w:type="spellStart"/>
-      <w:r>
-        <w:t>soft</w:t>
-      </w:r>
-      <w:proofErr w:type="spellEnd"/>
-      <w:r>
-        <w:t xml:space="preserve"> </w:t>
-      </w:r>
-      <w:proofErr w:type="spellStart"/>
-      <w:r>
-        <w:t>zone</w:t>
-      </w:r>
-      <w:proofErr w:type="spellEnd"/>
-      <w:r>
-        <w:t xml:space="preserve"> sin que la cámara lo alcance mientras la cámara no tenga la velocidad necesaria para</w:t>
-      </w:r>
-      <w:r>
-        <w:t xml:space="preserve"> devolverlo a la </w:t>
-      </w:r>
-      <w:proofErr w:type="spellStart"/>
-      <w:r>
-        <w:t>death</w:t>
-      </w:r>
-      <w:proofErr w:type="spellEnd"/>
-      <w:r>
-        <w:t xml:space="preserve"> </w:t>
-      </w:r>
-      <w:proofErr w:type="spellStart"/>
-      <w:r>
-        <w:t>zone</w:t>
-      </w:r>
-      <w:proofErr w:type="spellEnd"/>
-      <w:r>
-        <w:t>.</w:t>
-      </w:r>
-    </w:p>
-    <w:p>
-      <w:pPr>
-        <w:pStyle w:val="UBUcuerpoTrabajo"/>
-      </w:pPr>
-      <w:r>
-        <w:t xml:space="preserve">La </w:t>
-      </w:r>
-      <w:proofErr w:type="spellStart"/>
-      <w:r>
-        <w:t>hard</w:t>
-      </w:r>
-      <w:proofErr w:type="spellEnd"/>
-      <w:r>
-        <w:t xml:space="preserve"> </w:t>
-      </w:r>
-      <w:proofErr w:type="spellStart"/>
-      <w:r>
-        <w:t>zone</w:t>
-      </w:r>
-      <w:proofErr w:type="spellEnd"/>
-      <w:r>
-        <w:t xml:space="preserve"> es una zona por la que el objetivo principal no podrá desplazarse. En cuanto este alcance </w:t>
-      </w:r>
-      <w:r>
-        <w:t xml:space="preserve">la </w:t>
-      </w:r>
-      <w:proofErr w:type="spellStart"/>
-      <w:r>
-        <w:t>hardzone</w:t>
-      </w:r>
-      <w:proofErr w:type="spellEnd"/>
-      <w:r>
-        <w:t xml:space="preserve">, la cámara para devolver a la </w:t>
-      </w:r>
-      <w:proofErr w:type="spellStart"/>
-      <w:r>
-        <w:t>soft</w:t>
-      </w:r>
-      <w:proofErr w:type="spellEnd"/>
-      <w:r>
-        <w:t xml:space="preserve"> </w:t>
-      </w:r>
-      <w:proofErr w:type="spellStart"/>
-      <w:r>
-        <w:t>zone</w:t>
-      </w:r>
-      <w:proofErr w:type="spellEnd"/>
-      <w:r>
-        <w:t xml:space="preserve"> al objetivo principal.</w:t>
-      </w:r>
-      <w:r>
-        <w:t xml:space="preserve"> En realidad lo que hace la cámara es cambiar su posición a una en la que se encuentre el objetivo principal de la manera lo más consistente posible. Sinceramente, la </w:t>
-      </w:r>
-      <w:proofErr w:type="spellStart"/>
-      <w:r>
-        <w:t>Cinemachine</w:t>
-      </w:r>
-      <w:proofErr w:type="spellEnd"/>
-      <w:r>
-        <w:t xml:space="preserve"> virtual camera es bastante consistente a la hora de cambiar su posición a otra. Sin embargo, esta es la causa de uno de los dos problemas con los portales. Al cambiar la posición del objetivo principal a una que </w:t>
-      </w:r>
-      <w:r>
-        <w:t>está</w:t>
-      </w:r>
-      <w:r>
-        <w:t xml:space="preserve"> en la </w:t>
-      </w:r>
-      <w:proofErr w:type="spellStart"/>
-      <w:r>
-        <w:t>hard</w:t>
-      </w:r>
-      <w:proofErr w:type="spellEnd"/>
-      <w:r>
-        <w:t xml:space="preserve"> </w:t>
-      </w:r>
-      <w:proofErr w:type="spellStart"/>
-      <w:r>
-        <w:t>zone</w:t>
-      </w:r>
-      <w:proofErr w:type="spellEnd"/>
-      <w:r>
-        <w:t xml:space="preserve">, la cámara se mueve de una posición a otra sin hacer el recorrido </w:t>
-      </w:r>
-      <w:r>
-        <w:t>que lleva de la posición anterior a la nueva, desorientando al jugador y haciendo que no sepa de donde ha venido.</w:t>
-      </w:r>
-    </w:p>
-    <w:p>
-      <w:pPr>
-        <w:pStyle w:val="UBUcuerpoTrabajo"/>
-      </w:pPr>
-    </w:p>
-    <w:p>
-      <w:pPr>
-        <w:pStyle w:val="UBUcuerpoTrabajo"/>
-      </w:pPr>
-      <w:r>
-        <w:t xml:space="preserve">Un sistema de gestión de cámara ideal sería uno que no posea </w:t>
-      </w:r>
-      <w:proofErr w:type="spellStart"/>
-      <w:r>
-        <w:t>hard</w:t>
-      </w:r>
-      <w:proofErr w:type="spellEnd"/>
-      <w:r>
-        <w:t xml:space="preserve"> </w:t>
-      </w:r>
-      <w:proofErr w:type="spellStart"/>
-      <w:r>
-        <w:t>zone</w:t>
-      </w:r>
-      <w:proofErr w:type="spellEnd"/>
-      <w:r>
-        <w:t xml:space="preserve">, solo </w:t>
-      </w:r>
-      <w:proofErr w:type="spellStart"/>
-      <w:r>
-        <w:t>soft</w:t>
-      </w:r>
-      <w:proofErr w:type="spellEnd"/>
-      <w:r>
-        <w:t xml:space="preserve"> </w:t>
-      </w:r>
-      <w:proofErr w:type="spellStart"/>
-      <w:r>
-        <w:t>zone</w:t>
-      </w:r>
-      <w:proofErr w:type="spellEnd"/>
-      <w:r>
-        <w:t xml:space="preserve"> y </w:t>
-      </w:r>
-      <w:proofErr w:type="spellStart"/>
-      <w:r>
-        <w:t>death</w:t>
-      </w:r>
-      <w:proofErr w:type="spellEnd"/>
-      <w:r>
-        <w:t xml:space="preserve"> </w:t>
-      </w:r>
-      <w:proofErr w:type="spellStart"/>
-      <w:r>
-        <w:t>zone</w:t>
-      </w:r>
-      <w:proofErr w:type="spellEnd"/>
-      <w:r>
-        <w:t>, de manera que al atravesar un portal la cámara también realice el recorrido de un portal a otro.</w:t>
-      </w:r>
-      <w:r>
-        <w:t xml:space="preserve"> A malas, este problema se puede solucionar haciendo que los portales no teletransporten al jugador de un punto a otro sino que simplemente lo muevan muy rápido. Esta puede ser una medida que se tome si no se logra aplicar el sistema gestor de cámaras deseado.</w:t>
+      <w:r>
+        <w:t>determinada</w:t>
+      </w:r>
+      <w:r>
+        <w:t xml:space="preserve"> por el patrón de movimiento que sigue</w:t>
+      </w:r>
+      <w:r>
+        <w:t xml:space="preserve"> y este puede ser muy variado y recorrer un gran espacio del nivel, haciendo un difícil deducir si la cámara debe centrarse en incluir el obstáculo en la cámara o no.</w:t>
+      </w:r>
+    </w:p>
+    <w:p>
+      <w:pPr>
+        <w:pStyle w:val="UBUcuerpoTrabajo"/>
+      </w:pPr>
+    </w:p>
+    <w:p>
+      <w:pPr>
+        <w:pStyle w:val="UBUcuerpoTrabajo"/>
+      </w:pPr>
+      <w:r>
+        <w:rPr>
+          <w:b/>
+          <w:bCs/>
+        </w:rPr>
+        <w:t>Obstáculos móviles:</w:t>
+      </w:r>
+      <w:r>
+        <w:t xml:space="preserve"> Estos son los obstáculos más problemáticos (sobre todo los obstáculos móviles veloces) pues van de un extremo al otro de la cámara</w:t>
+      </w:r>
+      <w:r>
+        <w:t xml:space="preserve"> y no hay forma de saber </w:t>
+      </w:r>
+      <w:r>
+        <w:t>cuándo</w:t>
+      </w:r>
+      <w:r>
+        <w:t xml:space="preserve"> hay un obstáculo y cuando no. Hay herramientas que pueden facilitar saber si uno de esos obstáculos se acercan o no al jugador como, por ejemplo, utilizar sonidos que identifiquen si hay un obstáculo móvil o no y jugar con el volumen de este sonido para que el jugador pueda intuir la distancia a la que se encuentra. Es cierto que estas medidas son más eficaces que un buen sistema gestor de cámaras. Pero uno de los objetivos del sistema gestor de cámaras es no resultar tan inconveniente como para que resulte imposible esquivar los obstáculos móviles.</w:t>
+      </w:r>
+    </w:p>
+    <w:p>
+      <w:pPr>
+        <w:pStyle w:val="UBUcuerpoTrabajo"/>
+      </w:pPr>
+    </w:p>
+    <w:p>
+      <w:pPr>
+        <w:pStyle w:val="UBUcuerpoTrabajo"/>
+      </w:pPr>
+      <w:r>
+        <w:t>Lo más probable es que este problema se solucione con que la cámara sea de un tamaño lo suficientemente grande como para ofrecer suficiente tiempo de respuesta permitiendo esquivar los obstáculos. Pero en caso de no ser suficiente igual es necesario hacer algún cambio sobre el sistema de gestión de cámaras para solucionar este posible problema.</w:t>
       </w:r>
     </w:p>
     <w:p>
@@ -11134,7 +10231,9 @@
           <w:lang w:eastAsia="zh-CN" w:bidi="hi-IN"/>
         </w:rPr>
       </w:pPr>
-      <w:bookmarkStart w:id="31" w:name="_Toc70445119"/>
+      <w:bookmarkStart w:id="29" w:name="_Sistema_de_gestión"/>
+      <w:bookmarkStart w:id="30" w:name="_Toc70445118"/>
+      <w:bookmarkEnd w:id="29"/>
       <w:r>
         <w:rPr>
           <w:rFonts w:ascii="Liberation Sans" w:eastAsia="Droid Sans" w:hAnsi="Liberation Sans" w:cs="Lohit Hindi"/>
@@ -11146,41 +10245,234 @@
           <w:szCs w:val="28"/>
           <w:lang w:eastAsia="zh-CN" w:bidi="hi-IN"/>
         </w:rPr>
-        <w:t>Sistema de gestión de cámaras final</w:t>
-      </w:r>
-      <w:bookmarkEnd w:id="31"/>
-    </w:p>
-    <w:p>
-      <w:pPr>
-        <w:pStyle w:val="UBUcuerpoTrabajo"/>
-      </w:pPr>
-      <w:r>
-        <w:t xml:space="preserve">El sistema de gestión de cámara que traía por defecto la plantilla de </w:t>
-      </w:r>
-      <w:proofErr w:type="spellStart"/>
-      <w:r>
-        <w:t>Platformer</w:t>
-      </w:r>
-      <w:proofErr w:type="spellEnd"/>
+        <w:t>Sistema de gestión de cámaras que se va a utilizar</w:t>
+      </w:r>
+      <w:bookmarkEnd w:id="30"/>
+    </w:p>
+    <w:p>
+      <w:pPr>
+        <w:pStyle w:val="UBUcuerpoTrabajo"/>
+      </w:pPr>
+      <w:r>
+        <w:t>La cámara va a constar de dos elementos: el controlador de la cámara y el objetivo de la cámara. El controlador de la cámara se encargará de mover la cámara a donde el objetivo de la cámara se encuentre. El objetivo de la cámara se encargará de hacer los cálculos necesarios para decirle a la cámara donde debe apuntar.</w:t>
+      </w:r>
       <w:r>
         <w:t xml:space="preserve"> </w:t>
       </w:r>
+    </w:p>
+    <w:p>
+      <w:pPr>
+        <w:pStyle w:val="UBUcuerpoTrabajo"/>
+      </w:pPr>
+      <w:r>
+        <w:t>El controlador de la cámara es muy sencillo, pues solo es poner la posición en la misma posición que el objetivo. Lo interesante es el objetivo de la cámara, pues se van a tener en cuenta varias cosas para decidir donde se va a posicionar.</w:t>
+      </w:r>
+      <w:r>
+        <w:t xml:space="preserve"> La cámara, explicado brevemente, va a funcionar siguiendo el movimiento del jugador.</w:t>
+      </w:r>
+    </w:p>
+    <w:p>
+      <w:pPr>
+        <w:pStyle w:val="UBUcuerpoTrabajo"/>
+      </w:pPr>
+      <w:r>
+        <w:lastRenderedPageBreak/>
+        <w:t xml:space="preserve">Inicialmente se </w:t>
+      </w:r>
+      <w:r>
+        <w:t>planeó</w:t>
+      </w:r>
+      <w:r>
+        <w:t xml:space="preserve"> crear scripts que se encargasen de la gestión de las cámaras, pero resulta que existe un paquete para Unity que es el paquete “</w:t>
+      </w:r>
+      <w:proofErr w:type="spellStart"/>
+      <w:r>
+        <w:t>Cinemachine</w:t>
+      </w:r>
+      <w:proofErr w:type="spellEnd"/>
+      <w:r>
+        <w:t>”(2)</w:t>
+      </w:r>
+      <w:r>
+        <w:t xml:space="preserve">. Este paquete lo utiliza </w:t>
+      </w:r>
+      <w:proofErr w:type="spellStart"/>
+      <w:r>
+        <w:t>Plataformer</w:t>
+      </w:r>
+      <w:proofErr w:type="spellEnd"/>
+      <w:r>
+        <w:t xml:space="preserve"> </w:t>
+      </w:r>
       <w:proofErr w:type="spellStart"/>
       <w:r>
         <w:t>Microgame</w:t>
       </w:r>
       <w:proofErr w:type="spellEnd"/>
       <w:r>
-        <w:t xml:space="preserve"> es la siguiente:</w:t>
-      </w:r>
-    </w:p>
-    <w:p>
-      <w:pPr>
-        <w:pStyle w:val="UBUcuerpoTrabajo"/>
-      </w:pPr>
-    </w:p>
-    <w:p>
-      <w:pPr>
+        <w:t xml:space="preserve"> y se</w:t>
+      </w:r>
+      <w:r>
+        <w:t xml:space="preserve"> ha</w:t>
+      </w:r>
+      <w:r>
+        <w:t xml:space="preserve"> obtenido conocimiento de él gracias a esta plantilla</w:t>
+      </w:r>
+      <w:r>
+        <w:t xml:space="preserve">, que hace uso de una </w:t>
+      </w:r>
+      <w:proofErr w:type="spellStart"/>
+      <w:r>
+        <w:rPr>
+          <w:i/>
+          <w:iCs/>
+        </w:rPr>
+        <w:t>Cinemachine</w:t>
+      </w:r>
+      <w:proofErr w:type="spellEnd"/>
+      <w:r>
+        <w:rPr>
+          <w:i/>
+          <w:iCs/>
+        </w:rPr>
+        <w:t xml:space="preserve"> virtual camera</w:t>
+      </w:r>
+      <w:r>
+        <w:t xml:space="preserve">. Teniendo en cuenta el tiempo que llevaría diseñar y desarrollar un sistema de gestión de cámaras a mano y la completitud y personalización de cámaras que ofrece este paquete se ha decidido hacer uso de </w:t>
+      </w:r>
+      <w:r>
+        <w:t>é</w:t>
+      </w:r>
+      <w:r>
+        <w:t>l y adecuar el movimiento de la cámara al juego utilizando este paquete.</w:t>
+      </w:r>
+    </w:p>
+    <w:p>
+      <w:pPr>
+        <w:pStyle w:val="UBUcuerpoTrabajo"/>
+      </w:pPr>
+    </w:p>
+    <w:p>
+      <w:pPr>
+        <w:pStyle w:val="UBUcuerpoTrabajo"/>
+      </w:pPr>
+      <w:r>
+        <w:t xml:space="preserve">Este paquete ofrece un objeto que se llama </w:t>
+      </w:r>
+      <w:proofErr w:type="spellStart"/>
+      <w:r>
+        <w:t>Cinemachine</w:t>
+      </w:r>
+      <w:proofErr w:type="spellEnd"/>
+      <w:r>
+        <w:t xml:space="preserve"> virtual camera</w:t>
+      </w:r>
+      <w:r>
+        <w:t xml:space="preserve">. Este objeto se aplica sobre un objeto de una escena añadiéndolo como un componente al </w:t>
+      </w:r>
+      <w:proofErr w:type="spellStart"/>
+      <w:r>
+        <w:t>GameObject</w:t>
+      </w:r>
+      <w:proofErr w:type="spellEnd"/>
+      <w:r>
+        <w:t xml:space="preserve"> asociado.</w:t>
+      </w:r>
+      <w:r>
+        <w:t xml:space="preserve"> Si le añades a una cámara el componente </w:t>
+      </w:r>
+      <w:proofErr w:type="spellStart"/>
+      <w:r>
+        <w:t>CinemachineBrain</w:t>
+      </w:r>
+      <w:proofErr w:type="spellEnd"/>
+      <w:r>
+        <w:t xml:space="preserve">, esta cámara será la que pasará a actuar como objetivo de la cámara y el objeto con el componente </w:t>
+      </w:r>
+      <w:proofErr w:type="spellStart"/>
+      <w:r>
+        <w:t>Cinemachine</w:t>
+      </w:r>
+      <w:proofErr w:type="spellEnd"/>
+      <w:r>
+        <w:t xml:space="preserve"> virtual camera se comportará como el controlador de la cámara con el componente </w:t>
+      </w:r>
+      <w:proofErr w:type="spellStart"/>
+      <w:r>
+        <w:t>CincemachineBrain</w:t>
+      </w:r>
+      <w:proofErr w:type="spellEnd"/>
+      <w:r>
+        <w:t>.</w:t>
+      </w:r>
+    </w:p>
+    <w:p>
+      <w:pPr>
+        <w:pStyle w:val="UBUcuerpoTrabajo"/>
+      </w:pPr>
+      <w:r>
+        <w:t xml:space="preserve">Una de las cosa que ofrece el objeto </w:t>
+      </w:r>
+      <w:proofErr w:type="spellStart"/>
+      <w:r>
+        <w:t>Cinemachine</w:t>
+      </w:r>
+      <w:proofErr w:type="spellEnd"/>
+      <w:r>
+        <w:t xml:space="preserve"> Virtual Camera es la capacidad de dividir el espacio que abarca la cámara en distintas regiones que afectaran de distinta forma al movimiento de la cámara. Los nombres que se le va a dar a estas zonas que se van a explicar a continuación son: la </w:t>
+      </w:r>
+      <w:proofErr w:type="spellStart"/>
+      <w:r>
+        <w:t>death</w:t>
+      </w:r>
+      <w:proofErr w:type="spellEnd"/>
+      <w:r>
+        <w:t xml:space="preserve"> </w:t>
+      </w:r>
+      <w:proofErr w:type="spellStart"/>
+      <w:r>
+        <w:t>zone</w:t>
+      </w:r>
+      <w:proofErr w:type="spellEnd"/>
+      <w:r>
+        <w:t xml:space="preserve">, la </w:t>
+      </w:r>
+      <w:proofErr w:type="spellStart"/>
+      <w:r>
+        <w:t>soft</w:t>
+      </w:r>
+      <w:proofErr w:type="spellEnd"/>
+      <w:r>
+        <w:t xml:space="preserve"> </w:t>
+      </w:r>
+      <w:proofErr w:type="spellStart"/>
+      <w:r>
+        <w:t>zone</w:t>
+      </w:r>
+      <w:proofErr w:type="spellEnd"/>
+      <w:r>
+        <w:t xml:space="preserve"> y la </w:t>
+      </w:r>
+      <w:proofErr w:type="spellStart"/>
+      <w:r>
+        <w:t>hard</w:t>
+      </w:r>
+      <w:proofErr w:type="spellEnd"/>
+      <w:r>
+        <w:t xml:space="preserve"> </w:t>
+      </w:r>
+      <w:proofErr w:type="spellStart"/>
+      <w:r>
+        <w:t>zone</w:t>
+      </w:r>
+      <w:proofErr w:type="spellEnd"/>
+      <w:r>
+        <w:t xml:space="preserve">. </w:t>
+      </w:r>
+    </w:p>
+    <w:p>
+      <w:pPr>
+        <w:pStyle w:val="UBUcuerpoTrabajo"/>
         <w:keepNext/>
         <w:jc w:val="center"/>
       </w:pPr>
@@ -11189,10 +10481,10 @@
           <w:noProof/>
         </w:rPr>
         <w:drawing>
-          <wp:inline distT="0" distB="0" distL="0" distR="0" wp14:anchorId="464034E4" wp14:editId="78D257FF">
-            <wp:extent cx="4472940" cy="2505247"/>
-            <wp:effectExtent l="0" t="0" r="3810" b="9525"/>
-            <wp:docPr id="13" name="Imagen 13"/>
+          <wp:inline distT="0" distB="0" distL="0" distR="0" wp14:anchorId="43EEC797" wp14:editId="3FF87ED5">
+            <wp:extent cx="4978378" cy="2788920"/>
+            <wp:effectExtent l="0" t="0" r="0" b="0"/>
+            <wp:docPr id="10" name="Imagen 10"/>
             <wp:cNvGraphicFramePr>
               <a:graphicFrameLocks xmlns:a="http://schemas.openxmlformats.org/drawingml/2006/main" noChangeAspect="1"/>
             </wp:cNvGraphicFramePr>
@@ -11212,7 +10504,7 @@
                   <pic:spPr>
                     <a:xfrm>
                       <a:off x="0" y="0"/>
-                      <a:ext cx="4491874" cy="2515852"/>
+                      <a:ext cx="4986126" cy="2793260"/>
                     </a:xfrm>
                     <a:prstGeom prst="rect">
                       <a:avLst/>
@@ -11228,33 +10520,577 @@
     <w:p>
       <w:pPr>
         <w:pStyle w:val="Descripcin"/>
+        <w:jc w:val="center"/>
       </w:pPr>
       <w:r>
         <w:t xml:space="preserve">Ilustración </w:t>
       </w:r>
-      <w:r>
-        <w:fldChar w:fldCharType="begin"/>
-      </w:r>
-      <w:r>
-        <w:instrText xml:space="preserve"> SEQ Ilustración \* ARABIC </w:instrText>
-      </w:r>
-      <w:r>
-        <w:fldChar w:fldCharType="separate"/>
-      </w:r>
-      <w:r>
-        <w:rPr>
-          <w:noProof/>
-        </w:rPr>
-        <w:t>9</w:t>
-      </w:r>
-      <w:r>
-        <w:rPr>
-          <w:noProof/>
-        </w:rPr>
-        <w:fldChar w:fldCharType="end"/>
-      </w:r>
-      <w:r>
-        <w:t xml:space="preserve">: Sistema de gestión de cámaras de </w:t>
+      <w:fldSimple w:instr=" SEQ Ilustración \* ARABIC ">
+        <w:r>
+          <w:rPr>
+            <w:noProof/>
+          </w:rPr>
+          <w:t>9</w:t>
+        </w:r>
+      </w:fldSimple>
+      <w:r>
+        <w:t xml:space="preserve">: Distintas regiones que tiene en cuenta </w:t>
+      </w:r>
+      <w:proofErr w:type="spellStart"/>
+      <w:r>
+        <w:t>Cinemachine</w:t>
+      </w:r>
+      <w:proofErr w:type="spellEnd"/>
+      <w:r>
+        <w:t xml:space="preserve"> virtual camera.</w:t>
+      </w:r>
+    </w:p>
+    <w:p>
+      <w:pPr>
+        <w:pStyle w:val="UBUcuerpoTrabajo"/>
+      </w:pPr>
+    </w:p>
+    <w:p>
+      <w:pPr>
+        <w:pStyle w:val="UBUcuerpoTrabajo"/>
+      </w:pPr>
+      <w:r>
+        <w:t xml:space="preserve">A grandes rasgos </w:t>
+      </w:r>
+      <w:proofErr w:type="spellStart"/>
+      <w:r>
+        <w:t>Cinemachine</w:t>
+      </w:r>
+      <w:proofErr w:type="spellEnd"/>
+      <w:r>
+        <w:t xml:space="preserve"> virtual camera tiene en cuenta 4 cosas:</w:t>
+      </w:r>
+    </w:p>
+    <w:p>
+      <w:pPr>
+        <w:pStyle w:val="UBUcuerpoTrabajo"/>
+        <w:numPr>
+          <w:ilvl w:val="0"/>
+          <w:numId w:val="6"/>
+        </w:numPr>
+      </w:pPr>
+      <w:r>
+        <w:t>El objetivo a seguir (punto amarillo).</w:t>
+      </w:r>
+    </w:p>
+    <w:p>
+      <w:pPr>
+        <w:pStyle w:val="UBUcuerpoTrabajo"/>
+        <w:numPr>
+          <w:ilvl w:val="0"/>
+          <w:numId w:val="6"/>
+        </w:numPr>
+      </w:pPr>
+      <w:r>
+        <w:t xml:space="preserve">La </w:t>
+      </w:r>
+      <w:proofErr w:type="spellStart"/>
+      <w:r>
+        <w:t>death</w:t>
+      </w:r>
+      <w:proofErr w:type="spellEnd"/>
+      <w:r>
+        <w:t xml:space="preserve"> </w:t>
+      </w:r>
+      <w:proofErr w:type="spellStart"/>
+      <w:r>
+        <w:t>zone</w:t>
+      </w:r>
+      <w:proofErr w:type="spellEnd"/>
+      <w:r>
+        <w:t xml:space="preserve"> (zona sin colorear).</w:t>
+      </w:r>
+    </w:p>
+    <w:p>
+      <w:pPr>
+        <w:pStyle w:val="UBUcuerpoTrabajo"/>
+        <w:numPr>
+          <w:ilvl w:val="0"/>
+          <w:numId w:val="6"/>
+        </w:numPr>
+      </w:pPr>
+      <w:r>
+        <w:t xml:space="preserve">La </w:t>
+      </w:r>
+      <w:proofErr w:type="spellStart"/>
+      <w:r>
+        <w:t>soft</w:t>
+      </w:r>
+      <w:proofErr w:type="spellEnd"/>
+      <w:r>
+        <w:t xml:space="preserve"> </w:t>
+      </w:r>
+      <w:proofErr w:type="spellStart"/>
+      <w:r>
+        <w:t>zone</w:t>
+      </w:r>
+      <w:proofErr w:type="spellEnd"/>
+      <w:r>
+        <w:t xml:space="preserve"> (zona azul).</w:t>
+      </w:r>
+    </w:p>
+    <w:p>
+      <w:pPr>
+        <w:pStyle w:val="UBUcuerpoTrabajo"/>
+        <w:numPr>
+          <w:ilvl w:val="0"/>
+          <w:numId w:val="6"/>
+        </w:numPr>
+      </w:pPr>
+      <w:r>
+        <w:t xml:space="preserve">La </w:t>
+      </w:r>
+      <w:proofErr w:type="spellStart"/>
+      <w:r>
+        <w:t>hard</w:t>
+      </w:r>
+      <w:proofErr w:type="spellEnd"/>
+      <w:r>
+        <w:t xml:space="preserve"> </w:t>
+      </w:r>
+      <w:proofErr w:type="spellStart"/>
+      <w:r>
+        <w:t>zone</w:t>
+      </w:r>
+      <w:proofErr w:type="spellEnd"/>
+      <w:r>
+        <w:t xml:space="preserve"> (zona roja).</w:t>
+      </w:r>
+    </w:p>
+    <w:p>
+      <w:pPr>
+        <w:pStyle w:val="UBUcuerpoTrabajo"/>
+      </w:pPr>
+      <w:r>
+        <w:t xml:space="preserve">El objetivo a seguir es el objetivo principal mencionado en la introducción. El objetivo principal es el objeto que se ha de mostrar en todo momento en cámara y que la </w:t>
+      </w:r>
+      <w:proofErr w:type="spellStart"/>
+      <w:r>
+        <w:t>Cinemachine</w:t>
+      </w:r>
+      <w:proofErr w:type="spellEnd"/>
+      <w:r>
+        <w:t xml:space="preserve"> virtual camera se encargará de mostrar por cámara siempre.</w:t>
+      </w:r>
+    </w:p>
+    <w:p>
+      <w:pPr>
+        <w:pStyle w:val="UBUcuerpoTrabajo"/>
+      </w:pPr>
+      <w:r>
+        <w:t xml:space="preserve">La </w:t>
+      </w:r>
+      <w:proofErr w:type="spellStart"/>
+      <w:r>
+        <w:t>death</w:t>
+      </w:r>
+      <w:proofErr w:type="spellEnd"/>
+      <w:r>
+        <w:t xml:space="preserve"> </w:t>
+      </w:r>
+      <w:proofErr w:type="spellStart"/>
+      <w:r>
+        <w:t>zone</w:t>
+      </w:r>
+      <w:proofErr w:type="spellEnd"/>
+      <w:r>
+        <w:t xml:space="preserve"> es la zona por la que se podrá mover el objetivo principal sin que la cámara se mueva. En cuanto el objetivo principal salga de la </w:t>
+      </w:r>
+      <w:proofErr w:type="spellStart"/>
+      <w:r>
+        <w:t>death</w:t>
+      </w:r>
+      <w:proofErr w:type="spellEnd"/>
+      <w:r>
+        <w:t xml:space="preserve"> </w:t>
+      </w:r>
+      <w:proofErr w:type="spellStart"/>
+      <w:r>
+        <w:t>zone</w:t>
+      </w:r>
+      <w:proofErr w:type="spellEnd"/>
+      <w:r>
+        <w:t xml:space="preserve"> la cámara se empezará a mover. El objetivo principal no es el objeto entero que se</w:t>
+      </w:r>
+      <w:r>
+        <w:t xml:space="preserve"> establece como objeto a seguir, sino el vector que representa su posición (se puede obtener mediante </w:t>
+      </w:r>
+      <w:proofErr w:type="spellStart"/>
+      <w:r>
+        <w:t>gameobject.transform.position</w:t>
+      </w:r>
+      <w:proofErr w:type="spellEnd"/>
+      <w:r>
+        <w:t xml:space="preserve">), de manera que los </w:t>
+      </w:r>
+      <w:r>
+        <w:t>límites</w:t>
+      </w:r>
+      <w:r>
+        <w:t xml:space="preserve"> del objeto pueden sí salirse de la </w:t>
+      </w:r>
+      <w:proofErr w:type="spellStart"/>
+      <w:r>
+        <w:t>death</w:t>
+      </w:r>
+      <w:proofErr w:type="spellEnd"/>
+      <w:r>
+        <w:t xml:space="preserve"> </w:t>
+      </w:r>
+      <w:proofErr w:type="spellStart"/>
+      <w:r>
+        <w:t>zone</w:t>
+      </w:r>
+      <w:proofErr w:type="spellEnd"/>
+      <w:r>
+        <w:t xml:space="preserve"> sin compromiso, pero solo mientras su posición que permanezca dentro </w:t>
+      </w:r>
+      <w:r>
+        <w:lastRenderedPageBreak/>
+        <w:t xml:space="preserve">de la </w:t>
+      </w:r>
+      <w:proofErr w:type="spellStart"/>
+      <w:r>
+        <w:t>death</w:t>
+      </w:r>
+      <w:proofErr w:type="spellEnd"/>
+      <w:r>
+        <w:t xml:space="preserve"> </w:t>
+      </w:r>
+      <w:proofErr w:type="spellStart"/>
+      <w:r>
+        <w:t>zone</w:t>
+      </w:r>
+      <w:proofErr w:type="spellEnd"/>
+      <w:r>
+        <w:t xml:space="preserve">. Esto será así también para la </w:t>
+      </w:r>
+      <w:proofErr w:type="spellStart"/>
+      <w:r>
+        <w:t>soft</w:t>
+      </w:r>
+      <w:proofErr w:type="spellEnd"/>
+      <w:r>
+        <w:t xml:space="preserve"> </w:t>
+      </w:r>
+      <w:proofErr w:type="spellStart"/>
+      <w:r>
+        <w:t>zone</w:t>
+      </w:r>
+      <w:proofErr w:type="spellEnd"/>
+      <w:r>
+        <w:t xml:space="preserve"> y la </w:t>
+      </w:r>
+      <w:proofErr w:type="spellStart"/>
+      <w:r>
+        <w:t>hard</w:t>
+      </w:r>
+      <w:proofErr w:type="spellEnd"/>
+      <w:r>
+        <w:t xml:space="preserve"> </w:t>
+      </w:r>
+      <w:proofErr w:type="spellStart"/>
+      <w:r>
+        <w:t>zone</w:t>
+      </w:r>
+      <w:proofErr w:type="spellEnd"/>
+      <w:r>
+        <w:t>.</w:t>
+      </w:r>
+    </w:p>
+    <w:p>
+      <w:pPr>
+        <w:pStyle w:val="UBUcuerpoTrabajo"/>
+      </w:pPr>
+      <w:r>
+        <w:t xml:space="preserve">Una vez el objetivo principal entre en la </w:t>
+      </w:r>
+      <w:proofErr w:type="spellStart"/>
+      <w:r>
+        <w:t>soft</w:t>
+      </w:r>
+      <w:proofErr w:type="spellEnd"/>
+      <w:r>
+        <w:t xml:space="preserve"> </w:t>
+      </w:r>
+      <w:proofErr w:type="spellStart"/>
+      <w:r>
+        <w:t>zone</w:t>
+      </w:r>
+      <w:proofErr w:type="spellEnd"/>
+      <w:r>
+        <w:t xml:space="preserve">, la cámara comenzará a moverse hacia el objetivo principal hasta volver a meterlo en la </w:t>
+      </w:r>
+      <w:proofErr w:type="spellStart"/>
+      <w:r>
+        <w:t>death</w:t>
+      </w:r>
+      <w:proofErr w:type="spellEnd"/>
+      <w:r>
+        <w:t xml:space="preserve"> </w:t>
+      </w:r>
+      <w:proofErr w:type="spellStart"/>
+      <w:r>
+        <w:t>zone</w:t>
+      </w:r>
+      <w:proofErr w:type="spellEnd"/>
+      <w:r>
+        <w:t>. La velocidad con la que la cámara persigue al objetivo principal depende de la distancia a la que este se encuentre (cuanto más lejos del centro de la cámara el objetivo principal</w:t>
+      </w:r>
+      <w:r>
+        <w:t>,</w:t>
+      </w:r>
+      <w:r>
+        <w:t xml:space="preserve"> mayor será la velocidad de la cámara</w:t>
+      </w:r>
+      <w:r>
+        <w:t>)</w:t>
+      </w:r>
+      <w:r>
+        <w:t>.</w:t>
+      </w:r>
+      <w:r>
+        <w:t xml:space="preserve"> El objetivo principal puede moverse por la </w:t>
+      </w:r>
+      <w:proofErr w:type="spellStart"/>
+      <w:r>
+        <w:t>soft</w:t>
+      </w:r>
+      <w:proofErr w:type="spellEnd"/>
+      <w:r>
+        <w:t xml:space="preserve"> </w:t>
+      </w:r>
+      <w:proofErr w:type="spellStart"/>
+      <w:r>
+        <w:t>zone</w:t>
+      </w:r>
+      <w:proofErr w:type="spellEnd"/>
+      <w:r>
+        <w:t xml:space="preserve"> sin que la cámara lo alcance mientras la cámara no tenga la velocidad necesaria para</w:t>
+      </w:r>
+      <w:r>
+        <w:t xml:space="preserve"> devolverlo a la </w:t>
+      </w:r>
+      <w:proofErr w:type="spellStart"/>
+      <w:r>
+        <w:t>death</w:t>
+      </w:r>
+      <w:proofErr w:type="spellEnd"/>
+      <w:r>
+        <w:t xml:space="preserve"> </w:t>
+      </w:r>
+      <w:proofErr w:type="spellStart"/>
+      <w:r>
+        <w:t>zone</w:t>
+      </w:r>
+      <w:proofErr w:type="spellEnd"/>
+      <w:r>
+        <w:t>.</w:t>
+      </w:r>
+    </w:p>
+    <w:p>
+      <w:pPr>
+        <w:pStyle w:val="UBUcuerpoTrabajo"/>
+      </w:pPr>
+      <w:r>
+        <w:t xml:space="preserve">La </w:t>
+      </w:r>
+      <w:proofErr w:type="spellStart"/>
+      <w:r>
+        <w:t>hard</w:t>
+      </w:r>
+      <w:proofErr w:type="spellEnd"/>
+      <w:r>
+        <w:t xml:space="preserve"> </w:t>
+      </w:r>
+      <w:proofErr w:type="spellStart"/>
+      <w:r>
+        <w:t>zone</w:t>
+      </w:r>
+      <w:proofErr w:type="spellEnd"/>
+      <w:r>
+        <w:t xml:space="preserve"> es una zona por la que el objetivo principal no podrá desplazarse. En cuanto este alcance </w:t>
+      </w:r>
+      <w:r>
+        <w:t xml:space="preserve">la </w:t>
+      </w:r>
+      <w:proofErr w:type="spellStart"/>
+      <w:r>
+        <w:t>hardzone</w:t>
+      </w:r>
+      <w:proofErr w:type="spellEnd"/>
+      <w:r>
+        <w:t xml:space="preserve">, la cámara para devolver a la </w:t>
+      </w:r>
+      <w:proofErr w:type="spellStart"/>
+      <w:r>
+        <w:t>soft</w:t>
+      </w:r>
+      <w:proofErr w:type="spellEnd"/>
+      <w:r>
+        <w:t xml:space="preserve"> </w:t>
+      </w:r>
+      <w:proofErr w:type="spellStart"/>
+      <w:r>
+        <w:t>zone</w:t>
+      </w:r>
+      <w:proofErr w:type="spellEnd"/>
+      <w:r>
+        <w:t xml:space="preserve"> al objetivo principal.</w:t>
+      </w:r>
+      <w:r>
+        <w:t xml:space="preserve"> En realidad lo que hace la cámara es cambiar su posición a una en la que se encuentre el objetivo principal de la manera lo más consistente posible. Sinceramente, la </w:t>
+      </w:r>
+      <w:proofErr w:type="spellStart"/>
+      <w:r>
+        <w:t>Cinemachine</w:t>
+      </w:r>
+      <w:proofErr w:type="spellEnd"/>
+      <w:r>
+        <w:t xml:space="preserve"> virtual camera es bastante consistente a la hora de cambiar su posición a otra. Sin embargo, esta es la causa de uno de los dos problemas con los portales. Al cambiar la posición del objetivo principal a una que </w:t>
+      </w:r>
+      <w:r>
+        <w:t>está</w:t>
+      </w:r>
+      <w:r>
+        <w:t xml:space="preserve"> en la </w:t>
+      </w:r>
+      <w:proofErr w:type="spellStart"/>
+      <w:r>
+        <w:t>hard</w:t>
+      </w:r>
+      <w:proofErr w:type="spellEnd"/>
+      <w:r>
+        <w:t xml:space="preserve"> </w:t>
+      </w:r>
+      <w:proofErr w:type="spellStart"/>
+      <w:r>
+        <w:t>zone</w:t>
+      </w:r>
+      <w:proofErr w:type="spellEnd"/>
+      <w:r>
+        <w:t xml:space="preserve">, la cámara se mueve de una posición a otra sin hacer el recorrido </w:t>
+      </w:r>
+      <w:r>
+        <w:t>que lleva de la posición anterior a la nueva, desorientando al jugador y haciendo que no sepa de donde ha venido.</w:t>
+      </w:r>
+    </w:p>
+    <w:p>
+      <w:pPr>
+        <w:pStyle w:val="UBUcuerpoTrabajo"/>
+      </w:pPr>
+    </w:p>
+    <w:p>
+      <w:pPr>
+        <w:pStyle w:val="UBUcuerpoTrabajo"/>
+      </w:pPr>
+      <w:r>
+        <w:t xml:space="preserve">Un sistema de gestión de cámara ideal sería uno que no posea </w:t>
+      </w:r>
+      <w:proofErr w:type="spellStart"/>
+      <w:r>
+        <w:t>hard</w:t>
+      </w:r>
+      <w:proofErr w:type="spellEnd"/>
+      <w:r>
+        <w:t xml:space="preserve"> </w:t>
+      </w:r>
+      <w:proofErr w:type="spellStart"/>
+      <w:r>
+        <w:t>zone</w:t>
+      </w:r>
+      <w:proofErr w:type="spellEnd"/>
+      <w:r>
+        <w:t xml:space="preserve">, solo </w:t>
+      </w:r>
+      <w:proofErr w:type="spellStart"/>
+      <w:r>
+        <w:t>soft</w:t>
+      </w:r>
+      <w:proofErr w:type="spellEnd"/>
+      <w:r>
+        <w:t xml:space="preserve"> </w:t>
+      </w:r>
+      <w:proofErr w:type="spellStart"/>
+      <w:r>
+        <w:t>zone</w:t>
+      </w:r>
+      <w:proofErr w:type="spellEnd"/>
+      <w:r>
+        <w:t xml:space="preserve"> y </w:t>
+      </w:r>
+      <w:proofErr w:type="spellStart"/>
+      <w:r>
+        <w:t>death</w:t>
+      </w:r>
+      <w:proofErr w:type="spellEnd"/>
+      <w:r>
+        <w:t xml:space="preserve"> </w:t>
+      </w:r>
+      <w:proofErr w:type="spellStart"/>
+      <w:r>
+        <w:t>zone</w:t>
+      </w:r>
+      <w:proofErr w:type="spellEnd"/>
+      <w:r>
+        <w:t>, de manera que al atravesar un portal la cámara también realice el recorrido de un portal a otro.</w:t>
+      </w:r>
+      <w:r>
+        <w:t xml:space="preserve"> A malas, este problema se puede solucionar haciendo que los portales no teletransporten al jugador de un punto a otro sino que simplemente lo muevan muy rápido. Esta puede ser una medida que se tome si no se logra aplicar el sistema gestor de cámaras deseado.</w:t>
+      </w:r>
+    </w:p>
+    <w:p>
+      <w:pPr>
+        <w:pStyle w:val="UBUcuerpoTrabajo"/>
+      </w:pPr>
+    </w:p>
+    <w:p>
+      <w:pPr>
+        <w:pStyle w:val="Ttulo3"/>
+        <w:keepLines w:val="0"/>
+        <w:widowControl w:val="0"/>
+        <w:suppressAutoHyphens/>
+        <w:autoSpaceDN w:val="0"/>
+        <w:spacing w:before="240" w:after="120" w:line="240" w:lineRule="auto"/>
+        <w:textAlignment w:val="baseline"/>
+        <w:rPr>
+          <w:rFonts w:ascii="Liberation Sans" w:eastAsia="Droid Sans" w:hAnsi="Liberation Sans" w:cs="Lohit Hindi"/>
+          <w:b/>
+          <w:bCs/>
+          <w:color w:val="auto"/>
+          <w:kern w:val="3"/>
+          <w:sz w:val="28"/>
+          <w:szCs w:val="28"/>
+          <w:lang w:eastAsia="zh-CN" w:bidi="hi-IN"/>
+        </w:rPr>
+      </w:pPr>
+      <w:bookmarkStart w:id="31" w:name="_Toc70445119"/>
+      <w:r>
+        <w:rPr>
+          <w:rFonts w:ascii="Liberation Sans" w:eastAsia="Droid Sans" w:hAnsi="Liberation Sans" w:cs="Lohit Hindi"/>
+          <w:b/>
+          <w:bCs/>
+          <w:color w:val="auto"/>
+          <w:kern w:val="3"/>
+          <w:sz w:val="28"/>
+          <w:szCs w:val="28"/>
+          <w:lang w:eastAsia="zh-CN" w:bidi="hi-IN"/>
+        </w:rPr>
+        <w:t>Sistema de gestión de cámaras final</w:t>
+      </w:r>
+      <w:bookmarkEnd w:id="31"/>
+    </w:p>
+    <w:p>
+      <w:pPr>
+        <w:pStyle w:val="UBUcuerpoTrabajo"/>
+      </w:pPr>
+      <w:r>
+        <w:t xml:space="preserve">El sistema de gestión de cámara que traía por defecto la plantilla de </w:t>
       </w:r>
       <w:proofErr w:type="spellStart"/>
       <w:r>
@@ -11266,195 +11102,20 @@
       </w:r>
       <w:proofErr w:type="spellStart"/>
       <w:r>
-        <w:t>Microgames</w:t>
-      </w:r>
-      <w:proofErr w:type="spellEnd"/>
-      <w:r>
-        <w:t>.</w:t>
-      </w:r>
-    </w:p>
-    <w:p>
-      <w:pPr>
-        <w:pStyle w:val="UBUcuerpoTrabajo"/>
-      </w:pPr>
-      <w:r>
-        <w:t xml:space="preserve">Este sistema de cámaras tiene dos problemas principales: la vista de la cámara está demasiado cerca del personaje, dificultando al personaje ver lo que tiene alrededor y que dependiendo de la velocidad del jugador, es posible que la cámara no siga lo </w:t>
-      </w:r>
-      <w:r>
-        <w:lastRenderedPageBreak/>
-        <w:t>suficientemente rápido al jugador dificultando todavía más que el jugador tenga conocimiento de lo que tiene alrededor.</w:t>
-      </w:r>
-      <w:r>
-        <w:t xml:space="preserve"> El nuevo sistema de cámaras ha hecho dos cambios principales</w:t>
-      </w:r>
-      <w:r>
-        <w:t xml:space="preserve">: alejar la visión de la cámara y reducir el rango de la </w:t>
-      </w:r>
-      <w:proofErr w:type="spellStart"/>
-      <w:r>
-        <w:t>soft</w:t>
-      </w:r>
-      <w:proofErr w:type="spellEnd"/>
-      <w:r>
-        <w:t xml:space="preserve"> </w:t>
-      </w:r>
-      <w:proofErr w:type="spellStart"/>
-      <w:r>
-        <w:t>zone</w:t>
-      </w:r>
-      <w:proofErr w:type="spellEnd"/>
-      <w:r>
-        <w:t xml:space="preserve">. Alejar la visión se justifica por si sola. Reducir el rango de la </w:t>
-      </w:r>
-      <w:proofErr w:type="spellStart"/>
-      <w:r>
-        <w:t>soft</w:t>
-      </w:r>
-      <w:proofErr w:type="spellEnd"/>
-      <w:r>
-        <w:t xml:space="preserve"> </w:t>
-      </w:r>
-      <w:proofErr w:type="spellStart"/>
-      <w:r>
-        <w:t>zone</w:t>
-      </w:r>
-      <w:proofErr w:type="spellEnd"/>
-      <w:r>
-        <w:t xml:space="preserve"> permite </w:t>
-      </w:r>
-      <w:r>
-        <w:t xml:space="preserve">que </w:t>
-      </w:r>
-      <w:r>
-        <w:t>el avatar del jugador se encuentre siempre en el centro de la pantalla. De esta forma da igual la velocidad del jugador, que siempre se encontrará en el centro</w:t>
-      </w:r>
-      <w:r>
-        <w:t xml:space="preserve"> y contará con </w:t>
-      </w:r>
-      <w:r>
-        <w:t>suficiente margen de pantalla para poder reaccionar a los elementos que surjan por los extremos de la pantalla.</w:t>
-      </w:r>
-    </w:p>
-    <w:p>
-      <w:pPr>
-        <w:pStyle w:val="UBUcuerpoTrabajo"/>
-      </w:pPr>
-      <w:r>
-        <w:t xml:space="preserve">Se han tomado otras dos decisiones adicionales. Una de ellas es aumentar la región ocupada por la </w:t>
-      </w:r>
-      <w:proofErr w:type="spellStart"/>
-      <w:r>
-        <w:t>death</w:t>
-      </w:r>
-      <w:proofErr w:type="spellEnd"/>
-      <w:r>
-        <w:t xml:space="preserve"> </w:t>
-      </w:r>
-      <w:proofErr w:type="spellStart"/>
-      <w:r>
-        <w:t>zone</w:t>
-      </w:r>
-      <w:proofErr w:type="spellEnd"/>
-      <w:r>
-        <w:t xml:space="preserve"> para que el jugador tenga una zona de estabilidad en la que no se mueve la cámara permitiéndole desplazarse con la estabilidad de que </w:t>
-      </w:r>
-      <w:r>
-        <w:t xml:space="preserve">la cámara se mantenga estática </w:t>
-      </w:r>
-      <w:r>
-        <w:t>y, adicionalmente</w:t>
-      </w:r>
-      <w:r>
-        <w:t>,</w:t>
-      </w:r>
-      <w:r>
-        <w:t xml:space="preserve"> prepararle para el movimiento de la cámara, que no será tan brusco si el jugador ya se </w:t>
-      </w:r>
-      <w:r>
-        <w:t>está</w:t>
-      </w:r>
-      <w:r>
-        <w:t xml:space="preserve"> moviendo </w:t>
-      </w:r>
-      <w:r>
-        <w:t>frente a que la cámara empiece a moverse con el jugador</w:t>
-      </w:r>
-      <w:r>
-        <w:t>.</w:t>
-      </w:r>
-    </w:p>
-    <w:p>
-      <w:pPr>
-        <w:pStyle w:val="UBUcuerpoTrabajo"/>
-      </w:pPr>
-      <w:r>
-        <w:t xml:space="preserve">La otra decisión ha sido desplazar la </w:t>
-      </w:r>
-      <w:proofErr w:type="spellStart"/>
-      <w:r>
-        <w:t>soft</w:t>
-      </w:r>
-      <w:proofErr w:type="spellEnd"/>
-      <w:r>
-        <w:t xml:space="preserve"> </w:t>
-      </w:r>
-      <w:proofErr w:type="spellStart"/>
-      <w:r>
-        <w:t>zone</w:t>
-      </w:r>
-      <w:proofErr w:type="spellEnd"/>
-      <w:r>
-        <w:t xml:space="preserve"> y la </w:t>
-      </w:r>
-      <w:proofErr w:type="spellStart"/>
-      <w:r>
-        <w:t>death</w:t>
-      </w:r>
-      <w:proofErr w:type="spellEnd"/>
-      <w:r>
-        <w:t xml:space="preserve"> </w:t>
-      </w:r>
-      <w:proofErr w:type="spellStart"/>
-      <w:r>
-        <w:t>zone</w:t>
-      </w:r>
-      <w:proofErr w:type="spellEnd"/>
-      <w:r>
-        <w:t xml:space="preserve"> un poco hacia la izquierda. Esta decisión se ha tomado con la intención de dar más espacio al jugador a ver lo que le viene desde la derecha. Esto se debe a que, en la mayoría de los casos, </w:t>
-      </w:r>
-      <w:r>
-        <w:t>el</w:t>
-      </w:r>
-      <w:r>
-        <w:t xml:space="preserve"> lado izquierdo del mapa será conocido, mientras que el lado derecho es </w:t>
-      </w:r>
-      <w:r>
-        <w:t>des</w:t>
-      </w:r>
-      <w:r>
-        <w:t xml:space="preserve">conocido. Al tener conocimiento previo de lo que hay al lado </w:t>
-      </w:r>
-      <w:r>
-        <w:t>izquierdo</w:t>
-      </w:r>
-      <w:r>
-        <w:t xml:space="preserve"> de la pantalla no hace falta tener visión absoluta del juego. Sin embargo, al encontrarse lo desconocido casi siempre en el lado </w:t>
-      </w:r>
-      <w:r>
-        <w:t>derecho</w:t>
-      </w:r>
-      <w:r>
-        <w:t xml:space="preserve"> de la pantalla, se ha considerado recomendable mostrar más espacio al lado derecho de la pantalla que al izquierdo.</w:t>
-      </w:r>
-    </w:p>
-    <w:p>
-      <w:pPr>
-        <w:pStyle w:val="UBUcuerpoTrabajo"/>
-      </w:pPr>
-    </w:p>
-    <w:p>
-      <w:pPr>
-        <w:pStyle w:val="UBUcuerpoTrabajo"/>
+        <w:t>Microgame</w:t>
+      </w:r>
+      <w:proofErr w:type="spellEnd"/>
+      <w:r>
+        <w:t xml:space="preserve"> es la siguiente:</w:t>
+      </w:r>
+    </w:p>
+    <w:p>
+      <w:pPr>
+        <w:pStyle w:val="UBUcuerpoTrabajo"/>
+      </w:pPr>
+    </w:p>
+    <w:p>
+      <w:pPr>
         <w:keepNext/>
         <w:jc w:val="center"/>
       </w:pPr>
@@ -11463,10 +11124,10 @@
           <w:noProof/>
         </w:rPr>
         <w:drawing>
-          <wp:inline distT="0" distB="0" distL="0" distR="0" wp14:anchorId="2AC34E1F" wp14:editId="492A5B52">
-            <wp:extent cx="4404360" cy="2469943"/>
-            <wp:effectExtent l="0" t="0" r="0" b="6985"/>
-            <wp:docPr id="11" name="Imagen 11"/>
+          <wp:inline distT="0" distB="0" distL="0" distR="0" wp14:anchorId="464034E4" wp14:editId="78D257FF">
+            <wp:extent cx="4472940" cy="2505247"/>
+            <wp:effectExtent l="0" t="0" r="3810" b="9525"/>
+            <wp:docPr id="13" name="Imagen 13"/>
             <wp:cNvGraphicFramePr>
               <a:graphicFrameLocks xmlns:a="http://schemas.openxmlformats.org/drawingml/2006/main" noChangeAspect="1"/>
             </wp:cNvGraphicFramePr>
@@ -11486,6 +11147,267 @@
                   <pic:spPr>
                     <a:xfrm>
                       <a:off x="0" y="0"/>
+                      <a:ext cx="4491874" cy="2515852"/>
+                    </a:xfrm>
+                    <a:prstGeom prst="rect">
+                      <a:avLst/>
+                    </a:prstGeom>
+                  </pic:spPr>
+                </pic:pic>
+              </a:graphicData>
+            </a:graphic>
+          </wp:inline>
+        </w:drawing>
+      </w:r>
+    </w:p>
+    <w:p>
+      <w:pPr>
+        <w:pStyle w:val="Descripcin"/>
+      </w:pPr>
+      <w:r>
+        <w:t xml:space="preserve">Ilustración </w:t>
+      </w:r>
+      <w:fldSimple w:instr=" SEQ Ilustración \* ARABIC ">
+        <w:r>
+          <w:rPr>
+            <w:noProof/>
+          </w:rPr>
+          <w:t>10</w:t>
+        </w:r>
+      </w:fldSimple>
+      <w:r>
+        <w:t xml:space="preserve">: Sistema de gestión de cámaras de </w:t>
+      </w:r>
+      <w:proofErr w:type="spellStart"/>
+      <w:r>
+        <w:t>Platformer</w:t>
+      </w:r>
+      <w:proofErr w:type="spellEnd"/>
+      <w:r>
+        <w:t xml:space="preserve"> </w:t>
+      </w:r>
+      <w:proofErr w:type="spellStart"/>
+      <w:r>
+        <w:t>Microgames</w:t>
+      </w:r>
+      <w:proofErr w:type="spellEnd"/>
+      <w:r>
+        <w:t>.</w:t>
+      </w:r>
+    </w:p>
+    <w:p>
+      <w:pPr>
+        <w:pStyle w:val="UBUcuerpoTrabajo"/>
+      </w:pPr>
+      <w:r>
+        <w:t xml:space="preserve">Este sistema de cámaras tiene dos problemas principales: la vista de la cámara está demasiado cerca del personaje, dificultando al personaje ver lo que tiene alrededor y que dependiendo de la velocidad del jugador, es posible que la cámara no siga lo </w:t>
+      </w:r>
+      <w:r>
+        <w:lastRenderedPageBreak/>
+        <w:t>suficientemente rápido al jugador dificultando todavía más que el jugador tenga conocimiento de lo que tiene alrededor.</w:t>
+      </w:r>
+      <w:r>
+        <w:t xml:space="preserve"> El nuevo sistema de cámaras ha hecho dos cambios principales</w:t>
+      </w:r>
+      <w:r>
+        <w:t xml:space="preserve">: alejar la visión de la cámara y reducir el rango de la </w:t>
+      </w:r>
+      <w:proofErr w:type="spellStart"/>
+      <w:r>
+        <w:t>soft</w:t>
+      </w:r>
+      <w:proofErr w:type="spellEnd"/>
+      <w:r>
+        <w:t xml:space="preserve"> </w:t>
+      </w:r>
+      <w:proofErr w:type="spellStart"/>
+      <w:r>
+        <w:t>zone</w:t>
+      </w:r>
+      <w:proofErr w:type="spellEnd"/>
+      <w:r>
+        <w:t xml:space="preserve">. Alejar la visión se justifica por si sola. Reducir el rango de la </w:t>
+      </w:r>
+      <w:proofErr w:type="spellStart"/>
+      <w:r>
+        <w:t>soft</w:t>
+      </w:r>
+      <w:proofErr w:type="spellEnd"/>
+      <w:r>
+        <w:t xml:space="preserve"> </w:t>
+      </w:r>
+      <w:proofErr w:type="spellStart"/>
+      <w:r>
+        <w:t>zone</w:t>
+      </w:r>
+      <w:proofErr w:type="spellEnd"/>
+      <w:r>
+        <w:t xml:space="preserve"> permite </w:t>
+      </w:r>
+      <w:r>
+        <w:t xml:space="preserve">que </w:t>
+      </w:r>
+      <w:r>
+        <w:t>el avatar del jugador se encuentre siempre en el centro de la pantalla. De esta forma da igual la velocidad del jugador, que siempre se encontrará en el centro</w:t>
+      </w:r>
+      <w:r>
+        <w:t xml:space="preserve"> y contará con </w:t>
+      </w:r>
+      <w:r>
+        <w:t>suficiente margen de pantalla para poder reaccionar a los elementos que surjan por los extremos de la pantalla.</w:t>
+      </w:r>
+    </w:p>
+    <w:p>
+      <w:pPr>
+        <w:pStyle w:val="UBUcuerpoTrabajo"/>
+      </w:pPr>
+      <w:r>
+        <w:t xml:space="preserve">Se han tomado otras dos decisiones adicionales. Una de ellas es aumentar la región ocupada por la </w:t>
+      </w:r>
+      <w:proofErr w:type="spellStart"/>
+      <w:r>
+        <w:t>death</w:t>
+      </w:r>
+      <w:proofErr w:type="spellEnd"/>
+      <w:r>
+        <w:t xml:space="preserve"> </w:t>
+      </w:r>
+      <w:proofErr w:type="spellStart"/>
+      <w:r>
+        <w:t>zone</w:t>
+      </w:r>
+      <w:proofErr w:type="spellEnd"/>
+      <w:r>
+        <w:t xml:space="preserve"> para que el jugador tenga una zona de estabilidad en la que no se mueve la cámara permitiéndole desplazarse con la estabilidad de que </w:t>
+      </w:r>
+      <w:r>
+        <w:t xml:space="preserve">la cámara se mantenga estática </w:t>
+      </w:r>
+      <w:r>
+        <w:t>y, adicionalmente</w:t>
+      </w:r>
+      <w:r>
+        <w:t>,</w:t>
+      </w:r>
+      <w:r>
+        <w:t xml:space="preserve"> prepararle para el movimiento de la cámara, que no será tan brusco si el jugador ya se </w:t>
+      </w:r>
+      <w:r>
+        <w:t>está</w:t>
+      </w:r>
+      <w:r>
+        <w:t xml:space="preserve"> moviendo </w:t>
+      </w:r>
+      <w:r>
+        <w:t>frente a que la cámara empiece a moverse con el jugador</w:t>
+      </w:r>
+      <w:r>
+        <w:t>.</w:t>
+      </w:r>
+    </w:p>
+    <w:p>
+      <w:pPr>
+        <w:pStyle w:val="UBUcuerpoTrabajo"/>
+      </w:pPr>
+      <w:r>
+        <w:t xml:space="preserve">La otra decisión ha sido desplazar la </w:t>
+      </w:r>
+      <w:proofErr w:type="spellStart"/>
+      <w:r>
+        <w:t>soft</w:t>
+      </w:r>
+      <w:proofErr w:type="spellEnd"/>
+      <w:r>
+        <w:t xml:space="preserve"> </w:t>
+      </w:r>
+      <w:proofErr w:type="spellStart"/>
+      <w:r>
+        <w:t>zone</w:t>
+      </w:r>
+      <w:proofErr w:type="spellEnd"/>
+      <w:r>
+        <w:t xml:space="preserve"> y la </w:t>
+      </w:r>
+      <w:proofErr w:type="spellStart"/>
+      <w:r>
+        <w:t>death</w:t>
+      </w:r>
+      <w:proofErr w:type="spellEnd"/>
+      <w:r>
+        <w:t xml:space="preserve"> </w:t>
+      </w:r>
+      <w:proofErr w:type="spellStart"/>
+      <w:r>
+        <w:t>zone</w:t>
+      </w:r>
+      <w:proofErr w:type="spellEnd"/>
+      <w:r>
+        <w:t xml:space="preserve"> un poco hacia la izquierda. Esta decisión se ha tomado con la intención de dar más espacio al jugador a ver lo que le viene desde la derecha. Esto se debe a que, en la mayoría de los casos, </w:t>
+      </w:r>
+      <w:r>
+        <w:t>el</w:t>
+      </w:r>
+      <w:r>
+        <w:t xml:space="preserve"> lado izquierdo del mapa será conocido, mientras que el lado derecho es </w:t>
+      </w:r>
+      <w:r>
+        <w:t>des</w:t>
+      </w:r>
+      <w:r>
+        <w:t xml:space="preserve">conocido. Al tener conocimiento previo de lo que hay al lado </w:t>
+      </w:r>
+      <w:r>
+        <w:t>izquierdo</w:t>
+      </w:r>
+      <w:r>
+        <w:t xml:space="preserve"> de la pantalla no hace falta tener visión absoluta del juego. Sin embargo, al encontrarse lo desconocido casi siempre en el lado </w:t>
+      </w:r>
+      <w:r>
+        <w:t>derecho</w:t>
+      </w:r>
+      <w:r>
+        <w:t xml:space="preserve"> de la pantalla, se ha considerado recomendable mostrar más espacio al lado derecho de la pantalla que al izquierdo.</w:t>
+      </w:r>
+    </w:p>
+    <w:p>
+      <w:pPr>
+        <w:pStyle w:val="UBUcuerpoTrabajo"/>
+      </w:pPr>
+    </w:p>
+    <w:p>
+      <w:pPr>
+        <w:pStyle w:val="UBUcuerpoTrabajo"/>
+        <w:keepNext/>
+        <w:jc w:val="center"/>
+      </w:pPr>
+      <w:r>
+        <w:rPr>
+          <w:noProof/>
+        </w:rPr>
+        <w:drawing>
+          <wp:inline distT="0" distB="0" distL="0" distR="0" wp14:anchorId="2AC34E1F" wp14:editId="492A5B52">
+            <wp:extent cx="4404360" cy="2469943"/>
+            <wp:effectExtent l="0" t="0" r="0" b="6985"/>
+            <wp:docPr id="11" name="Imagen 11"/>
+            <wp:cNvGraphicFramePr>
+              <a:graphicFrameLocks xmlns:a="http://schemas.openxmlformats.org/drawingml/2006/main" noChangeAspect="1"/>
+            </wp:cNvGraphicFramePr>
+            <a:graphic xmlns:a="http://schemas.openxmlformats.org/drawingml/2006/main">
+              <a:graphicData uri="http://schemas.openxmlformats.org/drawingml/2006/picture">
+                <pic:pic xmlns:pic="http://schemas.openxmlformats.org/drawingml/2006/picture">
+                  <pic:nvPicPr>
+                    <pic:cNvPr id="1" name=""/>
+                    <pic:cNvPicPr/>
+                  </pic:nvPicPr>
+                  <pic:blipFill>
+                    <a:blip r:embed="rId21"/>
+                    <a:stretch>
+                      <a:fillRect/>
+                    </a:stretch>
+                  </pic:blipFill>
+                  <pic:spPr>
+                    <a:xfrm>
+                      <a:off x="0" y="0"/>
                       <a:ext cx="4426987" cy="2482632"/>
                     </a:xfrm>
                     <a:prstGeom prst="rect">
@@ -11506,27 +11428,14 @@
       <w:r>
         <w:t xml:space="preserve">Ilustración </w:t>
       </w:r>
-      <w:r>
-        <w:fldChar w:fldCharType="begin"/>
-      </w:r>
-      <w:r>
-        <w:instrText xml:space="preserve"> SEQ Ilustración \* ARABIC </w:instrText>
-      </w:r>
-      <w:r>
-        <w:fldChar w:fldCharType="separate"/>
-      </w:r>
-      <w:r>
-        <w:rPr>
-          <w:noProof/>
-        </w:rPr>
-        <w:t>10</w:t>
-      </w:r>
-      <w:r>
-        <w:rPr>
-          <w:noProof/>
-        </w:rPr>
-        <w:fldChar w:fldCharType="end"/>
-      </w:r>
+      <w:fldSimple w:instr=" SEQ Ilustración \* ARABIC ">
+        <w:r>
+          <w:rPr>
+            <w:noProof/>
+          </w:rPr>
+          <w:t>11</w:t>
+        </w:r>
+      </w:fldSimple>
       <w:r>
         <w:t>: Sistema de gestión de cámaras final aplicado.</w:t>
       </w:r>
@@ -11726,149 +11635,6 @@
                 <pic:pic xmlns:pic="http://schemas.openxmlformats.org/drawingml/2006/picture">
                   <pic:nvPicPr>
                     <pic:cNvPr id="4" name="Imagen 4" descr="Imagen de la pantalla de un video juego&#10;&#10;Descripción generada automáticamente con confianza baja"/>
-                    <pic:cNvPicPr/>
-                  </pic:nvPicPr>
-                  <pic:blipFill>
-                    <a:blip r:embed="rId21" cstate="print">
-                      <a:extLst>
-                        <a:ext uri="{28A0092B-C50C-407E-A947-70E740481C1C}">
-                          <a14:useLocalDpi xmlns:a14="http://schemas.microsoft.com/office/drawing/2010/main" val="0"/>
-                        </a:ext>
-                      </a:extLst>
-                    </a:blip>
-                    <a:stretch>
-                      <a:fillRect/>
-                    </a:stretch>
-                  </pic:blipFill>
-                  <pic:spPr>
-                    <a:xfrm>
-                      <a:off x="0" y="0"/>
-                      <a:ext cx="5400040" cy="3037205"/>
-                    </a:xfrm>
-                    <a:prstGeom prst="rect">
-                      <a:avLst/>
-                    </a:prstGeom>
-                  </pic:spPr>
-                </pic:pic>
-              </a:graphicData>
-            </a:graphic>
-          </wp:inline>
-        </w:drawing>
-      </w:r>
-    </w:p>
-    <w:p>
-      <w:pPr>
-        <w:pStyle w:val="Descripcin"/>
-      </w:pPr>
-      <w:bookmarkStart w:id="35" w:name="_Toc67392535"/>
-      <w:r>
-        <w:t xml:space="preserve">Ilustración </w:t>
-      </w:r>
-      <w:r>
-        <w:fldChar w:fldCharType="begin"/>
-      </w:r>
-      <w:r>
-        <w:instrText xml:space="preserve"> SEQ Ilustración \* ARABIC </w:instrText>
-      </w:r>
-      <w:r>
-        <w:fldChar w:fldCharType="separate"/>
-      </w:r>
-      <w:r>
-        <w:rPr>
-          <w:noProof/>
-        </w:rPr>
-        <w:t>11</w:t>
-      </w:r>
-      <w:r>
-        <w:rPr>
-          <w:noProof/>
-        </w:rPr>
-        <w:fldChar w:fldCharType="end"/>
-      </w:r>
-      <w:r>
-        <w:t>: Captura de pantalla del videojuego Celeste.</w:t>
-      </w:r>
-      <w:bookmarkEnd w:id="35"/>
-    </w:p>
-    <w:p>
-      <w:pPr>
-        <w:pStyle w:val="UBUcuerpoTrabajo"/>
-      </w:pPr>
-      <w:r>
-        <w:t xml:space="preserve">El videojuego Super </w:t>
-      </w:r>
-      <w:proofErr w:type="spellStart"/>
-      <w:r>
-        <w:t>Meat</w:t>
-      </w:r>
-      <w:proofErr w:type="spellEnd"/>
-      <w:r>
-        <w:t xml:space="preserve"> </w:t>
-      </w:r>
-      <w:proofErr w:type="spellStart"/>
-      <w:r>
-        <w:t>Boy</w:t>
-      </w:r>
-      <w:proofErr w:type="spellEnd"/>
-      <w:r>
-        <w:t xml:space="preserve"> </w:t>
-      </w:r>
-      <w:r>
-        <w:t>está</w:t>
-      </w:r>
-      <w:r>
-        <w:t xml:space="preserve"> muy concienciado con el movimiento del jugador. La calidad de este juego es tal, que el jugador es en todo mo</w:t>
-      </w:r>
-      <w:r>
-        <w:t xml:space="preserve">mento consciente de donde </w:t>
-      </w:r>
-      <w:r>
-        <w:t>está</w:t>
-      </w:r>
-      <w:r>
-        <w:t xml:space="preserve"> el avatar que controla y qué está haciendo. El juego </w:t>
-      </w:r>
-      <w:proofErr w:type="gramStart"/>
-      <w:r>
-        <w:t>le</w:t>
-      </w:r>
-      <w:proofErr w:type="gramEnd"/>
-      <w:r>
-        <w:t xml:space="preserve"> da mucha importancia a las físicas y como el jugador interactúa con ellas. Estas físicas no cambian, pero son un elemento muy bien establecido e intuitivo. En varios niveles el jugador tiene que hacer uso de las físicas y la </w:t>
-      </w:r>
-      <w:r>
-        <w:t>inercia</w:t>
-      </w:r>
-      <w:r>
-        <w:t xml:space="preserve"> para superar </w:t>
-      </w:r>
-      <w:r>
-        <w:t>obstáculos que en condiciones normales no sería capaz de superar.</w:t>
-      </w:r>
-    </w:p>
-    <w:p>
-      <w:pPr>
-        <w:pStyle w:val="UBUcuerpoTrabajo"/>
-        <w:keepNext/>
-      </w:pPr>
-      <w:r>
-        <w:rPr>
-          <w:noProof/>
-        </w:rPr>
-        <w:lastRenderedPageBreak/>
-        <w:drawing>
-          <wp:inline distT="0" distB="0" distL="0" distR="0" wp14:anchorId="06AE879E" wp14:editId="4680CA5A">
-            <wp:extent cx="5400040" cy="3037205"/>
-            <wp:effectExtent l="0" t="0" r="0" b="0"/>
-            <wp:docPr id="6" name="Imagen 6" descr="Imagen que contiene Diagrama&#10;&#10;Descripción generada automáticamente"/>
-            <wp:cNvGraphicFramePr>
-              <a:graphicFrameLocks xmlns:a="http://schemas.openxmlformats.org/drawingml/2006/main" noChangeAspect="1"/>
-            </wp:cNvGraphicFramePr>
-            <a:graphic xmlns:a="http://schemas.openxmlformats.org/drawingml/2006/main">
-              <a:graphicData uri="http://schemas.openxmlformats.org/drawingml/2006/picture">
-                <pic:pic xmlns:pic="http://schemas.openxmlformats.org/drawingml/2006/picture">
-                  <pic:nvPicPr>
-                    <pic:cNvPr id="6" name="Imagen 6" descr="Imagen que contiene Diagrama&#10;&#10;Descripción generada automáticamente"/>
                     <pic:cNvPicPr/>
                   </pic:nvPicPr>
                   <pic:blipFill>
@@ -11903,31 +11669,148 @@
       <w:pPr>
         <w:pStyle w:val="Descripcin"/>
       </w:pPr>
+      <w:bookmarkStart w:id="35" w:name="_Toc67392535"/>
+      <w:r>
+        <w:t xml:space="preserve">Ilustración </w:t>
+      </w:r>
+      <w:fldSimple w:instr=" SEQ Ilustración \* ARABIC ">
+        <w:r>
+          <w:rPr>
+            <w:noProof/>
+          </w:rPr>
+          <w:t>12</w:t>
+        </w:r>
+      </w:fldSimple>
+      <w:r>
+        <w:t>: Captura de pantalla del videojuego Celeste.</w:t>
+      </w:r>
+      <w:bookmarkEnd w:id="35"/>
+    </w:p>
+    <w:p>
+      <w:pPr>
+        <w:pStyle w:val="UBUcuerpoTrabajo"/>
+      </w:pPr>
+      <w:r>
+        <w:t xml:space="preserve">El videojuego Super </w:t>
+      </w:r>
+      <w:proofErr w:type="spellStart"/>
+      <w:r>
+        <w:t>Meat</w:t>
+      </w:r>
+      <w:proofErr w:type="spellEnd"/>
+      <w:r>
+        <w:t xml:space="preserve"> </w:t>
+      </w:r>
+      <w:proofErr w:type="spellStart"/>
+      <w:r>
+        <w:t>Boy</w:t>
+      </w:r>
+      <w:proofErr w:type="spellEnd"/>
+      <w:r>
+        <w:t xml:space="preserve"> </w:t>
+      </w:r>
+      <w:r>
+        <w:t>está</w:t>
+      </w:r>
+      <w:r>
+        <w:t xml:space="preserve"> muy concienciado con el movimiento del jugador. La calidad de este juego es tal, que el jugador es en todo mo</w:t>
+      </w:r>
+      <w:r>
+        <w:t xml:space="preserve">mento consciente de donde </w:t>
+      </w:r>
+      <w:r>
+        <w:t>está</w:t>
+      </w:r>
+      <w:r>
+        <w:t xml:space="preserve"> el avatar que controla y qué está haciendo. El juego </w:t>
+      </w:r>
+      <w:proofErr w:type="gramStart"/>
+      <w:r>
+        <w:t>le</w:t>
+      </w:r>
+      <w:proofErr w:type="gramEnd"/>
+      <w:r>
+        <w:t xml:space="preserve"> da mucha importancia a las físicas y como el jugador interactúa con ellas. Estas físicas no cambian, pero son un elemento muy bien establecido e intuitivo. En varios niveles el jugador tiene que hacer uso de las físicas y la </w:t>
+      </w:r>
+      <w:r>
+        <w:t>inercia</w:t>
+      </w:r>
+      <w:r>
+        <w:t xml:space="preserve"> para superar </w:t>
+      </w:r>
+      <w:r>
+        <w:t>obstáculos que en condiciones normales no sería capaz de superar.</w:t>
+      </w:r>
+    </w:p>
+    <w:p>
+      <w:pPr>
+        <w:pStyle w:val="UBUcuerpoTrabajo"/>
+        <w:keepNext/>
+      </w:pPr>
+      <w:r>
+        <w:rPr>
+          <w:noProof/>
+        </w:rPr>
+        <w:lastRenderedPageBreak/>
+        <w:drawing>
+          <wp:inline distT="0" distB="0" distL="0" distR="0" wp14:anchorId="06AE879E" wp14:editId="4680CA5A">
+            <wp:extent cx="5400040" cy="3037205"/>
+            <wp:effectExtent l="0" t="0" r="0" b="0"/>
+            <wp:docPr id="6" name="Imagen 6" descr="Imagen que contiene Diagrama&#10;&#10;Descripción generada automáticamente"/>
+            <wp:cNvGraphicFramePr>
+              <a:graphicFrameLocks xmlns:a="http://schemas.openxmlformats.org/drawingml/2006/main" noChangeAspect="1"/>
+            </wp:cNvGraphicFramePr>
+            <a:graphic xmlns:a="http://schemas.openxmlformats.org/drawingml/2006/main">
+              <a:graphicData uri="http://schemas.openxmlformats.org/drawingml/2006/picture">
+                <pic:pic xmlns:pic="http://schemas.openxmlformats.org/drawingml/2006/picture">
+                  <pic:nvPicPr>
+                    <pic:cNvPr id="6" name="Imagen 6" descr="Imagen que contiene Diagrama&#10;&#10;Descripción generada automáticamente"/>
+                    <pic:cNvPicPr/>
+                  </pic:nvPicPr>
+                  <pic:blipFill>
+                    <a:blip r:embed="rId23" cstate="print">
+                      <a:extLst>
+                        <a:ext uri="{28A0092B-C50C-407E-A947-70E740481C1C}">
+                          <a14:useLocalDpi xmlns:a14="http://schemas.microsoft.com/office/drawing/2010/main" val="0"/>
+                        </a:ext>
+                      </a:extLst>
+                    </a:blip>
+                    <a:stretch>
+                      <a:fillRect/>
+                    </a:stretch>
+                  </pic:blipFill>
+                  <pic:spPr>
+                    <a:xfrm>
+                      <a:off x="0" y="0"/>
+                      <a:ext cx="5400040" cy="3037205"/>
+                    </a:xfrm>
+                    <a:prstGeom prst="rect">
+                      <a:avLst/>
+                    </a:prstGeom>
+                  </pic:spPr>
+                </pic:pic>
+              </a:graphicData>
+            </a:graphic>
+          </wp:inline>
+        </w:drawing>
+      </w:r>
+    </w:p>
+    <w:p>
+      <w:pPr>
+        <w:pStyle w:val="Descripcin"/>
+      </w:pPr>
       <w:bookmarkStart w:id="36" w:name="_Toc67392536"/>
       <w:r>
         <w:t xml:space="preserve">Ilustración </w:t>
       </w:r>
-      <w:r>
-        <w:fldChar w:fldCharType="begin"/>
-      </w:r>
-      <w:r>
-        <w:instrText xml:space="preserve"> SEQ Ilustración \* ARABIC </w:instrText>
-      </w:r>
-      <w:r>
-        <w:fldChar w:fldCharType="separate"/>
-      </w:r>
-      <w:r>
-        <w:rPr>
-          <w:noProof/>
-        </w:rPr>
-        <w:t>12</w:t>
-      </w:r>
-      <w:r>
-        <w:rPr>
-          <w:noProof/>
-        </w:rPr>
-        <w:fldChar w:fldCharType="end"/>
-      </w:r>
+      <w:fldSimple w:instr=" SEQ Ilustración \* ARABIC ">
+        <w:r>
+          <w:rPr>
+            <w:noProof/>
+          </w:rPr>
+          <w:t>13</w:t>
+        </w:r>
+      </w:fldSimple>
       <w:r>
         <w:t xml:space="preserve">: Captura de pantalla de Super </w:t>
       </w:r>
@@ -12315,7 +12198,7 @@
                     <pic:cNvPicPr/>
                   </pic:nvPicPr>
                   <pic:blipFill>
-                    <a:blip r:embed="rId23"/>
+                    <a:blip r:embed="rId24"/>
                     <a:stretch>
                       <a:fillRect/>
                     </a:stretch>
@@ -12344,27 +12227,14 @@
       <w:r>
         <w:t xml:space="preserve">Ilustración </w:t>
       </w:r>
-      <w:r>
-        <w:fldChar w:fldCharType="begin"/>
-      </w:r>
-      <w:r>
-        <w:instrText xml:space="preserve"> SEQ Ilustración \* ARABIC </w:instrText>
-      </w:r>
-      <w:r>
-        <w:fldChar w:fldCharType="separate"/>
-      </w:r>
-      <w:r>
-        <w:rPr>
-          <w:noProof/>
-        </w:rPr>
-        <w:t>13</w:t>
-      </w:r>
-      <w:r>
-        <w:rPr>
-          <w:noProof/>
-        </w:rPr>
-        <w:fldChar w:fldCharType="end"/>
-      </w:r>
+      <w:fldSimple w:instr=" SEQ Ilustración \* ARABIC ">
+        <w:r>
+          <w:rPr>
+            <w:noProof/>
+          </w:rPr>
+          <w:t>14</w:t>
+        </w:r>
+      </w:fldSimple>
       <w:r>
         <w:t xml:space="preserve">: Nivel de presentación de </w:t>
       </w:r>
@@ -14063,7 +13933,7 @@
         </w:rPr>
         <w:t xml:space="preserve"> [En line] [Ultimo acceso: 23/03/2021] </w:t>
       </w:r>
-      <w:hyperlink r:id="rId24" w:history="1">
+      <w:hyperlink r:id="rId25" w:history="1">
         <w:r>
           <w:rPr>
             <w:rStyle w:val="Hipervnculo"/>
@@ -14113,7 +13983,7 @@
         </w:rPr>
         <w:t xml:space="preserve">ltimo acceso: 23/03/2021] </w:t>
       </w:r>
-      <w:hyperlink r:id="rId25" w:history="1">
+      <w:hyperlink r:id="rId26" w:history="1">
         <w:r>
           <w:rPr>
             <w:rStyle w:val="Hipervnculo"/>
@@ -14171,7 +14041,7 @@
         </w:rPr>
         <w:t xml:space="preserve">ltimo acceso: 23/03/2021] </w:t>
       </w:r>
-      <w:hyperlink r:id="rId26" w:history="1">
+      <w:hyperlink r:id="rId27" w:history="1">
         <w:r>
           <w:rPr>
             <w:rStyle w:val="Hipervnculo"/>
@@ -14223,7 +14093,7 @@
         </w:rPr>
         <w:t xml:space="preserve"> [En línea] [Último acceso: 07/04/2021] </w:t>
       </w:r>
-      <w:hyperlink r:id="rId27" w:history="1">
+      <w:hyperlink r:id="rId28" w:history="1">
         <w:r>
           <w:rPr>
             <w:rStyle w:val="Hipervnculo"/>
@@ -14267,7 +14137,7 @@
         </w:rPr>
         <w:t xml:space="preserve">. [En línea] [Último acceso: 07/04/2021] </w:t>
       </w:r>
-      <w:hyperlink r:id="rId28" w:history="1">
+      <w:hyperlink r:id="rId29" w:history="1">
         <w:r>
           <w:rPr>
             <w:rStyle w:val="Hipervnculo"/>
@@ -14322,7 +14192,7 @@
         </w:rPr>
         <w:t xml:space="preserve"> [En línea] [Ultimo acceso: 22/03/2021] </w:t>
       </w:r>
-      <w:hyperlink r:id="rId29" w:history="1">
+      <w:hyperlink r:id="rId30" w:history="1">
         <w:r>
           <w:rPr>
             <w:rStyle w:val="Hipervnculo"/>
@@ -14363,7 +14233,7 @@
       <w:r>
         <w:t xml:space="preserve">ltimo acceso: 22/03/2021] </w:t>
       </w:r>
-      <w:hyperlink r:id="rId30" w:history="1">
+      <w:hyperlink r:id="rId31" w:history="1">
         <w:r>
           <w:rPr>
             <w:rStyle w:val="Hipervnculo"/>
@@ -14373,7 +14243,7 @@
       </w:hyperlink>
     </w:p>
     <w:sectPr>
-      <w:headerReference w:type="default" r:id="rId31"/>
+      <w:headerReference w:type="default" r:id="rId32"/>
       <w:pgSz w:w="11906" w:h="16838"/>
       <w:pgMar w:top="1417" w:right="1701" w:bottom="1417" w:left="1701" w:header="708" w:footer="708" w:gutter="0"/>
       <w:cols w:space="708"/>

</xml_diff>

<commit_message>
Sustitución de los dibujos ilustrativos por otros más agradables. Issue #34
</commit_message>
<xml_diff>
--- a/docs/memoria.docx
+++ b/docs/memoria.docx
@@ -285,7 +285,25 @@
                                 <w:sz w:val="32"/>
                                 <w:szCs w:val="32"/>
                               </w:rPr>
-                              <w:t>&lt;nombre_tutor&gt;</w:t>
+                              <w:t>&lt;</w:t>
+                            </w:r>
+                            <w:proofErr w:type="spellStart"/>
+                            <w:r>
+                              <w:rPr>
+                                <w:rStyle w:val="UBugr"/>
+                                <w:sz w:val="32"/>
+                                <w:szCs w:val="32"/>
+                              </w:rPr>
+                              <w:t>nombre_tutor</w:t>
+                            </w:r>
+                            <w:proofErr w:type="spellEnd"/>
+                            <w:r>
+                              <w:rPr>
+                                <w:rStyle w:val="UBugr"/>
+                                <w:sz w:val="32"/>
+                                <w:szCs w:val="32"/>
+                              </w:rPr>
+                              <w:t>&gt;</w:t>
                             </w:r>
                             <w:r>
                               <w:rPr>
@@ -417,8 +435,18 @@
                                 <w:sz w:val="32"/>
                                 <w:szCs w:val="32"/>
                               </w:rPr>
-                              <w:t>Trabajo final del GºIng.Informática</w:t>
+                              <w:t xml:space="preserve">Trabajo final del </w:t>
                             </w:r>
+                            <w:proofErr w:type="spellStart"/>
+                            <w:r>
+                              <w:rPr>
+                                <w:rStyle w:val="UBugr"/>
+                                <w:sz w:val="32"/>
+                                <w:szCs w:val="32"/>
+                              </w:rPr>
+                              <w:t>GºIng.Informática</w:t>
+                            </w:r>
+                            <w:proofErr w:type="spellEnd"/>
                             <w:r>
                               <w:rPr>
                                 <w:rStyle w:val="UBugr"/>
@@ -614,7 +642,25 @@
                                 <w:sz w:val="32"/>
                                 <w:szCs w:val="32"/>
                               </w:rPr>
-                              <w:t>&lt;nombre_tutor&gt;</w:t>
+                              <w:t>&lt;</w:t>
+                            </w:r>
+                            <w:proofErr w:type="spellStart"/>
+                            <w:r>
+                              <w:rPr>
+                                <w:rStyle w:val="UBugr"/>
+                                <w:sz w:val="32"/>
+                                <w:szCs w:val="32"/>
+                              </w:rPr>
+                              <w:t>nombre_tutor</w:t>
+                            </w:r>
+                            <w:proofErr w:type="spellEnd"/>
+                            <w:r>
+                              <w:rPr>
+                                <w:rStyle w:val="UBugr"/>
+                                <w:sz w:val="32"/>
+                                <w:szCs w:val="32"/>
+                              </w:rPr>
+                              <w:t>&gt;</w:t>
                             </w:r>
                             <w:r>
                               <w:rPr>
@@ -687,7 +733,25 @@
                           <w:sz w:val="32"/>
                           <w:szCs w:val="32"/>
                         </w:rPr>
-                        <w:t>&lt;nombre_tutor&gt;</w:t>
+                        <w:t>&lt;</w:t>
+                      </w:r>
+                      <w:proofErr w:type="spellStart"/>
+                      <w:r>
+                        <w:rPr>
+                          <w:rStyle w:val="UBugr"/>
+                          <w:sz w:val="32"/>
+                          <w:szCs w:val="32"/>
+                        </w:rPr>
+                        <w:t>nombre_tutor</w:t>
+                      </w:r>
+                      <w:proofErr w:type="spellEnd"/>
+                      <w:r>
+                        <w:rPr>
+                          <w:rStyle w:val="UBugr"/>
+                          <w:sz w:val="32"/>
+                          <w:szCs w:val="32"/>
+                        </w:rPr>
+                        <w:t>&gt;</w:t>
                       </w:r>
                       <w:r>
                         <w:rPr>
@@ -819,8 +883,18 @@
                           <w:sz w:val="32"/>
                           <w:szCs w:val="32"/>
                         </w:rPr>
-                        <w:t>Trabajo final del GºIng.Informática</w:t>
+                        <w:t xml:space="preserve">Trabajo final del </w:t>
                       </w:r>
+                      <w:proofErr w:type="spellStart"/>
+                      <w:r>
+                        <w:rPr>
+                          <w:rStyle w:val="UBugr"/>
+                          <w:sz w:val="32"/>
+                          <w:szCs w:val="32"/>
+                        </w:rPr>
+                        <w:t>GºIng.Informática</w:t>
+                      </w:r>
+                      <w:proofErr w:type="spellEnd"/>
                       <w:r>
                         <w:rPr>
                           <w:rStyle w:val="UBugr"/>
@@ -1016,7 +1090,25 @@
                           <w:sz w:val="32"/>
                           <w:szCs w:val="32"/>
                         </w:rPr>
-                        <w:t>&lt;nombre_tutor&gt;</w:t>
+                        <w:t>&lt;</w:t>
+                      </w:r>
+                      <w:proofErr w:type="spellStart"/>
+                      <w:r>
+                        <w:rPr>
+                          <w:rStyle w:val="UBugr"/>
+                          <w:sz w:val="32"/>
+                          <w:szCs w:val="32"/>
+                        </w:rPr>
+                        <w:t>nombre_tutor</w:t>
+                      </w:r>
+                      <w:proofErr w:type="spellEnd"/>
+                      <w:r>
+                        <w:rPr>
+                          <w:rStyle w:val="UBugr"/>
+                          <w:sz w:val="32"/>
+                          <w:szCs w:val="32"/>
+                        </w:rPr>
+                        <w:t>&gt;</w:t>
                       </w:r>
                       <w:r>
                         <w:rPr>
@@ -8100,14 +8192,30 @@
       <w:r>
         <w:t xml:space="preserve">Ilustración </w:t>
       </w:r>
-      <w:fldSimple w:instr=" SEQ Ilustración \* ARABIC ">
-        <w:r>
-          <w:rPr>
-            <w:noProof/>
-          </w:rPr>
-          <w:t>1</w:t>
-        </w:r>
-      </w:fldSimple>
+      <w:r>
+        <w:fldChar w:fldCharType="begin"/>
+      </w:r>
+      <w:r>
+        <w:instrText xml:space="preserve"> SEQ Ilus</w:instrText>
+      </w:r>
+      <w:r>
+        <w:instrText xml:space="preserve">tración \* ARABIC </w:instrText>
+      </w:r>
+      <w:r>
+        <w:fldChar w:fldCharType="separate"/>
+      </w:r>
+      <w:r>
+        <w:rPr>
+          <w:noProof/>
+        </w:rPr>
+        <w:t>1</w:t>
+      </w:r>
+      <w:r>
+        <w:rPr>
+          <w:noProof/>
+        </w:rPr>
+        <w:fldChar w:fldCharType="end"/>
+      </w:r>
       <w:r>
         <w:t xml:space="preserve">: Diagrama de estados de </w:t>
       </w:r>
@@ -8613,14 +8721,27 @@
       <w:r>
         <w:t xml:space="preserve">Ilustración </w:t>
       </w:r>
-      <w:fldSimple w:instr=" SEQ Ilustración \* ARABIC ">
-        <w:r>
-          <w:rPr>
-            <w:noProof/>
-          </w:rPr>
-          <w:t>2</w:t>
-        </w:r>
-      </w:fldSimple>
+      <w:r>
+        <w:fldChar w:fldCharType="begin"/>
+      </w:r>
+      <w:r>
+        <w:instrText xml:space="preserve"> SEQ Ilustración \* ARABIC </w:instrText>
+      </w:r>
+      <w:r>
+        <w:fldChar w:fldCharType="separate"/>
+      </w:r>
+      <w:r>
+        <w:rPr>
+          <w:noProof/>
+        </w:rPr>
+        <w:t>2</w:t>
+      </w:r>
+      <w:r>
+        <w:rPr>
+          <w:noProof/>
+        </w:rPr>
+        <w:fldChar w:fldCharType="end"/>
+      </w:r>
       <w:r>
         <w:t>: Diagrama UML de la aplicación de los estados del Player.</w:t>
       </w:r>
@@ -9025,10 +9146,10 @@
           <w:noProof/>
         </w:rPr>
         <w:drawing>
-          <wp:inline distT="0" distB="0" distL="0" distR="0" wp14:anchorId="12DF7A89" wp14:editId="3D343B6E">
-            <wp:extent cx="2788920" cy="2086115"/>
-            <wp:effectExtent l="0" t="0" r="0" b="9525"/>
-            <wp:docPr id="12" name="Imagen 12"/>
+          <wp:inline distT="0" distB="0" distL="0" distR="0" wp14:anchorId="41D0CBF0" wp14:editId="15AFC8DA">
+            <wp:extent cx="3893820" cy="3086118"/>
+            <wp:effectExtent l="0" t="0" r="0" b="0"/>
+            <wp:docPr id="18" name="Imagen 18"/>
             <wp:cNvGraphicFramePr>
               <a:graphicFrameLocks xmlns:a="http://schemas.openxmlformats.org/drawingml/2006/main" noChangeAspect="1"/>
             </wp:cNvGraphicFramePr>
@@ -9048,7 +9169,7 @@
                   <pic:spPr>
                     <a:xfrm>
                       <a:off x="0" y="0"/>
-                      <a:ext cx="2808473" cy="2100741"/>
+                      <a:ext cx="3909897" cy="3098860"/>
                     </a:xfrm>
                     <a:prstGeom prst="rect">
                       <a:avLst/>
@@ -9069,14 +9190,27 @@
       <w:r>
         <w:t xml:space="preserve">Ilustración </w:t>
       </w:r>
-      <w:fldSimple w:instr=" SEQ Ilustración \* ARABIC ">
-        <w:r>
-          <w:rPr>
-            <w:noProof/>
-          </w:rPr>
-          <w:t>3</w:t>
-        </w:r>
-      </w:fldSimple>
+      <w:r>
+        <w:fldChar w:fldCharType="begin"/>
+      </w:r>
+      <w:r>
+        <w:instrText xml:space="preserve"> SEQ Ilustración \* ARABIC </w:instrText>
+      </w:r>
+      <w:r>
+        <w:fldChar w:fldCharType="separate"/>
+      </w:r>
+      <w:r>
+        <w:rPr>
+          <w:noProof/>
+        </w:rPr>
+        <w:t>3</w:t>
+      </w:r>
+      <w:r>
+        <w:rPr>
+          <w:noProof/>
+        </w:rPr>
+        <w:fldChar w:fldCharType="end"/>
+      </w:r>
       <w:r>
         <w:t>: Simulación del proceso de detección de colisiones.</w:t>
       </w:r>
@@ -9106,7 +9240,11 @@
         <w:t xml:space="preserve"> </w:t>
       </w:r>
       <w:r>
-        <w:t xml:space="preserve">poniendo a cero la velocidad en la dirección de la colisión del muro. Un ejemplo de aplicación sería un </w:t>
+        <w:t xml:space="preserve">poniendo a cero la velocidad en la dirección de la colisión del muro. Un ejemplo de </w:t>
+      </w:r>
+      <w:r>
+        <w:lastRenderedPageBreak/>
+        <w:t xml:space="preserve">aplicación sería un </w:t>
       </w:r>
       <w:proofErr w:type="spellStart"/>
       <w:r>
@@ -9141,7 +9279,6 @@
         <w:pStyle w:val="UBUcuerpoTrabajo"/>
       </w:pPr>
       <w:r>
-        <w:lastRenderedPageBreak/>
         <w:t xml:space="preserve">Para calcular en </w:t>
       </w:r>
       <w:r>
@@ -9179,10 +9316,10 @@
           <w:noProof/>
         </w:rPr>
         <w:drawing>
-          <wp:inline distT="0" distB="0" distL="0" distR="0" wp14:anchorId="7DE49182" wp14:editId="0AC6B952">
-            <wp:extent cx="5400040" cy="1400175"/>
-            <wp:effectExtent l="0" t="0" r="0" b="9525"/>
-            <wp:docPr id="15" name="Imagen 15"/>
+          <wp:inline distT="0" distB="0" distL="0" distR="0" wp14:anchorId="19736A2A" wp14:editId="60A00DD1">
+            <wp:extent cx="5400040" cy="2279015"/>
+            <wp:effectExtent l="0" t="0" r="0" b="6985"/>
+            <wp:docPr id="19" name="Imagen 19"/>
             <wp:cNvGraphicFramePr>
               <a:graphicFrameLocks xmlns:a="http://schemas.openxmlformats.org/drawingml/2006/main" noChangeAspect="1"/>
             </wp:cNvGraphicFramePr>
@@ -9202,7 +9339,7 @@
                   <pic:spPr>
                     <a:xfrm>
                       <a:off x="0" y="0"/>
-                      <a:ext cx="5400040" cy="1400175"/>
+                      <a:ext cx="5400040" cy="2279015"/>
                     </a:xfrm>
                     <a:prstGeom prst="rect">
                       <a:avLst/>
@@ -9222,14 +9359,27 @@
       <w:r>
         <w:t xml:space="preserve">Ilustración </w:t>
       </w:r>
-      <w:fldSimple w:instr=" SEQ Ilustración \* ARABIC ">
-        <w:r>
-          <w:rPr>
-            <w:noProof/>
-          </w:rPr>
-          <w:t>4</w:t>
-        </w:r>
-      </w:fldSimple>
+      <w:r>
+        <w:fldChar w:fldCharType="begin"/>
+      </w:r>
+      <w:r>
+        <w:instrText xml:space="preserve"> SEQ Ilustración \* ARABIC </w:instrText>
+      </w:r>
+      <w:r>
+        <w:fldChar w:fldCharType="separate"/>
+      </w:r>
+      <w:r>
+        <w:rPr>
+          <w:noProof/>
+        </w:rPr>
+        <w:t>4</w:t>
+      </w:r>
+      <w:r>
+        <w:rPr>
+          <w:noProof/>
+        </w:rPr>
+        <w:fldChar w:fldCharType="end"/>
+      </w:r>
       <w:r>
         <w:t xml:space="preserve">:Vector normal del muro en función de la posición del </w:t>
       </w:r>
@@ -9281,6 +9431,11 @@
       <w:r>
         <w:t xml:space="preserve"> en caso de colisión.</w:t>
       </w:r>
+    </w:p>
+    <w:p>
+      <w:pPr>
+        <w:pStyle w:val="UBUcuerpoTrabajo"/>
+      </w:pPr>
     </w:p>
     <w:p>
       <w:pPr>
@@ -9341,14 +9496,27 @@
       <w:r>
         <w:t xml:space="preserve">Ilustración </w:t>
       </w:r>
-      <w:fldSimple w:instr=" SEQ Ilustración \* ARABIC ">
-        <w:r>
-          <w:rPr>
-            <w:noProof/>
-          </w:rPr>
-          <w:t>5</w:t>
-        </w:r>
-      </w:fldSimple>
+      <w:r>
+        <w:fldChar w:fldCharType="begin"/>
+      </w:r>
+      <w:r>
+        <w:instrText xml:space="preserve"> SEQ Ilustración \* ARABIC </w:instrText>
+      </w:r>
+      <w:r>
+        <w:fldChar w:fldCharType="separate"/>
+      </w:r>
+      <w:r>
+        <w:rPr>
+          <w:noProof/>
+        </w:rPr>
+        <w:t>5</w:t>
+      </w:r>
+      <w:r>
+        <w:rPr>
+          <w:noProof/>
+        </w:rPr>
+        <w:fldChar w:fldCharType="end"/>
+      </w:r>
       <w:r>
         <w:t>: Diagrama UML del sistema de colisiones.</w:t>
       </w:r>
@@ -9437,7 +9605,14 @@
           <w:rPr>
             <w:rStyle w:val="Hipervnculo"/>
           </w:rPr>
-          <w:t>https://www.gamasutra.com/blogs/ItayKeren/20150511/243083/Scroll_Back_The_Theory_and_Practice_of_Cameras_in_SideScrollers.php</w:t>
+          <w:t>https://www.gamasutra.com/blogs/ItayKeren/20150511/243083/Scroll_Back_The_Theo</w:t>
+        </w:r>
+        <w:r>
+          <w:rPr>
+            <w:rStyle w:val="Hipervnculo"/>
+          </w:rPr>
+          <w:lastRenderedPageBreak/>
+          <w:t>ry_and_Practice_of_Cameras_in_SideScrollers.php</w:t>
         </w:r>
       </w:hyperlink>
       <w:r>
@@ -9500,11 +9675,7 @@
         <w:pStyle w:val="UBUcuerpoTrabajo"/>
       </w:pPr>
       <w:r>
-        <w:t xml:space="preserve">La cámara va a ser el elemento encargado de mostrar por pantalla la región del espacio del nivel que se desea mostrar. El principal conflicto que afecta a la cámara es que en distintos momentos del juego se quiere mostrar espacios distintos del escenario. Por suerte este problema es más sencillo de lo que parece en un principio, pues la mayoría del rato las distintas regiones del espacio que se deseen mostrar estarán condicionados por un elemento principal que se mueven en el espacio (en el caso de </w:t>
-      </w:r>
-      <w:r>
-        <w:lastRenderedPageBreak/>
-        <w:t>este juego y la mayoría, ese elemento será el avatar que utilice el jugador)</w:t>
+        <w:t>La cámara va a ser el elemento encargado de mostrar por pantalla la región del espacio del nivel que se desea mostrar. El principal conflicto que afecta a la cámara es que en distintos momentos del juego se quiere mostrar espacios distintos del escenario. Por suerte este problema es más sencillo de lo que parece en un principio, pues la mayoría del rato las distintas regiones del espacio que se deseen mostrar estarán condicionados por un elemento principal que se mueven en el espacio (en el caso de este juego y la mayoría, ese elemento será el avatar que utilice el jugador)</w:t>
       </w:r>
       <w:r>
         <w:t>. Ese problema tiene una solución relativamente sencilla y, sobre todo explorada por juego hechos en el pasado, que es hacer que la cámara siga a ese elemento principal.</w:t>
@@ -9650,6 +9821,7 @@
         <w:rPr>
           <w:noProof/>
         </w:rPr>
+        <w:lastRenderedPageBreak/>
         <w:drawing>
           <wp:inline distT="0" distB="0" distL="0" distR="0" wp14:anchorId="73697FAB" wp14:editId="25682B32">
             <wp:extent cx="5400040" cy="784225"/>
@@ -9694,14 +9866,27 @@
       <w:r>
         <w:t xml:space="preserve">Ilustración </w:t>
       </w:r>
-      <w:fldSimple w:instr=" SEQ Ilustración \* ARABIC ">
-        <w:r>
-          <w:rPr>
-            <w:noProof/>
-          </w:rPr>
-          <w:t>6</w:t>
-        </w:r>
-      </w:fldSimple>
+      <w:r>
+        <w:fldChar w:fldCharType="begin"/>
+      </w:r>
+      <w:r>
+        <w:instrText xml:space="preserve"> SEQ Ilustración \* ARABIC </w:instrText>
+      </w:r>
+      <w:r>
+        <w:fldChar w:fldCharType="separate"/>
+      </w:r>
+      <w:r>
+        <w:rPr>
+          <w:noProof/>
+        </w:rPr>
+        <w:t>6</w:t>
+      </w:r>
+      <w:r>
+        <w:rPr>
+          <w:noProof/>
+        </w:rPr>
+        <w:fldChar w:fldCharType="end"/>
+      </w:r>
       <w:r>
         <w:t xml:space="preserve">: Escena </w:t>
       </w:r>
@@ -9751,7 +9936,6 @@
         <w:pStyle w:val="UBUcuerpoTrabajo"/>
       </w:pPr>
       <w:r>
-        <w:lastRenderedPageBreak/>
         <w:t xml:space="preserve">Este problema </w:t>
       </w:r>
       <w:r>
@@ -9924,7 +10108,11 @@
       </w:r>
       <w:proofErr w:type="spellEnd"/>
       <w:r>
-        <w:t xml:space="preserve"> en el editor da la impresión de haber suficiente distancia entre el jugador y el obstáculo, pero en la pantalla de juego se ve como la distancia es menor y dependiendo de la velocidad con la que el jugador llegue puede ser que el jugador no tenga suficiente tiempo de respuesta como para esquivar el obstáculo.</w:t>
+        <w:t xml:space="preserve"> en el editor da la impresión de haber suficiente distancia entre el jugador y el obstáculo, pero en la pantalla de juego se ve como la distancia es menor y dependiendo de la velocidad con la que el jugador llegue </w:t>
+      </w:r>
+      <w:r>
+        <w:lastRenderedPageBreak/>
+        <w:t>puede ser que el jugador no tenga suficiente tiempo de respuesta como para esquivar el obstáculo.</w:t>
       </w:r>
     </w:p>
     <w:p>
@@ -9985,14 +10173,27 @@
       <w:r>
         <w:t xml:space="preserve">Ilustración </w:t>
       </w:r>
-      <w:fldSimple w:instr=" SEQ Ilustración \* ARABIC ">
-        <w:r>
-          <w:rPr>
-            <w:noProof/>
-          </w:rPr>
-          <w:t>7</w:t>
-        </w:r>
-      </w:fldSimple>
+      <w:r>
+        <w:fldChar w:fldCharType="begin"/>
+      </w:r>
+      <w:r>
+        <w:instrText xml:space="preserve"> SEQ Ilustración \* ARABIC </w:instrText>
+      </w:r>
+      <w:r>
+        <w:fldChar w:fldCharType="separate"/>
+      </w:r>
+      <w:r>
+        <w:rPr>
+          <w:noProof/>
+        </w:rPr>
+        <w:t>7</w:t>
+      </w:r>
+      <w:r>
+        <w:rPr>
+          <w:noProof/>
+        </w:rPr>
+        <w:fldChar w:fldCharType="end"/>
+      </w:r>
       <w:r>
         <w:t xml:space="preserve">: Escena </w:t>
       </w:r>
@@ -10013,7 +10214,6 @@
         <w:rPr>
           <w:noProof/>
         </w:rPr>
-        <w:lastRenderedPageBreak/>
         <w:drawing>
           <wp:inline distT="0" distB="0" distL="0" distR="0" wp14:anchorId="1D93257E" wp14:editId="361A4F0F">
             <wp:extent cx="3505200" cy="1962401"/>
@@ -10058,14 +10258,27 @@
       <w:r>
         <w:t xml:space="preserve">Ilustración </w:t>
       </w:r>
-      <w:fldSimple w:instr=" SEQ Ilustración \* ARABIC ">
-        <w:r>
-          <w:rPr>
-            <w:noProof/>
-          </w:rPr>
-          <w:t>8</w:t>
-        </w:r>
-      </w:fldSimple>
+      <w:r>
+        <w:fldChar w:fldCharType="begin"/>
+      </w:r>
+      <w:r>
+        <w:instrText xml:space="preserve"> SEQ Ilustración \* ARABIC </w:instrText>
+      </w:r>
+      <w:r>
+        <w:fldChar w:fldCharType="separate"/>
+      </w:r>
+      <w:r>
+        <w:rPr>
+          <w:noProof/>
+        </w:rPr>
+        <w:t>8</w:t>
+      </w:r>
+      <w:r>
+        <w:rPr>
+          <w:noProof/>
+        </w:rPr>
+        <w:fldChar w:fldCharType="end"/>
+      </w:r>
       <w:r>
         <w:t xml:space="preserve">: Visión de la escena </w:t>
       </w:r>
@@ -10203,7 +10416,11 @@
         <w:pStyle w:val="UBUcuerpoTrabajo"/>
       </w:pPr>
       <w:r>
-        <w:t>Lo más probable es que este problema se solucione con que la cámara sea de un tamaño lo suficientemente grande como para ofrecer suficiente tiempo de respuesta permitiendo esquivar los obstáculos. Pero en caso de no ser suficiente igual es necesario hacer algún cambio sobre el sistema de gestión de cámaras para solucionar este posible problema.</w:t>
+        <w:t xml:space="preserve">Lo más probable es que este problema se solucione con que la cámara sea de un tamaño lo suficientemente grande como para ofrecer suficiente tiempo de respuesta permitiendo esquivar los obstáculos. Pero en caso de no ser suficiente igual es necesario hacer algún cambio sobre el sistema de gestión de cámaras para solucionar este posible </w:t>
+      </w:r>
+      <w:r>
+        <w:lastRenderedPageBreak/>
+        <w:t>problema.</w:t>
       </w:r>
     </w:p>
     <w:p>
@@ -10276,7 +10493,6 @@
         <w:pStyle w:val="UBUcuerpoTrabajo"/>
       </w:pPr>
       <w:r>
-        <w:lastRenderedPageBreak/>
         <w:t xml:space="preserve">Inicialmente se </w:t>
       </w:r>
       <w:r>
@@ -10525,14 +10741,27 @@
       <w:r>
         <w:t xml:space="preserve">Ilustración </w:t>
       </w:r>
-      <w:fldSimple w:instr=" SEQ Ilustración \* ARABIC ">
-        <w:r>
-          <w:rPr>
-            <w:noProof/>
-          </w:rPr>
-          <w:t>9</w:t>
-        </w:r>
-      </w:fldSimple>
+      <w:r>
+        <w:fldChar w:fldCharType="begin"/>
+      </w:r>
+      <w:r>
+        <w:instrText xml:space="preserve"> SEQ Ilustración \* ARABIC </w:instrText>
+      </w:r>
+      <w:r>
+        <w:fldChar w:fldCharType="separate"/>
+      </w:r>
+      <w:r>
+        <w:rPr>
+          <w:noProof/>
+        </w:rPr>
+        <w:t>9</w:t>
+      </w:r>
+      <w:r>
+        <w:rPr>
+          <w:noProof/>
+        </w:rPr>
+        <w:fldChar w:fldCharType="end"/>
+      </w:r>
       <w:r>
         <w:t xml:space="preserve">: Distintas regiones que tiene en cuenta </w:t>
       </w:r>
@@ -10575,6 +10804,7 @@
         </w:numPr>
       </w:pPr>
       <w:r>
+        <w:lastRenderedPageBreak/>
         <w:t>El objetivo a seguir (punto amarillo).</w:t>
       </w:r>
     </w:p>
@@ -10748,11 +10978,7 @@
       </w:r>
       <w:proofErr w:type="spellEnd"/>
       <w:r>
-        <w:t xml:space="preserve"> sin compromiso, pero solo mientras su posición que permanezca dentro </w:t>
-      </w:r>
-      <w:r>
-        <w:lastRenderedPageBreak/>
-        <w:t xml:space="preserve">de la </w:t>
+        <w:t xml:space="preserve"> sin compromiso, pero solo mientras su posición que permanezca dentro de la </w:t>
       </w:r>
       <w:proofErr w:type="spellStart"/>
       <w:r>
@@ -11123,6 +11349,7 @@
         <w:rPr>
           <w:noProof/>
         </w:rPr>
+        <w:lastRenderedPageBreak/>
         <w:drawing>
           <wp:inline distT="0" distB="0" distL="0" distR="0" wp14:anchorId="464034E4" wp14:editId="78D257FF">
             <wp:extent cx="4472940" cy="2505247"/>
@@ -11167,14 +11394,27 @@
       <w:r>
         <w:t xml:space="preserve">Ilustración </w:t>
       </w:r>
-      <w:fldSimple w:instr=" SEQ Ilustración \* ARABIC ">
-        <w:r>
-          <w:rPr>
-            <w:noProof/>
-          </w:rPr>
-          <w:t>10</w:t>
-        </w:r>
-      </w:fldSimple>
+      <w:r>
+        <w:fldChar w:fldCharType="begin"/>
+      </w:r>
+      <w:r>
+        <w:instrText xml:space="preserve"> SEQ Ilustración \* ARABIC </w:instrText>
+      </w:r>
+      <w:r>
+        <w:fldChar w:fldCharType="separate"/>
+      </w:r>
+      <w:r>
+        <w:rPr>
+          <w:noProof/>
+        </w:rPr>
+        <w:t>10</w:t>
+      </w:r>
+      <w:r>
+        <w:rPr>
+          <w:noProof/>
+        </w:rPr>
+        <w:fldChar w:fldCharType="end"/>
+      </w:r>
       <w:r>
         <w:t xml:space="preserve">: Sistema de gestión de cámaras de </w:t>
       </w:r>
@@ -11200,11 +11440,7 @@
         <w:pStyle w:val="UBUcuerpoTrabajo"/>
       </w:pPr>
       <w:r>
-        <w:t xml:space="preserve">Este sistema de cámaras tiene dos problemas principales: la vista de la cámara está demasiado cerca del personaje, dificultando al personaje ver lo que tiene alrededor y que dependiendo de la velocidad del jugador, es posible que la cámara no siga lo </w:t>
-      </w:r>
-      <w:r>
-        <w:lastRenderedPageBreak/>
-        <w:t>suficientemente rápido al jugador dificultando todavía más que el jugador tenga conocimiento de lo que tiene alrededor.</w:t>
+        <w:t>Este sistema de cámaras tiene dos problemas principales: la vista de la cámara está demasiado cerca del personaje, dificultando al personaje ver lo que tiene alrededor y que dependiendo de la velocidad del jugador, es posible que la cámara no siga lo suficientemente rápido al jugador dificultando todavía más que el jugador tenga conocimiento de lo que tiene alrededor.</w:t>
       </w:r>
       <w:r>
         <w:t xml:space="preserve"> El nuevo sistema de cámaras ha hecho dos cambios principales</w:t>
@@ -11384,6 +11620,7 @@
         <w:rPr>
           <w:noProof/>
         </w:rPr>
+        <w:lastRenderedPageBreak/>
         <w:drawing>
           <wp:inline distT="0" distB="0" distL="0" distR="0" wp14:anchorId="2AC34E1F" wp14:editId="492A5B52">
             <wp:extent cx="4404360" cy="2469943"/>
@@ -11428,14 +11665,27 @@
       <w:r>
         <w:t xml:space="preserve">Ilustración </w:t>
       </w:r>
-      <w:fldSimple w:instr=" SEQ Ilustración \* ARABIC ">
-        <w:r>
-          <w:rPr>
-            <w:noProof/>
-          </w:rPr>
-          <w:t>11</w:t>
-        </w:r>
-      </w:fldSimple>
+      <w:r>
+        <w:fldChar w:fldCharType="begin"/>
+      </w:r>
+      <w:r>
+        <w:instrText xml:space="preserve"> SEQ Ilustración \* ARABIC </w:instrText>
+      </w:r>
+      <w:r>
+        <w:fldChar w:fldCharType="separate"/>
+      </w:r>
+      <w:r>
+        <w:rPr>
+          <w:noProof/>
+        </w:rPr>
+        <w:t>11</w:t>
+      </w:r>
+      <w:r>
+        <w:rPr>
+          <w:noProof/>
+        </w:rPr>
+        <w:fldChar w:fldCharType="end"/>
+      </w:r>
       <w:r>
         <w:t>: Sistema de gestión de cámaras final aplicado.</w:t>
       </w:r>
@@ -11673,14 +11923,27 @@
       <w:r>
         <w:t xml:space="preserve">Ilustración </w:t>
       </w:r>
-      <w:fldSimple w:instr=" SEQ Ilustración \* ARABIC ">
-        <w:r>
-          <w:rPr>
-            <w:noProof/>
-          </w:rPr>
-          <w:t>12</w:t>
-        </w:r>
-      </w:fldSimple>
+      <w:r>
+        <w:fldChar w:fldCharType="begin"/>
+      </w:r>
+      <w:r>
+        <w:instrText xml:space="preserve"> SEQ Ilustración \* ARABIC </w:instrText>
+      </w:r>
+      <w:r>
+        <w:fldChar w:fldCharType="separate"/>
+      </w:r>
+      <w:r>
+        <w:rPr>
+          <w:noProof/>
+        </w:rPr>
+        <w:t>12</w:t>
+      </w:r>
+      <w:r>
+        <w:rPr>
+          <w:noProof/>
+        </w:rPr>
+        <w:fldChar w:fldCharType="end"/>
+      </w:r>
       <w:r>
         <w:t>: Captura de pantalla del videojuego Celeste.</w:t>
       </w:r>
@@ -11803,14 +12066,27 @@
       <w:r>
         <w:t xml:space="preserve">Ilustración </w:t>
       </w:r>
-      <w:fldSimple w:instr=" SEQ Ilustración \* ARABIC ">
-        <w:r>
-          <w:rPr>
-            <w:noProof/>
-          </w:rPr>
-          <w:t>13</w:t>
-        </w:r>
-      </w:fldSimple>
+      <w:r>
+        <w:fldChar w:fldCharType="begin"/>
+      </w:r>
+      <w:r>
+        <w:instrText xml:space="preserve"> SEQ Ilustración \* ARABIC </w:instrText>
+      </w:r>
+      <w:r>
+        <w:fldChar w:fldCharType="separate"/>
+      </w:r>
+      <w:r>
+        <w:rPr>
+          <w:noProof/>
+        </w:rPr>
+        <w:t>13</w:t>
+      </w:r>
+      <w:r>
+        <w:rPr>
+          <w:noProof/>
+        </w:rPr>
+        <w:fldChar w:fldCharType="end"/>
+      </w:r>
       <w:r>
         <w:t xml:space="preserve">: Captura de pantalla de Super </w:t>
       </w:r>
@@ -12227,14 +12503,27 @@
       <w:r>
         <w:t xml:space="preserve">Ilustración </w:t>
       </w:r>
-      <w:fldSimple w:instr=" SEQ Ilustración \* ARABIC ">
-        <w:r>
-          <w:rPr>
-            <w:noProof/>
-          </w:rPr>
-          <w:t>14</w:t>
-        </w:r>
-      </w:fldSimple>
+      <w:r>
+        <w:fldChar w:fldCharType="begin"/>
+      </w:r>
+      <w:r>
+        <w:instrText xml:space="preserve"> SEQ Ilustración \* ARABIC </w:instrText>
+      </w:r>
+      <w:r>
+        <w:fldChar w:fldCharType="separate"/>
+      </w:r>
+      <w:r>
+        <w:rPr>
+          <w:noProof/>
+        </w:rPr>
+        <w:t>14</w:t>
+      </w:r>
+      <w:r>
+        <w:rPr>
+          <w:noProof/>
+        </w:rPr>
+        <w:fldChar w:fldCharType="end"/>
+      </w:r>
       <w:r>
         <w:t xml:space="preserve">: Nivel de presentación de </w:t>
       </w:r>

</xml_diff>

<commit_message>
Solución de los errores de volcabulario. Issue #48
</commit_message>
<xml_diff>
--- a/docs/memoria.docx
+++ b/docs/memoria.docx
@@ -3364,31 +3364,7 @@
                 <w:kern w:val="3"/>
                 <w:lang w:eastAsia="zh-CN" w:bidi="hi-IN"/>
               </w:rPr>
-              <w:t>Inversor de gr</w:t>
-            </w:r>
-            <w:r>
-              <w:rPr>
-                <w:rStyle w:val="Hipervnculo"/>
-                <w:rFonts w:ascii="Liberation Sans" w:eastAsia="Droid Sans" w:hAnsi="Liberation Sans" w:cs="Lohit Hindi"/>
-                <w:b/>
-                <w:bCs/>
-                <w:noProof/>
-                <w:kern w:val="3"/>
-                <w:lang w:eastAsia="zh-CN" w:bidi="hi-IN"/>
-              </w:rPr>
-              <w:t>a</w:t>
-            </w:r>
-            <w:r>
-              <w:rPr>
-                <w:rStyle w:val="Hipervnculo"/>
-                <w:rFonts w:ascii="Liberation Sans" w:eastAsia="Droid Sans" w:hAnsi="Liberation Sans" w:cs="Lohit Hindi"/>
-                <w:b/>
-                <w:bCs/>
-                <w:noProof/>
-                <w:kern w:val="3"/>
-                <w:lang w:eastAsia="zh-CN" w:bidi="hi-IN"/>
-              </w:rPr>
-              <w:t>vedad</w:t>
+              <w:t>Inversor de gravedad</w:t>
             </w:r>
             <w:r>
               <w:rPr>
@@ -8118,14 +8094,27 @@
       <w:r>
         <w:t xml:space="preserve">Ilustración </w:t>
       </w:r>
-      <w:fldSimple w:instr=" SEQ Ilustración \* ARABIC ">
-        <w:r>
-          <w:rPr>
-            <w:noProof/>
-          </w:rPr>
-          <w:t>1</w:t>
-        </w:r>
-      </w:fldSimple>
+      <w:r>
+        <w:fldChar w:fldCharType="begin"/>
+      </w:r>
+      <w:r>
+        <w:instrText xml:space="preserve"> SEQ Ilustración \* ARABIC </w:instrText>
+      </w:r>
+      <w:r>
+        <w:fldChar w:fldCharType="separate"/>
+      </w:r>
+      <w:r>
+        <w:rPr>
+          <w:noProof/>
+        </w:rPr>
+        <w:t>1</w:t>
+      </w:r>
+      <w:r>
+        <w:rPr>
+          <w:noProof/>
+        </w:rPr>
+        <w:fldChar w:fldCharType="end"/>
+      </w:r>
       <w:r>
         <w:t xml:space="preserve">: Jerarquía de herencia de </w:t>
       </w:r>
@@ -8376,14 +8365,30 @@
       <w:r>
         <w:t xml:space="preserve">Ilustración </w:t>
       </w:r>
-      <w:fldSimple w:instr=" SEQ Ilustración \* ARABIC ">
-        <w:r>
-          <w:rPr>
-            <w:noProof/>
-          </w:rPr>
-          <w:t>2</w:t>
-        </w:r>
-      </w:fldSimple>
+      <w:r>
+        <w:fldChar w:fldCharType="begin"/>
+      </w:r>
+      <w:r>
+        <w:instrText xml:space="preserve"> SEQ Ilus</w:instrText>
+      </w:r>
+      <w:r>
+        <w:instrText xml:space="preserve">tración \* ARABIC </w:instrText>
+      </w:r>
+      <w:r>
+        <w:fldChar w:fldCharType="separate"/>
+      </w:r>
+      <w:r>
+        <w:rPr>
+          <w:noProof/>
+        </w:rPr>
+        <w:t>2</w:t>
+      </w:r>
+      <w:r>
+        <w:rPr>
+          <w:noProof/>
+        </w:rPr>
+        <w:fldChar w:fldCharType="end"/>
+      </w:r>
       <w:r>
         <w:t xml:space="preserve">: Diagrama de estados de </w:t>
       </w:r>
@@ -8889,14 +8894,27 @@
       <w:r>
         <w:t xml:space="preserve">Ilustración </w:t>
       </w:r>
-      <w:fldSimple w:instr=" SEQ Ilustración \* ARABIC ">
-        <w:r>
-          <w:rPr>
-            <w:noProof/>
-          </w:rPr>
-          <w:t>3</w:t>
-        </w:r>
-      </w:fldSimple>
+      <w:r>
+        <w:fldChar w:fldCharType="begin"/>
+      </w:r>
+      <w:r>
+        <w:instrText xml:space="preserve"> SEQ Ilustración \* ARABIC </w:instrText>
+      </w:r>
+      <w:r>
+        <w:fldChar w:fldCharType="separate"/>
+      </w:r>
+      <w:r>
+        <w:rPr>
+          <w:noProof/>
+        </w:rPr>
+        <w:t>3</w:t>
+      </w:r>
+      <w:r>
+        <w:rPr>
+          <w:noProof/>
+        </w:rPr>
+        <w:fldChar w:fldCharType="end"/>
+      </w:r>
       <w:r>
         <w:t>: Diagrama UML de la aplicación de los estados del Player.</w:t>
       </w:r>
@@ -9345,14 +9363,27 @@
       <w:r>
         <w:t xml:space="preserve">Ilustración </w:t>
       </w:r>
-      <w:fldSimple w:instr=" SEQ Ilustración \* ARABIC ">
-        <w:r>
-          <w:rPr>
-            <w:noProof/>
-          </w:rPr>
-          <w:t>4</w:t>
-        </w:r>
-      </w:fldSimple>
+      <w:r>
+        <w:fldChar w:fldCharType="begin"/>
+      </w:r>
+      <w:r>
+        <w:instrText xml:space="preserve"> SEQ Ilustración \* ARABIC </w:instrText>
+      </w:r>
+      <w:r>
+        <w:fldChar w:fldCharType="separate"/>
+      </w:r>
+      <w:r>
+        <w:rPr>
+          <w:noProof/>
+        </w:rPr>
+        <w:t>4</w:t>
+      </w:r>
+      <w:r>
+        <w:rPr>
+          <w:noProof/>
+        </w:rPr>
+        <w:fldChar w:fldCharType="end"/>
+      </w:r>
       <w:r>
         <w:t>: Simulación del proceso de detección de colisiones.</w:t>
       </w:r>
@@ -9497,14 +9528,27 @@
       <w:r>
         <w:t xml:space="preserve">Ilustración </w:t>
       </w:r>
-      <w:fldSimple w:instr=" SEQ Ilustración \* ARABIC ">
-        <w:r>
-          <w:rPr>
-            <w:noProof/>
-          </w:rPr>
-          <w:t>5</w:t>
-        </w:r>
-      </w:fldSimple>
+      <w:r>
+        <w:fldChar w:fldCharType="begin"/>
+      </w:r>
+      <w:r>
+        <w:instrText xml:space="preserve"> SEQ Ilustración \* ARABIC </w:instrText>
+      </w:r>
+      <w:r>
+        <w:fldChar w:fldCharType="separate"/>
+      </w:r>
+      <w:r>
+        <w:rPr>
+          <w:noProof/>
+        </w:rPr>
+        <w:t>5</w:t>
+      </w:r>
+      <w:r>
+        <w:rPr>
+          <w:noProof/>
+        </w:rPr>
+        <w:fldChar w:fldCharType="end"/>
+      </w:r>
       <w:r>
         <w:t xml:space="preserve">:Vector normal del muro en función de la posición del </w:t>
       </w:r>
@@ -9622,14 +9666,27 @@
       <w:r>
         <w:t xml:space="preserve">Ilustración </w:t>
       </w:r>
-      <w:fldSimple w:instr=" SEQ Ilustración \* ARABIC ">
-        <w:r>
-          <w:rPr>
-            <w:noProof/>
-          </w:rPr>
-          <w:t>6</w:t>
-        </w:r>
-      </w:fldSimple>
+      <w:r>
+        <w:fldChar w:fldCharType="begin"/>
+      </w:r>
+      <w:r>
+        <w:instrText xml:space="preserve"> SEQ Ilustración \* ARABIC </w:instrText>
+      </w:r>
+      <w:r>
+        <w:fldChar w:fldCharType="separate"/>
+      </w:r>
+      <w:r>
+        <w:rPr>
+          <w:noProof/>
+        </w:rPr>
+        <w:t>6</w:t>
+      </w:r>
+      <w:r>
+        <w:rPr>
+          <w:noProof/>
+        </w:rPr>
+        <w:fldChar w:fldCharType="end"/>
+      </w:r>
       <w:r>
         <w:t>: Diagrama UML del sistema de colisiones.</w:t>
       </w:r>
@@ -9794,14 +9851,27 @@
       <w:r>
         <w:t xml:space="preserve">Ilustración </w:t>
       </w:r>
-      <w:fldSimple w:instr=" SEQ Ilustración \* ARABIC ">
-        <w:r>
-          <w:rPr>
-            <w:noProof/>
-          </w:rPr>
-          <w:t>7</w:t>
-        </w:r>
-      </w:fldSimple>
+      <w:r>
+        <w:fldChar w:fldCharType="begin"/>
+      </w:r>
+      <w:r>
+        <w:instrText xml:space="preserve"> SEQ Ilustración \* ARABIC </w:instrText>
+      </w:r>
+      <w:r>
+        <w:fldChar w:fldCharType="separate"/>
+      </w:r>
+      <w:r>
+        <w:rPr>
+          <w:noProof/>
+        </w:rPr>
+        <w:t>7</w:t>
+      </w:r>
+      <w:r>
+        <w:rPr>
+          <w:noProof/>
+        </w:rPr>
+        <w:fldChar w:fldCharType="end"/>
+      </w:r>
       <w:r>
         <w:t xml:space="preserve">: Diagrama UML de la clase encargada de la gestión de la gravedad del </w:t>
       </w:r>
@@ -9896,14 +9966,27 @@
       <w:r>
         <w:t xml:space="preserve">Ilustración </w:t>
       </w:r>
-      <w:fldSimple w:instr=" SEQ Ilustración \* ARABIC ">
-        <w:r>
-          <w:rPr>
-            <w:noProof/>
-          </w:rPr>
-          <w:t>8</w:t>
-        </w:r>
-      </w:fldSimple>
+      <w:r>
+        <w:fldChar w:fldCharType="begin"/>
+      </w:r>
+      <w:r>
+        <w:instrText xml:space="preserve"> SEQ Ilustración \* ARABIC </w:instrText>
+      </w:r>
+      <w:r>
+        <w:fldChar w:fldCharType="separate"/>
+      </w:r>
+      <w:r>
+        <w:rPr>
+          <w:noProof/>
+        </w:rPr>
+        <w:t>8</w:t>
+      </w:r>
+      <w:r>
+        <w:rPr>
+          <w:noProof/>
+        </w:rPr>
+        <w:fldChar w:fldCharType="end"/>
+      </w:r>
       <w:r>
         <w:t xml:space="preserve">: Pseudocódigo del proceso de modificación de la gravedad del </w:t>
       </w:r>
@@ -10091,14 +10174,27 @@
       <w:r>
         <w:t xml:space="preserve">Ilustración </w:t>
       </w:r>
-      <w:fldSimple w:instr=" SEQ Ilustración \* ARABIC ">
-        <w:r>
-          <w:rPr>
-            <w:noProof/>
-          </w:rPr>
-          <w:t>9</w:t>
-        </w:r>
-      </w:fldSimple>
+      <w:r>
+        <w:fldChar w:fldCharType="begin"/>
+      </w:r>
+      <w:r>
+        <w:instrText xml:space="preserve"> SEQ Ilustración \* ARABIC </w:instrText>
+      </w:r>
+      <w:r>
+        <w:fldChar w:fldCharType="separate"/>
+      </w:r>
+      <w:r>
+        <w:rPr>
+          <w:noProof/>
+        </w:rPr>
+        <w:t>9</w:t>
+      </w:r>
+      <w:r>
+        <w:rPr>
+          <w:noProof/>
+        </w:rPr>
+        <w:fldChar w:fldCharType="end"/>
+      </w:r>
       <w:r>
         <w:t xml:space="preserve">: Estructura del </w:t>
       </w:r>
@@ -10276,14 +10372,27 @@
       <w:r>
         <w:t xml:space="preserve">Ilustración </w:t>
       </w:r>
-      <w:fldSimple w:instr=" SEQ Ilustración \* ARABIC ">
-        <w:r>
-          <w:rPr>
-            <w:noProof/>
-          </w:rPr>
-          <w:t>10</w:t>
-        </w:r>
-      </w:fldSimple>
+      <w:r>
+        <w:fldChar w:fldCharType="begin"/>
+      </w:r>
+      <w:r>
+        <w:instrText xml:space="preserve"> SEQ Ilustración \* ARABIC </w:instrText>
+      </w:r>
+      <w:r>
+        <w:fldChar w:fldCharType="separate"/>
+      </w:r>
+      <w:r>
+        <w:rPr>
+          <w:noProof/>
+        </w:rPr>
+        <w:t>10</w:t>
+      </w:r>
+      <w:r>
+        <w:rPr>
+          <w:noProof/>
+        </w:rPr>
+        <w:fldChar w:fldCharType="end"/>
+      </w:r>
       <w:r>
         <w:t xml:space="preserve">: grafica que representa la influencia gravitatoria para una influencia máxima de 20, una influencia de 10 y un </w:t>
       </w:r>
@@ -10420,7 +10529,13 @@
       </w:r>
       <w:proofErr w:type="spellStart"/>
       <w:r>
-        <w:t>GravityInvestorsManager</w:t>
+        <w:t>GravityInve</w:t>
+      </w:r>
+      <w:r>
+        <w:t>rter</w:t>
+      </w:r>
+      <w:r>
+        <w:t>Manager</w:t>
       </w:r>
       <w:proofErr w:type="spellEnd"/>
       <w:r>
@@ -10436,7 +10551,10 @@
       </w:r>
       <w:proofErr w:type="spellStart"/>
       <w:r>
-        <w:t>GravityInvestor</w:t>
+        <w:t>GravityInve</w:t>
+      </w:r>
+      <w:r>
+        <w:t>rter</w:t>
       </w:r>
       <w:proofErr w:type="spellEnd"/>
       <w:r>
@@ -10480,7 +10598,13 @@
       </w:r>
       <w:proofErr w:type="spellEnd"/>
       <w:r>
-        <w:t xml:space="preserve"> esta dentro de su lista y si no lo esta lo añade. Si lo esta es removido de la lista.</w:t>
+        <w:t xml:space="preserve"> </w:t>
+      </w:r>
+      <w:r>
+        <w:t>está</w:t>
+      </w:r>
+      <w:r>
+        <w:t xml:space="preserve"> dentro de su lista y si no lo esta lo añade. Si lo esta es removido de la lista.</w:t>
       </w:r>
     </w:p>
     <w:p>
@@ -10500,7 +10624,13 @@
       </w:r>
       <w:proofErr w:type="spellStart"/>
       <w:r>
-        <w:t>GravityInvestorManager</w:t>
+        <w:t>GravityInve</w:t>
+      </w:r>
+      <w:r>
+        <w:t>rter</w:t>
+      </w:r>
+      <w:r>
+        <w:t>Manager</w:t>
       </w:r>
       <w:proofErr w:type="spellEnd"/>
       <w:r>
@@ -10531,10 +10661,10 @@
           <w:noProof/>
         </w:rPr>
         <w:drawing>
-          <wp:inline distT="0" distB="0" distL="0" distR="0" wp14:anchorId="67CD47A2" wp14:editId="19C25E6A">
+          <wp:inline distT="0" distB="0" distL="0" distR="0" wp14:anchorId="7C0FE2D6" wp14:editId="56425C66">
             <wp:extent cx="5400040" cy="782320"/>
             <wp:effectExtent l="0" t="0" r="0" b="0"/>
-            <wp:docPr id="23" name="Imagen 23" descr="Forma, Rectángulo&#10;&#10;Descripción generada automáticamente"/>
+            <wp:docPr id="27" name="Imagen 27" descr="Forma, Rectángulo&#10;&#10;Descripción generada automáticamente"/>
             <wp:cNvGraphicFramePr>
               <a:graphicFrameLocks xmlns:a="http://schemas.openxmlformats.org/drawingml/2006/main" noChangeAspect="1"/>
             </wp:cNvGraphicFramePr>
@@ -10542,7 +10672,7 @@
               <a:graphicData uri="http://schemas.openxmlformats.org/drawingml/2006/picture">
                 <pic:pic xmlns:pic="http://schemas.openxmlformats.org/drawingml/2006/picture">
                   <pic:nvPicPr>
-                    <pic:cNvPr id="23" name="Imagen 23" descr="Forma, Rectángulo&#10;&#10;Descripción generada automáticamente"/>
+                    <pic:cNvPr id="27" name="Imagen 27" descr="Forma, Rectángulo&#10;&#10;Descripción generada automáticamente"/>
                     <pic:cNvPicPr/>
                   </pic:nvPicPr>
                   <pic:blipFill>
@@ -10580,14 +10710,27 @@
       <w:r>
         <w:t xml:space="preserve">Ilustración </w:t>
       </w:r>
-      <w:fldSimple w:instr=" SEQ Ilustración \* ARABIC ">
-        <w:r>
-          <w:rPr>
-            <w:noProof/>
-          </w:rPr>
-          <w:t>11</w:t>
-        </w:r>
-      </w:fldSimple>
+      <w:r>
+        <w:fldChar w:fldCharType="begin"/>
+      </w:r>
+      <w:r>
+        <w:instrText xml:space="preserve"> SEQ Ilustración \* ARABIC </w:instrText>
+      </w:r>
+      <w:r>
+        <w:fldChar w:fldCharType="separate"/>
+      </w:r>
+      <w:r>
+        <w:rPr>
+          <w:noProof/>
+        </w:rPr>
+        <w:t>11</w:t>
+      </w:r>
+      <w:r>
+        <w:rPr>
+          <w:noProof/>
+        </w:rPr>
+        <w:fldChar w:fldCharType="end"/>
+      </w:r>
       <w:r>
         <w:t>: Diagrama UML de la estructura del inversor de gravedad</w:t>
       </w:r>
@@ -10646,14 +10789,27 @@
       <w:r>
         <w:t xml:space="preserve">Ilustración </w:t>
       </w:r>
-      <w:fldSimple w:instr=" SEQ Ilustración \* ARABIC ">
-        <w:r>
-          <w:rPr>
-            <w:noProof/>
-          </w:rPr>
-          <w:t>12</w:t>
-        </w:r>
-      </w:fldSimple>
+      <w:r>
+        <w:fldChar w:fldCharType="begin"/>
+      </w:r>
+      <w:r>
+        <w:instrText xml:space="preserve"> SEQ Ilustración \* ARABIC </w:instrText>
+      </w:r>
+      <w:r>
+        <w:fldChar w:fldCharType="separate"/>
+      </w:r>
+      <w:r>
+        <w:rPr>
+          <w:noProof/>
+        </w:rPr>
+        <w:t>12</w:t>
+      </w:r>
+      <w:r>
+        <w:rPr>
+          <w:noProof/>
+        </w:rPr>
+        <w:fldChar w:fldCharType="end"/>
+      </w:r>
       <w:r>
         <w:t xml:space="preserve">: Pseudocódigo del método llamado cada vez que un </w:t>
       </w:r>
@@ -10719,14 +10875,27 @@
       <w:r>
         <w:t xml:space="preserve">Ilustración </w:t>
       </w:r>
-      <w:fldSimple w:instr=" SEQ Ilustración \* ARABIC ">
-        <w:r>
-          <w:rPr>
-            <w:noProof/>
-          </w:rPr>
-          <w:t>13</w:t>
-        </w:r>
-      </w:fldSimple>
+      <w:r>
+        <w:fldChar w:fldCharType="begin"/>
+      </w:r>
+      <w:r>
+        <w:instrText xml:space="preserve"> SEQ Ilustración \* ARABIC </w:instrText>
+      </w:r>
+      <w:r>
+        <w:fldChar w:fldCharType="separate"/>
+      </w:r>
+      <w:r>
+        <w:rPr>
+          <w:noProof/>
+        </w:rPr>
+        <w:t>13</w:t>
+      </w:r>
+      <w:r>
+        <w:rPr>
+          <w:noProof/>
+        </w:rPr>
+        <w:fldChar w:fldCharType="end"/>
+      </w:r>
       <w:r>
         <w:t xml:space="preserve">: Pseudocódigo del proceso de inversión de gravedad de los </w:t>
       </w:r>
@@ -11088,14 +11257,27 @@
       <w:r>
         <w:t xml:space="preserve">Ilustración </w:t>
       </w:r>
-      <w:fldSimple w:instr=" SEQ Ilustración \* ARABIC ">
-        <w:r>
-          <w:rPr>
-            <w:noProof/>
-          </w:rPr>
-          <w:t>14</w:t>
-        </w:r>
-      </w:fldSimple>
+      <w:r>
+        <w:fldChar w:fldCharType="begin"/>
+      </w:r>
+      <w:r>
+        <w:instrText xml:space="preserve"> SEQ Ilustración \* ARABIC </w:instrText>
+      </w:r>
+      <w:r>
+        <w:fldChar w:fldCharType="separate"/>
+      </w:r>
+      <w:r>
+        <w:rPr>
+          <w:noProof/>
+        </w:rPr>
+        <w:t>14</w:t>
+      </w:r>
+      <w:r>
+        <w:rPr>
+          <w:noProof/>
+        </w:rPr>
+        <w:fldChar w:fldCharType="end"/>
+      </w:r>
       <w:r>
         <w:t xml:space="preserve">: Escena </w:t>
       </w:r>
@@ -11382,14 +11564,27 @@
       <w:r>
         <w:t xml:space="preserve">Ilustración </w:t>
       </w:r>
-      <w:fldSimple w:instr=" SEQ Ilustración \* ARABIC ">
-        <w:r>
-          <w:rPr>
-            <w:noProof/>
-          </w:rPr>
-          <w:t>15</w:t>
-        </w:r>
-      </w:fldSimple>
+      <w:r>
+        <w:fldChar w:fldCharType="begin"/>
+      </w:r>
+      <w:r>
+        <w:instrText xml:space="preserve"> SEQ Ilustración \* ARABIC </w:instrText>
+      </w:r>
+      <w:r>
+        <w:fldChar w:fldCharType="separate"/>
+      </w:r>
+      <w:r>
+        <w:rPr>
+          <w:noProof/>
+        </w:rPr>
+        <w:t>15</w:t>
+      </w:r>
+      <w:r>
+        <w:rPr>
+          <w:noProof/>
+        </w:rPr>
+        <w:fldChar w:fldCharType="end"/>
+      </w:r>
       <w:r>
         <w:t xml:space="preserve">: Escena </w:t>
       </w:r>
@@ -11455,14 +11650,27 @@
       <w:r>
         <w:t xml:space="preserve">Ilustración </w:t>
       </w:r>
-      <w:fldSimple w:instr=" SEQ Ilustración \* ARABIC ">
-        <w:r>
-          <w:rPr>
-            <w:noProof/>
-          </w:rPr>
-          <w:t>16</w:t>
-        </w:r>
-      </w:fldSimple>
+      <w:r>
+        <w:fldChar w:fldCharType="begin"/>
+      </w:r>
+      <w:r>
+        <w:instrText xml:space="preserve"> SEQ Ilustración \* ARABIC </w:instrText>
+      </w:r>
+      <w:r>
+        <w:fldChar w:fldCharType="separate"/>
+      </w:r>
+      <w:r>
+        <w:rPr>
+          <w:noProof/>
+        </w:rPr>
+        <w:t>16</w:t>
+      </w:r>
+      <w:r>
+        <w:rPr>
+          <w:noProof/>
+        </w:rPr>
+        <w:fldChar w:fldCharType="end"/>
+      </w:r>
       <w:r>
         <w:t xml:space="preserve">: Visión de la escena </w:t>
       </w:r>
@@ -11922,14 +12130,27 @@
       <w:r>
         <w:t xml:space="preserve">Ilustración </w:t>
       </w:r>
-      <w:fldSimple w:instr=" SEQ Ilustración \* ARABIC ">
-        <w:r>
-          <w:rPr>
-            <w:noProof/>
-          </w:rPr>
-          <w:t>17</w:t>
-        </w:r>
-      </w:fldSimple>
+      <w:r>
+        <w:fldChar w:fldCharType="begin"/>
+      </w:r>
+      <w:r>
+        <w:instrText xml:space="preserve"> SEQ Ilustración \* ARABIC </w:instrText>
+      </w:r>
+      <w:r>
+        <w:fldChar w:fldCharType="separate"/>
+      </w:r>
+      <w:r>
+        <w:rPr>
+          <w:noProof/>
+        </w:rPr>
+        <w:t>17</w:t>
+      </w:r>
+      <w:r>
+        <w:rPr>
+          <w:noProof/>
+        </w:rPr>
+        <w:fldChar w:fldCharType="end"/>
+      </w:r>
       <w:r>
         <w:t xml:space="preserve">: Distintas regiones que tiene en cuenta </w:t>
       </w:r>
@@ -12564,14 +12785,27 @@
       <w:r>
         <w:t xml:space="preserve">Ilustración </w:t>
       </w:r>
-      <w:fldSimple w:instr=" SEQ Ilustración \* ARABIC ">
-        <w:r>
-          <w:rPr>
-            <w:noProof/>
-          </w:rPr>
-          <w:t>18</w:t>
-        </w:r>
-      </w:fldSimple>
+      <w:r>
+        <w:fldChar w:fldCharType="begin"/>
+      </w:r>
+      <w:r>
+        <w:instrText xml:space="preserve"> SEQ Ilustración \* ARABIC </w:instrText>
+      </w:r>
+      <w:r>
+        <w:fldChar w:fldCharType="separate"/>
+      </w:r>
+      <w:r>
+        <w:rPr>
+          <w:noProof/>
+        </w:rPr>
+        <w:t>18</w:t>
+      </w:r>
+      <w:r>
+        <w:rPr>
+          <w:noProof/>
+        </w:rPr>
+        <w:fldChar w:fldCharType="end"/>
+      </w:r>
       <w:r>
         <w:t xml:space="preserve">: Sistema de gestión de cámaras de </w:t>
       </w:r>
@@ -12825,14 +13059,27 @@
       <w:r>
         <w:t xml:space="preserve">Ilustración </w:t>
       </w:r>
-      <w:fldSimple w:instr=" SEQ Ilustración \* ARABIC ">
-        <w:r>
-          <w:rPr>
-            <w:noProof/>
-          </w:rPr>
-          <w:t>19</w:t>
-        </w:r>
-      </w:fldSimple>
+      <w:r>
+        <w:fldChar w:fldCharType="begin"/>
+      </w:r>
+      <w:r>
+        <w:instrText xml:space="preserve"> SEQ Ilustración \* ARABIC </w:instrText>
+      </w:r>
+      <w:r>
+        <w:fldChar w:fldCharType="separate"/>
+      </w:r>
+      <w:r>
+        <w:rPr>
+          <w:noProof/>
+        </w:rPr>
+        <w:t>19</w:t>
+      </w:r>
+      <w:r>
+        <w:rPr>
+          <w:noProof/>
+        </w:rPr>
+        <w:fldChar w:fldCharType="end"/>
+      </w:r>
       <w:r>
         <w:t>: Sistema de gestión de cámaras final aplicado.</w:t>
       </w:r>
@@ -13070,14 +13317,27 @@
       <w:r>
         <w:t xml:space="preserve">Ilustración </w:t>
       </w:r>
-      <w:fldSimple w:instr=" SEQ Ilustración \* ARABIC ">
-        <w:r>
-          <w:rPr>
-            <w:noProof/>
-          </w:rPr>
-          <w:t>20</w:t>
-        </w:r>
-      </w:fldSimple>
+      <w:r>
+        <w:fldChar w:fldCharType="begin"/>
+      </w:r>
+      <w:r>
+        <w:instrText xml:space="preserve"> SEQ Ilustración \* ARABIC </w:instrText>
+      </w:r>
+      <w:r>
+        <w:fldChar w:fldCharType="separate"/>
+      </w:r>
+      <w:r>
+        <w:rPr>
+          <w:noProof/>
+        </w:rPr>
+        <w:t>20</w:t>
+      </w:r>
+      <w:r>
+        <w:rPr>
+          <w:noProof/>
+        </w:rPr>
+        <w:fldChar w:fldCharType="end"/>
+      </w:r>
       <w:r>
         <w:t>: Captura de pantalla del videojuego Celeste.</w:t>
       </w:r>
@@ -13192,14 +13452,27 @@
       <w:r>
         <w:t xml:space="preserve">Ilustración </w:t>
       </w:r>
-      <w:fldSimple w:instr=" SEQ Ilustración \* ARABIC ">
-        <w:r>
-          <w:rPr>
-            <w:noProof/>
-          </w:rPr>
-          <w:t>21</w:t>
-        </w:r>
-      </w:fldSimple>
+      <w:r>
+        <w:fldChar w:fldCharType="begin"/>
+      </w:r>
+      <w:r>
+        <w:instrText xml:space="preserve"> SEQ Ilustración \* ARABIC </w:instrText>
+      </w:r>
+      <w:r>
+        <w:fldChar w:fldCharType="separate"/>
+      </w:r>
+      <w:r>
+        <w:rPr>
+          <w:noProof/>
+        </w:rPr>
+        <w:t>21</w:t>
+      </w:r>
+      <w:r>
+        <w:rPr>
+          <w:noProof/>
+        </w:rPr>
+        <w:fldChar w:fldCharType="end"/>
+      </w:r>
       <w:r>
         <w:t xml:space="preserve">: Captura de pantalla de Super </w:t>
       </w:r>
@@ -13616,14 +13889,27 @@
       <w:r>
         <w:t xml:space="preserve">Ilustración </w:t>
       </w:r>
-      <w:fldSimple w:instr=" SEQ Ilustración \* ARABIC ">
-        <w:r>
-          <w:rPr>
-            <w:noProof/>
-          </w:rPr>
-          <w:t>22</w:t>
-        </w:r>
-      </w:fldSimple>
+      <w:r>
+        <w:fldChar w:fldCharType="begin"/>
+      </w:r>
+      <w:r>
+        <w:instrText xml:space="preserve"> SEQ Ilustración \* ARABIC </w:instrText>
+      </w:r>
+      <w:r>
+        <w:fldChar w:fldCharType="separate"/>
+      </w:r>
+      <w:r>
+        <w:rPr>
+          <w:noProof/>
+        </w:rPr>
+        <w:t>22</w:t>
+      </w:r>
+      <w:r>
+        <w:rPr>
+          <w:noProof/>
+        </w:rPr>
+        <w:fldChar w:fldCharType="end"/>
+      </w:r>
       <w:r>
         <w:t xml:space="preserve">: Nivel de presentación de </w:t>
       </w:r>

</xml_diff>

<commit_message>
Aplicado formato correcto en la sección de portales de la memoria. Issue #47
</commit_message>
<xml_diff>
--- a/docs/memoria.docx
+++ b/docs/memoria.docx
@@ -7312,14 +7312,27 @@
       <w:r>
         <w:t xml:space="preserve">Ilustración </w:t>
       </w:r>
-      <w:fldSimple w:instr=" SEQ Ilustración \* ARABIC ">
-        <w:r>
-          <w:rPr>
-            <w:noProof/>
-          </w:rPr>
-          <w:t>1</w:t>
-        </w:r>
-      </w:fldSimple>
+      <w:r>
+        <w:fldChar w:fldCharType="begin"/>
+      </w:r>
+      <w:r>
+        <w:instrText xml:space="preserve"> SEQ Ilustración \* ARABIC </w:instrText>
+      </w:r>
+      <w:r>
+        <w:fldChar w:fldCharType="separate"/>
+      </w:r>
+      <w:r>
+        <w:rPr>
+          <w:noProof/>
+        </w:rPr>
+        <w:t>1</w:t>
+      </w:r>
+      <w:r>
+        <w:rPr>
+          <w:noProof/>
+        </w:rPr>
+        <w:fldChar w:fldCharType="end"/>
+      </w:r>
       <w:r>
         <w:t>: Jerarquía de herencia de PlayerController.</w:t>
       </w:r>
@@ -7472,14 +7485,27 @@
       <w:r>
         <w:t xml:space="preserve">Ilustración </w:t>
       </w:r>
-      <w:fldSimple w:instr=" SEQ Ilustración \* ARABIC ">
-        <w:r>
-          <w:rPr>
-            <w:noProof/>
-          </w:rPr>
-          <w:t>2</w:t>
-        </w:r>
-      </w:fldSimple>
+      <w:r>
+        <w:fldChar w:fldCharType="begin"/>
+      </w:r>
+      <w:r>
+        <w:instrText xml:space="preserve"> SEQ Ilustración \* ARABIC </w:instrText>
+      </w:r>
+      <w:r>
+        <w:fldChar w:fldCharType="separate"/>
+      </w:r>
+      <w:r>
+        <w:rPr>
+          <w:noProof/>
+        </w:rPr>
+        <w:t>2</w:t>
+      </w:r>
+      <w:r>
+        <w:rPr>
+          <w:noProof/>
+        </w:rPr>
+        <w:fldChar w:fldCharType="end"/>
+      </w:r>
       <w:r>
         <w:t>: Diagrama de estados de PlayerController.</w:t>
       </w:r>
@@ -7695,14 +7721,27 @@
       <w:r>
         <w:t xml:space="preserve">Ilustración </w:t>
       </w:r>
-      <w:fldSimple w:instr=" SEQ Ilustración \* ARABIC ">
-        <w:r>
-          <w:rPr>
-            <w:noProof/>
-          </w:rPr>
-          <w:t>3</w:t>
-        </w:r>
-      </w:fldSimple>
+      <w:r>
+        <w:fldChar w:fldCharType="begin"/>
+      </w:r>
+      <w:r>
+        <w:instrText xml:space="preserve"> SEQ Ilustración \* ARABIC </w:instrText>
+      </w:r>
+      <w:r>
+        <w:fldChar w:fldCharType="separate"/>
+      </w:r>
+      <w:r>
+        <w:rPr>
+          <w:noProof/>
+        </w:rPr>
+        <w:t>3</w:t>
+      </w:r>
+      <w:r>
+        <w:rPr>
+          <w:noProof/>
+        </w:rPr>
+        <w:fldChar w:fldCharType="end"/>
+      </w:r>
       <w:r>
         <w:t>: Diagrama UML de la aplicación de los estados del Player.</w:t>
       </w:r>
@@ -7961,14 +8000,27 @@
       <w:r>
         <w:t xml:space="preserve">Ilustración </w:t>
       </w:r>
-      <w:fldSimple w:instr=" SEQ Ilustración \* ARABIC ">
-        <w:r>
-          <w:rPr>
-            <w:noProof/>
-          </w:rPr>
-          <w:t>4</w:t>
-        </w:r>
-      </w:fldSimple>
+      <w:r>
+        <w:fldChar w:fldCharType="begin"/>
+      </w:r>
+      <w:r>
+        <w:instrText xml:space="preserve"> SEQ Ilustración \* ARABIC </w:instrText>
+      </w:r>
+      <w:r>
+        <w:fldChar w:fldCharType="separate"/>
+      </w:r>
+      <w:r>
+        <w:rPr>
+          <w:noProof/>
+        </w:rPr>
+        <w:t>4</w:t>
+      </w:r>
+      <w:r>
+        <w:rPr>
+          <w:noProof/>
+        </w:rPr>
+        <w:fldChar w:fldCharType="end"/>
+      </w:r>
       <w:r>
         <w:t>: Simulación del proceso de detección de colisiones.</w:t>
       </w:r>
@@ -8081,14 +8133,27 @@
       <w:r>
         <w:t xml:space="preserve">Ilustración </w:t>
       </w:r>
-      <w:fldSimple w:instr=" SEQ Ilustración \* ARABIC ">
-        <w:r>
-          <w:rPr>
-            <w:noProof/>
-          </w:rPr>
-          <w:t>5</w:t>
-        </w:r>
-      </w:fldSimple>
+      <w:r>
+        <w:fldChar w:fldCharType="begin"/>
+      </w:r>
+      <w:r>
+        <w:instrText xml:space="preserve"> SEQ Ilustración \* ARABIC </w:instrText>
+      </w:r>
+      <w:r>
+        <w:fldChar w:fldCharType="separate"/>
+      </w:r>
+      <w:r>
+        <w:rPr>
+          <w:noProof/>
+        </w:rPr>
+        <w:t>5</w:t>
+      </w:r>
+      <w:r>
+        <w:rPr>
+          <w:noProof/>
+        </w:rPr>
+        <w:fldChar w:fldCharType="end"/>
+      </w:r>
       <w:r>
         <w:t>:Vector normal del muro en función de la posición del KinematicObject.</w:t>
       </w:r>
@@ -8166,14 +8231,27 @@
       <w:r>
         <w:t xml:space="preserve">Ilustración </w:t>
       </w:r>
-      <w:fldSimple w:instr=" SEQ Ilustración \* ARABIC ">
-        <w:r>
-          <w:rPr>
-            <w:noProof/>
-          </w:rPr>
-          <w:t>6</w:t>
-        </w:r>
-      </w:fldSimple>
+      <w:r>
+        <w:fldChar w:fldCharType="begin"/>
+      </w:r>
+      <w:r>
+        <w:instrText xml:space="preserve"> SEQ Ilustración \* ARABIC </w:instrText>
+      </w:r>
+      <w:r>
+        <w:fldChar w:fldCharType="separate"/>
+      </w:r>
+      <w:r>
+        <w:rPr>
+          <w:noProof/>
+        </w:rPr>
+        <w:t>6</w:t>
+      </w:r>
+      <w:r>
+        <w:rPr>
+          <w:noProof/>
+        </w:rPr>
+        <w:fldChar w:fldCharType="end"/>
+      </w:r>
       <w:r>
         <w:t>: Diagrama UML del sistema de colisiones.</w:t>
       </w:r>
@@ -8306,14 +8384,27 @@
       <w:r>
         <w:t xml:space="preserve">Ilustración </w:t>
       </w:r>
-      <w:fldSimple w:instr=" SEQ Ilustración \* ARABIC ">
-        <w:r>
-          <w:rPr>
-            <w:noProof/>
-          </w:rPr>
-          <w:t>7</w:t>
-        </w:r>
-      </w:fldSimple>
+      <w:r>
+        <w:fldChar w:fldCharType="begin"/>
+      </w:r>
+      <w:r>
+        <w:instrText xml:space="preserve"> SEQ Ilustración \* ARABIC </w:instrText>
+      </w:r>
+      <w:r>
+        <w:fldChar w:fldCharType="separate"/>
+      </w:r>
+      <w:r>
+        <w:rPr>
+          <w:noProof/>
+        </w:rPr>
+        <w:t>7</w:t>
+      </w:r>
+      <w:r>
+        <w:rPr>
+          <w:noProof/>
+        </w:rPr>
+        <w:fldChar w:fldCharType="end"/>
+      </w:r>
       <w:r>
         <w:t>: Diagrama UML de la clase encargada de la gestión de la gravedad del KinematicObject.</w:t>
       </w:r>
@@ -8382,14 +8473,27 @@
       <w:r>
         <w:t xml:space="preserve">Ilustración </w:t>
       </w:r>
-      <w:fldSimple w:instr=" SEQ Ilustración \* ARABIC ">
-        <w:r>
-          <w:rPr>
-            <w:noProof/>
-          </w:rPr>
-          <w:t>8</w:t>
-        </w:r>
-      </w:fldSimple>
+      <w:r>
+        <w:fldChar w:fldCharType="begin"/>
+      </w:r>
+      <w:r>
+        <w:instrText xml:space="preserve"> SEQ Ilustración \* ARABIC </w:instrText>
+      </w:r>
+      <w:r>
+        <w:fldChar w:fldCharType="separate"/>
+      </w:r>
+      <w:r>
+        <w:rPr>
+          <w:noProof/>
+        </w:rPr>
+        <w:t>8</w:t>
+      </w:r>
+      <w:r>
+        <w:rPr>
+          <w:noProof/>
+        </w:rPr>
+        <w:fldChar w:fldCharType="end"/>
+      </w:r>
       <w:r>
         <w:t>: Pseudocódigo del proceso de modificación de la gravedad del KinematicObject.</w:t>
       </w:r>
@@ -8514,14 +8618,27 @@
       <w:r>
         <w:t xml:space="preserve">Ilustración </w:t>
       </w:r>
-      <w:fldSimple w:instr=" SEQ Ilustración \* ARABIC ">
-        <w:r>
-          <w:rPr>
-            <w:noProof/>
-          </w:rPr>
-          <w:t>9</w:t>
-        </w:r>
-      </w:fldSimple>
+      <w:r>
+        <w:fldChar w:fldCharType="begin"/>
+      </w:r>
+      <w:r>
+        <w:instrText xml:space="preserve"> SEQ Ilustración \* ARABIC </w:instrText>
+      </w:r>
+      <w:r>
+        <w:fldChar w:fldCharType="separate"/>
+      </w:r>
+      <w:r>
+        <w:rPr>
+          <w:noProof/>
+        </w:rPr>
+        <w:t>9</w:t>
+      </w:r>
+      <w:r>
+        <w:rPr>
+          <w:noProof/>
+        </w:rPr>
+        <w:fldChar w:fldCharType="end"/>
+      </w:r>
       <w:r>
         <w:t>: Estructura del GameObject asociado al obstáculo superdenso (Dense Obstacle).</w:t>
       </w:r>
@@ -8651,14 +8768,27 @@
       <w:r>
         <w:t xml:space="preserve">Ilustración </w:t>
       </w:r>
-      <w:fldSimple w:instr=" SEQ Ilustración \* ARABIC ">
-        <w:r>
-          <w:rPr>
-            <w:noProof/>
-          </w:rPr>
-          <w:t>10</w:t>
-        </w:r>
-      </w:fldSimple>
+      <w:r>
+        <w:fldChar w:fldCharType="begin"/>
+      </w:r>
+      <w:r>
+        <w:instrText xml:space="preserve"> SEQ Ilustración \* ARABIC </w:instrText>
+      </w:r>
+      <w:r>
+        <w:fldChar w:fldCharType="separate"/>
+      </w:r>
+      <w:r>
+        <w:rPr>
+          <w:noProof/>
+        </w:rPr>
+        <w:t>10</w:t>
+      </w:r>
+      <w:r>
+        <w:rPr>
+          <w:noProof/>
+        </w:rPr>
+        <w:fldChar w:fldCharType="end"/>
+      </w:r>
       <w:r>
         <w:t xml:space="preserve">: grafica que representa la influencia gravitatoria para una influencia máxima de 20, una influencia de 10 y un </w:t>
       </w:r>
@@ -8862,14 +8992,27 @@
       <w:r>
         <w:t xml:space="preserve">Ilustración </w:t>
       </w:r>
-      <w:fldSimple w:instr=" SEQ Ilustración \* ARABIC ">
-        <w:r>
-          <w:rPr>
-            <w:noProof/>
-          </w:rPr>
-          <w:t>11</w:t>
-        </w:r>
-      </w:fldSimple>
+      <w:r>
+        <w:fldChar w:fldCharType="begin"/>
+      </w:r>
+      <w:r>
+        <w:instrText xml:space="preserve"> SEQ Ilustración \* ARABIC </w:instrText>
+      </w:r>
+      <w:r>
+        <w:fldChar w:fldCharType="separate"/>
+      </w:r>
+      <w:r>
+        <w:rPr>
+          <w:noProof/>
+        </w:rPr>
+        <w:t>11</w:t>
+      </w:r>
+      <w:r>
+        <w:rPr>
+          <w:noProof/>
+        </w:rPr>
+        <w:fldChar w:fldCharType="end"/>
+      </w:r>
       <w:r>
         <w:t>: Diagrama UML de la estructura del inversor de gravedad</w:t>
       </w:r>
@@ -8928,14 +9071,27 @@
       <w:r>
         <w:t xml:space="preserve">Ilustración </w:t>
       </w:r>
-      <w:fldSimple w:instr=" SEQ Ilustración \* ARABIC ">
-        <w:r>
-          <w:rPr>
-            <w:noProof/>
-          </w:rPr>
-          <w:t>12</w:t>
-        </w:r>
-      </w:fldSimple>
+      <w:r>
+        <w:fldChar w:fldCharType="begin"/>
+      </w:r>
+      <w:r>
+        <w:instrText xml:space="preserve"> SEQ Ilustración \* ARABIC </w:instrText>
+      </w:r>
+      <w:r>
+        <w:fldChar w:fldCharType="separate"/>
+      </w:r>
+      <w:r>
+        <w:rPr>
+          <w:noProof/>
+        </w:rPr>
+        <w:t>12</w:t>
+      </w:r>
+      <w:r>
+        <w:rPr>
+          <w:noProof/>
+        </w:rPr>
+        <w:fldChar w:fldCharType="end"/>
+      </w:r>
       <w:r>
         <w:t>: Pseudocódigo del método llamado cada vez que un KinematicObject entra en contacto con un inversor de gravedad</w:t>
       </w:r>
@@ -8993,14 +9149,27 @@
       <w:r>
         <w:t xml:space="preserve">Ilustración </w:t>
       </w:r>
-      <w:fldSimple w:instr=" SEQ Ilustración \* ARABIC ">
-        <w:r>
-          <w:rPr>
-            <w:noProof/>
-          </w:rPr>
-          <w:t>13</w:t>
-        </w:r>
-      </w:fldSimple>
+      <w:r>
+        <w:fldChar w:fldCharType="begin"/>
+      </w:r>
+      <w:r>
+        <w:instrText xml:space="preserve"> SEQ Ilustración \* ARABIC </w:instrText>
+      </w:r>
+      <w:r>
+        <w:fldChar w:fldCharType="separate"/>
+      </w:r>
+      <w:r>
+        <w:rPr>
+          <w:noProof/>
+        </w:rPr>
+        <w:t>13</w:t>
+      </w:r>
+      <w:r>
+        <w:rPr>
+          <w:noProof/>
+        </w:rPr>
+        <w:fldChar w:fldCharType="end"/>
+      </w:r>
       <w:r>
         <w:t>: Pseudocódigo del proceso de inversión de gravedad de los KinematicObject en el FixedUpdate.</w:t>
       </w:r>
@@ -9166,14 +9335,27 @@
       <w:r>
         <w:t xml:space="preserve">Ilustración </w:t>
       </w:r>
-      <w:fldSimple w:instr=" SEQ Ilustración \* ARABIC ">
-        <w:r>
-          <w:rPr>
-            <w:noProof/>
-          </w:rPr>
-          <w:t>14</w:t>
-        </w:r>
-      </w:fldSimple>
+      <w:r>
+        <w:fldChar w:fldCharType="begin"/>
+      </w:r>
+      <w:r>
+        <w:instrText xml:space="preserve"> SEQ Ilustración \* ARABIC </w:instrText>
+      </w:r>
+      <w:r>
+        <w:fldChar w:fldCharType="separate"/>
+      </w:r>
+      <w:r>
+        <w:rPr>
+          <w:noProof/>
+        </w:rPr>
+        <w:t>14</w:t>
+      </w:r>
+      <w:r>
+        <w:rPr>
+          <w:noProof/>
+        </w:rPr>
+        <w:fldChar w:fldCharType="end"/>
+      </w:r>
       <w:r>
         <w:t>: Estructura del GameObject asociado al obstáculo estático.</w:t>
       </w:r>
@@ -9265,14 +9447,30 @@
       <w:r>
         <w:t xml:space="preserve">Ilustración </w:t>
       </w:r>
-      <w:fldSimple w:instr=" SEQ Ilustración \* ARABIC ">
-        <w:r>
-          <w:rPr>
-            <w:noProof/>
-          </w:rPr>
-          <w:t>15</w:t>
-        </w:r>
-      </w:fldSimple>
+      <w:r>
+        <w:fldChar w:fldCharType="begin"/>
+      </w:r>
+      <w:r>
+        <w:instrText xml:space="preserve"> SEQ Ilustración \* ARAB</w:instrText>
+      </w:r>
+      <w:r>
+        <w:instrText xml:space="preserve">IC </w:instrText>
+      </w:r>
+      <w:r>
+        <w:fldChar w:fldCharType="separate"/>
+      </w:r>
+      <w:r>
+        <w:rPr>
+          <w:noProof/>
+        </w:rPr>
+        <w:t>15</w:t>
+      </w:r>
+      <w:r>
+        <w:rPr>
+          <w:noProof/>
+        </w:rPr>
+        <w:fldChar w:fldCharType="end"/>
+      </w:r>
       <w:r>
         <w:t>: Jerarquía de herencia en la que el obstáculo móvil y el obstáculo que sigue una rutina heredan del obstáculo estático.</w:t>
       </w:r>
@@ -9405,14 +9603,27 @@
       <w:r>
         <w:t xml:space="preserve">Ilustración </w:t>
       </w:r>
-      <w:fldSimple w:instr=" SEQ Ilustración \* ARABIC ">
-        <w:r>
-          <w:rPr>
-            <w:noProof/>
-          </w:rPr>
-          <w:t>16</w:t>
-        </w:r>
-      </w:fldSimple>
+      <w:r>
+        <w:fldChar w:fldCharType="begin"/>
+      </w:r>
+      <w:r>
+        <w:instrText xml:space="preserve"> SEQ Ilustración \* ARABIC </w:instrText>
+      </w:r>
+      <w:r>
+        <w:fldChar w:fldCharType="separate"/>
+      </w:r>
+      <w:r>
+        <w:rPr>
+          <w:noProof/>
+        </w:rPr>
+        <w:t>16</w:t>
+      </w:r>
+      <w:r>
+        <w:rPr>
+          <w:noProof/>
+        </w:rPr>
+        <w:fldChar w:fldCharType="end"/>
+      </w:r>
       <w:r>
         <w:t>: Diagrama UML de la clase PatrolObstacle.</w:t>
       </w:r>
@@ -9575,14 +9786,27 @@
       <w:r>
         <w:t xml:space="preserve">Ilustración </w:t>
       </w:r>
-      <w:fldSimple w:instr=" SEQ Ilustración \* ARABIC ">
-        <w:r>
-          <w:rPr>
-            <w:noProof/>
-          </w:rPr>
-          <w:t>17</w:t>
-        </w:r>
-      </w:fldSimple>
+      <w:r>
+        <w:fldChar w:fldCharType="begin"/>
+      </w:r>
+      <w:r>
+        <w:instrText xml:space="preserve"> SEQ Ilustración \* ARABIC </w:instrText>
+      </w:r>
+      <w:r>
+        <w:fldChar w:fldCharType="separate"/>
+      </w:r>
+      <w:r>
+        <w:rPr>
+          <w:noProof/>
+        </w:rPr>
+        <w:t>17</w:t>
+      </w:r>
+      <w:r>
+        <w:rPr>
+          <w:noProof/>
+        </w:rPr>
+        <w:fldChar w:fldCharType="end"/>
+      </w:r>
       <w:r>
         <w:t>: Pseudocódigo de cálculo del tiempo que lleva recorrer cada sección.</w:t>
       </w:r>
@@ -9639,14 +9863,27 @@
       <w:r>
         <w:t xml:space="preserve">Ilustración </w:t>
       </w:r>
-      <w:fldSimple w:instr=" SEQ Ilustración \* ARABIC ">
-        <w:r>
-          <w:rPr>
-            <w:noProof/>
-          </w:rPr>
-          <w:t>18</w:t>
-        </w:r>
-      </w:fldSimple>
+      <w:r>
+        <w:fldChar w:fldCharType="begin"/>
+      </w:r>
+      <w:r>
+        <w:instrText xml:space="preserve"> SEQ Ilustración \* ARABIC </w:instrText>
+      </w:r>
+      <w:r>
+        <w:fldChar w:fldCharType="separate"/>
+      </w:r>
+      <w:r>
+        <w:rPr>
+          <w:noProof/>
+        </w:rPr>
+        <w:t>18</w:t>
+      </w:r>
+      <w:r>
+        <w:rPr>
+          <w:noProof/>
+        </w:rPr>
+        <w:fldChar w:fldCharType="end"/>
+      </w:r>
       <w:r>
         <w:t>: Cálculo del tiempo que se tarda en atravesar cada sección.</w:t>
       </w:r>
@@ -9981,14 +10218,27 @@
       <w:r>
         <w:t xml:space="preserve">Ilustración </w:t>
       </w:r>
-      <w:fldSimple w:instr=" SEQ Ilustración \* ARABIC ">
-        <w:r>
-          <w:rPr>
-            <w:noProof/>
-          </w:rPr>
-          <w:t>19</w:t>
-        </w:r>
-      </w:fldSimple>
+      <w:r>
+        <w:fldChar w:fldCharType="begin"/>
+      </w:r>
+      <w:r>
+        <w:instrText xml:space="preserve"> SEQ Ilustración \* ARABIC </w:instrText>
+      </w:r>
+      <w:r>
+        <w:fldChar w:fldCharType="separate"/>
+      </w:r>
+      <w:r>
+        <w:rPr>
+          <w:noProof/>
+        </w:rPr>
+        <w:t>19</w:t>
+      </w:r>
+      <w:r>
+        <w:rPr>
+          <w:noProof/>
+        </w:rPr>
+        <w:fldChar w:fldCharType="end"/>
+      </w:r>
       <w:r>
         <w:t>: Calcular la siguiente posición a la que debe moverse el obstáculo que sigue una rutina.</w:t>
       </w:r>
@@ -10239,27 +10489,14 @@
       <w:r>
         <w:t xml:space="preserve">Ilustración </w:t>
       </w:r>
-      <w:r>
-        <w:fldChar w:fldCharType="begin"/>
-      </w:r>
-      <w:r>
-        <w:instrText xml:space="preserve"> SEQ Ilustración \* ARABIC </w:instrText>
-      </w:r>
-      <w:r>
-        <w:fldChar w:fldCharType="separate"/>
-      </w:r>
-      <w:r>
-        <w:rPr>
-          <w:noProof/>
-        </w:rPr>
-        <w:t>20</w:t>
-      </w:r>
-      <w:r>
-        <w:rPr>
-          <w:noProof/>
-        </w:rPr>
-        <w:fldChar w:fldCharType="end"/>
-      </w:r>
+      <w:fldSimple w:instr=" SEQ Ilustración \* ARABIC ">
+        <w:r>
+          <w:rPr>
+            <w:noProof/>
+          </w:rPr>
+          <w:t>20</w:t>
+        </w:r>
+      </w:fldSimple>
       <w:r>
         <w:t>: Diagrama UML de la estructura de las fábricas de obstáculos.</w:t>
       </w:r>
@@ -10475,14 +10712,27 @@
       <w:r>
         <w:t xml:space="preserve">Ilustración </w:t>
       </w:r>
-      <w:fldSimple w:instr=" SEQ Ilustración \* ARABIC ">
-        <w:r>
-          <w:rPr>
-            <w:noProof/>
-          </w:rPr>
-          <w:t>21</w:t>
-        </w:r>
-      </w:fldSimple>
+      <w:r>
+        <w:fldChar w:fldCharType="begin"/>
+      </w:r>
+      <w:r>
+        <w:instrText xml:space="preserve"> SEQ Ilustración \* ARABIC </w:instrText>
+      </w:r>
+      <w:r>
+        <w:fldChar w:fldCharType="separate"/>
+      </w:r>
+      <w:r>
+        <w:rPr>
+          <w:noProof/>
+        </w:rPr>
+        <w:t>21</w:t>
+      </w:r>
+      <w:r>
+        <w:rPr>
+          <w:noProof/>
+        </w:rPr>
+        <w:fldChar w:fldCharType="end"/>
+      </w:r>
       <w:r>
         <w:t>: Diagrama UML de la clase Portal</w:t>
       </w:r>
@@ -10496,14 +10746,9 @@
     </w:p>
     <w:p>
       <w:pPr>
-        <w:rPr>
-          <w:lang w:eastAsia="zh-CN" w:bidi="hi-IN"/>
-        </w:rPr>
-      </w:pPr>
-      <w:r>
-        <w:rPr>
-          <w:lang w:eastAsia="zh-CN" w:bidi="hi-IN"/>
-        </w:rPr>
+        <w:pStyle w:val="UBUcuerpoTrabajo"/>
+      </w:pPr>
+      <w:r>
         <w:t>Como se ha mencionado anteriormente, los Portales se organizan en parejas. Se ha creado un prefab PortalCouple que es un GameObject con un par de portales asociados entre sí.</w:t>
       </w:r>
     </w:p>
@@ -10570,14 +10815,27 @@
       <w:r>
         <w:t xml:space="preserve">Ilustración </w:t>
       </w:r>
-      <w:fldSimple w:instr=" SEQ Ilustración \* ARABIC ">
-        <w:r>
-          <w:rPr>
-            <w:noProof/>
-          </w:rPr>
-          <w:t>22</w:t>
-        </w:r>
-      </w:fldSimple>
+      <w:r>
+        <w:fldChar w:fldCharType="begin"/>
+      </w:r>
+      <w:r>
+        <w:instrText xml:space="preserve"> SEQ Ilustración \* ARABIC </w:instrText>
+      </w:r>
+      <w:r>
+        <w:fldChar w:fldCharType="separate"/>
+      </w:r>
+      <w:r>
+        <w:rPr>
+          <w:noProof/>
+        </w:rPr>
+        <w:t>22</w:t>
+      </w:r>
+      <w:r>
+        <w:rPr>
+          <w:noProof/>
+        </w:rPr>
+        <w:fldChar w:fldCharType="end"/>
+      </w:r>
       <w:r>
         <w:t>: Estructura de relaciones del GameObject PortalCouple.</w:t>
       </w:r>
@@ -10895,14 +11153,27 @@
       <w:r>
         <w:t xml:space="preserve">Ilustración </w:t>
       </w:r>
-      <w:fldSimple w:instr=" SEQ Ilustración \* ARABIC ">
-        <w:r>
-          <w:rPr>
-            <w:noProof/>
-          </w:rPr>
-          <w:t>23</w:t>
-        </w:r>
-      </w:fldSimple>
+      <w:r>
+        <w:fldChar w:fldCharType="begin"/>
+      </w:r>
+      <w:r>
+        <w:instrText xml:space="preserve"> SEQ Ilustración \* ARABIC </w:instrText>
+      </w:r>
+      <w:r>
+        <w:fldChar w:fldCharType="separate"/>
+      </w:r>
+      <w:r>
+        <w:rPr>
+          <w:noProof/>
+        </w:rPr>
+        <w:t>23</w:t>
+      </w:r>
+      <w:r>
+        <w:rPr>
+          <w:noProof/>
+        </w:rPr>
+        <w:fldChar w:fldCharType="end"/>
+      </w:r>
       <w:r>
         <w:t>: Escena PruebaPortalScene</w:t>
       </w:r>
@@ -11171,14 +11442,27 @@
       <w:r>
         <w:t xml:space="preserve">Ilustración </w:t>
       </w:r>
-      <w:fldSimple w:instr=" SEQ Ilustración \* ARABIC ">
-        <w:r>
-          <w:rPr>
-            <w:noProof/>
-          </w:rPr>
-          <w:t>24</w:t>
-        </w:r>
-      </w:fldSimple>
+      <w:r>
+        <w:fldChar w:fldCharType="begin"/>
+      </w:r>
+      <w:r>
+        <w:instrText xml:space="preserve"> SEQ Ilustración \* ARABIC </w:instrText>
+      </w:r>
+      <w:r>
+        <w:fldChar w:fldCharType="separate"/>
+      </w:r>
+      <w:r>
+        <w:rPr>
+          <w:noProof/>
+        </w:rPr>
+        <w:t>24</w:t>
+      </w:r>
+      <w:r>
+        <w:rPr>
+          <w:noProof/>
+        </w:rPr>
+        <w:fldChar w:fldCharType="end"/>
+      </w:r>
       <w:r>
         <w:t>: Escena PruebaPlayerScene.</w:t>
       </w:r>
@@ -11235,14 +11519,27 @@
       <w:r>
         <w:t xml:space="preserve">Ilustración </w:t>
       </w:r>
-      <w:fldSimple w:instr=" SEQ Ilustración \* ARABIC ">
-        <w:r>
-          <w:rPr>
-            <w:noProof/>
-          </w:rPr>
-          <w:t>25</w:t>
-        </w:r>
-      </w:fldSimple>
+      <w:r>
+        <w:fldChar w:fldCharType="begin"/>
+      </w:r>
+      <w:r>
+        <w:instrText xml:space="preserve"> SEQ Ilustración \* ARABIC </w:instrText>
+      </w:r>
+      <w:r>
+        <w:fldChar w:fldCharType="separate"/>
+      </w:r>
+      <w:r>
+        <w:rPr>
+          <w:noProof/>
+        </w:rPr>
+        <w:t>25</w:t>
+      </w:r>
+      <w:r>
+        <w:rPr>
+          <w:noProof/>
+        </w:rPr>
+        <w:fldChar w:fldCharType="end"/>
+      </w:r>
       <w:r>
         <w:t>: Visión de la escena PruebaPlayerScene desde la cámara.</w:t>
       </w:r>
@@ -11572,14 +11869,27 @@
       <w:r>
         <w:t xml:space="preserve">Ilustración </w:t>
       </w:r>
-      <w:fldSimple w:instr=" SEQ Ilustración \* ARABIC ">
-        <w:r>
-          <w:rPr>
-            <w:noProof/>
-          </w:rPr>
-          <w:t>26</w:t>
-        </w:r>
-      </w:fldSimple>
+      <w:r>
+        <w:fldChar w:fldCharType="begin"/>
+      </w:r>
+      <w:r>
+        <w:instrText xml:space="preserve"> SEQ Ilustración \* ARABIC </w:instrText>
+      </w:r>
+      <w:r>
+        <w:fldChar w:fldCharType="separate"/>
+      </w:r>
+      <w:r>
+        <w:rPr>
+          <w:noProof/>
+        </w:rPr>
+        <w:t>26</w:t>
+      </w:r>
+      <w:r>
+        <w:rPr>
+          <w:noProof/>
+        </w:rPr>
+        <w:fldChar w:fldCharType="end"/>
+      </w:r>
       <w:r>
         <w:t>: Distintas regiones que tiene en cuenta Cinemachine virtual camera.</w:t>
       </w:r>
@@ -11846,14 +12156,27 @@
       <w:r>
         <w:t xml:space="preserve">Ilustración </w:t>
       </w:r>
-      <w:fldSimple w:instr=" SEQ Ilustración \* ARABIC ">
-        <w:r>
-          <w:rPr>
-            <w:noProof/>
-          </w:rPr>
-          <w:t>27</w:t>
-        </w:r>
-      </w:fldSimple>
+      <w:r>
+        <w:fldChar w:fldCharType="begin"/>
+      </w:r>
+      <w:r>
+        <w:instrText xml:space="preserve"> SEQ Ilustración \* ARABIC </w:instrText>
+      </w:r>
+      <w:r>
+        <w:fldChar w:fldCharType="separate"/>
+      </w:r>
+      <w:r>
+        <w:rPr>
+          <w:noProof/>
+        </w:rPr>
+        <w:t>27</w:t>
+      </w:r>
+      <w:r>
+        <w:rPr>
+          <w:noProof/>
+        </w:rPr>
+        <w:fldChar w:fldCharType="end"/>
+      </w:r>
       <w:r>
         <w:t>: Sistema de gestión de cámaras de Platformer Microgames.</w:t>
       </w:r>
@@ -12011,14 +12334,27 @@
       <w:r>
         <w:t xml:space="preserve">Ilustración </w:t>
       </w:r>
-      <w:fldSimple w:instr=" SEQ Ilustración \* ARABIC ">
-        <w:r>
-          <w:rPr>
-            <w:noProof/>
-          </w:rPr>
-          <w:t>28</w:t>
-        </w:r>
-      </w:fldSimple>
+      <w:r>
+        <w:fldChar w:fldCharType="begin"/>
+      </w:r>
+      <w:r>
+        <w:instrText xml:space="preserve"> SEQ Ilustración \* ARABIC </w:instrText>
+      </w:r>
+      <w:r>
+        <w:fldChar w:fldCharType="separate"/>
+      </w:r>
+      <w:r>
+        <w:rPr>
+          <w:noProof/>
+        </w:rPr>
+        <w:t>28</w:t>
+      </w:r>
+      <w:r>
+        <w:rPr>
+          <w:noProof/>
+        </w:rPr>
+        <w:fldChar w:fldCharType="end"/>
+      </w:r>
       <w:r>
         <w:t>: Sistema de gestión de cámaras final aplicado.</w:t>
       </w:r>
@@ -12222,14 +12558,27 @@
       <w:r>
         <w:t xml:space="preserve">Ilustración </w:t>
       </w:r>
-      <w:fldSimple w:instr=" SEQ Ilustración \* ARABIC ">
-        <w:r>
-          <w:rPr>
-            <w:noProof/>
-          </w:rPr>
-          <w:t>29</w:t>
-        </w:r>
-      </w:fldSimple>
+      <w:r>
+        <w:fldChar w:fldCharType="begin"/>
+      </w:r>
+      <w:r>
+        <w:instrText xml:space="preserve"> SEQ Ilustración \* ARABIC </w:instrText>
+      </w:r>
+      <w:r>
+        <w:fldChar w:fldCharType="separate"/>
+      </w:r>
+      <w:r>
+        <w:rPr>
+          <w:noProof/>
+        </w:rPr>
+        <w:t>29</w:t>
+      </w:r>
+      <w:r>
+        <w:rPr>
+          <w:noProof/>
+        </w:rPr>
+        <w:fldChar w:fldCharType="end"/>
+      </w:r>
       <w:r>
         <w:t>: Captura de pantalla del videojuego Celeste.</w:t>
       </w:r>
@@ -12255,7 +12604,15 @@
         <w:t>está</w:t>
       </w:r>
       <w:r>
-        <w:t xml:space="preserve"> el avatar que controla y qué está haciendo. El juego le da mucha importancia a las físicas y como el jugador interactúa con ellas. Estas físicas no cambian, pero son un elemento muy bien establecido e intuitivo. En varios niveles el jugador tiene que hacer uso de las físicas y la </w:t>
+        <w:t xml:space="preserve"> el avatar que controla y qué está haciendo. El juego </w:t>
+      </w:r>
+      <w:proofErr w:type="gramStart"/>
+      <w:r>
+        <w:t>le</w:t>
+      </w:r>
+      <w:proofErr w:type="gramEnd"/>
+      <w:r>
+        <w:t xml:space="preserve"> da mucha importancia a las físicas y como el jugador interactúa con ellas. Estas físicas no cambian, pero son un elemento muy bien establecido e intuitivo. En varios niveles el jugador tiene que hacer uso de las físicas y la </w:t>
       </w:r>
       <w:r>
         <w:t>inercia</w:t>
@@ -12328,14 +12685,27 @@
       <w:r>
         <w:t xml:space="preserve">Ilustración </w:t>
       </w:r>
-      <w:fldSimple w:instr=" SEQ Ilustración \* ARABIC ">
-        <w:r>
-          <w:rPr>
-            <w:noProof/>
-          </w:rPr>
-          <w:t>30</w:t>
-        </w:r>
-      </w:fldSimple>
+      <w:r>
+        <w:fldChar w:fldCharType="begin"/>
+      </w:r>
+      <w:r>
+        <w:instrText xml:space="preserve"> SEQ Ilustración \* ARABIC </w:instrText>
+      </w:r>
+      <w:r>
+        <w:fldChar w:fldCharType="separate"/>
+      </w:r>
+      <w:r>
+        <w:rPr>
+          <w:noProof/>
+        </w:rPr>
+        <w:t>30</w:t>
+      </w:r>
+      <w:r>
+        <w:rPr>
+          <w:noProof/>
+        </w:rPr>
+        <w:fldChar w:fldCharType="end"/>
+      </w:r>
       <w:r>
         <w:t>: Captura de pantalla de Super Meat Boy.</w:t>
       </w:r>
@@ -12586,14 +12956,27 @@
       <w:r>
         <w:t xml:space="preserve">Ilustración </w:t>
       </w:r>
-      <w:fldSimple w:instr=" SEQ Ilustración \* ARABIC ">
-        <w:r>
-          <w:rPr>
-            <w:noProof/>
-          </w:rPr>
-          <w:t>31</w:t>
-        </w:r>
-      </w:fldSimple>
+      <w:r>
+        <w:fldChar w:fldCharType="begin"/>
+      </w:r>
+      <w:r>
+        <w:instrText xml:space="preserve"> SEQ Ilustración \* ARABIC </w:instrText>
+      </w:r>
+      <w:r>
+        <w:fldChar w:fldCharType="separate"/>
+      </w:r>
+      <w:r>
+        <w:rPr>
+          <w:noProof/>
+        </w:rPr>
+        <w:t>31</w:t>
+      </w:r>
+      <w:r>
+        <w:rPr>
+          <w:noProof/>
+        </w:rPr>
+        <w:fldChar w:fldCharType="end"/>
+      </w:r>
       <w:r>
         <w:t>: Nivel de presentación de Plataformer Microgame.</w:t>
       </w:r>

</xml_diff>

<commit_message>
Docimentación del sistema de modificación de volumen persistente. Issue #62
</commit_message>
<xml_diff>
--- a/docs/memoria.docx
+++ b/docs/memoria.docx
@@ -8719,14 +8719,27 @@
       <w:r>
         <w:t xml:space="preserve">Ilustración </w:t>
       </w:r>
-      <w:fldSimple w:instr=" SEQ Ilustración \* ARABIC ">
-        <w:r>
-          <w:rPr>
-            <w:noProof/>
-          </w:rPr>
-          <w:t>1</w:t>
-        </w:r>
-      </w:fldSimple>
+      <w:r>
+        <w:fldChar w:fldCharType="begin"/>
+      </w:r>
+      <w:r>
+        <w:instrText xml:space="preserve"> SEQ Ilustración \* ARABIC </w:instrText>
+      </w:r>
+      <w:r>
+        <w:fldChar w:fldCharType="separate"/>
+      </w:r>
+      <w:r>
+        <w:rPr>
+          <w:noProof/>
+        </w:rPr>
+        <w:t>1</w:t>
+      </w:r>
+      <w:r>
+        <w:rPr>
+          <w:noProof/>
+        </w:rPr>
+        <w:fldChar w:fldCharType="end"/>
+      </w:r>
       <w:r>
         <w:t>: Jerarquía de herencia de PlayerController.</w:t>
       </w:r>
@@ -8915,14 +8928,27 @@
       <w:r>
         <w:t xml:space="preserve">Ilustración </w:t>
       </w:r>
-      <w:fldSimple w:instr=" SEQ Ilustración \* ARABIC ">
-        <w:r>
-          <w:rPr>
-            <w:noProof/>
-          </w:rPr>
-          <w:t>2</w:t>
-        </w:r>
-      </w:fldSimple>
+      <w:r>
+        <w:fldChar w:fldCharType="begin"/>
+      </w:r>
+      <w:r>
+        <w:instrText xml:space="preserve"> SEQ Ilustración \* ARABIC </w:instrText>
+      </w:r>
+      <w:r>
+        <w:fldChar w:fldCharType="separate"/>
+      </w:r>
+      <w:r>
+        <w:rPr>
+          <w:noProof/>
+        </w:rPr>
+        <w:t>2</w:t>
+      </w:r>
+      <w:r>
+        <w:rPr>
+          <w:noProof/>
+        </w:rPr>
+        <w:fldChar w:fldCharType="end"/>
+      </w:r>
       <w:r>
         <w:t>: Diagrama de estados de PlayerController.</w:t>
       </w:r>
@@ -9134,14 +9160,27 @@
       <w:r>
         <w:t xml:space="preserve">Ilustración </w:t>
       </w:r>
-      <w:fldSimple w:instr=" SEQ Ilustración \* ARABIC ">
-        <w:r>
-          <w:rPr>
-            <w:noProof/>
-          </w:rPr>
-          <w:t>3</w:t>
-        </w:r>
-      </w:fldSimple>
+      <w:r>
+        <w:fldChar w:fldCharType="begin"/>
+      </w:r>
+      <w:r>
+        <w:instrText xml:space="preserve"> SEQ Ilustración \* ARABIC </w:instrText>
+      </w:r>
+      <w:r>
+        <w:fldChar w:fldCharType="separate"/>
+      </w:r>
+      <w:r>
+        <w:rPr>
+          <w:noProof/>
+        </w:rPr>
+        <w:t>3</w:t>
+      </w:r>
+      <w:r>
+        <w:rPr>
+          <w:noProof/>
+        </w:rPr>
+        <w:fldChar w:fldCharType="end"/>
+      </w:r>
       <w:r>
         <w:t>: Diagrama UML de la aplicación de los estados del Player.</w:t>
       </w:r>
@@ -9152,10 +9191,7 @@
         <w:pStyle w:val="UBUcuerpoTrabajo"/>
       </w:pPr>
       <w:r>
-        <w:t xml:space="preserve">Adicionalmente la interfaz PlayerState </w:t>
-      </w:r>
-      <w:r>
-        <w:t xml:space="preserve">añade los métodos EnterPlayerState y ExitPlayerState donde los hijos implementan las instrucciones que es necesario hacer para que al entrar y salir </w:t>
+        <w:t xml:space="preserve">Adicionalmente la interfaz PlayerState añade los métodos EnterPlayerState y ExitPlayerState donde los hijos implementan las instrucciones que es necesario hacer para que al entrar y salir </w:t>
       </w:r>
       <w:r>
         <w:t>del estado el Player se mantenga consistente.</w:t>
@@ -9646,14 +9682,27 @@
       <w:r>
         <w:t xml:space="preserve">Ilustración </w:t>
       </w:r>
-      <w:fldSimple w:instr=" SEQ Ilustración \* ARABIC ">
-        <w:r>
-          <w:rPr>
-            <w:noProof/>
-          </w:rPr>
-          <w:t>4</w:t>
-        </w:r>
-      </w:fldSimple>
+      <w:r>
+        <w:fldChar w:fldCharType="begin"/>
+      </w:r>
+      <w:r>
+        <w:instrText xml:space="preserve"> SEQ Ilustración \* ARABIC </w:instrText>
+      </w:r>
+      <w:r>
+        <w:fldChar w:fldCharType="separate"/>
+      </w:r>
+      <w:r>
+        <w:rPr>
+          <w:noProof/>
+        </w:rPr>
+        <w:t>4</w:t>
+      </w:r>
+      <w:r>
+        <w:rPr>
+          <w:noProof/>
+        </w:rPr>
+        <w:fldChar w:fldCharType="end"/>
+      </w:r>
       <w:r>
         <w:t>: Diagrama UML de la implementación de las mecánicas en PlayerController mediante composición.</w:t>
       </w:r>
@@ -9908,14 +9957,27 @@
       <w:r>
         <w:t xml:space="preserve">Ilustración </w:t>
       </w:r>
-      <w:fldSimple w:instr=" SEQ Ilustración \* ARABIC ">
-        <w:r>
-          <w:rPr>
-            <w:noProof/>
-          </w:rPr>
-          <w:t>5</w:t>
-        </w:r>
-      </w:fldSimple>
+      <w:r>
+        <w:fldChar w:fldCharType="begin"/>
+      </w:r>
+      <w:r>
+        <w:instrText xml:space="preserve"> SEQ Ilustración \* ARABIC </w:instrText>
+      </w:r>
+      <w:r>
+        <w:fldChar w:fldCharType="separate"/>
+      </w:r>
+      <w:r>
+        <w:rPr>
+          <w:noProof/>
+        </w:rPr>
+        <w:t>5</w:t>
+      </w:r>
+      <w:r>
+        <w:rPr>
+          <w:noProof/>
+        </w:rPr>
+        <w:fldChar w:fldCharType="end"/>
+      </w:r>
       <w:r>
         <w:t>: Simulación del proceso de detección de colisiones.</w:t>
       </w:r>
@@ -10028,14 +10090,27 @@
       <w:r>
         <w:t xml:space="preserve">Ilustración </w:t>
       </w:r>
-      <w:fldSimple w:instr=" SEQ Ilustración \* ARABIC ">
-        <w:r>
-          <w:rPr>
-            <w:noProof/>
-          </w:rPr>
-          <w:t>6</w:t>
-        </w:r>
-      </w:fldSimple>
+      <w:r>
+        <w:fldChar w:fldCharType="begin"/>
+      </w:r>
+      <w:r>
+        <w:instrText xml:space="preserve"> SEQ Ilustración \* ARABIC </w:instrText>
+      </w:r>
+      <w:r>
+        <w:fldChar w:fldCharType="separate"/>
+      </w:r>
+      <w:r>
+        <w:rPr>
+          <w:noProof/>
+        </w:rPr>
+        <w:t>6</w:t>
+      </w:r>
+      <w:r>
+        <w:rPr>
+          <w:noProof/>
+        </w:rPr>
+        <w:fldChar w:fldCharType="end"/>
+      </w:r>
       <w:r>
         <w:t>:Vector normal del muro en función de la posición del KinematicObject.</w:t>
       </w:r>
@@ -10113,14 +10188,27 @@
       <w:r>
         <w:t xml:space="preserve">Ilustración </w:t>
       </w:r>
-      <w:fldSimple w:instr=" SEQ Ilustración \* ARABIC ">
-        <w:r>
-          <w:rPr>
-            <w:noProof/>
-          </w:rPr>
-          <w:t>7</w:t>
-        </w:r>
-      </w:fldSimple>
+      <w:r>
+        <w:fldChar w:fldCharType="begin"/>
+      </w:r>
+      <w:r>
+        <w:instrText xml:space="preserve"> SEQ Ilustración \* ARABIC </w:instrText>
+      </w:r>
+      <w:r>
+        <w:fldChar w:fldCharType="separate"/>
+      </w:r>
+      <w:r>
+        <w:rPr>
+          <w:noProof/>
+        </w:rPr>
+        <w:t>7</w:t>
+      </w:r>
+      <w:r>
+        <w:rPr>
+          <w:noProof/>
+        </w:rPr>
+        <w:fldChar w:fldCharType="end"/>
+      </w:r>
       <w:r>
         <w:t>: Diagrama UML del sistema de colisiones.</w:t>
       </w:r>
@@ -10253,14 +10341,27 @@
       <w:r>
         <w:t xml:space="preserve">Ilustración </w:t>
       </w:r>
-      <w:fldSimple w:instr=" SEQ Ilustración \* ARABIC ">
-        <w:r>
-          <w:rPr>
-            <w:noProof/>
-          </w:rPr>
-          <w:t>8</w:t>
-        </w:r>
-      </w:fldSimple>
+      <w:r>
+        <w:fldChar w:fldCharType="begin"/>
+      </w:r>
+      <w:r>
+        <w:instrText xml:space="preserve"> SEQ Ilustración \* ARABIC </w:instrText>
+      </w:r>
+      <w:r>
+        <w:fldChar w:fldCharType="separate"/>
+      </w:r>
+      <w:r>
+        <w:rPr>
+          <w:noProof/>
+        </w:rPr>
+        <w:t>8</w:t>
+      </w:r>
+      <w:r>
+        <w:rPr>
+          <w:noProof/>
+        </w:rPr>
+        <w:fldChar w:fldCharType="end"/>
+      </w:r>
       <w:r>
         <w:t>: Diagrama UML de la clase encargada de la gestión de la gravedad del KinematicObject.</w:t>
       </w:r>
@@ -10329,14 +10430,27 @@
       <w:r>
         <w:t xml:space="preserve">Ilustración </w:t>
       </w:r>
-      <w:fldSimple w:instr=" SEQ Ilustración \* ARABIC ">
-        <w:r>
-          <w:rPr>
-            <w:noProof/>
-          </w:rPr>
-          <w:t>9</w:t>
-        </w:r>
-      </w:fldSimple>
+      <w:r>
+        <w:fldChar w:fldCharType="begin"/>
+      </w:r>
+      <w:r>
+        <w:instrText xml:space="preserve"> SEQ Ilustración \* ARABIC </w:instrText>
+      </w:r>
+      <w:r>
+        <w:fldChar w:fldCharType="separate"/>
+      </w:r>
+      <w:r>
+        <w:rPr>
+          <w:noProof/>
+        </w:rPr>
+        <w:t>9</w:t>
+      </w:r>
+      <w:r>
+        <w:rPr>
+          <w:noProof/>
+        </w:rPr>
+        <w:fldChar w:fldCharType="end"/>
+      </w:r>
       <w:r>
         <w:t>: Pseudocódigo del proceso de modificación de la gravedad del KinematicObject.</w:t>
       </w:r>
@@ -10466,14 +10580,27 @@
       <w:r>
         <w:t xml:space="preserve">Ilustración </w:t>
       </w:r>
-      <w:fldSimple w:instr=" SEQ Ilustración \* ARABIC ">
-        <w:r>
-          <w:rPr>
-            <w:noProof/>
-          </w:rPr>
-          <w:t>10</w:t>
-        </w:r>
-      </w:fldSimple>
+      <w:r>
+        <w:fldChar w:fldCharType="begin"/>
+      </w:r>
+      <w:r>
+        <w:instrText xml:space="preserve"> SEQ Ilustración \* ARABIC </w:instrText>
+      </w:r>
+      <w:r>
+        <w:fldChar w:fldCharType="separate"/>
+      </w:r>
+      <w:r>
+        <w:rPr>
+          <w:noProof/>
+        </w:rPr>
+        <w:t>10</w:t>
+      </w:r>
+      <w:r>
+        <w:rPr>
+          <w:noProof/>
+        </w:rPr>
+        <w:fldChar w:fldCharType="end"/>
+      </w:r>
       <w:r>
         <w:t>: Estructura del GameObject asociado al obstáculo superdenso (Dense Obstacle).</w:t>
       </w:r>
@@ -10603,14 +10730,27 @@
       <w:r>
         <w:t xml:space="preserve">Ilustración </w:t>
       </w:r>
-      <w:fldSimple w:instr=" SEQ Ilustración \* ARABIC ">
-        <w:r>
-          <w:rPr>
-            <w:noProof/>
-          </w:rPr>
-          <w:t>11</w:t>
-        </w:r>
-      </w:fldSimple>
+      <w:r>
+        <w:fldChar w:fldCharType="begin"/>
+      </w:r>
+      <w:r>
+        <w:instrText xml:space="preserve"> SEQ Ilustración \* ARABIC </w:instrText>
+      </w:r>
+      <w:r>
+        <w:fldChar w:fldCharType="separate"/>
+      </w:r>
+      <w:r>
+        <w:rPr>
+          <w:noProof/>
+        </w:rPr>
+        <w:t>11</w:t>
+      </w:r>
+      <w:r>
+        <w:rPr>
+          <w:noProof/>
+        </w:rPr>
+        <w:fldChar w:fldCharType="end"/>
+      </w:r>
       <w:r>
         <w:t xml:space="preserve">: grafica que representa la influencia gravitatoria para una influencia máxima de 20, una influencia de 10 y un </w:t>
       </w:r>
@@ -10826,14 +10966,27 @@
       <w:r>
         <w:t xml:space="preserve">Ilustración </w:t>
       </w:r>
-      <w:fldSimple w:instr=" SEQ Ilustración \* ARABIC ">
-        <w:r>
-          <w:rPr>
-            <w:noProof/>
-          </w:rPr>
-          <w:t>12</w:t>
-        </w:r>
-      </w:fldSimple>
+      <w:r>
+        <w:fldChar w:fldCharType="begin"/>
+      </w:r>
+      <w:r>
+        <w:instrText xml:space="preserve"> SEQ Ilustración \* ARABIC </w:instrText>
+      </w:r>
+      <w:r>
+        <w:fldChar w:fldCharType="separate"/>
+      </w:r>
+      <w:r>
+        <w:rPr>
+          <w:noProof/>
+        </w:rPr>
+        <w:t>12</w:t>
+      </w:r>
+      <w:r>
+        <w:rPr>
+          <w:noProof/>
+        </w:rPr>
+        <w:fldChar w:fldCharType="end"/>
+      </w:r>
       <w:r>
         <w:t>: Diagrama UML de la estructura del inversor de gravedad</w:t>
       </w:r>
@@ -10892,14 +11045,27 @@
       <w:r>
         <w:t xml:space="preserve">Ilustración </w:t>
       </w:r>
-      <w:fldSimple w:instr=" SEQ Ilustración \* ARABIC ">
-        <w:r>
-          <w:rPr>
-            <w:noProof/>
-          </w:rPr>
-          <w:t>13</w:t>
-        </w:r>
-      </w:fldSimple>
+      <w:r>
+        <w:fldChar w:fldCharType="begin"/>
+      </w:r>
+      <w:r>
+        <w:instrText xml:space="preserve"> SEQ Ilustración \* ARABIC </w:instrText>
+      </w:r>
+      <w:r>
+        <w:fldChar w:fldCharType="separate"/>
+      </w:r>
+      <w:r>
+        <w:rPr>
+          <w:noProof/>
+        </w:rPr>
+        <w:t>13</w:t>
+      </w:r>
+      <w:r>
+        <w:rPr>
+          <w:noProof/>
+        </w:rPr>
+        <w:fldChar w:fldCharType="end"/>
+      </w:r>
       <w:r>
         <w:t>: Pseudocódigo del método llamado cada vez que un KinematicObject entra en contacto con un inversor de gravedad</w:t>
       </w:r>
@@ -10957,14 +11123,27 @@
       <w:r>
         <w:t xml:space="preserve">Ilustración </w:t>
       </w:r>
-      <w:fldSimple w:instr=" SEQ Ilustración \* ARABIC ">
-        <w:r>
-          <w:rPr>
-            <w:noProof/>
-          </w:rPr>
-          <w:t>14</w:t>
-        </w:r>
-      </w:fldSimple>
+      <w:r>
+        <w:fldChar w:fldCharType="begin"/>
+      </w:r>
+      <w:r>
+        <w:instrText xml:space="preserve"> SEQ Ilustración \* ARABIC </w:instrText>
+      </w:r>
+      <w:r>
+        <w:fldChar w:fldCharType="separate"/>
+      </w:r>
+      <w:r>
+        <w:rPr>
+          <w:noProof/>
+        </w:rPr>
+        <w:t>14</w:t>
+      </w:r>
+      <w:r>
+        <w:rPr>
+          <w:noProof/>
+        </w:rPr>
+        <w:fldChar w:fldCharType="end"/>
+      </w:r>
       <w:r>
         <w:t>: Pseudocódigo del proceso de inversión de gravedad de los KinematicObject en el FixedUpdate.</w:t>
       </w:r>
@@ -11036,14 +11215,27 @@
       <w:r>
         <w:t xml:space="preserve">Ilustración </w:t>
       </w:r>
-      <w:fldSimple w:instr=" SEQ Ilustración \* ARABIC ">
-        <w:r>
-          <w:rPr>
-            <w:noProof/>
-          </w:rPr>
-          <w:t>15</w:t>
-        </w:r>
-      </w:fldSimple>
+      <w:r>
+        <w:fldChar w:fldCharType="begin"/>
+      </w:r>
+      <w:r>
+        <w:instrText xml:space="preserve"> SEQ Ilustración \* ARABIC </w:instrText>
+      </w:r>
+      <w:r>
+        <w:fldChar w:fldCharType="separate"/>
+      </w:r>
+      <w:r>
+        <w:rPr>
+          <w:noProof/>
+        </w:rPr>
+        <w:t>15</w:t>
+      </w:r>
+      <w:r>
+        <w:rPr>
+          <w:noProof/>
+        </w:rPr>
+        <w:fldChar w:fldCharType="end"/>
+      </w:r>
       <w:r>
         <w:t>: Estructura del prefab GravityInverterSystem.</w:t>
       </w:r>
@@ -11210,14 +11402,27 @@
       <w:r>
         <w:t xml:space="preserve">Ilustración </w:t>
       </w:r>
-      <w:fldSimple w:instr=" SEQ Ilustración \* ARABIC ">
-        <w:r>
-          <w:rPr>
-            <w:noProof/>
-          </w:rPr>
-          <w:t>16</w:t>
-        </w:r>
-      </w:fldSimple>
+      <w:r>
+        <w:fldChar w:fldCharType="begin"/>
+      </w:r>
+      <w:r>
+        <w:instrText xml:space="preserve"> SEQ Ilustración \* ARABIC </w:instrText>
+      </w:r>
+      <w:r>
+        <w:fldChar w:fldCharType="separate"/>
+      </w:r>
+      <w:r>
+        <w:rPr>
+          <w:noProof/>
+        </w:rPr>
+        <w:t>16</w:t>
+      </w:r>
+      <w:r>
+        <w:rPr>
+          <w:noProof/>
+        </w:rPr>
+        <w:fldChar w:fldCharType="end"/>
+      </w:r>
       <w:r>
         <w:t>: Estructura del GameObject asociado al obstáculo estático.</w:t>
       </w:r>
@@ -11308,14 +11513,27 @@
       <w:r>
         <w:t xml:space="preserve">Ilustración </w:t>
       </w:r>
-      <w:fldSimple w:instr=" SEQ Ilustración \* ARABIC ">
-        <w:r>
-          <w:rPr>
-            <w:noProof/>
-          </w:rPr>
-          <w:t>17</w:t>
-        </w:r>
-      </w:fldSimple>
+      <w:r>
+        <w:fldChar w:fldCharType="begin"/>
+      </w:r>
+      <w:r>
+        <w:instrText xml:space="preserve"> SEQ Ilustración \* ARABIC </w:instrText>
+      </w:r>
+      <w:r>
+        <w:fldChar w:fldCharType="separate"/>
+      </w:r>
+      <w:r>
+        <w:rPr>
+          <w:noProof/>
+        </w:rPr>
+        <w:t>17</w:t>
+      </w:r>
+      <w:r>
+        <w:rPr>
+          <w:noProof/>
+        </w:rPr>
+        <w:fldChar w:fldCharType="end"/>
+      </w:r>
       <w:r>
         <w:t>: Jerarquía de herencia en la que el obstáculo móvil y el obstáculo que sigue una rutina heredan del obstáculo estático.</w:t>
       </w:r>
@@ -11449,14 +11667,27 @@
       <w:r>
         <w:t xml:space="preserve">Ilustración </w:t>
       </w:r>
-      <w:fldSimple w:instr=" SEQ Ilustración \* ARABIC ">
-        <w:r>
-          <w:rPr>
-            <w:noProof/>
-          </w:rPr>
-          <w:t>18</w:t>
-        </w:r>
-      </w:fldSimple>
+      <w:r>
+        <w:fldChar w:fldCharType="begin"/>
+      </w:r>
+      <w:r>
+        <w:instrText xml:space="preserve"> SEQ Ilustración \* ARABIC </w:instrText>
+      </w:r>
+      <w:r>
+        <w:fldChar w:fldCharType="separate"/>
+      </w:r>
+      <w:r>
+        <w:rPr>
+          <w:noProof/>
+        </w:rPr>
+        <w:t>18</w:t>
+      </w:r>
+      <w:r>
+        <w:rPr>
+          <w:noProof/>
+        </w:rPr>
+        <w:fldChar w:fldCharType="end"/>
+      </w:r>
       <w:r>
         <w:t>: Diagrama UML de la clase PatrolObstacle.</w:t>
       </w:r>
@@ -11618,14 +11849,27 @@
       <w:r>
         <w:t xml:space="preserve">Ilustración </w:t>
       </w:r>
-      <w:fldSimple w:instr=" SEQ Ilustración \* ARABIC ">
-        <w:r>
-          <w:rPr>
-            <w:noProof/>
-          </w:rPr>
-          <w:t>19</w:t>
-        </w:r>
-      </w:fldSimple>
+      <w:r>
+        <w:fldChar w:fldCharType="begin"/>
+      </w:r>
+      <w:r>
+        <w:instrText xml:space="preserve"> SEQ Ilustración \* ARABIC </w:instrText>
+      </w:r>
+      <w:r>
+        <w:fldChar w:fldCharType="separate"/>
+      </w:r>
+      <w:r>
+        <w:rPr>
+          <w:noProof/>
+        </w:rPr>
+        <w:t>19</w:t>
+      </w:r>
+      <w:r>
+        <w:rPr>
+          <w:noProof/>
+        </w:rPr>
+        <w:fldChar w:fldCharType="end"/>
+      </w:r>
       <w:r>
         <w:t>: Pseudocódigo de cálculo del tiempo que lleva recorrer cada sección.</w:t>
       </w:r>
@@ -11683,14 +11927,27 @@
       <w:r>
         <w:t xml:space="preserve">Ilustración </w:t>
       </w:r>
-      <w:fldSimple w:instr=" SEQ Ilustración \* ARABIC ">
-        <w:r>
-          <w:rPr>
-            <w:noProof/>
-          </w:rPr>
-          <w:t>20</w:t>
-        </w:r>
-      </w:fldSimple>
+      <w:r>
+        <w:fldChar w:fldCharType="begin"/>
+      </w:r>
+      <w:r>
+        <w:instrText xml:space="preserve"> SEQ Ilustración \* ARABIC </w:instrText>
+      </w:r>
+      <w:r>
+        <w:fldChar w:fldCharType="separate"/>
+      </w:r>
+      <w:r>
+        <w:rPr>
+          <w:noProof/>
+        </w:rPr>
+        <w:t>20</w:t>
+      </w:r>
+      <w:r>
+        <w:rPr>
+          <w:noProof/>
+        </w:rPr>
+        <w:fldChar w:fldCharType="end"/>
+      </w:r>
       <w:r>
         <w:t>: Cálculo del tiempo que se tarda en atravesar cada sección.</w:t>
       </w:r>
@@ -12024,14 +12281,27 @@
       <w:r>
         <w:t xml:space="preserve">Ilustración </w:t>
       </w:r>
-      <w:fldSimple w:instr=" SEQ Ilustración \* ARABIC ">
-        <w:r>
-          <w:rPr>
-            <w:noProof/>
-          </w:rPr>
-          <w:t>21</w:t>
-        </w:r>
-      </w:fldSimple>
+      <w:r>
+        <w:fldChar w:fldCharType="begin"/>
+      </w:r>
+      <w:r>
+        <w:instrText xml:space="preserve"> SEQ Ilustración \* ARABIC </w:instrText>
+      </w:r>
+      <w:r>
+        <w:fldChar w:fldCharType="separate"/>
+      </w:r>
+      <w:r>
+        <w:rPr>
+          <w:noProof/>
+        </w:rPr>
+        <w:t>21</w:t>
+      </w:r>
+      <w:r>
+        <w:rPr>
+          <w:noProof/>
+        </w:rPr>
+        <w:fldChar w:fldCharType="end"/>
+      </w:r>
       <w:r>
         <w:t>: Calcular la siguiente posición a la que debe moverse el obstáculo que sigue una rutina.</w:t>
       </w:r>
@@ -12283,14 +12553,27 @@
       <w:r>
         <w:t xml:space="preserve">Ilustración </w:t>
       </w:r>
-      <w:fldSimple w:instr=" SEQ Ilustración \* ARABIC ">
-        <w:r>
-          <w:rPr>
-            <w:noProof/>
-          </w:rPr>
-          <w:t>22</w:t>
-        </w:r>
-      </w:fldSimple>
+      <w:r>
+        <w:fldChar w:fldCharType="begin"/>
+      </w:r>
+      <w:r>
+        <w:instrText xml:space="preserve"> SEQ Ilustración \* ARABIC </w:instrText>
+      </w:r>
+      <w:r>
+        <w:fldChar w:fldCharType="separate"/>
+      </w:r>
+      <w:r>
+        <w:rPr>
+          <w:noProof/>
+        </w:rPr>
+        <w:t>22</w:t>
+      </w:r>
+      <w:r>
+        <w:rPr>
+          <w:noProof/>
+        </w:rPr>
+        <w:fldChar w:fldCharType="end"/>
+      </w:r>
       <w:r>
         <w:t>: Diagrama UML de la estructura de las fábricas de obstáculos.</w:t>
       </w:r>
@@ -12509,14 +12792,27 @@
       <w:r>
         <w:t xml:space="preserve">Ilustración </w:t>
       </w:r>
-      <w:fldSimple w:instr=" SEQ Ilustración \* ARABIC ">
-        <w:r>
-          <w:rPr>
-            <w:noProof/>
-          </w:rPr>
-          <w:t>23</w:t>
-        </w:r>
-      </w:fldSimple>
+      <w:r>
+        <w:fldChar w:fldCharType="begin"/>
+      </w:r>
+      <w:r>
+        <w:instrText xml:space="preserve"> SEQ Ilustración \* ARABIC </w:instrText>
+      </w:r>
+      <w:r>
+        <w:fldChar w:fldCharType="separate"/>
+      </w:r>
+      <w:r>
+        <w:rPr>
+          <w:noProof/>
+        </w:rPr>
+        <w:t>23</w:t>
+      </w:r>
+      <w:r>
+        <w:rPr>
+          <w:noProof/>
+        </w:rPr>
+        <w:fldChar w:fldCharType="end"/>
+      </w:r>
       <w:r>
         <w:t>: Diagrama UML de la clase Portal</w:t>
       </w:r>
@@ -12595,14 +12891,27 @@
       <w:r>
         <w:t xml:space="preserve">Ilustración </w:t>
       </w:r>
-      <w:fldSimple w:instr=" SEQ Ilustración \* ARABIC ">
-        <w:r>
-          <w:rPr>
-            <w:noProof/>
-          </w:rPr>
-          <w:t>24</w:t>
-        </w:r>
-      </w:fldSimple>
+      <w:r>
+        <w:fldChar w:fldCharType="begin"/>
+      </w:r>
+      <w:r>
+        <w:instrText xml:space="preserve"> SEQ Ilustración \* ARABIC </w:instrText>
+      </w:r>
+      <w:r>
+        <w:fldChar w:fldCharType="separate"/>
+      </w:r>
+      <w:r>
+        <w:rPr>
+          <w:noProof/>
+        </w:rPr>
+        <w:t>24</w:t>
+      </w:r>
+      <w:r>
+        <w:rPr>
+          <w:noProof/>
+        </w:rPr>
+        <w:fldChar w:fldCharType="end"/>
+      </w:r>
       <w:r>
         <w:t>: Estructura de relaciones del GameObject PortalCouple.</w:t>
       </w:r>
@@ -12730,14 +13039,27 @@
       <w:r>
         <w:t xml:space="preserve">Ilustración </w:t>
       </w:r>
-      <w:fldSimple w:instr=" SEQ Ilustración \* ARABIC ">
-        <w:r>
-          <w:rPr>
-            <w:noProof/>
-          </w:rPr>
-          <w:t>25</w:t>
-        </w:r>
-      </w:fldSimple>
+      <w:r>
+        <w:fldChar w:fldCharType="begin"/>
+      </w:r>
+      <w:r>
+        <w:instrText xml:space="preserve"> SEQ Ilustración \* ARABIC </w:instrText>
+      </w:r>
+      <w:r>
+        <w:fldChar w:fldCharType="separate"/>
+      </w:r>
+      <w:r>
+        <w:rPr>
+          <w:noProof/>
+        </w:rPr>
+        <w:t>25</w:t>
+      </w:r>
+      <w:r>
+        <w:rPr>
+          <w:noProof/>
+        </w:rPr>
+        <w:fldChar w:fldCharType="end"/>
+      </w:r>
       <w:r>
         <w:t>: Diagrama UML de la estructura de los creadores de impulso.</w:t>
       </w:r>
@@ -12981,14 +13303,27 @@
       <w:r>
         <w:t xml:space="preserve">Ilustración </w:t>
       </w:r>
-      <w:fldSimple w:instr=" SEQ Ilustración \* ARABIC ">
-        <w:r>
-          <w:rPr>
-            <w:noProof/>
-          </w:rPr>
-          <w:t>26</w:t>
-        </w:r>
-      </w:fldSimple>
+      <w:r>
+        <w:fldChar w:fldCharType="begin"/>
+      </w:r>
+      <w:r>
+        <w:instrText xml:space="preserve"> SEQ Ilustración \* ARABIC </w:instrText>
+      </w:r>
+      <w:r>
+        <w:fldChar w:fldCharType="separate"/>
+      </w:r>
+      <w:r>
+        <w:rPr>
+          <w:noProof/>
+        </w:rPr>
+        <w:t>26</w:t>
+      </w:r>
+      <w:r>
+        <w:rPr>
+          <w:noProof/>
+        </w:rPr>
+        <w:fldChar w:fldCharType="end"/>
+      </w:r>
       <w:r>
         <w:t>: Estructura del prefab asociado a la partícula de impulso.</w:t>
       </w:r>
@@ -13075,14 +13410,27 @@
       <w:r>
         <w:t xml:space="preserve">Ilustración </w:t>
       </w:r>
-      <w:fldSimple w:instr=" SEQ Ilustración \* ARABIC ">
-        <w:r>
-          <w:rPr>
-            <w:noProof/>
-          </w:rPr>
-          <w:t>27</w:t>
-        </w:r>
-      </w:fldSimple>
+      <w:r>
+        <w:fldChar w:fldCharType="begin"/>
+      </w:r>
+      <w:r>
+        <w:instrText xml:space="preserve"> SEQ Ilustración \* ARABIC </w:instrText>
+      </w:r>
+      <w:r>
+        <w:fldChar w:fldCharType="separate"/>
+      </w:r>
+      <w:r>
+        <w:rPr>
+          <w:noProof/>
+        </w:rPr>
+        <w:t>27</w:t>
+      </w:r>
+      <w:r>
+        <w:rPr>
+          <w:noProof/>
+        </w:rPr>
+        <w:fldChar w:fldCharType="end"/>
+      </w:r>
       <w:r>
         <w:t>: Estructura del prefab asociado a la plataforma de impulso.</w:t>
       </w:r>
@@ -13190,14 +13538,27 @@
       <w:r>
         <w:t xml:space="preserve">Ilustración </w:t>
       </w:r>
-      <w:fldSimple w:instr=" SEQ Ilustración \* ARABIC ">
-        <w:r>
-          <w:rPr>
-            <w:noProof/>
-          </w:rPr>
-          <w:t>28</w:t>
-        </w:r>
-      </w:fldSimple>
+      <w:r>
+        <w:fldChar w:fldCharType="begin"/>
+      </w:r>
+      <w:r>
+        <w:instrText xml:space="preserve"> SEQ Ilustración \* ARABIC </w:instrText>
+      </w:r>
+      <w:r>
+        <w:fldChar w:fldCharType="separate"/>
+      </w:r>
+      <w:r>
+        <w:rPr>
+          <w:noProof/>
+        </w:rPr>
+        <w:t>28</w:t>
+      </w:r>
+      <w:r>
+        <w:rPr>
+          <w:noProof/>
+        </w:rPr>
+        <w:fldChar w:fldCharType="end"/>
+      </w:r>
       <w:r>
         <w:t>: Estructura del prefab asociado al amplificador de impulso.</w:t>
       </w:r>
@@ -13334,14 +13695,27 @@
       <w:r>
         <w:t xml:space="preserve">Ilustración </w:t>
       </w:r>
-      <w:fldSimple w:instr=" SEQ Ilustración \* ARABIC ">
-        <w:r>
-          <w:rPr>
-            <w:noProof/>
-          </w:rPr>
-          <w:t>29</w:t>
-        </w:r>
-      </w:fldSimple>
+      <w:r>
+        <w:fldChar w:fldCharType="begin"/>
+      </w:r>
+      <w:r>
+        <w:instrText xml:space="preserve"> SEQ Ilustración \* ARABIC </w:instrText>
+      </w:r>
+      <w:r>
+        <w:fldChar w:fldCharType="separate"/>
+      </w:r>
+      <w:r>
+        <w:rPr>
+          <w:noProof/>
+        </w:rPr>
+        <w:t>29</w:t>
+      </w:r>
+      <w:r>
+        <w:rPr>
+          <w:noProof/>
+        </w:rPr>
+        <w:fldChar w:fldCharType="end"/>
+      </w:r>
       <w:r>
         <w:t>: Estructura de herencia de los animadores de sprites.</w:t>
       </w:r>
@@ -13674,14 +14048,27 @@
       <w:r>
         <w:t xml:space="preserve">Ilustración </w:t>
       </w:r>
-      <w:fldSimple w:instr=" SEQ Ilustración \* ARABIC ">
-        <w:r>
-          <w:rPr>
-            <w:noProof/>
-          </w:rPr>
-          <w:t>30</w:t>
-        </w:r>
-      </w:fldSimple>
+      <w:r>
+        <w:fldChar w:fldCharType="begin"/>
+      </w:r>
+      <w:r>
+        <w:instrText xml:space="preserve"> SEQ Ilustración \* ARABIC </w:instrText>
+      </w:r>
+      <w:r>
+        <w:fldChar w:fldCharType="separate"/>
+      </w:r>
+      <w:r>
+        <w:rPr>
+          <w:noProof/>
+        </w:rPr>
+        <w:t>30</w:t>
+      </w:r>
+      <w:r>
+        <w:rPr>
+          <w:noProof/>
+        </w:rPr>
+        <w:fldChar w:fldCharType="end"/>
+      </w:r>
       <w:r>
         <w:t>: Pseudocódigo de UpdateSprite.</w:t>
       </w:r>
@@ -13851,14 +14238,27 @@
       <w:r>
         <w:t xml:space="preserve">Ilustración </w:t>
       </w:r>
-      <w:fldSimple w:instr=" SEQ Ilustración \* ARABIC ">
-        <w:r>
-          <w:rPr>
-            <w:noProof/>
-          </w:rPr>
-          <w:t>31</w:t>
-        </w:r>
-      </w:fldSimple>
+      <w:r>
+        <w:fldChar w:fldCharType="begin"/>
+      </w:r>
+      <w:r>
+        <w:instrText xml:space="preserve"> SEQ Ilustración \* ARABIC </w:instrText>
+      </w:r>
+      <w:r>
+        <w:fldChar w:fldCharType="separate"/>
+      </w:r>
+      <w:r>
+        <w:rPr>
+          <w:noProof/>
+        </w:rPr>
+        <w:t>31</w:t>
+      </w:r>
+      <w:r>
+        <w:rPr>
+          <w:noProof/>
+        </w:rPr>
+        <w:fldChar w:fldCharType="end"/>
+      </w:r>
       <w:r>
         <w:t>: Diseño de la clase GameController.</w:t>
       </w:r>
@@ -13868,6 +14268,7 @@
         <w:pStyle w:val="UBUcuerpoTrabajo"/>
       </w:pPr>
       <w:r>
+        <w:lastRenderedPageBreak/>
         <w:t>GameController esta implementado de manera que simule</w:t>
       </w:r>
       <w:r>
@@ -14067,27 +14468,14 @@
       <w:r>
         <w:t xml:space="preserve">Ilustración </w:t>
       </w:r>
-      <w:r>
-        <w:fldChar w:fldCharType="begin"/>
-      </w:r>
-      <w:r>
-        <w:instrText xml:space="preserve"> SEQ Ilustración \* ARABIC </w:instrText>
-      </w:r>
-      <w:r>
-        <w:fldChar w:fldCharType="separate"/>
-      </w:r>
-      <w:r>
-        <w:rPr>
-          <w:noProof/>
-        </w:rPr>
-        <w:t>32</w:t>
-      </w:r>
-      <w:r>
-        <w:rPr>
-          <w:noProof/>
-        </w:rPr>
-        <w:fldChar w:fldCharType="end"/>
-      </w:r>
+      <w:fldSimple w:instr=" SEQ Ilustración \* ARABIC ">
+        <w:r>
+          <w:rPr>
+            <w:noProof/>
+          </w:rPr>
+          <w:t>32</w:t>
+        </w:r>
+      </w:fldSimple>
       <w:r>
         <w:t>: Pseudocódigo que refleja todas las operaciones que hay que realizar para establecer un estado de juego inicial</w:t>
       </w:r>
@@ -14364,27 +14752,14 @@
       <w:r>
         <w:t xml:space="preserve">Ilustración </w:t>
       </w:r>
-      <w:r>
-        <w:fldChar w:fldCharType="begin"/>
-      </w:r>
-      <w:r>
-        <w:instrText xml:space="preserve"> SEQ Ilustración \* ARABIC </w:instrText>
-      </w:r>
-      <w:r>
-        <w:fldChar w:fldCharType="separate"/>
-      </w:r>
-      <w:r>
-        <w:rPr>
-          <w:noProof/>
-        </w:rPr>
-        <w:t>33</w:t>
-      </w:r>
-      <w:r>
-        <w:rPr>
-          <w:noProof/>
-        </w:rPr>
-        <w:fldChar w:fldCharType="end"/>
-      </w:r>
+      <w:fldSimple w:instr=" SEQ Ilustración \* ARABIC ">
+        <w:r>
+          <w:rPr>
+            <w:noProof/>
+          </w:rPr>
+          <w:t>33</w:t>
+        </w:r>
+      </w:fldSimple>
       <w:r>
         <w:t>: Diagrama que representa un ejemplo de las operaciones llevadas a cabo en la llamada al método Tick.</w:t>
       </w:r>
@@ -14536,27 +14911,14 @@
       <w:r>
         <w:t xml:space="preserve">Ilustración </w:t>
       </w:r>
-      <w:r>
-        <w:fldChar w:fldCharType="begin"/>
-      </w:r>
-      <w:r>
-        <w:instrText xml:space="preserve"> SEQ Ilustración \* ARABIC </w:instrText>
-      </w:r>
-      <w:r>
-        <w:fldChar w:fldCharType="separate"/>
-      </w:r>
-      <w:r>
-        <w:rPr>
-          <w:noProof/>
-        </w:rPr>
-        <w:t>34</w:t>
-      </w:r>
-      <w:r>
-        <w:rPr>
-          <w:noProof/>
-        </w:rPr>
-        <w:fldChar w:fldCharType="end"/>
-      </w:r>
+      <w:fldSimple w:instr=" SEQ Ilustración \* ARABIC ">
+        <w:r>
+          <w:rPr>
+            <w:noProof/>
+          </w:rPr>
+          <w:t>34</w:t>
+        </w:r>
+      </w:fldSimple>
       <w:r>
         <w:t>: Diagrama UML de la clase TimeManager.</w:t>
       </w:r>
@@ -14819,27 +15181,14 @@
       <w:r>
         <w:t xml:space="preserve">Ilustración </w:t>
       </w:r>
-      <w:r>
-        <w:fldChar w:fldCharType="begin"/>
-      </w:r>
-      <w:r>
-        <w:instrText xml:space="preserve"> SEQ Ilustración \* ARABIC </w:instrText>
-      </w:r>
-      <w:r>
-        <w:fldChar w:fldCharType="separate"/>
-      </w:r>
-      <w:r>
-        <w:rPr>
-          <w:noProof/>
-        </w:rPr>
-        <w:t>35</w:t>
-      </w:r>
-      <w:r>
-        <w:rPr>
-          <w:noProof/>
-        </w:rPr>
-        <w:fldChar w:fldCharType="end"/>
-      </w:r>
+      <w:fldSimple w:instr=" SEQ Ilustración \* ARABIC ">
+        <w:r>
+          <w:rPr>
+            <w:noProof/>
+          </w:rPr>
+          <w:t>35</w:t>
+        </w:r>
+      </w:fldSimple>
       <w:r>
         <w:t>: Estructura del GameObject asociado a las zonas de tiempo escalado.</w:t>
       </w:r>
@@ -14924,27 +15273,14 @@
       <w:r>
         <w:t xml:space="preserve">Ilustración </w:t>
       </w:r>
-      <w:r>
-        <w:fldChar w:fldCharType="begin"/>
-      </w:r>
-      <w:r>
-        <w:instrText xml:space="preserve"> SEQ Ilustración \* ARABIC </w:instrText>
-      </w:r>
-      <w:r>
-        <w:fldChar w:fldCharType="separate"/>
-      </w:r>
-      <w:r>
-        <w:rPr>
-          <w:noProof/>
-        </w:rPr>
-        <w:t>36</w:t>
-      </w:r>
-      <w:r>
-        <w:rPr>
-          <w:noProof/>
-        </w:rPr>
-        <w:fldChar w:fldCharType="end"/>
-      </w:r>
+      <w:fldSimple w:instr=" SEQ Ilustración \* ARABIC ">
+        <w:r>
+          <w:rPr>
+            <w:noProof/>
+          </w:rPr>
+          <w:t>36</w:t>
+        </w:r>
+      </w:fldSimple>
       <w:r>
         <w:t>: Estructura de herencia de TimeAfectedObject.</w:t>
       </w:r>
@@ -15030,27 +15366,14 @@
       <w:r>
         <w:t xml:space="preserve">Ilustración </w:t>
       </w:r>
-      <w:r>
-        <w:fldChar w:fldCharType="begin"/>
-      </w:r>
-      <w:r>
-        <w:instrText xml:space="preserve"> SEQ Ilustración \* ARABIC </w:instrText>
-      </w:r>
-      <w:r>
-        <w:fldChar w:fldCharType="separate"/>
-      </w:r>
-      <w:r>
-        <w:rPr>
-          <w:noProof/>
-        </w:rPr>
-        <w:t>37</w:t>
-      </w:r>
-      <w:r>
-        <w:rPr>
-          <w:noProof/>
-        </w:rPr>
-        <w:fldChar w:fldCharType="end"/>
-      </w:r>
+      <w:fldSimple w:instr=" SEQ Ilustración \* ARABIC ">
+        <w:r>
+          <w:rPr>
+            <w:noProof/>
+          </w:rPr>
+          <w:t>37</w:t>
+        </w:r>
+      </w:fldSimple>
       <w:r>
         <w:t>: Pseudocódigo del método llamado para resetear los TimeAfectedObject.</w:t>
       </w:r>
@@ -15161,27 +15484,14 @@
       <w:r>
         <w:t xml:space="preserve">Ilustración </w:t>
       </w:r>
-      <w:r>
-        <w:fldChar w:fldCharType="begin"/>
-      </w:r>
-      <w:r>
-        <w:instrText xml:space="preserve"> SEQ Ilustración \* ARABIC </w:instrText>
-      </w:r>
-      <w:r>
-        <w:fldChar w:fldCharType="separate"/>
-      </w:r>
-      <w:r>
-        <w:rPr>
-          <w:noProof/>
-        </w:rPr>
-        <w:t>38</w:t>
-      </w:r>
-      <w:r>
-        <w:rPr>
-          <w:noProof/>
-        </w:rPr>
-        <w:fldChar w:fldCharType="end"/>
-      </w:r>
+      <w:fldSimple w:instr=" SEQ Ilustración \* ARABIC ">
+        <w:r>
+          <w:rPr>
+            <w:noProof/>
+          </w:rPr>
+          <w:t>38</w:t>
+        </w:r>
+      </w:fldSimple>
       <w:r>
         <w:t>: Diagrama de viaje entre los distintos menús y escenas.</w:t>
       </w:r>
@@ -15337,27 +15647,14 @@
       <w:r>
         <w:t xml:space="preserve">Ilustración </w:t>
       </w:r>
-      <w:r>
-        <w:fldChar w:fldCharType="begin"/>
-      </w:r>
-      <w:r>
-        <w:instrText xml:space="preserve"> SEQ Ilustración \* ARABIC </w:instrText>
-      </w:r>
-      <w:r>
-        <w:fldChar w:fldCharType="separate"/>
-      </w:r>
-      <w:r>
-        <w:rPr>
-          <w:noProof/>
-        </w:rPr>
-        <w:t>39</w:t>
-      </w:r>
-      <w:r>
-        <w:rPr>
-          <w:noProof/>
-        </w:rPr>
-        <w:fldChar w:fldCharType="end"/>
-      </w:r>
+      <w:fldSimple w:instr=" SEQ Ilustración \* ARABIC ">
+        <w:r>
+          <w:rPr>
+            <w:noProof/>
+          </w:rPr>
+          <w:t>39</w:t>
+        </w:r>
+      </w:fldSimple>
       <w:r>
         <w:t>: Diagrama de la estructura de GameObject asociado al menú de pausa</w:t>
       </w:r>
@@ -15445,27 +15742,14 @@
       <w:r>
         <w:t xml:space="preserve">Ilustración </w:t>
       </w:r>
-      <w:r>
-        <w:fldChar w:fldCharType="begin"/>
-      </w:r>
-      <w:r>
-        <w:instrText xml:space="preserve"> SEQ Ilustración \* ARABIC </w:instrText>
-      </w:r>
-      <w:r>
-        <w:fldChar w:fldCharType="separate"/>
-      </w:r>
-      <w:r>
-        <w:rPr>
-          <w:noProof/>
-        </w:rPr>
-        <w:t>40</w:t>
-      </w:r>
-      <w:r>
-        <w:rPr>
-          <w:noProof/>
-        </w:rPr>
-        <w:fldChar w:fldCharType="end"/>
-      </w:r>
+      <w:fldSimple w:instr=" SEQ Ilustración \* ARABIC ">
+        <w:r>
+          <w:rPr>
+            <w:noProof/>
+          </w:rPr>
+          <w:t>40</w:t>
+        </w:r>
+      </w:fldSimple>
       <w:r>
         <w:t>: Pseudocódigo de las operaciones llevadas a cabo al abrir el menú de pausa.</w:t>
       </w:r>
@@ -15524,27 +15808,14 @@
       <w:r>
         <w:t xml:space="preserve">Ilustración </w:t>
       </w:r>
-      <w:r>
-        <w:fldChar w:fldCharType="begin"/>
-      </w:r>
-      <w:r>
-        <w:instrText xml:space="preserve"> SEQ Ilustración \* ARABIC </w:instrText>
-      </w:r>
-      <w:r>
-        <w:fldChar w:fldCharType="separate"/>
-      </w:r>
-      <w:r>
-        <w:rPr>
-          <w:noProof/>
-        </w:rPr>
-        <w:t>41</w:t>
-      </w:r>
-      <w:r>
-        <w:rPr>
-          <w:noProof/>
-        </w:rPr>
-        <w:fldChar w:fldCharType="end"/>
-      </w:r>
+      <w:fldSimple w:instr=" SEQ Ilustración \* ARABIC ">
+        <w:r>
+          <w:rPr>
+            <w:noProof/>
+          </w:rPr>
+          <w:t>41</w:t>
+        </w:r>
+      </w:fldSimple>
       <w:r>
         <w:t>: Pseudocódigo de la operaciones llevadas a cabo al cerrar el menú de pausa.</w:t>
       </w:r>
@@ -15741,27 +16012,14 @@
       <w:r>
         <w:t xml:space="preserve">Ilustración </w:t>
       </w:r>
-      <w:r>
-        <w:fldChar w:fldCharType="begin"/>
-      </w:r>
-      <w:r>
-        <w:instrText xml:space="preserve"> SEQ Ilustración \* ARABIC </w:instrText>
-      </w:r>
-      <w:r>
-        <w:fldChar w:fldCharType="separate"/>
-      </w:r>
-      <w:r>
-        <w:rPr>
-          <w:noProof/>
-        </w:rPr>
-        <w:t>42</w:t>
-      </w:r>
-      <w:r>
-        <w:rPr>
-          <w:noProof/>
-        </w:rPr>
-        <w:fldChar w:fldCharType="end"/>
-      </w:r>
+      <w:fldSimple w:instr=" SEQ Ilustración \* ARABIC ">
+        <w:r>
+          <w:rPr>
+            <w:noProof/>
+          </w:rPr>
+          <w:t>42</w:t>
+        </w:r>
+      </w:fldSimple>
       <w:r>
         <w:t>: Patrón de colores utilizado para la UI.</w:t>
       </w:r>
@@ -15795,9 +16053,6 @@
           <w:lang w:eastAsia="zh-CN" w:bidi="hi-IN"/>
         </w:rPr>
       </w:pPr>
-      <w:bookmarkStart w:id="51" w:name="_Desarrollo_de_la"/>
-      <w:bookmarkStart w:id="52" w:name="_Toc72057630"/>
-      <w:bookmarkEnd w:id="51"/>
       <w:r>
         <w:rPr>
           <w:rFonts w:ascii="Liberation Sans" w:eastAsia="Droid Sans" w:hAnsi="Liberation Sans" w:cs="Lohit Hindi"/>
@@ -15811,227 +16066,50 @@
           <w:szCs w:val="28"/>
           <w:lang w:eastAsia="zh-CN" w:bidi="hi-IN"/>
         </w:rPr>
-        <w:t>Desarrollo de la gestión de la cámara</w:t>
-      </w:r>
-      <w:bookmarkEnd w:id="52"/>
-    </w:p>
-    <w:p>
-      <w:pPr>
-        <w:pStyle w:val="UBUcuerpoTrabajo"/>
-      </w:pPr>
-      <w:r>
-        <w:t xml:space="preserve">Se va a documentar en la memoria el proceso de desarrollo de la gestión de la cámara </w:t>
+        <w:t>Sistema de modificación de volumen persistente</w:t>
+      </w:r>
+    </w:p>
+    <w:p>
+      <w:pPr>
+        <w:pStyle w:val="UBUcuerpoTrabajo"/>
+      </w:pPr>
+      <w:r>
+        <w:t xml:space="preserve">En las opciones hay una opción que permite variar el volumen general del juego. La </w:t>
       </w:r>
       <w:r>
         <w:lastRenderedPageBreak/>
-        <w:t>a la vez que se desarrolla, pues se considera un muy b</w:t>
-      </w:r>
-      <w:r>
-        <w:t>u</w:t>
-      </w:r>
-      <w:r>
-        <w:t>en ejemplo de desarrollo de uno de los elementos de un videojuego y suficientemente representativo como para entender el proceso. Además va a resultar interesante, pues se va a razonar el funcionamiento de las cámaras y las decisiones que se han tomado para escoger un funcionamiento de la cámara y no otro.</w:t>
-      </w:r>
-    </w:p>
-    <w:p>
-      <w:pPr>
-        <w:pStyle w:val="UBUcuerpoTrabajo"/>
-      </w:pPr>
-      <w:r>
-        <w:t>La mayoría de la información obtenida para la toma de decisiones durante este proceso ha sido obtenida de la siguiente URL de la página de Gamasutra</w:t>
-      </w:r>
-      <w:r>
-        <w:t>(1)</w:t>
-      </w:r>
-      <w:r>
-        <w:t xml:space="preserve">: </w:t>
-      </w:r>
-      <w:hyperlink r:id="rId52" w:history="1">
-        <w:r>
-          <w:rPr>
-            <w:rStyle w:val="Hipervnculo"/>
-          </w:rPr>
-          <w:t>https://www.gamasutra.com/blogs/ItayKeren/20150511/243083/Scroll_Back_The_Theory_and_Practice_of_Cameras_in_SideScrollers.php</w:t>
-        </w:r>
-      </w:hyperlink>
-      <w:r>
-        <w:t xml:space="preserve">. </w:t>
-      </w:r>
-    </w:p>
-    <w:p>
-      <w:pPr>
-        <w:pStyle w:val="UBUcuerpoTrabajo"/>
-      </w:pPr>
-      <w:r>
-        <w:t>Este enlace contiene otro enlace a una charla en la que se explican estos conceptos en video.</w:t>
-      </w:r>
-    </w:p>
-    <w:p>
-      <w:pPr>
-        <w:pStyle w:val="UBUcuerpoTrabajo"/>
-      </w:pPr>
-    </w:p>
-    <w:p>
-      <w:pPr>
-        <w:pStyle w:val="Ttulo3"/>
-        <w:keepLines w:val="0"/>
-        <w:widowControl w:val="0"/>
-        <w:suppressAutoHyphens/>
-        <w:autoSpaceDN w:val="0"/>
-        <w:spacing w:before="240" w:after="120" w:line="240" w:lineRule="auto"/>
-        <w:textAlignment w:val="baseline"/>
-        <w:rPr>
-          <w:rFonts w:ascii="Liberation Sans" w:eastAsia="Droid Sans" w:hAnsi="Liberation Sans" w:cs="Lohit Hindi"/>
-          <w:b/>
-          <w:bCs/>
-          <w:color w:val="auto"/>
-          <w:kern w:val="3"/>
-          <w:sz w:val="28"/>
-          <w:szCs w:val="28"/>
-          <w:lang w:eastAsia="zh-CN" w:bidi="hi-IN"/>
-        </w:rPr>
-      </w:pPr>
-      <w:bookmarkStart w:id="53" w:name="_Introducción_al_sistema"/>
-      <w:bookmarkStart w:id="54" w:name="_Toc72057631"/>
-      <w:bookmarkEnd w:id="53"/>
-      <w:r>
-        <w:rPr>
-          <w:rFonts w:ascii="Liberation Sans" w:eastAsia="Droid Sans" w:hAnsi="Liberation Sans" w:cs="Lohit Hindi"/>
-          <w:b/>
-          <w:bCs/>
-          <w:color w:val="auto"/>
-          <w:kern w:val="3"/>
-          <w:sz w:val="28"/>
-          <w:szCs w:val="28"/>
-          <w:lang w:eastAsia="zh-CN" w:bidi="hi-IN"/>
-        </w:rPr>
-        <w:t>Introducción al sistema gestor de cámaras</w:t>
-      </w:r>
-      <w:bookmarkEnd w:id="54"/>
-    </w:p>
-    <w:p>
-      <w:pPr>
-        <w:pStyle w:val="UBUcuerpoTrabajo"/>
-      </w:pPr>
-      <w:r>
-        <w:t>La cámara va a ser el elemento encargado de mostrar por pantalla la región del espacio del nivel que se desea mostrar. El principal conflicto que afecta a la cámara es que en distintos momentos del juego se quiere mostrar espacios distintos del escenario. Por suerte este problema es más sencillo de lo que parece en un principio, pues la mayoría del rato las distintas regiones del espacio que se deseen mostrar estarán condicionados por un elemento principal que se mueven en el espacio (en el caso de este juego y la mayoría, ese elemento será el avatar que utilice el jugador)</w:t>
-      </w:r>
-      <w:r>
-        <w:t>. Ese problema tiene una solución relativamente sencilla y, sobre todo explorada por juego hechos en el pasado, que es hacer que la cámara siga a ese elemento principal.</w:t>
-      </w:r>
-    </w:p>
-    <w:p>
-      <w:pPr>
-        <w:pStyle w:val="UBUcuerpoTrabajo"/>
-      </w:pPr>
-      <w:r>
-        <w:t>En este videojuego</w:t>
-      </w:r>
-      <w:r>
-        <w:t>, afortunadamente,</w:t>
-      </w:r>
-      <w:r>
-        <w:t xml:space="preserve"> </w:t>
-      </w:r>
-      <w:r>
-        <w:t>el único elemento principal que hay que seguir es el jugador. En otros videojuegos esta tarea puede ser más compleja, ya sea debido a que cambia el objetivo principal (a un elemento que hay que perseguir o una pantalla que avanza con el tiempo por ejemplo) o que hay varios objetivos principales (como en un juego multijugador local o en una batalla contra un jefe, donde los objetivos principales son tanto el jugador, como el jefe).</w:t>
-      </w:r>
-    </w:p>
-    <w:p>
-      <w:pPr>
-        <w:pStyle w:val="UBUcuerpoTrabajo"/>
-      </w:pPr>
-      <w:r>
-        <w:t>Sin embargo, aunque solo haya un objetivo principal en el juego (el jugador), puede ser que en el haya objetivos secundarios que no merezcan que la cámara los siga específicamente a ellos, pero sí tenerlos en cuenta. En lo que se lleva de desarrollo hasta ahora hay dos objetivos secundarios que generan conflicto: los portales y los obstáculos. Estos objetivos secundarios son variados y generan conflictos distintos sobre la cámara. Se van a explicar a continuación.</w:t>
-      </w:r>
-    </w:p>
-    <w:p>
-      <w:pPr>
-        <w:pStyle w:val="UBUcuerpoTrabajo"/>
-      </w:pPr>
-    </w:p>
-    <w:p>
-      <w:pPr>
-        <w:pStyle w:val="Ttulo3"/>
-        <w:keepLines w:val="0"/>
-        <w:widowControl w:val="0"/>
-        <w:suppressAutoHyphens/>
-        <w:autoSpaceDN w:val="0"/>
-        <w:spacing w:before="240" w:after="120" w:line="240" w:lineRule="auto"/>
-        <w:textAlignment w:val="baseline"/>
-        <w:rPr>
-          <w:rFonts w:ascii="Liberation Sans" w:eastAsia="Droid Sans" w:hAnsi="Liberation Sans" w:cs="Lohit Hindi"/>
-          <w:b/>
-          <w:bCs/>
-          <w:color w:val="auto"/>
-          <w:kern w:val="3"/>
-          <w:sz w:val="28"/>
-          <w:szCs w:val="28"/>
-          <w:lang w:eastAsia="zh-CN" w:bidi="hi-IN"/>
-        </w:rPr>
-      </w:pPr>
-      <w:bookmarkStart w:id="55" w:name="_Toc72057632"/>
-      <w:r>
-        <w:rPr>
-          <w:rFonts w:ascii="Liberation Sans" w:eastAsia="Droid Sans" w:hAnsi="Liberation Sans" w:cs="Lohit Hindi"/>
-          <w:b/>
-          <w:bCs/>
-          <w:color w:val="auto"/>
-          <w:kern w:val="3"/>
-          <w:sz w:val="28"/>
-          <w:szCs w:val="28"/>
-          <w:lang w:eastAsia="zh-CN" w:bidi="hi-IN"/>
-        </w:rPr>
-        <w:t>Conflictos con los portales</w:t>
-      </w:r>
-      <w:bookmarkEnd w:id="55"/>
-    </w:p>
-    <w:p>
-      <w:pPr>
-        <w:pStyle w:val="UBUcuerpoTrabajo"/>
-      </w:pPr>
-      <w:r>
-        <w:t xml:space="preserve">Los portales son los elementos que más dudas me generan </w:t>
-      </w:r>
-      <w:r>
-        <w:t>acerca</w:t>
-      </w:r>
-      <w:r>
-        <w:t xml:space="preserve"> de </w:t>
-      </w:r>
-      <w:r>
-        <w:t>cómo</w:t>
-      </w:r>
-      <w:r>
-        <w:t xml:space="preserve"> afrontarlos</w:t>
-      </w:r>
-      <w:r>
-        <w:t xml:space="preserve">. El problema de los portales es que trabajan en parejas. Al entrar por un portal, sales por el portal pareja de este, independientemente de si </w:t>
-      </w:r>
-      <w:r>
-        <w:t>está</w:t>
-      </w:r>
-      <w:r>
-        <w:t xml:space="preserve"> en el rango de lo que permite ver la cámara. Con el sistema de gestión de cámaras que ofrece Plataformer Microgame (el usado hasta ahora) la cámara apunta exactamente al punto donde está el jugador. Esto para los portales resulta bastante conveniente, pues según el jugador atraviesa el portal la cámara sigue apuntando a la posición del jugador, dando visión instantáneamente del jugador dificultar la visión de lo que el jugador tiene ahora en su nuevo entorno. En términos de ofrecer visión al jugador es una solución bastante eficaz, pero adolece de un gran problema: el jugador ahora no sabe </w:t>
-      </w:r>
-      <w:r>
-        <w:t>dónde</w:t>
-      </w:r>
-      <w:r>
-        <w:t xml:space="preserve"> está. El jugador ahora se haya desorientado. El jugador anteriormente tenía una referencia clara de </w:t>
-      </w:r>
-      <w:r>
-        <w:lastRenderedPageBreak/>
-        <w:t xml:space="preserve">donde se encontraba (básicamente se había a la derecha del punto de inicio), pero ahora no tiene ni idea de donde está ni adonde tiene que ir. La escena de prueba de los portales es una muy buena práctica </w:t>
-      </w:r>
-      <w:r>
-        <w:t xml:space="preserve">para comprobar si el diseño de los portales </w:t>
-      </w:r>
-      <w:r>
-        <w:t>desorienta</w:t>
-      </w:r>
-      <w:r>
-        <w:t xml:space="preserve"> o no.</w:t>
+        <w:t>idea es que cambiar el volumen haga este cambio persistente, manteniéndose entre escenas y ejecuciones del programa. Para ello han sido necesarias dos clases: VolumeManager y AudioSourceVolumeManager.</w:t>
+      </w:r>
+    </w:p>
+    <w:p>
+      <w:pPr>
+        <w:pStyle w:val="UBUcuerpoTrabajo"/>
+      </w:pPr>
+      <w:r>
+        <w:t>VolumeManager es una clase estática encargada de consultar y modificar el fichero Volume.txt</w:t>
+      </w:r>
+      <w:r>
+        <w:t>. Este fichero solo contiene un valor: el valor del volumen del juego que se encargará de leer y modificar VolumeManager y de compartirlo con las instancias de AudioSourceVolumeManager cuando lo requieran.</w:t>
+      </w:r>
+    </w:p>
+    <w:p>
+      <w:pPr>
+        <w:pStyle w:val="UBUcuerpoTrabajo"/>
+      </w:pPr>
+      <w:r>
+        <w:t xml:space="preserve">La clase </w:t>
+      </w:r>
+      <w:r>
+        <w:t>AudioSourceVolumeManager</w:t>
+      </w:r>
+      <w:r>
+        <w:t xml:space="preserve"> actúa como envoltorio del objeto AudioSource de Unity (el que se usa para reproducir audios). El volumen del AudioSource no se modifica explícitamente, sino que </w:t>
+      </w:r>
+      <w:r>
+        <w:t>AudioSourceVolumeManager</w:t>
+      </w:r>
+      <w:r>
+        <w:t xml:space="preserve"> consulta el valor general del volumen en AudioSourceManager y se lo asigna al AudioSource del que tiene referencia.</w:t>
       </w:r>
     </w:p>
     <w:p>
@@ -16049,10 +16127,10 @@
           <w:noProof/>
         </w:rPr>
         <w:drawing>
-          <wp:inline distT="0" distB="0" distL="0" distR="0" wp14:anchorId="73697FAB" wp14:editId="25682B32">
-            <wp:extent cx="5400040" cy="784225"/>
-            <wp:effectExtent l="0" t="0" r="0" b="0"/>
-            <wp:docPr id="7" name="Imagen 7"/>
+          <wp:inline distT="0" distB="0" distL="0" distR="0" wp14:anchorId="080116A8" wp14:editId="225FBBB9">
+            <wp:extent cx="4676775" cy="3028950"/>
+            <wp:effectExtent l="0" t="0" r="9525" b="0"/>
+            <wp:docPr id="52" name="Imagen 52" descr="Diagrama&#10;&#10;Descripción generada automáticamente"/>
             <wp:cNvGraphicFramePr>
               <a:graphicFrameLocks xmlns:a="http://schemas.openxmlformats.org/drawingml/2006/main" noChangeAspect="1"/>
             </wp:cNvGraphicFramePr>
@@ -16060,11 +16138,17 @@
               <a:graphicData uri="http://schemas.openxmlformats.org/drawingml/2006/picture">
                 <pic:pic xmlns:pic="http://schemas.openxmlformats.org/drawingml/2006/picture">
                   <pic:nvPicPr>
-                    <pic:cNvPr id="1" name=""/>
+                    <pic:cNvPr id="52" name="Imagen 52" descr="Diagrama&#10;&#10;Descripción generada automáticamente"/>
                     <pic:cNvPicPr/>
                   </pic:nvPicPr>
                   <pic:blipFill>
-                    <a:blip r:embed="rId53"/>
+                    <a:blip r:embed="rId52">
+                      <a:extLst>
+                        <a:ext uri="{28A0092B-C50C-407E-A947-70E740481C1C}">
+                          <a14:useLocalDpi xmlns:a14="http://schemas.microsoft.com/office/drawing/2010/main" val="0"/>
+                        </a:ext>
+                      </a:extLst>
+                    </a:blip>
                     <a:stretch>
                       <a:fillRect/>
                     </a:stretch>
@@ -16072,7 +16156,7 @@
                   <pic:spPr>
                     <a:xfrm>
                       <a:off x="0" y="0"/>
-                      <a:ext cx="5400040" cy="784225"/>
+                      <a:ext cx="4676775" cy="3028950"/>
                     </a:xfrm>
                     <a:prstGeom prst="rect">
                       <a:avLst/>
@@ -16088,6 +16172,9 @@
     <w:p>
       <w:pPr>
         <w:pStyle w:val="Descripcin"/>
+        <w:rPr>
+          <w:lang w:eastAsia="zh-CN" w:bidi="hi-IN"/>
+        </w:rPr>
       </w:pPr>
       <w:r>
         <w:t xml:space="preserve">Ilustración </w:t>
@@ -16101,102 +16188,14 @@
         </w:r>
       </w:fldSimple>
       <w:r>
-        <w:t>: Escena PruebaPortalScene</w:t>
-      </w:r>
-    </w:p>
-    <w:p>
-      <w:pPr>
-        <w:pStyle w:val="UBUcuerpoTrabajo"/>
-      </w:pPr>
-      <w:r>
-        <w:t xml:space="preserve">En la imagen se ha dibujado flecha en cada plataforma con el sentido que se espera que siga el jugador para llegar hasta la zona de victoria. En esta escena el jugador no solo no puede ver los dos portales que forman una pareja de portales y deducir por donde de donde ha venido, sino que además se </w:t>
-      </w:r>
-      <w:r>
-        <w:t>está</w:t>
-      </w:r>
-      <w:r>
-        <w:t xml:space="preserve"> cambiando continuamente la dirección que se espera que tome el jugador tome. Un jugador probablemente no sea capaz de deducir que camino ha de tomar de manera intuitiva.</w:t>
-      </w:r>
-    </w:p>
-    <w:p>
-      <w:pPr>
-        <w:pStyle w:val="UBUcuerpoTrabajo"/>
-      </w:pPr>
-      <w:r>
-        <w:t xml:space="preserve">Una solución parcial a este problema podría ser al principio del nivel mostrar el nivel entero e ir haciendo </w:t>
-      </w:r>
-      <w:r>
-        <w:rPr>
-          <w:i/>
-          <w:iCs/>
-        </w:rPr>
-        <w:t xml:space="preserve">Zoom-in </w:t>
-      </w:r>
-      <w:r>
-        <w:t xml:space="preserve">hasta llegar al jugador y dejar la cámara en la posición que tendrá por defecto. Pero esto no es solo un parche </w:t>
-      </w:r>
-      <w:r>
-        <w:t>improvisado al problema, sino que además en niveles grandes habrá demasiados elementos como para que ese recurso permita ver nada y mucho menos permitir al jugador deducir el camino que debe seguir.</w:t>
-      </w:r>
-    </w:p>
-    <w:p>
-      <w:pPr>
-        <w:pStyle w:val="UBUcuerpoTrabajo"/>
-      </w:pPr>
-      <w:r>
-        <w:t xml:space="preserve">Este problema </w:t>
-      </w:r>
-      <w:r>
-        <w:t xml:space="preserve">no desaparece con este sistema de gestión de cámaras y </w:t>
-      </w:r>
-      <w:r>
-        <w:t>se ha de tener en cuenta en el nuevo que se va a implementar.</w:t>
-      </w:r>
-    </w:p>
-    <w:p>
-      <w:pPr>
-        <w:pStyle w:val="UBUcuerpoTrabajo"/>
-      </w:pPr>
-    </w:p>
-    <w:p>
-      <w:pPr>
-        <w:pStyle w:val="UBUcuerpoTrabajo"/>
-      </w:pPr>
-      <w:r>
-        <w:t xml:space="preserve">El segundo problema que provocan los </w:t>
-      </w:r>
-      <w:r>
-        <w:t xml:space="preserve">portales es una premonición del sistema que probablemente se acabe implementando. Se pretende que la cámara siga al jugador, no que apunte estrictamente a él. Con los portales surge el problema de que, al mover al jugador a una posición alejada del punto en el que se encontraba un </w:t>
-      </w:r>
-      <w:r>
-        <w:rPr>
-          <w:i/>
-          <w:iCs/>
-        </w:rPr>
-        <w:t>frame</w:t>
-      </w:r>
-      <w:r>
-        <w:t xml:space="preserve"> antes, la cámara ahora se tiene que mover hasta ahí pudiendo hacer que en lo que llega la cámara ocurra algo que el jugador no haya visto. Reduces “innecesariamente” la información que el jugador puede obtener a través de la cámara. El problema de orientación del jugador que se soluciona con el sistema de cámara que se planea implementar se sustituye por este. Este problema se pude solucionar haciendo que no suceda nada </w:t>
-      </w:r>
-      <w:r>
-        <w:t xml:space="preserve">en las cercanías de los portales pero a costa de limitar la creatividad y variedad </w:t>
-      </w:r>
-      <w:r>
-        <w:t>que</w:t>
-      </w:r>
-      <w:r>
-        <w:t xml:space="preserve"> </w:t>
-      </w:r>
-      <w:r>
-        <w:t>los portales ofrecen al salir de uno</w:t>
-      </w:r>
-      <w:r>
-        <w:t>.</w:t>
-      </w:r>
-    </w:p>
-    <w:p>
-      <w:pPr>
-        <w:pStyle w:val="UBUcuerpoTrabajo"/>
+        <w:t>: Diagrama UML que representa la relación entre VolumeManager y AudioSourceVolumeManager.</w:t>
+      </w:r>
+    </w:p>
+    <w:p>
+      <w:pPr>
+        <w:rPr>
+          <w:lang w:eastAsia="zh-CN" w:bidi="hi-IN"/>
+        </w:rPr>
       </w:pPr>
     </w:p>
     <w:p>
@@ -16219,7 +16218,6 @@
           <w:lang w:eastAsia="zh-CN" w:bidi="hi-IN"/>
         </w:rPr>
       </w:pPr>
-      <w:bookmarkStart w:id="56" w:name="_Toc72057633"/>
       <w:r>
         <w:rPr>
           <w:rFonts w:ascii="Liberation Sans" w:eastAsia="Droid Sans" w:hAnsi="Liberation Sans" w:cs="Lohit Hindi"/>
@@ -16231,9 +16229,130 @@
           <w:szCs w:val="28"/>
           <w:lang w:eastAsia="zh-CN" w:bidi="hi-IN"/>
         </w:rPr>
-        <w:t xml:space="preserve">Conflictos con los </w:t>
-      </w:r>
-      <w:r>
+        <w:t>Clase VolumeSliderBar</w:t>
+      </w:r>
+    </w:p>
+    <w:p>
+      <w:pPr>
+        <w:pStyle w:val="UBUcuerpoTrabajo"/>
+      </w:pPr>
+      <w:r>
+        <w:t xml:space="preserve">El volumen general se modifica en la clase VolumeSliderBar, que tiene asociado un elemento UI Slider. VolumeSliderBar consulta el valor del y se lo asigna al volumen general </w:t>
+      </w:r>
+      <w:r>
+        <w:t>VolumeManager</w:t>
+      </w:r>
+      <w:r>
+        <w:t>.SetVolume</w:t>
+      </w:r>
+      <w:r>
+        <w:t>.</w:t>
+      </w:r>
+    </w:p>
+    <w:p>
+      <w:pPr>
+        <w:pStyle w:val="Ttulo2"/>
+        <w:keepLines w:val="0"/>
+        <w:widowControl w:val="0"/>
+        <w:suppressAutoHyphens/>
+        <w:autoSpaceDN w:val="0"/>
+        <w:spacing w:before="240" w:after="120" w:line="240" w:lineRule="auto"/>
+        <w:textAlignment w:val="baseline"/>
+        <w:rPr>
+          <w:rFonts w:ascii="Liberation Sans" w:eastAsia="Droid Sans" w:hAnsi="Liberation Sans" w:cs="Lohit Hindi"/>
+          <w:b/>
+          <w:bCs/>
+          <w:i/>
+          <w:iCs/>
+          <w:color w:val="auto"/>
+          <w:kern w:val="3"/>
+          <w:sz w:val="28"/>
+          <w:szCs w:val="28"/>
+          <w:lang w:eastAsia="zh-CN" w:bidi="hi-IN"/>
+        </w:rPr>
+      </w:pPr>
+      <w:bookmarkStart w:id="51" w:name="_Desarrollo_de_la"/>
+      <w:bookmarkStart w:id="52" w:name="_Toc72057630"/>
+      <w:bookmarkEnd w:id="51"/>
+      <w:r>
+        <w:rPr>
+          <w:rFonts w:ascii="Liberation Sans" w:eastAsia="Droid Sans" w:hAnsi="Liberation Sans" w:cs="Lohit Hindi"/>
+          <w:b/>
+          <w:bCs/>
+          <w:i/>
+          <w:iCs/>
+          <w:color w:val="auto"/>
+          <w:kern w:val="3"/>
+          <w:sz w:val="28"/>
+          <w:szCs w:val="28"/>
+          <w:lang w:eastAsia="zh-CN" w:bidi="hi-IN"/>
+        </w:rPr>
+        <w:t>Desarrollo de la gestión de la cámara</w:t>
+      </w:r>
+      <w:bookmarkEnd w:id="52"/>
+    </w:p>
+    <w:p>
+      <w:pPr>
+        <w:pStyle w:val="UBUcuerpoTrabajo"/>
+      </w:pPr>
+      <w:r>
+        <w:t>Se va a documentar en la memoria el proceso de desarrollo de la gestión de la cámara a la vez que se desarrolla, pues se considera un muy b</w:t>
+      </w:r>
+      <w:r>
+        <w:t>u</w:t>
+      </w:r>
+      <w:r>
+        <w:t>en ejemplo de desarrollo de uno de los elementos de un videojuego y suficientemente representativo como para entender el proceso. Además va a resultar interesante, pues se va a razonar el funcionamiento de las cámaras y las decisiones que se han tomado para escoger un funcionamiento de la cámara y no otro.</w:t>
+      </w:r>
+    </w:p>
+    <w:p>
+      <w:pPr>
+        <w:pStyle w:val="UBUcuerpoTrabajo"/>
+      </w:pPr>
+      <w:r>
+        <w:t>La mayoría de la información obtenida para la toma de decisiones durante este proceso ha sido obtenida de la siguiente URL de la página de Gamasutra</w:t>
+      </w:r>
+      <w:r>
+        <w:t>(1)</w:t>
+      </w:r>
+      <w:r>
+        <w:t xml:space="preserve">: </w:t>
+      </w:r>
+      <w:hyperlink r:id="rId53" w:history="1">
+        <w:r>
+          <w:rPr>
+            <w:rStyle w:val="Hipervnculo"/>
+          </w:rPr>
+          <w:t>https://www.gamasutra.com/blogs/ItayKeren/20150511/243083/Scroll_Back_The_Theory_and_Practice_of_Cameras_in_SideScrollers.php</w:t>
+        </w:r>
+      </w:hyperlink>
+      <w:r>
+        <w:t xml:space="preserve">. </w:t>
+      </w:r>
+    </w:p>
+    <w:p>
+      <w:pPr>
+        <w:pStyle w:val="UBUcuerpoTrabajo"/>
+      </w:pPr>
+      <w:r>
+        <w:lastRenderedPageBreak/>
+        <w:t>Este enlace contiene otro enlace a una charla en la que se explican estos conceptos en video.</w:t>
+      </w:r>
+    </w:p>
+    <w:p>
+      <w:pPr>
+        <w:pStyle w:val="UBUcuerpoTrabajo"/>
+      </w:pPr>
+    </w:p>
+    <w:p>
+      <w:pPr>
+        <w:pStyle w:val="Ttulo3"/>
+        <w:keepLines w:val="0"/>
+        <w:widowControl w:val="0"/>
+        <w:suppressAutoHyphens/>
+        <w:autoSpaceDN w:val="0"/>
+        <w:spacing w:before="240" w:after="120" w:line="240" w:lineRule="auto"/>
+        <w:textAlignment w:val="baseline"/>
         <w:rPr>
           <w:rFonts w:ascii="Liberation Sans" w:eastAsia="Droid Sans" w:hAnsi="Liberation Sans" w:cs="Lohit Hindi"/>
           <w:b/>
@@ -16244,73 +16363,144 @@
           <w:szCs w:val="28"/>
           <w:lang w:eastAsia="zh-CN" w:bidi="hi-IN"/>
         </w:rPr>
-        <w:t>obstáculos</w:t>
-      </w:r>
-      <w:bookmarkEnd w:id="56"/>
-    </w:p>
-    <w:p>
-      <w:pPr>
-        <w:pStyle w:val="UBUcuerpoTrabajo"/>
-      </w:pPr>
-      <w:r>
-        <w:t xml:space="preserve">Aquí el problema es solo uno: Puede ser que el tiempo de reacción ante la aparición de un obstáculo y el espacio que la cámara ofrece para que el jugador se </w:t>
-      </w:r>
-      <w:r>
-        <w:t>dé</w:t>
-      </w:r>
-      <w:r>
-        <w:t xml:space="preserve"> cuenta de que </w:t>
-      </w:r>
-      <w:r>
-        <w:t>está</w:t>
-      </w:r>
-      <w:r>
-        <w:t xml:space="preserve"> en riesgo de colisionar con un obstáculo sean demasiado pequeños.</w:t>
-      </w:r>
-      <w:r>
-        <w:t xml:space="preserve"> Este problema se va a separar en tres tipos de obstáculos y como estos </w:t>
-      </w:r>
-      <w:r>
-        <w:t>manifiestan el problema recién explicado.</w:t>
-      </w:r>
-    </w:p>
-    <w:p>
-      <w:pPr>
-        <w:pStyle w:val="UBUcuerpoTrabajo"/>
-      </w:pPr>
-      <w:r>
-        <w:rPr>
+      </w:pPr>
+      <w:bookmarkStart w:id="53" w:name="_Introducción_al_sistema"/>
+      <w:bookmarkStart w:id="54" w:name="_Toc72057631"/>
+      <w:bookmarkEnd w:id="53"/>
+      <w:r>
+        <w:rPr>
+          <w:rFonts w:ascii="Liberation Sans" w:eastAsia="Droid Sans" w:hAnsi="Liberation Sans" w:cs="Lohit Hindi"/>
           <w:b/>
           <w:bCs/>
-        </w:rPr>
-        <w:t>Obstáculos estáticos:</w:t>
-      </w:r>
-      <w:r>
-        <w:t xml:space="preserve"> Los obstáculos que probablemente menos conflictos generen son los obstáculos estáticos.</w:t>
-      </w:r>
-      <w:r>
-        <w:t xml:space="preserve"> En principio casi cualquier tamaño de cámara permitiría ver y reaccionar ante este obstáculo.</w:t>
-      </w:r>
-      <w:r>
-        <w:t xml:space="preserve"> Pero en el juego que se </w:t>
+          <w:color w:val="auto"/>
+          <w:kern w:val="3"/>
+          <w:sz w:val="28"/>
+          <w:szCs w:val="28"/>
+          <w:lang w:eastAsia="zh-CN" w:bidi="hi-IN"/>
+        </w:rPr>
+        <w:t>Introducción al sistema gestor de cámaras</w:t>
+      </w:r>
+      <w:bookmarkEnd w:id="54"/>
+    </w:p>
+    <w:p>
+      <w:pPr>
+        <w:pStyle w:val="UBUcuerpoTrabajo"/>
+      </w:pPr>
+      <w:r>
+        <w:t>La cámara va a ser el elemento encargado de mostrar por pantalla la región del espacio del nivel que se desea mostrar. El principal conflicto que afecta a la cámara es que en distintos momentos del juego se quiere mostrar espacios distintos del escenario. Por suerte este problema es más sencillo de lo que parece en un principio, pues la mayoría del rato las distintas regiones del espacio que se deseen mostrar estarán condicionados por un elemento principal que se mueven en el espacio (en el caso de este juego y la mayoría, ese elemento será el avatar que utilice el jugador)</w:t>
+      </w:r>
+      <w:r>
+        <w:t>. Ese problema tiene una solución relativamente sencilla y, sobre todo explorada por juego hechos en el pasado, que es hacer que la cámara siga a ese elemento principal.</w:t>
+      </w:r>
+    </w:p>
+    <w:p>
+      <w:pPr>
+        <w:pStyle w:val="UBUcuerpoTrabajo"/>
+      </w:pPr>
+      <w:r>
+        <w:t>En este videojuego</w:t>
+      </w:r>
+      <w:r>
+        <w:t>, afortunadamente,</w:t>
+      </w:r>
+      <w:r>
+        <w:t xml:space="preserve"> </w:t>
+      </w:r>
+      <w:r>
+        <w:t>el único elemento principal que hay que seguir es el jugador. En otros videojuegos esta tarea puede ser más compleja, ya sea debido a que cambia el objetivo principal (a un elemento que hay que perseguir o una pantalla que avanza con el tiempo por ejemplo) o que hay varios objetivos principales (como en un juego multijugador local o en una batalla contra un jefe, donde los objetivos principales son tanto el jugador, como el jefe).</w:t>
+      </w:r>
+    </w:p>
+    <w:p>
+      <w:pPr>
+        <w:pStyle w:val="UBUcuerpoTrabajo"/>
+      </w:pPr>
+      <w:r>
+        <w:t>Sin embargo, aunque solo haya un objetivo principal en el juego (el jugador), puede ser que en el haya objetivos secundarios que no merezcan que la cámara los siga específicamente a ellos, pero sí tenerlos en cuenta. En lo que se lleva de desarrollo hasta ahora hay dos objetivos secundarios que generan conflicto: los portales y los obstáculos. Estos objetivos secundarios son variados y generan conflictos distintos sobre la cámara. Se van a explicar a continuación.</w:t>
+      </w:r>
+    </w:p>
+    <w:p>
+      <w:pPr>
+        <w:pStyle w:val="UBUcuerpoTrabajo"/>
+      </w:pPr>
+    </w:p>
+    <w:p>
+      <w:pPr>
+        <w:pStyle w:val="Ttulo3"/>
+        <w:keepLines w:val="0"/>
+        <w:widowControl w:val="0"/>
+        <w:suppressAutoHyphens/>
+        <w:autoSpaceDN w:val="0"/>
+        <w:spacing w:before="240" w:after="120" w:line="240" w:lineRule="auto"/>
+        <w:textAlignment w:val="baseline"/>
+        <w:rPr>
+          <w:rFonts w:ascii="Liberation Sans" w:eastAsia="Droid Sans" w:hAnsi="Liberation Sans" w:cs="Lohit Hindi"/>
+          <w:b/>
+          <w:bCs/>
+          <w:color w:val="auto"/>
+          <w:kern w:val="3"/>
+          <w:sz w:val="28"/>
+          <w:szCs w:val="28"/>
+          <w:lang w:eastAsia="zh-CN" w:bidi="hi-IN"/>
+        </w:rPr>
+      </w:pPr>
+      <w:bookmarkStart w:id="55" w:name="_Toc72057632"/>
+      <w:r>
+        <w:rPr>
+          <w:rFonts w:ascii="Liberation Sans" w:eastAsia="Droid Sans" w:hAnsi="Liberation Sans" w:cs="Lohit Hindi"/>
+          <w:b/>
+          <w:bCs/>
+          <w:color w:val="auto"/>
+          <w:kern w:val="3"/>
+          <w:sz w:val="28"/>
+          <w:szCs w:val="28"/>
+          <w:lang w:eastAsia="zh-CN" w:bidi="hi-IN"/>
+        </w:rPr>
+        <w:t>Conflictos con los portales</w:t>
+      </w:r>
+      <w:bookmarkEnd w:id="55"/>
+    </w:p>
+    <w:p>
+      <w:pPr>
+        <w:pStyle w:val="UBUcuerpoTrabajo"/>
+      </w:pPr>
+      <w:r>
+        <w:t xml:space="preserve">Los portales son los elementos que más dudas me generan </w:t>
+      </w:r>
+      <w:r>
+        <w:t>acerca</w:t>
+      </w:r>
+      <w:r>
+        <w:t xml:space="preserve"> de </w:t>
+      </w:r>
+      <w:r>
+        <w:t>cómo</w:t>
+      </w:r>
+      <w:r>
+        <w:t xml:space="preserve"> afrontarlos</w:t>
+      </w:r>
+      <w:r>
+        <w:t xml:space="preserve">. El problema de los portales es que trabajan en parejas. Al entrar por un portal, sales por el portal pareja de este, independientemente de si </w:t>
       </w:r>
       <w:r>
         <w:t>está</w:t>
       </w:r>
       <w:r>
-        <w:t xml:space="preserve"> desarrollando no se va a tener en todo claro que velocidad va a llevar el jugador y es posible que algún obstáculo se haga excesivamente difícil de esquivar solo por el un mal implementado sistema de gestión de la cámara. Unity adicionalmente puede provocar confusión al respecto, ya que las distancias pueden llegar a percibirse distintas en el editor que en la </w:t>
-      </w:r>
-      <w:r>
-        <w:lastRenderedPageBreak/>
-        <w:t>pantalla de juego.</w:t>
-      </w:r>
-    </w:p>
-    <w:p>
-      <w:pPr>
-        <w:pStyle w:val="UBUcuerpoTrabajo"/>
-      </w:pPr>
-      <w:r>
-        <w:t>Por ejemplo la escena PruebaPlayerScene en el editor da la impresión de haber suficiente distancia entre el jugador y el obstáculo, pero en la pantalla de juego se ve como la distancia es menor y dependiendo de la velocidad con la que el jugador llegue puede ser que el jugador no tenga suficiente tiempo de respuesta como para esquivar el obstáculo.</w:t>
+        <w:t xml:space="preserve"> en el rango de lo que permite ver la cámara. Con el sistema de gestión de cámaras que ofrece Plataformer Microgame (el usado hasta ahora) la cámara apunta exactamente al punto donde está el jugador. Esto para los portales resulta bastante conveniente, pues según el jugador atraviesa el portal la cámara sigue apuntando a la posición del jugador, dando visión instantáneamente del jugador dificultar la visión de lo que el jugador tiene ahora en su nuevo entorno. En términos de ofrecer visión al jugador es una solución bastante eficaz, pero adolece de un gran problema: el jugador ahora no sabe </w:t>
+      </w:r>
+      <w:r>
+        <w:t>dónde</w:t>
+      </w:r>
+      <w:r>
+        <w:t xml:space="preserve"> está. El jugador ahora se haya desorientado. El jugador anteriormente tenía una referencia clara de donde se encontraba (básicamente se había a la derecha del punto de inicio), pero ahora no tiene ni idea de donde está ni adonde tiene que ir. La escena de prueba de los portales es una muy buena práctica </w:t>
+      </w:r>
+      <w:r>
+        <w:t xml:space="preserve">para comprobar si el diseño de los portales </w:t>
+      </w:r>
+      <w:r>
+        <w:t>desorienta</w:t>
+      </w:r>
+      <w:r>
+        <w:t xml:space="preserve"> o no.</w:t>
       </w:r>
     </w:p>
     <w:p>
@@ -16328,10 +16518,10 @@
           <w:noProof/>
         </w:rPr>
         <w:drawing>
-          <wp:inline distT="0" distB="0" distL="0" distR="0" wp14:anchorId="34703568" wp14:editId="205BD92C">
-            <wp:extent cx="5400040" cy="1424305"/>
-            <wp:effectExtent l="0" t="0" r="0" b="4445"/>
-            <wp:docPr id="8" name="Imagen 8"/>
+          <wp:inline distT="0" distB="0" distL="0" distR="0" wp14:anchorId="73697FAB" wp14:editId="25682B32">
+            <wp:extent cx="5400040" cy="784225"/>
+            <wp:effectExtent l="0" t="0" r="0" b="0"/>
+            <wp:docPr id="7" name="Imagen 7"/>
             <wp:cNvGraphicFramePr>
               <a:graphicFrameLocks xmlns:a="http://schemas.openxmlformats.org/drawingml/2006/main" noChangeAspect="1"/>
             </wp:cNvGraphicFramePr>
@@ -16351,7 +16541,7 @@
                   <pic:spPr>
                     <a:xfrm>
                       <a:off x="0" y="0"/>
-                      <a:ext cx="5400040" cy="1424305"/>
+                      <a:ext cx="5400040" cy="784225"/>
                     </a:xfrm>
                     <a:prstGeom prst="rect">
                       <a:avLst/>
@@ -16371,31 +16561,257 @@
       <w:r>
         <w:t xml:space="preserve">Ilustración </w:t>
       </w:r>
-      <w:fldSimple w:instr=" SEQ Ilustración \* ARABIC ">
-        <w:r>
-          <w:rPr>
-            <w:noProof/>
-          </w:rPr>
-          <w:t>44</w:t>
-        </w:r>
-      </w:fldSimple>
-      <w:r>
-        <w:t>: Escena PruebaPlayerScene.</w:t>
-      </w:r>
-    </w:p>
-    <w:p>
-      <w:pPr>
+      <w:r>
+        <w:fldChar w:fldCharType="begin"/>
+      </w:r>
+      <w:r>
+        <w:instrText xml:space="preserve"> SEQ Ilustración \* ARABIC </w:instrText>
+      </w:r>
+      <w:r>
+        <w:fldChar w:fldCharType="separate"/>
+      </w:r>
+      <w:r>
+        <w:rPr>
+          <w:noProof/>
+        </w:rPr>
+        <w:t>44</w:t>
+      </w:r>
+      <w:r>
+        <w:rPr>
+          <w:noProof/>
+        </w:rPr>
+        <w:fldChar w:fldCharType="end"/>
+      </w:r>
+      <w:r>
+        <w:t>: Escena PruebaPortalScene</w:t>
+      </w:r>
+    </w:p>
+    <w:p>
+      <w:pPr>
+        <w:pStyle w:val="UBUcuerpoTrabajo"/>
+      </w:pPr>
+      <w:r>
+        <w:lastRenderedPageBreak/>
+        <w:t xml:space="preserve">En la imagen se ha dibujado flecha en cada plataforma con el sentido que se espera que siga el jugador para llegar hasta la zona de victoria. En esta escena el jugador no solo no puede ver los dos portales que forman una pareja de portales y deducir por donde de donde ha venido, sino que además se </w:t>
+      </w:r>
+      <w:r>
+        <w:t>está</w:t>
+      </w:r>
+      <w:r>
+        <w:t xml:space="preserve"> cambiando continuamente la dirección que se espera que tome el jugador tome. Un jugador probablemente no sea capaz de deducir que camino ha de tomar de manera intuitiva.</w:t>
+      </w:r>
+    </w:p>
+    <w:p>
+      <w:pPr>
+        <w:pStyle w:val="UBUcuerpoTrabajo"/>
+      </w:pPr>
+      <w:r>
+        <w:t xml:space="preserve">Una solución parcial a este problema podría ser al principio del nivel mostrar el nivel entero e ir haciendo </w:t>
+      </w:r>
+      <w:r>
+        <w:rPr>
+          <w:i/>
+          <w:iCs/>
+        </w:rPr>
+        <w:t xml:space="preserve">Zoom-in </w:t>
+      </w:r>
+      <w:r>
+        <w:t xml:space="preserve">hasta llegar al jugador y dejar la cámara en la posición que tendrá por defecto. Pero esto no es solo un parche </w:t>
+      </w:r>
+      <w:r>
+        <w:t>improvisado al problema, sino que además en niveles grandes habrá demasiados elementos como para que ese recurso permita ver nada y mucho menos permitir al jugador deducir el camino que debe seguir.</w:t>
+      </w:r>
+    </w:p>
+    <w:p>
+      <w:pPr>
+        <w:pStyle w:val="UBUcuerpoTrabajo"/>
+      </w:pPr>
+      <w:r>
+        <w:t xml:space="preserve">Este problema </w:t>
+      </w:r>
+      <w:r>
+        <w:t xml:space="preserve">no desaparece con este sistema de gestión de cámaras y </w:t>
+      </w:r>
+      <w:r>
+        <w:t>se ha de tener en cuenta en el nuevo que se va a implementar.</w:t>
+      </w:r>
+    </w:p>
+    <w:p>
+      <w:pPr>
+        <w:pStyle w:val="UBUcuerpoTrabajo"/>
+      </w:pPr>
+    </w:p>
+    <w:p>
+      <w:pPr>
+        <w:pStyle w:val="UBUcuerpoTrabajo"/>
+      </w:pPr>
+      <w:r>
+        <w:t xml:space="preserve">El segundo problema que provocan los </w:t>
+      </w:r>
+      <w:r>
+        <w:t xml:space="preserve">portales es una premonición del sistema que probablemente se acabe implementando. Se pretende que la cámara siga al jugador, no que apunte estrictamente a él. Con los portales surge el problema de que, al mover al jugador a una posición alejada del punto en el que se encontraba un </w:t>
+      </w:r>
+      <w:r>
+        <w:rPr>
+          <w:i/>
+          <w:iCs/>
+        </w:rPr>
+        <w:t>frame</w:t>
+      </w:r>
+      <w:r>
+        <w:t xml:space="preserve"> antes, la cámara ahora se tiene que mover hasta ahí pudiendo hacer que en lo que llega la cámara ocurra algo que el jugador no haya visto. Reduces “innecesariamente” la información que el jugador puede obtener a través de la cámara. El problema de orientación del jugador que se soluciona con el sistema de cámara que se planea implementar se sustituye por este. Este problema se pude solucionar haciendo que no suceda nada </w:t>
+      </w:r>
+      <w:r>
+        <w:t xml:space="preserve">en las cercanías de los portales pero a costa de limitar la creatividad y variedad </w:t>
+      </w:r>
+      <w:r>
+        <w:t>que</w:t>
+      </w:r>
+      <w:r>
+        <w:t xml:space="preserve"> </w:t>
+      </w:r>
+      <w:r>
+        <w:t>los portales ofrecen al salir de uno</w:t>
+      </w:r>
+      <w:r>
+        <w:t>.</w:t>
+      </w:r>
+    </w:p>
+    <w:p>
+      <w:pPr>
+        <w:pStyle w:val="UBUcuerpoTrabajo"/>
+      </w:pPr>
+    </w:p>
+    <w:p>
+      <w:pPr>
+        <w:pStyle w:val="Ttulo3"/>
+        <w:keepLines w:val="0"/>
+        <w:widowControl w:val="0"/>
+        <w:suppressAutoHyphens/>
+        <w:autoSpaceDN w:val="0"/>
+        <w:spacing w:before="240" w:after="120" w:line="240" w:lineRule="auto"/>
+        <w:textAlignment w:val="baseline"/>
+        <w:rPr>
+          <w:rFonts w:ascii="Liberation Sans" w:eastAsia="Droid Sans" w:hAnsi="Liberation Sans" w:cs="Lohit Hindi"/>
+          <w:b/>
+          <w:bCs/>
+          <w:color w:val="auto"/>
+          <w:kern w:val="3"/>
+          <w:sz w:val="28"/>
+          <w:szCs w:val="28"/>
+          <w:lang w:eastAsia="zh-CN" w:bidi="hi-IN"/>
+        </w:rPr>
+      </w:pPr>
+      <w:bookmarkStart w:id="56" w:name="_Toc72057633"/>
+      <w:r>
+        <w:rPr>
+          <w:rFonts w:ascii="Liberation Sans" w:eastAsia="Droid Sans" w:hAnsi="Liberation Sans" w:cs="Lohit Hindi"/>
+          <w:b/>
+          <w:bCs/>
+          <w:color w:val="auto"/>
+          <w:kern w:val="3"/>
+          <w:sz w:val="28"/>
+          <w:szCs w:val="28"/>
+          <w:lang w:eastAsia="zh-CN" w:bidi="hi-IN"/>
+        </w:rPr>
+        <w:t xml:space="preserve">Conflictos con los </w:t>
+      </w:r>
+      <w:r>
+        <w:rPr>
+          <w:rFonts w:ascii="Liberation Sans" w:eastAsia="Droid Sans" w:hAnsi="Liberation Sans" w:cs="Lohit Hindi"/>
+          <w:b/>
+          <w:bCs/>
+          <w:color w:val="auto"/>
+          <w:kern w:val="3"/>
+          <w:sz w:val="28"/>
+          <w:szCs w:val="28"/>
+          <w:lang w:eastAsia="zh-CN" w:bidi="hi-IN"/>
+        </w:rPr>
+        <w:t>obstáculos</w:t>
+      </w:r>
+      <w:bookmarkEnd w:id="56"/>
+    </w:p>
+    <w:p>
+      <w:pPr>
+        <w:pStyle w:val="UBUcuerpoTrabajo"/>
+      </w:pPr>
+      <w:r>
+        <w:t xml:space="preserve">Aquí el problema es solo uno: Puede ser que el tiempo de reacción ante la aparición de un obstáculo y el espacio que la cámara ofrece para que el jugador se </w:t>
+      </w:r>
+      <w:r>
+        <w:t>dé</w:t>
+      </w:r>
+      <w:r>
+        <w:t xml:space="preserve"> cuenta de que </w:t>
+      </w:r>
+      <w:r>
+        <w:t>está</w:t>
+      </w:r>
+      <w:r>
+        <w:t xml:space="preserve"> en riesgo de colisionar con un obstáculo sean demasiado pequeños.</w:t>
+      </w:r>
+      <w:r>
+        <w:t xml:space="preserve"> Este problema se va a separar en tres tipos de obstáculos y como estos </w:t>
+      </w:r>
+      <w:r>
+        <w:t>manifiestan el problema recién explicado.</w:t>
+      </w:r>
+    </w:p>
+    <w:p>
+      <w:pPr>
+        <w:pStyle w:val="UBUcuerpoTrabajo"/>
+      </w:pPr>
+      <w:r>
+        <w:rPr>
+          <w:b/>
+          <w:bCs/>
+        </w:rPr>
+        <w:t>Obstáculos estáticos:</w:t>
+      </w:r>
+      <w:r>
+        <w:t xml:space="preserve"> Los obstáculos que probablemente menos conflictos generen son los obstáculos estáticos.</w:t>
+      </w:r>
+      <w:r>
+        <w:t xml:space="preserve"> En principio casi cualquier tamaño de cámara permitiría ver y reaccionar ante este obstáculo.</w:t>
+      </w:r>
+      <w:r>
+        <w:t xml:space="preserve"> Pero en el juego que se </w:t>
+      </w:r>
+      <w:r>
+        <w:t>está</w:t>
+      </w:r>
+      <w:r>
+        <w:t xml:space="preserve"> desarrollando no se va a tener en todo claro que velocidad va a llevar el jugador y es posible que algún obstáculo se haga excesivamente difícil de esquivar solo por el un mal implementado sistema de gestión de la cámara. Unity adicionalmente puede provocar confusión al respecto, ya que las distancias pueden llegar a percibirse distintas en el editor que en la pantalla de juego.</w:t>
+      </w:r>
+    </w:p>
+    <w:p>
+      <w:pPr>
+        <w:pStyle w:val="UBUcuerpoTrabajo"/>
+      </w:pPr>
+      <w:r>
+        <w:t>Por ejemplo la escena PruebaPlayerScene en el editor da la impresión de haber suficiente distancia entre el jugador y el obstáculo, pero en la pantalla de juego se ve como la distancia es menor y dependiendo de la velocidad con la que el jugador llegue puede ser que el jugador no tenga suficiente tiempo de respuesta como para esquivar el obstáculo.</w:t>
+      </w:r>
+    </w:p>
+    <w:p>
+      <w:pPr>
+        <w:pStyle w:val="UBUcuerpoTrabajo"/>
+      </w:pPr>
+    </w:p>
+    <w:p>
+      <w:pPr>
+        <w:pStyle w:val="UBUcuerpoTrabajo"/>
         <w:keepNext/>
       </w:pPr>
       <w:r>
         <w:rPr>
           <w:noProof/>
         </w:rPr>
+        <w:lastRenderedPageBreak/>
         <w:drawing>
-          <wp:inline distT="0" distB="0" distL="0" distR="0" wp14:anchorId="1D93257E" wp14:editId="361A4F0F">
-            <wp:extent cx="3505200" cy="1962401"/>
-            <wp:effectExtent l="0" t="0" r="0" b="0"/>
-            <wp:docPr id="9" name="Imagen 9"/>
+          <wp:inline distT="0" distB="0" distL="0" distR="0" wp14:anchorId="34703568" wp14:editId="205BD92C">
+            <wp:extent cx="5400040" cy="1424305"/>
+            <wp:effectExtent l="0" t="0" r="0" b="4445"/>
+            <wp:docPr id="8" name="Imagen 8"/>
             <wp:cNvGraphicFramePr>
               <a:graphicFrameLocks xmlns:a="http://schemas.openxmlformats.org/drawingml/2006/main" noChangeAspect="1"/>
             </wp:cNvGraphicFramePr>
@@ -16415,7 +16831,7 @@
                   <pic:spPr>
                     <a:xfrm>
                       <a:off x="0" y="0"/>
-                      <a:ext cx="3513650" cy="1967132"/>
+                      <a:ext cx="5400040" cy="1424305"/>
                     </a:xfrm>
                     <a:prstGeom prst="rect">
                       <a:avLst/>
@@ -16435,300 +16851,44 @@
       <w:r>
         <w:t xml:space="preserve">Ilustración </w:t>
       </w:r>
-      <w:fldSimple w:instr=" SEQ Ilustración \* ARABIC ">
-        <w:r>
-          <w:rPr>
-            <w:noProof/>
-          </w:rPr>
-          <w:t>45</w:t>
-        </w:r>
-      </w:fldSimple>
-      <w:r>
-        <w:t>: Visión de la escena PruebaPlayerScene desde la cámara.</w:t>
-      </w:r>
-    </w:p>
-    <w:p>
-      <w:pPr>
-        <w:rPr>
-          <w:lang w:eastAsia="zh-CN" w:bidi="hi-IN"/>
-        </w:rPr>
-      </w:pPr>
-    </w:p>
-    <w:p>
-      <w:pPr>
-        <w:pStyle w:val="UBUcuerpoTrabajo"/>
-      </w:pPr>
-      <w:r>
-        <w:rPr>
-          <w:b/>
-          <w:bCs/>
-        </w:rPr>
-        <w:t xml:space="preserve">Obstáculos </w:t>
-      </w:r>
-      <w:r>
-        <w:rPr>
-          <w:b/>
-          <w:bCs/>
-        </w:rPr>
-        <w:t>que siguen patrones</w:t>
-      </w:r>
-      <w:r>
-        <w:rPr>
-          <w:b/>
-          <w:bCs/>
-        </w:rPr>
-        <w:t>:</w:t>
-      </w:r>
-      <w:r>
-        <w:t xml:space="preserve"> Con los obstáculos </w:t>
-      </w:r>
-      <w:r>
-        <w:t>que siguen patrones</w:t>
-      </w:r>
-      <w:r>
-        <w:t xml:space="preserve"> el problema evidente reside en que al salir del cámara el jugador no tiene conocimiento de por </w:t>
-      </w:r>
-      <w:r>
-        <w:t>dónde</w:t>
-      </w:r>
-      <w:r>
-        <w:t xml:space="preserve"> va a volver a entrar </w:t>
-      </w:r>
-      <w:r>
-        <w:t>en cámara</w:t>
-      </w:r>
-      <w:r>
-        <w:t>.</w:t>
-      </w:r>
-      <w:r>
-        <w:t xml:space="preserve"> Aquí el problema reside en como decidir si intentar incluir el obstáculo en la cámara o no.</w:t>
-      </w:r>
-    </w:p>
-    <w:p>
-      <w:pPr>
-        <w:pStyle w:val="UBUcuerpoTrabajo"/>
-      </w:pPr>
-      <w:r>
-        <w:t xml:space="preserve">La posición del obstáculo </w:t>
-      </w:r>
-      <w:r>
-        <w:t>que sigue un patrón</w:t>
-      </w:r>
-      <w:r>
-        <w:t xml:space="preserve"> </w:t>
-      </w:r>
-      <w:r>
-        <w:t>está</w:t>
-      </w:r>
-      <w:r>
-        <w:t xml:space="preserve"> </w:t>
-      </w:r>
-      <w:r>
-        <w:t>determinada</w:t>
-      </w:r>
-      <w:r>
-        <w:t xml:space="preserve"> por el patrón de movimiento que sigue</w:t>
-      </w:r>
-      <w:r>
-        <w:t xml:space="preserve"> y este puede ser muy variado y recorrer un gran espacio del nivel, haciendo un difícil deducir si la cámara debe centrarse en incluir el obstáculo en la cámara o no.</w:t>
-      </w:r>
-    </w:p>
-    <w:p>
-      <w:pPr>
-        <w:pStyle w:val="UBUcuerpoTrabajo"/>
-      </w:pPr>
-    </w:p>
-    <w:p>
-      <w:pPr>
-        <w:pStyle w:val="UBUcuerpoTrabajo"/>
-      </w:pPr>
-      <w:r>
-        <w:rPr>
-          <w:b/>
-          <w:bCs/>
-        </w:rPr>
-        <w:t>Obstáculos móviles:</w:t>
-      </w:r>
-      <w:r>
-        <w:t xml:space="preserve"> Estos son los obstáculos más problemáticos (sobre todo los obstáculos móviles veloces) pues van de un extremo al otro de la cámara</w:t>
-      </w:r>
-      <w:r>
-        <w:t xml:space="preserve"> y no hay forma de saber </w:t>
-      </w:r>
-      <w:r>
-        <w:t>cuándo</w:t>
-      </w:r>
-      <w:r>
-        <w:t xml:space="preserve"> hay un obstáculo y cuando no. Hay herramientas que pueden facilitar saber si uno de esos obstáculos se acercan o no al jugador como, por ejemplo, utilizar sonidos que identifiquen si hay un obstáculo móvil o no y jugar con el volumen de este sonido para que el jugador pueda intuir la distancia a la que se encuentra. Es cierto que estas medidas son más eficaces que un buen sistema gestor de cámaras. Pero uno de los objetivos del sistema gestor de cámaras es no resultar tan inconveniente como para que resulte imposible esquivar los obstáculos móviles.</w:t>
-      </w:r>
-    </w:p>
-    <w:p>
-      <w:pPr>
-        <w:pStyle w:val="UBUcuerpoTrabajo"/>
-      </w:pPr>
-    </w:p>
-    <w:p>
-      <w:pPr>
-        <w:pStyle w:val="UBUcuerpoTrabajo"/>
-      </w:pPr>
-      <w:r>
-        <w:lastRenderedPageBreak/>
-        <w:t>Lo más probable es que este problema se solucione con que la cámara sea de un tamaño lo suficientemente grande como para ofrecer suficiente tiempo de respuesta permitiendo esquivar los obstáculos. Pero en caso de no ser suficiente igual es necesario hacer algún cambio sobre el sistema de gestión de cámaras para solucionar este posible problema.</w:t>
-      </w:r>
-    </w:p>
-    <w:p>
-      <w:pPr>
-        <w:pStyle w:val="UBUcuerpoTrabajo"/>
-      </w:pPr>
-    </w:p>
-    <w:p>
-      <w:pPr>
-        <w:pStyle w:val="Ttulo3"/>
-        <w:keepLines w:val="0"/>
-        <w:widowControl w:val="0"/>
-        <w:suppressAutoHyphens/>
-        <w:autoSpaceDN w:val="0"/>
-        <w:spacing w:before="240" w:after="120" w:line="240" w:lineRule="auto"/>
-        <w:textAlignment w:val="baseline"/>
-        <w:rPr>
-          <w:rFonts w:ascii="Liberation Sans" w:eastAsia="Droid Sans" w:hAnsi="Liberation Sans" w:cs="Lohit Hindi"/>
-          <w:b/>
-          <w:bCs/>
-          <w:color w:val="auto"/>
-          <w:kern w:val="3"/>
-          <w:sz w:val="28"/>
-          <w:szCs w:val="28"/>
-          <w:lang w:eastAsia="zh-CN" w:bidi="hi-IN"/>
-        </w:rPr>
-      </w:pPr>
-      <w:bookmarkStart w:id="57" w:name="_Sistema_de_gestión"/>
-      <w:bookmarkStart w:id="58" w:name="_Toc72057634"/>
-      <w:bookmarkEnd w:id="57"/>
-      <w:r>
-        <w:rPr>
-          <w:rFonts w:ascii="Liberation Sans" w:eastAsia="Droid Sans" w:hAnsi="Liberation Sans" w:cs="Lohit Hindi"/>
-          <w:b/>
-          <w:bCs/>
-          <w:color w:val="auto"/>
-          <w:kern w:val="3"/>
-          <w:sz w:val="28"/>
-          <w:szCs w:val="28"/>
-          <w:lang w:eastAsia="zh-CN" w:bidi="hi-IN"/>
-        </w:rPr>
-        <w:t>Sistema de gestión de cámaras que se va a utilizar</w:t>
-      </w:r>
-      <w:bookmarkEnd w:id="58"/>
-    </w:p>
-    <w:p>
-      <w:pPr>
-        <w:pStyle w:val="UBUcuerpoTrabajo"/>
-      </w:pPr>
-      <w:r>
-        <w:t>La cámara va a constar de dos elementos: el controlador de la cámara y el objetivo de la cámara. El controlador de la cámara se encargará de mover la cámara a donde el objetivo de la cámara se encuentre. El objetivo de la cámara se encargará de hacer los cálculos necesarios para decirle a la cámara donde debe apuntar.</w:t>
-      </w:r>
-      <w:r>
-        <w:t xml:space="preserve"> </w:t>
-      </w:r>
-    </w:p>
-    <w:p>
-      <w:pPr>
-        <w:pStyle w:val="UBUcuerpoTrabajo"/>
-      </w:pPr>
-      <w:r>
-        <w:t>El controlador de la cámara es muy sencillo, pues solo es poner la posición en la misma posición que el objetivo. Lo interesante es el objetivo de la cámara, pues se van a tener en cuenta varias cosas para decidir donde se va a posicionar.</w:t>
-      </w:r>
-      <w:r>
-        <w:t xml:space="preserve"> La cámara, explicado brevemente, va a funcionar siguiendo el movimiento del jugador.</w:t>
-      </w:r>
-    </w:p>
-    <w:p>
-      <w:pPr>
-        <w:pStyle w:val="UBUcuerpoTrabajo"/>
-      </w:pPr>
-      <w:r>
-        <w:t xml:space="preserve">Inicialmente se </w:t>
-      </w:r>
-      <w:r>
-        <w:t>planeó</w:t>
-      </w:r>
-      <w:r>
-        <w:t xml:space="preserve"> crear scripts que se encargasen de la gestión de las cámaras, pero resulta que existe un paquete para Unity que es el paquete “Cinemachine”(2)</w:t>
-      </w:r>
-      <w:r>
-        <w:t>. Este paquete lo utiliza Plataformer Microgame y se</w:t>
-      </w:r>
-      <w:r>
-        <w:t xml:space="preserve"> ha</w:t>
-      </w:r>
-      <w:r>
-        <w:t xml:space="preserve"> obtenido conocimiento de él gracias a esta plantilla</w:t>
-      </w:r>
-      <w:r>
-        <w:t xml:space="preserve">, que hace uso de una </w:t>
-      </w:r>
-      <w:r>
-        <w:rPr>
-          <w:i/>
-          <w:iCs/>
-        </w:rPr>
-        <w:t>Cinemachine virtual camera</w:t>
-      </w:r>
-      <w:r>
-        <w:t xml:space="preserve">. Teniendo en cuenta el tiempo que llevaría diseñar y desarrollar un sistema de gestión de cámaras a mano y la completitud y personalización de cámaras que ofrece este paquete se ha decidido hacer uso de </w:t>
-      </w:r>
-      <w:r>
-        <w:t>é</w:t>
-      </w:r>
-      <w:r>
-        <w:t>l y adecuar el movimiento de la cámara al juego utilizando este paquete.</w:t>
-      </w:r>
-    </w:p>
-    <w:p>
-      <w:pPr>
-        <w:pStyle w:val="UBUcuerpoTrabajo"/>
-      </w:pPr>
-    </w:p>
-    <w:p>
-      <w:pPr>
-        <w:pStyle w:val="UBUcuerpoTrabajo"/>
-      </w:pPr>
-      <w:r>
-        <w:t xml:space="preserve">Este paquete ofrece un objeto que se llama </w:t>
-      </w:r>
-      <w:r>
-        <w:t>Cinemachine virtual camera</w:t>
-      </w:r>
-      <w:r>
-        <w:t>. Este objeto se aplica sobre un objeto de una escena añadiéndolo como un componente al GameObject asociado.</w:t>
-      </w:r>
-      <w:r>
-        <w:t xml:space="preserve"> Si le añades a una cámara el componente CinemachineBrain, esta cámara será la que pasará a actuar como objetivo de la cámara y el objeto con el componente Cinemachine virtual camera se comportará como el controlador de la cámara con el componente CincemachineBrain.</w:t>
-      </w:r>
-    </w:p>
-    <w:p>
-      <w:pPr>
-        <w:pStyle w:val="UBUcuerpoTrabajo"/>
-      </w:pPr>
-      <w:r>
-        <w:t xml:space="preserve">Una de las cosa que ofrece el objeto Cinemachine Virtual Camera es la capacidad de dividir el espacio que abarca la cámara en distintas regiones que afectaran de distinta forma al movimiento de la cámara. Los nombres que se le va a dar a estas zonas que se van a explicar a continuación son: la death zone, la soft zone y la hard zone. </w:t>
-      </w:r>
-    </w:p>
-    <w:p>
-      <w:pPr>
-        <w:pStyle w:val="UBUcuerpoTrabajo"/>
+      <w:r>
+        <w:fldChar w:fldCharType="begin"/>
+      </w:r>
+      <w:r>
+        <w:instrText xml:space="preserve"> SEQ Ilustración \* ARABIC </w:instrText>
+      </w:r>
+      <w:r>
+        <w:fldChar w:fldCharType="separate"/>
+      </w:r>
+      <w:r>
+        <w:rPr>
+          <w:noProof/>
+        </w:rPr>
+        <w:t>45</w:t>
+      </w:r>
+      <w:r>
+        <w:rPr>
+          <w:noProof/>
+        </w:rPr>
+        <w:fldChar w:fldCharType="end"/>
+      </w:r>
+      <w:r>
+        <w:t>: Escena PruebaPlayerScene.</w:t>
+      </w:r>
+    </w:p>
+    <w:p>
+      <w:pPr>
         <w:keepNext/>
-        <w:jc w:val="center"/>
       </w:pPr>
       <w:r>
         <w:rPr>
           <w:noProof/>
         </w:rPr>
-        <w:lastRenderedPageBreak/>
         <w:drawing>
-          <wp:inline distT="0" distB="0" distL="0" distR="0" wp14:anchorId="43EEC797" wp14:editId="3FF87ED5">
-            <wp:extent cx="4978378" cy="2788920"/>
+          <wp:inline distT="0" distB="0" distL="0" distR="0" wp14:anchorId="1D93257E" wp14:editId="361A4F0F">
+            <wp:extent cx="3505200" cy="1962401"/>
             <wp:effectExtent l="0" t="0" r="0" b="0"/>
-            <wp:docPr id="10" name="Imagen 10"/>
+            <wp:docPr id="9" name="Imagen 9"/>
             <wp:cNvGraphicFramePr>
               <a:graphicFrameLocks xmlns:a="http://schemas.openxmlformats.org/drawingml/2006/main" noChangeAspect="1"/>
             </wp:cNvGraphicFramePr>
@@ -16748,7 +16908,7 @@
                   <pic:spPr>
                     <a:xfrm>
                       <a:off x="0" y="0"/>
-                      <a:ext cx="4986126" cy="2793260"/>
+                      <a:ext cx="3513650" cy="1967132"/>
                     </a:xfrm>
                     <a:prstGeom prst="rect">
                       <a:avLst/>
@@ -16764,176 +16924,161 @@
     <w:p>
       <w:pPr>
         <w:pStyle w:val="Descripcin"/>
-        <w:jc w:val="center"/>
       </w:pPr>
       <w:r>
         <w:t xml:space="preserve">Ilustración </w:t>
       </w:r>
-      <w:fldSimple w:instr=" SEQ Ilustración \* ARABIC ">
-        <w:r>
-          <w:rPr>
-            <w:noProof/>
-          </w:rPr>
-          <w:t>46</w:t>
-        </w:r>
-      </w:fldSimple>
-      <w:r>
-        <w:t>: Distintas regiones que tiene en cuenta Cinemachine virtual camera.</w:t>
-      </w:r>
-    </w:p>
-    <w:p>
-      <w:pPr>
-        <w:pStyle w:val="UBUcuerpoTrabajo"/>
-      </w:pPr>
-    </w:p>
-    <w:p>
-      <w:pPr>
-        <w:pStyle w:val="UBUcuerpoTrabajo"/>
-      </w:pPr>
-      <w:r>
-        <w:t>A grandes rasgos Cinemachine virtual camera tiene en cuenta 4 cosas:</w:t>
-      </w:r>
-    </w:p>
-    <w:p>
-      <w:pPr>
-        <w:pStyle w:val="UBUcuerpoTrabajo"/>
-        <w:numPr>
-          <w:ilvl w:val="0"/>
-          <w:numId w:val="6"/>
-        </w:numPr>
-      </w:pPr>
-      <w:r>
-        <w:t>El objetivo a seguir (punto amarillo).</w:t>
-      </w:r>
-    </w:p>
-    <w:p>
-      <w:pPr>
-        <w:pStyle w:val="UBUcuerpoTrabajo"/>
-        <w:numPr>
-          <w:ilvl w:val="0"/>
-          <w:numId w:val="6"/>
-        </w:numPr>
-      </w:pPr>
-      <w:r>
-        <w:t>La death zone (zona sin colorear).</w:t>
-      </w:r>
-    </w:p>
-    <w:p>
-      <w:pPr>
-        <w:pStyle w:val="UBUcuerpoTrabajo"/>
-        <w:numPr>
-          <w:ilvl w:val="0"/>
-          <w:numId w:val="6"/>
-        </w:numPr>
-      </w:pPr>
-      <w:r>
-        <w:t>La soft zone (zona azul).</w:t>
-      </w:r>
-    </w:p>
-    <w:p>
-      <w:pPr>
-        <w:pStyle w:val="UBUcuerpoTrabajo"/>
-        <w:numPr>
-          <w:ilvl w:val="0"/>
-          <w:numId w:val="6"/>
-        </w:numPr>
-      </w:pPr>
-      <w:r>
-        <w:t>La hard zone (zona roja).</w:t>
-      </w:r>
-    </w:p>
-    <w:p>
-      <w:pPr>
-        <w:pStyle w:val="UBUcuerpoTrabajo"/>
-      </w:pPr>
-      <w:r>
-        <w:t>El objetivo a seguir es el objetivo principal mencionado en la introducción. El objetivo principal es el objeto que se ha de mostrar en todo momento en cámara y que la Cinemachine virtual camera se encargará de mostrar por cámara siempre.</w:t>
-      </w:r>
-    </w:p>
-    <w:p>
-      <w:pPr>
-        <w:pStyle w:val="UBUcuerpoTrabajo"/>
-      </w:pPr>
-      <w:r>
-        <w:t>La death zone es la zona por la que se podrá mover el objetivo principal sin que la cámara se mueva. En cuanto el objetivo principal salga de la death zone la cámara se empezará a mover. El objetivo principal no es el objeto entero que se</w:t>
-      </w:r>
-      <w:r>
-        <w:t xml:space="preserve"> establece como objeto a seguir, sino el vector que representa su posición (se puede obtener mediante gameobject.transform.position), de manera que los </w:t>
-      </w:r>
-      <w:r>
-        <w:t>límites</w:t>
-      </w:r>
-      <w:r>
-        <w:t xml:space="preserve"> del objeto pueden sí salirse de la death zone sin compromiso, pero solo mientras su posición que permanezca dentro de la death zone. Esto será así también para la soft zone y la hard zone.</w:t>
-      </w:r>
-    </w:p>
-    <w:p>
-      <w:pPr>
-        <w:pStyle w:val="UBUcuerpoTrabajo"/>
-      </w:pPr>
-      <w:r>
-        <w:t>Una vez el objetivo principal entre en la soft zone, la cámara comenzará a moverse hacia el objetivo principal hasta volver a meterlo en la death zone. La velocidad con la que la cámara persigue al objetivo principal depende de la distancia a la que este se encuentre (cuanto más lejos del centro de la cámara el objetivo principal</w:t>
-      </w:r>
-      <w:r>
-        <w:t>,</w:t>
-      </w:r>
-      <w:r>
-        <w:t xml:space="preserve"> mayor será la velocidad de la cámara</w:t>
-      </w:r>
-      <w:r>
-        <w:t>)</w:t>
+      <w:r>
+        <w:fldChar w:fldCharType="begin"/>
+      </w:r>
+      <w:r>
+        <w:instrText xml:space="preserve"> SEQ Ilustración \* ARABIC </w:instrText>
+      </w:r>
+      <w:r>
+        <w:fldChar w:fldCharType="separate"/>
+      </w:r>
+      <w:r>
+        <w:rPr>
+          <w:noProof/>
+        </w:rPr>
+        <w:t>46</w:t>
+      </w:r>
+      <w:r>
+        <w:rPr>
+          <w:noProof/>
+        </w:rPr>
+        <w:fldChar w:fldCharType="end"/>
+      </w:r>
+      <w:r>
+        <w:t>: Visión de la escena PruebaPlayerScene desde la cámara.</w:t>
+      </w:r>
+    </w:p>
+    <w:p>
+      <w:pPr>
+        <w:rPr>
+          <w:lang w:eastAsia="zh-CN" w:bidi="hi-IN"/>
+        </w:rPr>
+      </w:pPr>
+    </w:p>
+    <w:p>
+      <w:pPr>
+        <w:pStyle w:val="UBUcuerpoTrabajo"/>
+      </w:pPr>
+      <w:r>
+        <w:rPr>
+          <w:b/>
+          <w:bCs/>
+        </w:rPr>
+        <w:t xml:space="preserve">Obstáculos </w:t>
+      </w:r>
+      <w:r>
+        <w:rPr>
+          <w:b/>
+          <w:bCs/>
+        </w:rPr>
+        <w:t>que siguen patrones</w:t>
+      </w:r>
+      <w:r>
+        <w:rPr>
+          <w:b/>
+          <w:bCs/>
+        </w:rPr>
+        <w:t>:</w:t>
+      </w:r>
+      <w:r>
+        <w:t xml:space="preserve"> Con los obstáculos </w:t>
+      </w:r>
+      <w:r>
+        <w:t>que siguen patrones</w:t>
+      </w:r>
+      <w:r>
+        <w:t xml:space="preserve"> el problema evidente reside en que al salir del cámara el jugador no tiene conocimiento de por </w:t>
+      </w:r>
+      <w:r>
+        <w:t>dónde</w:t>
+      </w:r>
+      <w:r>
+        <w:t xml:space="preserve"> va a volver a entrar </w:t>
+      </w:r>
+      <w:r>
+        <w:t>en cámara</w:t>
       </w:r>
       <w:r>
         <w:t>.</w:t>
       </w:r>
       <w:r>
-        <w:t xml:space="preserve"> El objetivo principal puede moverse por la soft zone sin que la cámara lo alcance mientras la cámara no tenga la velocidad necesaria para</w:t>
-      </w:r>
-      <w:r>
-        <w:t xml:space="preserve"> devolverlo a la death zone.</w:t>
-      </w:r>
-    </w:p>
-    <w:p>
-      <w:pPr>
-        <w:pStyle w:val="UBUcuerpoTrabajo"/>
-      </w:pPr>
-      <w:r>
-        <w:t xml:space="preserve">La hard zone es una zona por la que el objetivo principal no podrá desplazarse. En cuanto este alcance </w:t>
-      </w:r>
-      <w:r>
-        <w:t>la hardzone, la cámara para devolver a la soft zone al objetivo principal.</w:t>
-      </w:r>
-      <w:r>
-        <w:t xml:space="preserve"> En realidad lo que hace la cámara es cambiar su posición a una en la que se encuentre el objetivo principal de la manera lo más consistente posible. Sinceramente, la Cinemachine virtual camera es bastante consistente a la hora de cambiar su posición a otra. Sin embargo, esta es la causa de uno de los dos problemas con los portales. Al cambiar la posición del objetivo principal a una que </w:t>
+        <w:t xml:space="preserve"> Aquí el problema reside en como decidir si intentar incluir el obstáculo en la cámara o no.</w:t>
+      </w:r>
+    </w:p>
+    <w:p>
+      <w:pPr>
+        <w:pStyle w:val="UBUcuerpoTrabajo"/>
+      </w:pPr>
+      <w:r>
+        <w:t xml:space="preserve">La posición del obstáculo </w:t>
+      </w:r>
+      <w:r>
+        <w:t>que sigue un patrón</w:t>
+      </w:r>
+      <w:r>
+        <w:t xml:space="preserve"> </w:t>
       </w:r>
       <w:r>
         <w:t>está</w:t>
       </w:r>
       <w:r>
-        <w:t xml:space="preserve"> en la hard zone</w:t>
-      </w:r>
-      <w:r>
-        <w:t xml:space="preserve">, la cámara se mueve de una posición a otra sin hacer el recorrido </w:t>
-      </w:r>
-      <w:r>
-        <w:t>que lleva de la posición anterior a la nueva, desorientando al jugador y haciendo que no sepa de donde ha venido.</w:t>
-      </w:r>
-    </w:p>
-    <w:p>
-      <w:pPr>
-        <w:pStyle w:val="UBUcuerpoTrabajo"/>
-      </w:pPr>
-    </w:p>
-    <w:p>
-      <w:pPr>
-        <w:pStyle w:val="UBUcuerpoTrabajo"/>
-      </w:pPr>
-      <w:r>
-        <w:lastRenderedPageBreak/>
-        <w:t>Un sistema de gestión de cámara ideal sería uno que no posea hard zone, solo soft zone y death zone, de manera que al atravesar un portal la cámara también realice el recorrido de un portal a otro.</w:t>
-      </w:r>
-      <w:r>
-        <w:t xml:space="preserve"> A malas, este problema se puede solucionar haciendo que los portales no teletransporten al jugador de un punto a otro sino que simplemente lo muevan muy rápido. Esta puede ser una medida que se tome si no se logra aplicar el sistema gestor de cámaras deseado.</w:t>
+        <w:t xml:space="preserve"> </w:t>
+      </w:r>
+      <w:r>
+        <w:t>determinada</w:t>
+      </w:r>
+      <w:r>
+        <w:t xml:space="preserve"> por el patrón de movimiento que sigue</w:t>
+      </w:r>
+      <w:r>
+        <w:t xml:space="preserve"> y este puede ser muy variado y recorrer un gran espacio del nivel, haciendo un difícil deducir si la cámara debe centrarse en incluir el obstáculo en la cámara o no.</w:t>
+      </w:r>
+    </w:p>
+    <w:p>
+      <w:pPr>
+        <w:pStyle w:val="UBUcuerpoTrabajo"/>
+      </w:pPr>
+    </w:p>
+    <w:p>
+      <w:pPr>
+        <w:pStyle w:val="UBUcuerpoTrabajo"/>
+      </w:pPr>
+      <w:r>
+        <w:rPr>
+          <w:b/>
+          <w:bCs/>
+        </w:rPr>
+        <w:t>Obstáculos móviles:</w:t>
+      </w:r>
+      <w:r>
+        <w:t xml:space="preserve"> Estos son los obstáculos más problemáticos (sobre todo los obstáculos móviles veloces) pues van de un extremo al otro de la cámara</w:t>
+      </w:r>
+      <w:r>
+        <w:t xml:space="preserve"> y no hay forma de saber </w:t>
+      </w:r>
+      <w:r>
+        <w:t>cuándo</w:t>
+      </w:r>
+      <w:r>
+        <w:t xml:space="preserve"> hay un obstáculo y cuando no. Hay herramientas que pueden facilitar saber si uno de esos obstáculos se acercan o no al jugador como, por ejemplo, utilizar sonidos que identifiquen si hay un obstáculo móvil o no y jugar con el volumen de este sonido para que el jugador pueda intuir la distancia a la que se encuentra. Es cierto que estas medidas son más eficaces que un buen sistema gestor de cámaras. Pero uno de los objetivos del sistema gestor de cámaras es no resultar tan inconveniente como para que resulte imposible esquivar los obstáculos móviles.</w:t>
+      </w:r>
+    </w:p>
+    <w:p>
+      <w:pPr>
+        <w:pStyle w:val="UBUcuerpoTrabajo"/>
+      </w:pPr>
+    </w:p>
+    <w:p>
+      <w:pPr>
+        <w:pStyle w:val="UBUcuerpoTrabajo"/>
+      </w:pPr>
+      <w:r>
+        <w:t>Lo más probable es que este problema se solucione con que la cámara sea de un tamaño lo suficientemente grande como para ofrecer suficiente tiempo de respuesta permitiendo esquivar los obstáculos. Pero en caso de no ser suficiente igual es necesario hacer algún cambio sobre el sistema de gestión de cámaras para solucionar este posible problema.</w:t>
       </w:r>
     </w:p>
     <w:p>
@@ -16961,7 +17106,9 @@
           <w:lang w:eastAsia="zh-CN" w:bidi="hi-IN"/>
         </w:rPr>
       </w:pPr>
-      <w:bookmarkStart w:id="59" w:name="_Toc72057635"/>
+      <w:bookmarkStart w:id="57" w:name="_Sistema_de_gestión"/>
+      <w:bookmarkStart w:id="58" w:name="_Toc72057634"/>
+      <w:bookmarkEnd w:id="57"/>
       <w:r>
         <w:rPr>
           <w:rFonts w:ascii="Liberation Sans" w:eastAsia="Droid Sans" w:hAnsi="Liberation Sans" w:cs="Lohit Hindi"/>
@@ -16973,25 +17120,108 @@
           <w:szCs w:val="28"/>
           <w:lang w:eastAsia="zh-CN" w:bidi="hi-IN"/>
         </w:rPr>
-        <w:t>Sistema de gestión de cámaras final</w:t>
-      </w:r>
-      <w:bookmarkEnd w:id="59"/>
-    </w:p>
-    <w:p>
-      <w:pPr>
-        <w:pStyle w:val="UBUcuerpoTrabajo"/>
-      </w:pPr>
-      <w:r>
-        <w:t>El sistema de gestión de cámara que traía por defecto la plantilla de Platformer Microgame es la siguiente:</w:t>
-      </w:r>
-    </w:p>
-    <w:p>
-      <w:pPr>
-        <w:pStyle w:val="UBUcuerpoTrabajo"/>
-      </w:pPr>
-    </w:p>
-    <w:p>
-      <w:pPr>
+        <w:lastRenderedPageBreak/>
+        <w:t>Sistema de gestión de cámaras que se va a utilizar</w:t>
+      </w:r>
+      <w:bookmarkEnd w:id="58"/>
+    </w:p>
+    <w:p>
+      <w:pPr>
+        <w:pStyle w:val="UBUcuerpoTrabajo"/>
+      </w:pPr>
+      <w:r>
+        <w:t>La cámara va a constar de dos elementos: el controlador de la cámara y el objetivo de la cámara. El controlador de la cámara se encargará de mover la cámara a donde el objetivo de la cámara se encuentre. El objetivo de la cámara se encargará de hacer los cálculos necesarios para decirle a la cámara donde debe apuntar.</w:t>
+      </w:r>
+      <w:r>
+        <w:t xml:space="preserve"> </w:t>
+      </w:r>
+    </w:p>
+    <w:p>
+      <w:pPr>
+        <w:pStyle w:val="UBUcuerpoTrabajo"/>
+      </w:pPr>
+      <w:r>
+        <w:t>El controlador de la cámara es muy sencillo, pues solo es poner la posición en la misma posición que el objetivo. Lo interesante es el objetivo de la cámara, pues se van a tener en cuenta varias cosas para decidir donde se va a posicionar.</w:t>
+      </w:r>
+      <w:r>
+        <w:t xml:space="preserve"> La cámara, explicado brevemente, va a funcionar siguiendo el movimiento del jugador.</w:t>
+      </w:r>
+    </w:p>
+    <w:p>
+      <w:pPr>
+        <w:pStyle w:val="UBUcuerpoTrabajo"/>
+      </w:pPr>
+      <w:r>
+        <w:t xml:space="preserve">Inicialmente se </w:t>
+      </w:r>
+      <w:r>
+        <w:t>planeó</w:t>
+      </w:r>
+      <w:r>
+        <w:t xml:space="preserve"> crear scripts que se encargasen de la gestión de las cámaras, pero resulta que existe un paquete para Unity que es el paquete “Cinemachine”(2)</w:t>
+      </w:r>
+      <w:r>
+        <w:t>. Este paquete lo utiliza Plataformer Microgame y se</w:t>
+      </w:r>
+      <w:r>
+        <w:t xml:space="preserve"> ha</w:t>
+      </w:r>
+      <w:r>
+        <w:t xml:space="preserve"> obtenido conocimiento de él gracias a esta plantilla</w:t>
+      </w:r>
+      <w:r>
+        <w:t xml:space="preserve">, que hace uso de una </w:t>
+      </w:r>
+      <w:r>
+        <w:rPr>
+          <w:i/>
+          <w:iCs/>
+        </w:rPr>
+        <w:t>Cinemachine virtual camera</w:t>
+      </w:r>
+      <w:r>
+        <w:t xml:space="preserve">. Teniendo en cuenta el tiempo que llevaría diseñar y desarrollar un sistema de gestión de cámaras a mano y la completitud y personalización de cámaras que ofrece este paquete se ha decidido hacer uso de </w:t>
+      </w:r>
+      <w:r>
+        <w:t>é</w:t>
+      </w:r>
+      <w:r>
+        <w:t>l y adecuar el movimiento de la cámara al juego utilizando este paquete.</w:t>
+      </w:r>
+    </w:p>
+    <w:p>
+      <w:pPr>
+        <w:pStyle w:val="UBUcuerpoTrabajo"/>
+      </w:pPr>
+    </w:p>
+    <w:p>
+      <w:pPr>
+        <w:pStyle w:val="UBUcuerpoTrabajo"/>
+      </w:pPr>
+      <w:r>
+        <w:t xml:space="preserve">Este paquete ofrece un objeto que se llama </w:t>
+      </w:r>
+      <w:r>
+        <w:t>Cinemachine virtual camera</w:t>
+      </w:r>
+      <w:r>
+        <w:t>. Este objeto se aplica sobre un objeto de una escena añadiéndolo como un componente al GameObject asociado.</w:t>
+      </w:r>
+      <w:r>
+        <w:t xml:space="preserve"> Si le añades a una cámara el componente CinemachineBrain, esta cámara será la que pasará a actuar como objetivo de la cámara y el objeto con el componente Cinemachine virtual camera se comportará como el controlador de la cámara con el componente CincemachineBrain.</w:t>
+      </w:r>
+    </w:p>
+    <w:p>
+      <w:pPr>
+        <w:pStyle w:val="UBUcuerpoTrabajo"/>
+      </w:pPr>
+      <w:r>
+        <w:t xml:space="preserve">Una de las cosa que ofrece el objeto Cinemachine Virtual Camera es la capacidad de dividir el espacio que abarca la cámara en distintas regiones que afectaran de distinta forma al movimiento de la cámara. Los nombres que se le va a dar a estas zonas que se van a explicar a continuación son: la death zone, la soft zone y la hard zone. </w:t>
+      </w:r>
+    </w:p>
+    <w:p>
+      <w:pPr>
+        <w:pStyle w:val="UBUcuerpoTrabajo"/>
         <w:keepNext/>
         <w:jc w:val="center"/>
       </w:pPr>
@@ -17000,10 +17230,10 @@
           <w:noProof/>
         </w:rPr>
         <w:drawing>
-          <wp:inline distT="0" distB="0" distL="0" distR="0" wp14:anchorId="464034E4" wp14:editId="78D257FF">
-            <wp:extent cx="4472940" cy="2505247"/>
-            <wp:effectExtent l="0" t="0" r="3810" b="9525"/>
-            <wp:docPr id="13" name="Imagen 13"/>
+          <wp:inline distT="0" distB="0" distL="0" distR="0" wp14:anchorId="43EEC797" wp14:editId="3FF87ED5">
+            <wp:extent cx="4978378" cy="2788920"/>
+            <wp:effectExtent l="0" t="0" r="0" b="0"/>
+            <wp:docPr id="10" name="Imagen 10"/>
             <wp:cNvGraphicFramePr>
               <a:graphicFrameLocks xmlns:a="http://schemas.openxmlformats.org/drawingml/2006/main" noChangeAspect="1"/>
             </wp:cNvGraphicFramePr>
@@ -17023,7 +17253,7 @@
                   <pic:spPr>
                     <a:xfrm>
                       <a:off x="0" y="0"/>
-                      <a:ext cx="4491874" cy="2515852"/>
+                      <a:ext cx="4986126" cy="2793260"/>
                     </a:xfrm>
                     <a:prstGeom prst="rect">
                       <a:avLst/>
@@ -17039,124 +17269,247 @@
     <w:p>
       <w:pPr>
         <w:pStyle w:val="Descripcin"/>
+        <w:jc w:val="center"/>
       </w:pPr>
       <w:r>
         <w:t xml:space="preserve">Ilustración </w:t>
       </w:r>
-      <w:fldSimple w:instr=" SEQ Ilustración \* ARABIC ">
-        <w:r>
-          <w:rPr>
-            <w:noProof/>
-          </w:rPr>
-          <w:t>47</w:t>
-        </w:r>
-      </w:fldSimple>
-      <w:r>
-        <w:t>: Sistema de gestión de cámaras de Platformer Microgames.</w:t>
-      </w:r>
-    </w:p>
-    <w:p>
-      <w:pPr>
-        <w:pStyle w:val="UBUcuerpoTrabajo"/>
-      </w:pPr>
-      <w:r>
-        <w:t>Este sistema de cámaras tiene dos problemas principales: la vista de la cámara está demasiado cerca del personaje, dificultando al personaje ver lo que tiene alrededor y que dependiendo de la velocidad del jugador, es posible que la cámara no siga lo suficientemente rápido al jugador dificultando todavía más que el jugador tenga conocimiento de lo que tiene alrededor.</w:t>
-      </w:r>
-      <w:r>
-        <w:t xml:space="preserve"> El nuevo sistema de cámaras ha hecho dos cambios principales</w:t>
-      </w:r>
-      <w:r>
-        <w:t xml:space="preserve">: alejar la visión de la cámara y reducir el rango de la soft zone. Alejar la visión se justifica por si sola. Reducir el rango de la soft zone permite </w:t>
-      </w:r>
-      <w:r>
-        <w:t xml:space="preserve">que </w:t>
-      </w:r>
-      <w:r>
-        <w:t>el avatar del jugador se encuentre siempre en el centro de la pantalla. De esta forma da igual la velocidad del jugador, que siempre se encontrará en el centro</w:t>
-      </w:r>
-      <w:r>
-        <w:t xml:space="preserve"> y contará con </w:t>
-      </w:r>
-      <w:r>
-        <w:t>suficiente margen de pantalla para poder reaccionar a los elementos que surjan por los extremos de la pantalla.</w:t>
-      </w:r>
-    </w:p>
-    <w:p>
-      <w:pPr>
-        <w:pStyle w:val="UBUcuerpoTrabajo"/>
-      </w:pPr>
-      <w:r>
-        <w:t xml:space="preserve">Se han tomado otras dos decisiones adicionales. Una de ellas es aumentar la región ocupada por la death zone para que el jugador tenga una zona de estabilidad en la que no se mueve la cámara permitiéndole desplazarse con la estabilidad de que </w:t>
-      </w:r>
-      <w:r>
-        <w:t xml:space="preserve">la cámara se mantenga estática </w:t>
-      </w:r>
-      <w:r>
-        <w:t>y, adicionalmente</w:t>
+      <w:r>
+        <w:fldChar w:fldCharType="begin"/>
+      </w:r>
+      <w:r>
+        <w:instrText xml:space="preserve"> SEQ Ilustración \* ARABIC </w:instrText>
+      </w:r>
+      <w:r>
+        <w:fldChar w:fldCharType="separate"/>
+      </w:r>
+      <w:r>
+        <w:rPr>
+          <w:noProof/>
+        </w:rPr>
+        <w:t>47</w:t>
+      </w:r>
+      <w:r>
+        <w:rPr>
+          <w:noProof/>
+        </w:rPr>
+        <w:fldChar w:fldCharType="end"/>
+      </w:r>
+      <w:r>
+        <w:t>: Distintas regiones que tiene en cuenta Cinemachine virtual camera.</w:t>
+      </w:r>
+    </w:p>
+    <w:p>
+      <w:pPr>
+        <w:pStyle w:val="UBUcuerpoTrabajo"/>
+      </w:pPr>
+    </w:p>
+    <w:p>
+      <w:pPr>
+        <w:pStyle w:val="UBUcuerpoTrabajo"/>
+      </w:pPr>
+      <w:r>
+        <w:t>A grandes rasgos Cinemachine virtual camera tiene en cuenta 4 cosas:</w:t>
+      </w:r>
+    </w:p>
+    <w:p>
+      <w:pPr>
+        <w:pStyle w:val="UBUcuerpoTrabajo"/>
+        <w:numPr>
+          <w:ilvl w:val="0"/>
+          <w:numId w:val="6"/>
+        </w:numPr>
+      </w:pPr>
+      <w:r>
+        <w:t>El objetivo a seguir (punto amarillo).</w:t>
+      </w:r>
+    </w:p>
+    <w:p>
+      <w:pPr>
+        <w:pStyle w:val="UBUcuerpoTrabajo"/>
+        <w:numPr>
+          <w:ilvl w:val="0"/>
+          <w:numId w:val="6"/>
+        </w:numPr>
+      </w:pPr>
+      <w:r>
+        <w:t>La death zone (zona sin colorear).</w:t>
+      </w:r>
+    </w:p>
+    <w:p>
+      <w:pPr>
+        <w:pStyle w:val="UBUcuerpoTrabajo"/>
+        <w:numPr>
+          <w:ilvl w:val="0"/>
+          <w:numId w:val="6"/>
+        </w:numPr>
+      </w:pPr>
+      <w:r>
+        <w:t>La soft zone (zona azul).</w:t>
+      </w:r>
+    </w:p>
+    <w:p>
+      <w:pPr>
+        <w:pStyle w:val="UBUcuerpoTrabajo"/>
+        <w:numPr>
+          <w:ilvl w:val="0"/>
+          <w:numId w:val="6"/>
+        </w:numPr>
+      </w:pPr>
+      <w:r>
+        <w:lastRenderedPageBreak/>
+        <w:t>La hard zone (zona roja).</w:t>
+      </w:r>
+    </w:p>
+    <w:p>
+      <w:pPr>
+        <w:pStyle w:val="UBUcuerpoTrabajo"/>
+      </w:pPr>
+      <w:r>
+        <w:t>El objetivo a seguir es el objetivo principal mencionado en la introducción. El objetivo principal es el objeto que se ha de mostrar en todo momento en cámara y que la Cinemachine virtual camera se encargará de mostrar por cámara siempre.</w:t>
+      </w:r>
+    </w:p>
+    <w:p>
+      <w:pPr>
+        <w:pStyle w:val="UBUcuerpoTrabajo"/>
+      </w:pPr>
+      <w:r>
+        <w:t>La death zone es la zona por la que se podrá mover el objetivo principal sin que la cámara se mueva. En cuanto el objetivo principal salga de la death zone la cámara se empezará a mover. El objetivo principal no es el objeto entero que se</w:t>
+      </w:r>
+      <w:r>
+        <w:t xml:space="preserve"> establece como objeto a seguir, sino el vector que representa su posición (se puede obtener mediante gameobject.transform.position), de manera que los </w:t>
+      </w:r>
+      <w:r>
+        <w:t>límites</w:t>
+      </w:r>
+      <w:r>
+        <w:t xml:space="preserve"> del objeto pueden sí salirse de la death zone sin compromiso, pero solo mientras su posición que permanezca dentro de la death zone. Esto será así también para la soft zone y la hard zone.</w:t>
+      </w:r>
+    </w:p>
+    <w:p>
+      <w:pPr>
+        <w:pStyle w:val="UBUcuerpoTrabajo"/>
+      </w:pPr>
+      <w:r>
+        <w:t>Una vez el objetivo principal entre en la soft zone, la cámara comenzará a moverse hacia el objetivo principal hasta volver a meterlo en la death zone. La velocidad con la que la cámara persigue al objetivo principal depende de la distancia a la que este se encuentre (cuanto más lejos del centro de la cámara el objetivo principal</w:t>
       </w:r>
       <w:r>
         <w:t>,</w:t>
       </w:r>
       <w:r>
-        <w:t xml:space="preserve"> prepararle para el movimiento de la cámara, que no será tan brusco si el jugador ya se </w:t>
+        <w:t xml:space="preserve"> mayor será la velocidad de la cámara</w:t>
+      </w:r>
+      <w:r>
+        <w:t>)</w:t>
+      </w:r>
+      <w:r>
+        <w:t>.</w:t>
+      </w:r>
+      <w:r>
+        <w:t xml:space="preserve"> El objetivo principal puede moverse por la soft zone sin que la cámara lo alcance mientras la cámara no tenga la velocidad necesaria para</w:t>
+      </w:r>
+      <w:r>
+        <w:t xml:space="preserve"> devolverlo a la death zone.</w:t>
+      </w:r>
+    </w:p>
+    <w:p>
+      <w:pPr>
+        <w:pStyle w:val="UBUcuerpoTrabajo"/>
+      </w:pPr>
+      <w:r>
+        <w:t xml:space="preserve">La hard zone es una zona por la que el objetivo principal no podrá desplazarse. En cuanto este alcance </w:t>
+      </w:r>
+      <w:r>
+        <w:t>la hardzone, la cámara para devolver a la soft zone al objetivo principal.</w:t>
+      </w:r>
+      <w:r>
+        <w:t xml:space="preserve"> En realidad lo que hace la cámara es cambiar su posición a una en la que se encuentre el objetivo principal de la manera lo más consistente posible. Sinceramente, la Cinemachine virtual camera es bastante consistente a la hora de cambiar su posición a otra. Sin embargo, esta es la causa de uno de los dos problemas con los portales. Al cambiar la posición del objetivo principal a una que </w:t>
       </w:r>
       <w:r>
         <w:t>está</w:t>
       </w:r>
       <w:r>
-        <w:t xml:space="preserve"> moviendo </w:t>
-      </w:r>
-      <w:r>
-        <w:t>frente a que la cámara empiece a moverse con el jugador</w:t>
-      </w:r>
-      <w:r>
-        <w:t>.</w:t>
-      </w:r>
-    </w:p>
-    <w:p>
-      <w:pPr>
-        <w:pStyle w:val="UBUcuerpoTrabajo"/>
-      </w:pPr>
-      <w:r>
-        <w:t xml:space="preserve">La otra decisión ha sido desplazar la soft zone y la death zone un poco hacia la izquierda. Esta decisión se ha tomado con la intención de dar más espacio al jugador a ver lo que le viene desde la derecha. Esto se debe a que, en la mayoría de los casos, </w:t>
-      </w:r>
-      <w:r>
-        <w:t>el</w:t>
-      </w:r>
-      <w:r>
-        <w:t xml:space="preserve"> lado izquierdo del mapa será conocido, mientras que el lado derecho es </w:t>
-      </w:r>
-      <w:r>
-        <w:t>des</w:t>
-      </w:r>
-      <w:r>
-        <w:t xml:space="preserve">conocido. Al </w:t>
-      </w:r>
-      <w:r>
-        <w:lastRenderedPageBreak/>
-        <w:t xml:space="preserve">tener conocimiento previo de lo que hay al lado </w:t>
-      </w:r>
-      <w:r>
-        <w:t>izquierdo</w:t>
-      </w:r>
-      <w:r>
-        <w:t xml:space="preserve"> de la pantalla no hace falta tener visión absoluta del juego. Sin embargo, al encontrarse lo desconocido casi siempre en el lado </w:t>
-      </w:r>
-      <w:r>
-        <w:t>derecho</w:t>
-      </w:r>
-      <w:r>
-        <w:t xml:space="preserve"> de la pantalla, se ha considerado recomendable mostrar más espacio al lado derecho de la pantalla que al izquierdo.</w:t>
-      </w:r>
-    </w:p>
-    <w:p>
-      <w:pPr>
-        <w:pStyle w:val="UBUcuerpoTrabajo"/>
-      </w:pPr>
-    </w:p>
-    <w:p>
-      <w:pPr>
-        <w:pStyle w:val="UBUcuerpoTrabajo"/>
+        <w:t xml:space="preserve"> en la hard zone</w:t>
+      </w:r>
+      <w:r>
+        <w:t xml:space="preserve">, la cámara se mueve de una posición a otra sin hacer el recorrido </w:t>
+      </w:r>
+      <w:r>
+        <w:t>que lleva de la posición anterior a la nueva, desorientando al jugador y haciendo que no sepa de donde ha venido.</w:t>
+      </w:r>
+    </w:p>
+    <w:p>
+      <w:pPr>
+        <w:pStyle w:val="UBUcuerpoTrabajo"/>
+      </w:pPr>
+    </w:p>
+    <w:p>
+      <w:pPr>
+        <w:pStyle w:val="UBUcuerpoTrabajo"/>
+      </w:pPr>
+      <w:r>
+        <w:t>Un sistema de gestión de cámara ideal sería uno que no posea hard zone, solo soft zone y death zone, de manera que al atravesar un portal la cámara también realice el recorrido de un portal a otro.</w:t>
+      </w:r>
+      <w:r>
+        <w:t xml:space="preserve"> A malas, este problema se puede solucionar haciendo que los portales no teletransporten al jugador de un punto a otro sino que simplemente lo muevan muy rápido. Esta puede ser una medida que se tome si no se logra aplicar el sistema gestor de cámaras deseado.</w:t>
+      </w:r>
+    </w:p>
+    <w:p>
+      <w:pPr>
+        <w:pStyle w:val="UBUcuerpoTrabajo"/>
+      </w:pPr>
+    </w:p>
+    <w:p>
+      <w:pPr>
+        <w:pStyle w:val="Ttulo3"/>
+        <w:keepLines w:val="0"/>
+        <w:widowControl w:val="0"/>
+        <w:suppressAutoHyphens/>
+        <w:autoSpaceDN w:val="0"/>
+        <w:spacing w:before="240" w:after="120" w:line="240" w:lineRule="auto"/>
+        <w:textAlignment w:val="baseline"/>
+        <w:rPr>
+          <w:rFonts w:ascii="Liberation Sans" w:eastAsia="Droid Sans" w:hAnsi="Liberation Sans" w:cs="Lohit Hindi"/>
+          <w:b/>
+          <w:bCs/>
+          <w:color w:val="auto"/>
+          <w:kern w:val="3"/>
+          <w:sz w:val="28"/>
+          <w:szCs w:val="28"/>
+          <w:lang w:eastAsia="zh-CN" w:bidi="hi-IN"/>
+        </w:rPr>
+      </w:pPr>
+      <w:bookmarkStart w:id="59" w:name="_Toc72057635"/>
+      <w:r>
+        <w:rPr>
+          <w:rFonts w:ascii="Liberation Sans" w:eastAsia="Droid Sans" w:hAnsi="Liberation Sans" w:cs="Lohit Hindi"/>
+          <w:b/>
+          <w:bCs/>
+          <w:color w:val="auto"/>
+          <w:kern w:val="3"/>
+          <w:sz w:val="28"/>
+          <w:szCs w:val="28"/>
+          <w:lang w:eastAsia="zh-CN" w:bidi="hi-IN"/>
+        </w:rPr>
+        <w:t>Sistema de gestión de cámaras final</w:t>
+      </w:r>
+      <w:bookmarkEnd w:id="59"/>
+    </w:p>
+    <w:p>
+      <w:pPr>
+        <w:pStyle w:val="UBUcuerpoTrabajo"/>
+      </w:pPr>
+      <w:r>
+        <w:t>El sistema de gestión de cámara que traía por defecto la plantilla de Platformer Microgame es la siguiente:</w:t>
+      </w:r>
+    </w:p>
+    <w:p>
+      <w:pPr>
+        <w:pStyle w:val="UBUcuerpoTrabajo"/>
+      </w:pPr>
+    </w:p>
+    <w:p>
+      <w:pPr>
         <w:keepNext/>
         <w:jc w:val="center"/>
       </w:pPr>
@@ -17164,11 +17517,12 @@
         <w:rPr>
           <w:noProof/>
         </w:rPr>
+        <w:lastRenderedPageBreak/>
         <w:drawing>
-          <wp:inline distT="0" distB="0" distL="0" distR="0" wp14:anchorId="2AC34E1F" wp14:editId="492A5B52">
-            <wp:extent cx="4404360" cy="2469943"/>
-            <wp:effectExtent l="0" t="0" r="0" b="6985"/>
-            <wp:docPr id="11" name="Imagen 11"/>
+          <wp:inline distT="0" distB="0" distL="0" distR="0" wp14:anchorId="464034E4" wp14:editId="78D257FF">
+            <wp:extent cx="4472940" cy="2505247"/>
+            <wp:effectExtent l="0" t="0" r="3810" b="9525"/>
+            <wp:docPr id="13" name="Imagen 13"/>
             <wp:cNvGraphicFramePr>
               <a:graphicFrameLocks xmlns:a="http://schemas.openxmlformats.org/drawingml/2006/main" noChangeAspect="1"/>
             </wp:cNvGraphicFramePr>
@@ -17188,6 +17542,181 @@
                   <pic:spPr>
                     <a:xfrm>
                       <a:off x="0" y="0"/>
+                      <a:ext cx="4491874" cy="2515852"/>
+                    </a:xfrm>
+                    <a:prstGeom prst="rect">
+                      <a:avLst/>
+                    </a:prstGeom>
+                  </pic:spPr>
+                </pic:pic>
+              </a:graphicData>
+            </a:graphic>
+          </wp:inline>
+        </w:drawing>
+      </w:r>
+    </w:p>
+    <w:p>
+      <w:pPr>
+        <w:pStyle w:val="Descripcin"/>
+      </w:pPr>
+      <w:r>
+        <w:t xml:space="preserve">Ilustración </w:t>
+      </w:r>
+      <w:r>
+        <w:fldChar w:fldCharType="begin"/>
+      </w:r>
+      <w:r>
+        <w:instrText xml:space="preserve"> SEQ Ilustración \* ARABIC </w:instrText>
+      </w:r>
+      <w:r>
+        <w:fldChar w:fldCharType="separate"/>
+      </w:r>
+      <w:r>
+        <w:rPr>
+          <w:noProof/>
+        </w:rPr>
+        <w:t>48</w:t>
+      </w:r>
+      <w:r>
+        <w:rPr>
+          <w:noProof/>
+        </w:rPr>
+        <w:fldChar w:fldCharType="end"/>
+      </w:r>
+      <w:r>
+        <w:t>: Sistema de gestión de cámaras de Platformer Microgames.</w:t>
+      </w:r>
+    </w:p>
+    <w:p>
+      <w:pPr>
+        <w:pStyle w:val="UBUcuerpoTrabajo"/>
+      </w:pPr>
+      <w:r>
+        <w:t>Este sistema de cámaras tiene dos problemas principales: la vista de la cámara está demasiado cerca del personaje, dificultando al personaje ver lo que tiene alrededor y que dependiendo de la velocidad del jugador, es posible que la cámara no siga lo suficientemente rápido al jugador dificultando todavía más que el jugador tenga conocimiento de lo que tiene alrededor.</w:t>
+      </w:r>
+      <w:r>
+        <w:t xml:space="preserve"> El nuevo sistema de cámaras ha hecho dos cambios principales</w:t>
+      </w:r>
+      <w:r>
+        <w:t xml:space="preserve">: alejar la visión de la cámara y reducir el rango de la soft zone. Alejar la visión se justifica por si sola. Reducir el rango de la soft zone permite </w:t>
+      </w:r>
+      <w:r>
+        <w:t xml:space="preserve">que </w:t>
+      </w:r>
+      <w:r>
+        <w:t>el avatar del jugador se encuentre siempre en el centro de la pantalla. De esta forma da igual la velocidad del jugador, que siempre se encontrará en el centro</w:t>
+      </w:r>
+      <w:r>
+        <w:t xml:space="preserve"> y contará con </w:t>
+      </w:r>
+      <w:r>
+        <w:t>suficiente margen de pantalla para poder reaccionar a los elementos que surjan por los extremos de la pantalla.</w:t>
+      </w:r>
+    </w:p>
+    <w:p>
+      <w:pPr>
+        <w:pStyle w:val="UBUcuerpoTrabajo"/>
+      </w:pPr>
+      <w:r>
+        <w:t xml:space="preserve">Se han tomado otras dos decisiones adicionales. Una de ellas es aumentar la región ocupada por la death zone para que el jugador tenga una zona de estabilidad en la que no se mueve la cámara permitiéndole desplazarse con la estabilidad de que </w:t>
+      </w:r>
+      <w:r>
+        <w:t xml:space="preserve">la cámara se mantenga estática </w:t>
+      </w:r>
+      <w:r>
+        <w:t>y, adicionalmente</w:t>
+      </w:r>
+      <w:r>
+        <w:t>,</w:t>
+      </w:r>
+      <w:r>
+        <w:t xml:space="preserve"> prepararle para el movimiento de la cámara, que no será tan brusco si el jugador ya se </w:t>
+      </w:r>
+      <w:r>
+        <w:t>está</w:t>
+      </w:r>
+      <w:r>
+        <w:t xml:space="preserve"> moviendo </w:t>
+      </w:r>
+      <w:r>
+        <w:t>frente a que la cámara empiece a moverse con el jugador</w:t>
+      </w:r>
+      <w:r>
+        <w:t>.</w:t>
+      </w:r>
+    </w:p>
+    <w:p>
+      <w:pPr>
+        <w:pStyle w:val="UBUcuerpoTrabajo"/>
+      </w:pPr>
+      <w:r>
+        <w:t xml:space="preserve">La otra decisión ha sido desplazar la soft zone y la death zone un poco hacia la izquierda. Esta decisión se ha tomado con la intención de dar más espacio al jugador a ver lo que le viene desde la derecha. Esto se debe a que, en la mayoría de los casos, </w:t>
+      </w:r>
+      <w:r>
+        <w:t>el</w:t>
+      </w:r>
+      <w:r>
+        <w:t xml:space="preserve"> lado izquierdo del mapa será conocido, mientras que el lado derecho es </w:t>
+      </w:r>
+      <w:r>
+        <w:t>des</w:t>
+      </w:r>
+      <w:r>
+        <w:t xml:space="preserve">conocido. Al tener conocimiento previo de lo que hay al lado </w:t>
+      </w:r>
+      <w:r>
+        <w:t>izquierdo</w:t>
+      </w:r>
+      <w:r>
+        <w:t xml:space="preserve"> de la pantalla no hace falta tener visión absoluta del juego. Sin embargo, al encontrarse lo desconocido casi siempre en el lado </w:t>
+      </w:r>
+      <w:r>
+        <w:t>derecho</w:t>
+      </w:r>
+      <w:r>
+        <w:t xml:space="preserve"> de la pantalla, se ha considerado recomendable mostrar más espacio al lado derecho de la pantalla que al izquierdo.</w:t>
+      </w:r>
+    </w:p>
+    <w:p>
+      <w:pPr>
+        <w:pStyle w:val="UBUcuerpoTrabajo"/>
+      </w:pPr>
+    </w:p>
+    <w:p>
+      <w:pPr>
+        <w:pStyle w:val="UBUcuerpoTrabajo"/>
+        <w:keepNext/>
+        <w:jc w:val="center"/>
+      </w:pPr>
+      <w:r>
+        <w:rPr>
+          <w:noProof/>
+        </w:rPr>
+        <w:lastRenderedPageBreak/>
+        <w:drawing>
+          <wp:inline distT="0" distB="0" distL="0" distR="0" wp14:anchorId="2AC34E1F" wp14:editId="492A5B52">
+            <wp:extent cx="4404360" cy="2469943"/>
+            <wp:effectExtent l="0" t="0" r="0" b="6985"/>
+            <wp:docPr id="11" name="Imagen 11"/>
+            <wp:cNvGraphicFramePr>
+              <a:graphicFrameLocks xmlns:a="http://schemas.openxmlformats.org/drawingml/2006/main" noChangeAspect="1"/>
+            </wp:cNvGraphicFramePr>
+            <a:graphic xmlns:a="http://schemas.openxmlformats.org/drawingml/2006/main">
+              <a:graphicData uri="http://schemas.openxmlformats.org/drawingml/2006/picture">
+                <pic:pic xmlns:pic="http://schemas.openxmlformats.org/drawingml/2006/picture">
+                  <pic:nvPicPr>
+                    <pic:cNvPr id="1" name=""/>
+                    <pic:cNvPicPr/>
+                  </pic:nvPicPr>
+                  <pic:blipFill>
+                    <a:blip r:embed="rId59"/>
+                    <a:stretch>
+                      <a:fillRect/>
+                    </a:stretch>
+                  </pic:blipFill>
+                  <pic:spPr>
+                    <a:xfrm>
+                      <a:off x="0" y="0"/>
                       <a:ext cx="4426987" cy="2482632"/>
                     </a:xfrm>
                     <a:prstGeom prst="rect">
@@ -17208,14 +17737,27 @@
       <w:r>
         <w:t xml:space="preserve">Ilustración </w:t>
       </w:r>
-      <w:fldSimple w:instr=" SEQ Ilustración \* ARABIC ">
-        <w:r>
-          <w:rPr>
-            <w:noProof/>
-          </w:rPr>
-          <w:t>48</w:t>
-        </w:r>
-      </w:fldSimple>
+      <w:r>
+        <w:fldChar w:fldCharType="begin"/>
+      </w:r>
+      <w:r>
+        <w:instrText xml:space="preserve"> SEQ Ilustración \* ARABIC </w:instrText>
+      </w:r>
+      <w:r>
+        <w:fldChar w:fldCharType="separate"/>
+      </w:r>
+      <w:r>
+        <w:rPr>
+          <w:noProof/>
+        </w:rPr>
+        <w:t>49</w:t>
+      </w:r>
+      <w:r>
+        <w:rPr>
+          <w:noProof/>
+        </w:rPr>
+        <w:fldChar w:fldCharType="end"/>
+      </w:r>
       <w:r>
         <w:t>: Sistema de gestión de cámaras final aplicado.</w:t>
       </w:r>
@@ -17381,120 +17923,6 @@
                 <pic:pic xmlns:pic="http://schemas.openxmlformats.org/drawingml/2006/picture">
                   <pic:nvPicPr>
                     <pic:cNvPr id="4" name="Imagen 4" descr="Imagen de la pantalla de un video juego&#10;&#10;Descripción generada automáticamente con confianza baja"/>
-                    <pic:cNvPicPr/>
-                  </pic:nvPicPr>
-                  <pic:blipFill>
-                    <a:blip r:embed="rId59" cstate="print">
-                      <a:extLst>
-                        <a:ext uri="{28A0092B-C50C-407E-A947-70E740481C1C}">
-                          <a14:useLocalDpi xmlns:a14="http://schemas.microsoft.com/office/drawing/2010/main" val="0"/>
-                        </a:ext>
-                      </a:extLst>
-                    </a:blip>
-                    <a:stretch>
-                      <a:fillRect/>
-                    </a:stretch>
-                  </pic:blipFill>
-                  <pic:spPr>
-                    <a:xfrm>
-                      <a:off x="0" y="0"/>
-                      <a:ext cx="5400040" cy="3037205"/>
-                    </a:xfrm>
-                    <a:prstGeom prst="rect">
-                      <a:avLst/>
-                    </a:prstGeom>
-                  </pic:spPr>
-                </pic:pic>
-              </a:graphicData>
-            </a:graphic>
-          </wp:inline>
-        </w:drawing>
-      </w:r>
-    </w:p>
-    <w:p>
-      <w:pPr>
-        <w:pStyle w:val="Descripcin"/>
-      </w:pPr>
-      <w:bookmarkStart w:id="63" w:name="_Toc67392535"/>
-      <w:r>
-        <w:t xml:space="preserve">Ilustración </w:t>
-      </w:r>
-      <w:fldSimple w:instr=" SEQ Ilustración \* ARABIC ">
-        <w:r>
-          <w:rPr>
-            <w:noProof/>
-          </w:rPr>
-          <w:t>49</w:t>
-        </w:r>
-      </w:fldSimple>
-      <w:r>
-        <w:t>: Captura de pantalla del videojuego Celeste.</w:t>
-      </w:r>
-      <w:bookmarkEnd w:id="63"/>
-    </w:p>
-    <w:p>
-      <w:pPr>
-        <w:pStyle w:val="UBUcuerpoTrabajo"/>
-      </w:pPr>
-      <w:r>
-        <w:t xml:space="preserve">El videojuego Super Meat Boy </w:t>
-      </w:r>
-      <w:r>
-        <w:t>está</w:t>
-      </w:r>
-      <w:r>
-        <w:t xml:space="preserve"> muy concienciado con el movimiento del jugador. La calidad de este juego es tal, que el jugador es en todo mo</w:t>
-      </w:r>
-      <w:r>
-        <w:t xml:space="preserve">mento consciente de donde </w:t>
-      </w:r>
-      <w:r>
-        <w:t>está</w:t>
-      </w:r>
-      <w:r>
-        <w:t xml:space="preserve"> el avatar que controla y qué está haciendo. El juego </w:t>
-      </w:r>
-      <w:proofErr w:type="gramStart"/>
-      <w:r>
-        <w:t>le</w:t>
-      </w:r>
-      <w:proofErr w:type="gramEnd"/>
-      <w:r>
-        <w:t xml:space="preserve"> da mucha importancia a las físicas y como el jugador interactúa con ellas. Estas físicas no cambian, pero son un elemento muy bien establecido e intuitivo. En varios niveles el jugador tiene que hacer uso de las físicas y la </w:t>
-      </w:r>
-      <w:r>
-        <w:t>inercia</w:t>
-      </w:r>
-      <w:r>
-        <w:t xml:space="preserve"> para superar </w:t>
-      </w:r>
-      <w:r>
-        <w:t>obstáculos que en condiciones normales no sería capaz de superar.</w:t>
-      </w:r>
-    </w:p>
-    <w:p>
-      <w:pPr>
-        <w:pStyle w:val="UBUcuerpoTrabajo"/>
-        <w:keepNext/>
-      </w:pPr>
-      <w:r>
-        <w:rPr>
-          <w:noProof/>
-        </w:rPr>
-        <w:lastRenderedPageBreak/>
-        <w:drawing>
-          <wp:inline distT="0" distB="0" distL="0" distR="0" wp14:anchorId="06AE879E" wp14:editId="4680CA5A">
-            <wp:extent cx="5400040" cy="3037205"/>
-            <wp:effectExtent l="0" t="0" r="0" b="0"/>
-            <wp:docPr id="6" name="Imagen 6" descr="Imagen que contiene Diagrama&#10;&#10;Descripción generada automáticamente"/>
-            <wp:cNvGraphicFramePr>
-              <a:graphicFrameLocks xmlns:a="http://schemas.openxmlformats.org/drawingml/2006/main" noChangeAspect="1"/>
-            </wp:cNvGraphicFramePr>
-            <a:graphic xmlns:a="http://schemas.openxmlformats.org/drawingml/2006/main">
-              <a:graphicData uri="http://schemas.openxmlformats.org/drawingml/2006/picture">
-                <pic:pic xmlns:pic="http://schemas.openxmlformats.org/drawingml/2006/picture">
-                  <pic:nvPicPr>
-                    <pic:cNvPr id="6" name="Imagen 6" descr="Imagen que contiene Diagrama&#10;&#10;Descripción generada automáticamente"/>
                     <pic:cNvPicPr/>
                   </pic:nvPicPr>
                   <pic:blipFill>
@@ -17529,18 +17957,150 @@
       <w:pPr>
         <w:pStyle w:val="Descripcin"/>
       </w:pPr>
+      <w:bookmarkStart w:id="63" w:name="_Toc67392535"/>
+      <w:r>
+        <w:t xml:space="preserve">Ilustración </w:t>
+      </w:r>
+      <w:r>
+        <w:fldChar w:fldCharType="begin"/>
+      </w:r>
+      <w:r>
+        <w:instrText xml:space="preserve"> SEQ Ilustración \* ARABIC </w:instrText>
+      </w:r>
+      <w:r>
+        <w:fldChar w:fldCharType="separate"/>
+      </w:r>
+      <w:r>
+        <w:rPr>
+          <w:noProof/>
+        </w:rPr>
+        <w:t>50</w:t>
+      </w:r>
+      <w:r>
+        <w:rPr>
+          <w:noProof/>
+        </w:rPr>
+        <w:fldChar w:fldCharType="end"/>
+      </w:r>
+      <w:r>
+        <w:t>: Captura de pantalla del videojuego Celeste.</w:t>
+      </w:r>
+      <w:bookmarkEnd w:id="63"/>
+    </w:p>
+    <w:p>
+      <w:pPr>
+        <w:pStyle w:val="UBUcuerpoTrabajo"/>
+      </w:pPr>
+      <w:r>
+        <w:t xml:space="preserve">El videojuego Super Meat Boy </w:t>
+      </w:r>
+      <w:r>
+        <w:t>está</w:t>
+      </w:r>
+      <w:r>
+        <w:t xml:space="preserve"> muy concienciado con el movimiento del jugador. La calidad de este juego es tal, que el jugador es en todo mo</w:t>
+      </w:r>
+      <w:r>
+        <w:t xml:space="preserve">mento consciente de donde </w:t>
+      </w:r>
+      <w:r>
+        <w:t>está</w:t>
+      </w:r>
+      <w:r>
+        <w:t xml:space="preserve"> el avatar que controla y qué está haciendo. El juego le da mucha importancia a las físicas y como el jugador interactúa con ellas. Estas físicas no cambian, pero son un elemento muy bien establecido e intuitivo. En varios niveles el jugador tiene que hacer uso de las físicas y la </w:t>
+      </w:r>
+      <w:r>
+        <w:t>inercia</w:t>
+      </w:r>
+      <w:r>
+        <w:t xml:space="preserve"> para superar </w:t>
+      </w:r>
+      <w:r>
+        <w:t>obstáculos que en condiciones normales no sería capaz de superar.</w:t>
+      </w:r>
+    </w:p>
+    <w:p>
+      <w:pPr>
+        <w:pStyle w:val="UBUcuerpoTrabajo"/>
+        <w:keepNext/>
+      </w:pPr>
+      <w:r>
+        <w:rPr>
+          <w:noProof/>
+        </w:rPr>
+        <w:lastRenderedPageBreak/>
+        <w:drawing>
+          <wp:inline distT="0" distB="0" distL="0" distR="0" wp14:anchorId="06AE879E" wp14:editId="4680CA5A">
+            <wp:extent cx="5400040" cy="3037205"/>
+            <wp:effectExtent l="0" t="0" r="0" b="0"/>
+            <wp:docPr id="6" name="Imagen 6" descr="Imagen que contiene Diagrama&#10;&#10;Descripción generada automáticamente"/>
+            <wp:cNvGraphicFramePr>
+              <a:graphicFrameLocks xmlns:a="http://schemas.openxmlformats.org/drawingml/2006/main" noChangeAspect="1"/>
+            </wp:cNvGraphicFramePr>
+            <a:graphic xmlns:a="http://schemas.openxmlformats.org/drawingml/2006/main">
+              <a:graphicData uri="http://schemas.openxmlformats.org/drawingml/2006/picture">
+                <pic:pic xmlns:pic="http://schemas.openxmlformats.org/drawingml/2006/picture">
+                  <pic:nvPicPr>
+                    <pic:cNvPr id="6" name="Imagen 6" descr="Imagen que contiene Diagrama&#10;&#10;Descripción generada automáticamente"/>
+                    <pic:cNvPicPr/>
+                  </pic:nvPicPr>
+                  <pic:blipFill>
+                    <a:blip r:embed="rId61" cstate="print">
+                      <a:extLst>
+                        <a:ext uri="{28A0092B-C50C-407E-A947-70E740481C1C}">
+                          <a14:useLocalDpi xmlns:a14="http://schemas.microsoft.com/office/drawing/2010/main" val="0"/>
+                        </a:ext>
+                      </a:extLst>
+                    </a:blip>
+                    <a:stretch>
+                      <a:fillRect/>
+                    </a:stretch>
+                  </pic:blipFill>
+                  <pic:spPr>
+                    <a:xfrm>
+                      <a:off x="0" y="0"/>
+                      <a:ext cx="5400040" cy="3037205"/>
+                    </a:xfrm>
+                    <a:prstGeom prst="rect">
+                      <a:avLst/>
+                    </a:prstGeom>
+                  </pic:spPr>
+                </pic:pic>
+              </a:graphicData>
+            </a:graphic>
+          </wp:inline>
+        </w:drawing>
+      </w:r>
+    </w:p>
+    <w:p>
+      <w:pPr>
+        <w:pStyle w:val="Descripcin"/>
+      </w:pPr>
       <w:bookmarkStart w:id="64" w:name="_Toc67392536"/>
       <w:r>
         <w:t xml:space="preserve">Ilustración </w:t>
       </w:r>
-      <w:fldSimple w:instr=" SEQ Ilustración \* ARABIC ">
-        <w:r>
-          <w:rPr>
-            <w:noProof/>
-          </w:rPr>
-          <w:t>50</w:t>
-        </w:r>
-      </w:fldSimple>
+      <w:r>
+        <w:fldChar w:fldCharType="begin"/>
+      </w:r>
+      <w:r>
+        <w:instrText xml:space="preserve"> SEQ Ilustración \* ARABIC </w:instrText>
+      </w:r>
+      <w:r>
+        <w:fldChar w:fldCharType="separate"/>
+      </w:r>
+      <w:r>
+        <w:rPr>
+          <w:noProof/>
+        </w:rPr>
+        <w:t>51</w:t>
+      </w:r>
+      <w:r>
+        <w:rPr>
+          <w:noProof/>
+        </w:rPr>
+        <w:fldChar w:fldCharType="end"/>
+      </w:r>
       <w:r>
         <w:t>: Captura de pantalla de Super Meat Boy.</w:t>
       </w:r>
@@ -17762,7 +18322,7 @@
                     <pic:cNvPicPr/>
                   </pic:nvPicPr>
                   <pic:blipFill>
-                    <a:blip r:embed="rId61"/>
+                    <a:blip r:embed="rId62"/>
                     <a:stretch>
                       <a:fillRect/>
                     </a:stretch>
@@ -17791,14 +18351,27 @@
       <w:r>
         <w:t xml:space="preserve">Ilustración </w:t>
       </w:r>
-      <w:fldSimple w:instr=" SEQ Ilustración \* ARABIC ">
-        <w:r>
-          <w:rPr>
-            <w:noProof/>
-          </w:rPr>
-          <w:t>51</w:t>
-        </w:r>
-      </w:fldSimple>
+      <w:r>
+        <w:fldChar w:fldCharType="begin"/>
+      </w:r>
+      <w:r>
+        <w:instrText xml:space="preserve"> SEQ Ilustración \* ARABIC </w:instrText>
+      </w:r>
+      <w:r>
+        <w:fldChar w:fldCharType="separate"/>
+      </w:r>
+      <w:r>
+        <w:rPr>
+          <w:noProof/>
+        </w:rPr>
+        <w:t>52</w:t>
+      </w:r>
+      <w:r>
+        <w:rPr>
+          <w:noProof/>
+        </w:rPr>
+        <w:fldChar w:fldCharType="end"/>
+      </w:r>
       <w:r>
         <w:t>: Nivel de presentación de Plataformer Microgame.</w:t>
       </w:r>
@@ -18839,7 +19412,7 @@
         </w:rPr>
         <w:t xml:space="preserve"> [En line] [Ultimo acceso: 23/03/2021] </w:t>
       </w:r>
-      <w:hyperlink r:id="rId62" w:history="1">
+      <w:hyperlink r:id="rId63" w:history="1">
         <w:r>
           <w:rPr>
             <w:rStyle w:val="Hipervnculo"/>
@@ -18889,7 +19462,7 @@
         </w:rPr>
         <w:t xml:space="preserve">ltimo acceso: 23/03/2021] </w:t>
       </w:r>
-      <w:hyperlink r:id="rId63" w:history="1">
+      <w:hyperlink r:id="rId64" w:history="1">
         <w:r>
           <w:rPr>
             <w:rStyle w:val="Hipervnculo"/>
@@ -18947,7 +19520,7 @@
         </w:rPr>
         <w:t xml:space="preserve">ltimo acceso: 23/03/2021] </w:t>
       </w:r>
-      <w:hyperlink r:id="rId64" w:history="1">
+      <w:hyperlink r:id="rId65" w:history="1">
         <w:r>
           <w:rPr>
             <w:rStyle w:val="Hipervnculo"/>
@@ -18999,7 +19572,7 @@
         </w:rPr>
         <w:t xml:space="preserve"> [En línea] [Último acceso: 07/04/2021] </w:t>
       </w:r>
-      <w:hyperlink r:id="rId65" w:history="1">
+      <w:hyperlink r:id="rId66" w:history="1">
         <w:r>
           <w:rPr>
             <w:rStyle w:val="Hipervnculo"/>
@@ -19043,7 +19616,7 @@
         </w:rPr>
         <w:t xml:space="preserve">. [En línea] [Último acceso: 07/04/2021] </w:t>
       </w:r>
-      <w:hyperlink r:id="rId66" w:history="1">
+      <w:hyperlink r:id="rId67" w:history="1">
         <w:r>
           <w:rPr>
             <w:rStyle w:val="Hipervnculo"/>
@@ -19098,7 +19671,7 @@
         </w:rPr>
         <w:t xml:space="preserve"> [En línea] [Ultimo acceso: 22/03/2021] </w:t>
       </w:r>
-      <w:hyperlink r:id="rId67" w:history="1">
+      <w:hyperlink r:id="rId68" w:history="1">
         <w:r>
           <w:rPr>
             <w:rStyle w:val="Hipervnculo"/>
@@ -19139,7 +19712,7 @@
       <w:r>
         <w:t xml:space="preserve">ltimo acceso: 22/03/2021] </w:t>
       </w:r>
-      <w:hyperlink r:id="rId68" w:history="1">
+      <w:hyperlink r:id="rId69" w:history="1">
         <w:r>
           <w:rPr>
             <w:rStyle w:val="Hipervnculo"/>
@@ -19149,7 +19722,7 @@
       </w:hyperlink>
     </w:p>
     <w:sectPr>
-      <w:headerReference w:type="default" r:id="rId69"/>
+      <w:headerReference w:type="default" r:id="rId70"/>
       <w:pgSz w:w="11906" w:h="16838"/>
       <w:pgMar w:top="1417" w:right="1701" w:bottom="1417" w:left="1701" w:header="708" w:footer="708" w:gutter="0"/>
       <w:cols w:space="708"/>

</xml_diff>